<commit_message>
Adicionei a versão mais recente do relatório.
</commit_message>
<xml_diff>
--- a/Relatorio_DSS_Parte1.docx
+++ b/Relatorio_DSS_Parte1.docx
@@ -1014,7 +1014,6 @@
         </w:numPr>
       </w:pPr>
       <w:r>
-        <w:lastRenderedPageBreak/>
         <w:t>Análise de requisitos</w:t>
       </w:r>
     </w:p>
@@ -1135,7 +1134,10 @@
         <w:t xml:space="preserve">total </w:t>
       </w:r>
       <w:r>
-        <w:t>da despesa</w:t>
+        <w:t xml:space="preserve">da </w:t>
+      </w:r>
+      <w:r>
+        <w:t>mesma</w:t>
       </w:r>
       <w:r>
         <w:t xml:space="preserve">, os moradores registados que deverão participar no pagamento, o </w:t>
@@ -1256,16 +1258,13 @@
         <w:jc w:val="both"/>
       </w:pPr>
       <w:r>
-        <w:t>Um morador autenticado deverá poder registar, para uma dada despesa que partilhe, o pagamento de uma quantia superior à que ficou de pagar. Nesse</w:t>
-      </w:r>
-      <w:r>
-        <w:t>s</w:t>
-      </w:r>
-      <w:r>
-        <w:t xml:space="preserve"> caso</w:t>
-      </w:r>
-      <w:r>
-        <w:t>s</w:t>
+        <w:t xml:space="preserve">Quando um morador cria uma conta, se já existirem despesas registadas no sistema, a decisão de quais e que parte das despesas existentes deve ser paga pelo novo morador fica ao critério dos restantes moradores que </w:t>
+      </w:r>
+      <w:r>
+        <w:t>continuam a partilhar as despesas do apartamento</w:t>
+      </w:r>
+      <w:r>
+        <w:t>;</w:t>
       </w:r>
     </w:p>
     <w:p>
@@ -1278,25 +1277,6 @@
         <w:jc w:val="both"/>
       </w:pPr>
       <w:r>
-        <w:t xml:space="preserve">Quando um morador cria uma conta, se já existirem despesas registadas no sistema, a decisão de quais e que parte das despesas existentes deve ser paga pelo novo morador fica ao critério dos restantes moradores que </w:t>
-      </w:r>
-      <w:r>
-        <w:t>continuam a partilhar as despesas do apartamento</w:t>
-      </w:r>
-      <w:r>
-        <w:t>;</w:t>
-      </w:r>
-    </w:p>
-    <w:p>
-      <w:pPr>
-        <w:pStyle w:val="PargrafodaLista"/>
-        <w:numPr>
-          <w:ilvl w:val="0"/>
-          <w:numId w:val="13"/>
-        </w:numPr>
-        <w:jc w:val="both"/>
-      </w:pPr>
-      <w:r>
         <w:t xml:space="preserve">Qualquer </w:t>
       </w:r>
       <w:r>
@@ -1306,7 +1286,7 @@
         <w:t xml:space="preserve"> deverá poder sair da partilha de despesas do apartamento, através da eliminação da sua conta. </w:t>
       </w:r>
       <w:r>
-        <w:t>Quando</w:t>
+        <w:t>Sempre que</w:t>
       </w:r>
       <w:r>
         <w:t>, ao abandonar a partilha de despesas, o morador ainda tiver despesas ou dívidas por pagar, o registo do pagamento das despesa</w:t>
@@ -1383,7 +1363,6 @@
         </w:numPr>
       </w:pPr>
       <w:r>
-        <w:lastRenderedPageBreak/>
         <w:t>Modelo de domínio</w:t>
       </w:r>
     </w:p>
@@ -1464,10 +1443,10 @@
           <w:lang w:eastAsia="pt-PT"/>
         </w:rPr>
         <w:drawing>
-          <wp:inline distT="0" distB="0" distL="0" distR="0" wp14:anchorId="56E5BEDD" wp14:editId="45065402">
-            <wp:extent cx="8353425" cy="4495800"/>
-            <wp:effectExtent l="0" t="0" r="9525" b="0"/>
-            <wp:docPr id="3" name="Imagem 3" descr="C:\Users\João\Desktop\Modelo de Domínio - Partilha Despesas Apartamento.jpg"/>
+          <wp:inline distT="0" distB="0" distL="0" distR="0" wp14:anchorId="433C4583" wp14:editId="3EF9C440">
+            <wp:extent cx="8020050" cy="4298950"/>
+            <wp:effectExtent l="0" t="0" r="0" b="6350"/>
+            <wp:docPr id="6" name="Imagem 6" descr="C:\Users\João\Desktop\Modelo de Domínio - Partilha Despesas Apartamento.jpg"/>
             <wp:cNvGraphicFramePr>
               <a:graphicFrameLocks xmlns:a="http://schemas.openxmlformats.org/drawingml/2006/main" noChangeAspect="1"/>
             </wp:cNvGraphicFramePr>
@@ -1475,12 +1454,12 @@
               <a:graphicData uri="http://schemas.openxmlformats.org/drawingml/2006/picture">
                 <pic:pic xmlns:pic="http://schemas.openxmlformats.org/drawingml/2006/picture">
                   <pic:nvPicPr>
-                    <pic:cNvPr id="0" name="Picture 3" descr="C:\Users\João\Desktop\Modelo de Domínio - Partilha Despesas Apartamento.jpg"/>
+                    <pic:cNvPr id="0" name="Picture 2" descr="C:\Users\João\Desktop\Modelo de Domínio - Partilha Despesas Apartamento.jpg"/>
                     <pic:cNvPicPr>
                       <a:picLocks noChangeAspect="1" noChangeArrowheads="1"/>
                     </pic:cNvPicPr>
                   </pic:nvPicPr>
-                  <pic:blipFill rotWithShape="1">
+                  <pic:blipFill>
                     <a:blip r:embed="rId14">
                       <a:extLst>
                         <a:ext uri="{28A0092B-C50C-407E-A947-70E740481C1C}">
@@ -1488,13 +1467,15 @@
                         </a:ext>
                       </a:extLst>
                     </a:blip>
-                    <a:srcRect l="2571" t="6080" r="3469" b="4231"/>
-                    <a:stretch/>
+                    <a:srcRect/>
+                    <a:stretch>
+                      <a:fillRect/>
+                    </a:stretch>
                   </pic:blipFill>
                   <pic:spPr bwMode="auto">
                     <a:xfrm>
                       <a:off x="0" y="0"/>
-                      <a:ext cx="8355474" cy="4496903"/>
+                      <a:ext cx="8020050" cy="4298950"/>
                     </a:xfrm>
                     <a:prstGeom prst="rect">
                       <a:avLst/>
@@ -1503,17 +1484,35 @@
                     <a:ln>
                       <a:noFill/>
                     </a:ln>
-                    <a:extLst>
-                      <a:ext uri="{53640926-AAD7-44D8-BBD7-CCE9431645EC}">
-                        <a14:shadowObscured xmlns:a14="http://schemas.microsoft.com/office/drawing/2010/main"/>
-                      </a:ext>
-                    </a:extLst>
                   </pic:spPr>
                 </pic:pic>
               </a:graphicData>
             </a:graphic>
           </wp:inline>
         </w:drawing>
+      </w:r>
+    </w:p>
+    <w:p>
+      <w:pPr>
+        <w:pStyle w:val="Legenda"/>
+        <w:jc w:val="center"/>
+      </w:pPr>
+      <w:r>
+        <w:t xml:space="preserve">Figura </w:t>
+      </w:r>
+      <w:fldSimple w:instr=" SEQ Figura \* ARABIC ">
+        <w:r>
+          <w:rPr>
+            <w:noProof/>
+          </w:rPr>
+          <w:t>1</w:t>
+        </w:r>
+      </w:fldSimple>
+      <w:r>
+        <w:t>-</w:t>
+      </w:r>
+      <w:r>
+        <w:t>Modelo de domínio da partilha de despesas num apartamento</w:t>
       </w:r>
     </w:p>
     <w:p>
@@ -1527,37 +1526,8 @@
           <w:docGrid w:linePitch="360"/>
         </w:sectPr>
       </w:pPr>
-      <w:bookmarkStart w:id="0" w:name="_Ref466653081"/>
-      <w:r>
-        <w:t xml:space="preserve">Figura </w:t>
-      </w:r>
-      <w:r>
-        <w:fldChar w:fldCharType="begin"/>
-      </w:r>
-      <w:r>
-        <w:instrText xml:space="preserve"> SEQ Figura \* ARABIC </w:instrText>
-      </w:r>
-      <w:r>
-        <w:fldChar w:fldCharType="separate"/>
-      </w:r>
-      <w:r>
-        <w:rPr>
-          <w:noProof/>
-        </w:rPr>
-        <w:t>1</w:t>
-      </w:r>
-      <w:r>
-        <w:rPr>
-          <w:noProof/>
-        </w:rPr>
-        <w:fldChar w:fldCharType="end"/>
-      </w:r>
-      <w:bookmarkEnd w:id="0"/>
-      <w:r>
-        <w:t>-Modelo de domínio da parti</w:t>
-      </w:r>
-      <w:r>
-        <w:t>lha de despesas num apartamento</w:t>
+      <w:r>
+        <w:t>-</w:t>
       </w:r>
     </w:p>
     <w:p>
@@ -1569,7 +1539,6 @@
         </w:numPr>
       </w:pPr>
       <w:r>
-        <w:lastRenderedPageBreak/>
         <w:t xml:space="preserve">Modelo e especificação de </w:t>
       </w:r>
       <w:r>
@@ -1581,11 +1550,3651 @@
     </w:p>
     <w:p/>
     <w:p>
+      <w:pPr>
+        <w:pStyle w:val="Cabealho2"/>
+        <w:rPr>
+          <w:i/>
+        </w:rPr>
+      </w:pPr>
+      <w:r>
+        <w:t xml:space="preserve">4.1 Modelo de </w:t>
+      </w:r>
+      <w:r>
+        <w:rPr>
+          <w:i/>
+        </w:rPr>
+        <w:t>uses cases</w:t>
+      </w:r>
+    </w:p>
+    <w:p/>
+    <w:p>
+      <w:pPr>
+        <w:pStyle w:val="Cabealho2"/>
+        <w:rPr>
+          <w:i/>
+        </w:rPr>
+      </w:pPr>
+      <w:r>
+        <w:t xml:space="preserve">4.2 Especificação de </w:t>
+      </w:r>
+      <w:r>
+        <w:rPr>
+          <w:i/>
+        </w:rPr>
+        <w:t>use cases</w:t>
+      </w:r>
+    </w:p>
+    <w:p/>
+    <w:tbl>
+      <w:tblPr>
+        <w:tblStyle w:val="Tabelacomgrelha"/>
+        <w:tblW w:w="5000" w:type="pct"/>
+        <w:tblLook w:val="04A0" w:firstRow="1" w:lastRow="0" w:firstColumn="1" w:lastColumn="0" w:noHBand="0" w:noVBand="1"/>
+      </w:tblPr>
+      <w:tblGrid>
+        <w:gridCol w:w="2185"/>
+        <w:gridCol w:w="3224"/>
+        <w:gridCol w:w="3085"/>
+      </w:tblGrid>
+      <w:tr>
+        <w:tc>
+          <w:tcPr>
+            <w:tcW w:w="5000" w:type="pct"/>
+            <w:gridSpan w:val="3"/>
+          </w:tcPr>
+          <w:p>
+            <w:r>
+              <w:rPr>
+                <w:b/>
+              </w:rPr>
+              <w:t xml:space="preserve">Use Case: </w:t>
+            </w:r>
+            <w:r>
+              <w:t>Registar Morador</w:t>
+            </w:r>
+          </w:p>
+        </w:tc>
+      </w:tr>
+      <w:tr>
+        <w:tc>
+          <w:tcPr>
+            <w:tcW w:w="5000" w:type="pct"/>
+            <w:gridSpan w:val="3"/>
+          </w:tcPr>
+          <w:p>
+            <w:r>
+              <w:rPr>
+                <w:b/>
+              </w:rPr>
+              <w:t xml:space="preserve">Descrição: </w:t>
+            </w:r>
+            <w:r>
+              <w:t>Morador regista-se no sistema</w:t>
+            </w:r>
+          </w:p>
+        </w:tc>
+      </w:tr>
+      <w:tr>
+        <w:tc>
+          <w:tcPr>
+            <w:tcW w:w="5000" w:type="pct"/>
+            <w:gridSpan w:val="3"/>
+          </w:tcPr>
+          <w:p>
+            <w:r>
+              <w:rPr>
+                <w:b/>
+              </w:rPr>
+              <w:t xml:space="preserve">Pré-condição: </w:t>
+            </w:r>
+            <w:r>
+              <w:t>Nenhum morador autenticado</w:t>
+            </w:r>
+          </w:p>
+        </w:tc>
+      </w:tr>
+      <w:tr>
+        <w:tc>
+          <w:tcPr>
+            <w:tcW w:w="5000" w:type="pct"/>
+            <w:gridSpan w:val="3"/>
+          </w:tcPr>
+          <w:p>
+            <w:r>
+              <w:rPr>
+                <w:b/>
+              </w:rPr>
+              <w:t xml:space="preserve">Pós-condição: </w:t>
+            </w:r>
+            <w:r>
+              <w:t>Morador fica registado</w:t>
+            </w:r>
+          </w:p>
+        </w:tc>
+      </w:tr>
+      <w:tr>
+        <w:tc>
+          <w:tcPr>
+            <w:tcW w:w="1286" w:type="pct"/>
+          </w:tcPr>
+          <w:p/>
+        </w:tc>
+        <w:tc>
+          <w:tcPr>
+            <w:tcW w:w="1898" w:type="pct"/>
+          </w:tcPr>
+          <w:p>
+            <w:pPr>
+              <w:rPr>
+                <w:b/>
+              </w:rPr>
+            </w:pPr>
+            <w:r>
+              <w:rPr>
+                <w:b/>
+              </w:rPr>
+              <w:t>Ator</w:t>
+            </w:r>
+          </w:p>
+        </w:tc>
+        <w:tc>
+          <w:tcPr>
+            <w:tcW w:w="1816" w:type="pct"/>
+          </w:tcPr>
+          <w:p>
+            <w:pPr>
+              <w:rPr>
+                <w:b/>
+              </w:rPr>
+            </w:pPr>
+            <w:r>
+              <w:rPr>
+                <w:b/>
+              </w:rPr>
+              <w:t>Sistema</w:t>
+            </w:r>
+          </w:p>
+        </w:tc>
+      </w:tr>
+      <w:tr>
+        <w:tc>
+          <w:tcPr>
+            <w:tcW w:w="1286" w:type="pct"/>
+            <w:vMerge w:val="restart"/>
+          </w:tcPr>
+          <w:p>
+            <w:pPr>
+              <w:rPr>
+                <w:b/>
+              </w:rPr>
+            </w:pPr>
+            <w:r>
+              <w:rPr>
+                <w:b/>
+              </w:rPr>
+              <w:t>Comportamento</w:t>
+            </w:r>
+          </w:p>
+          <w:p>
+            <w:pPr>
+              <w:rPr>
+                <w:b/>
+              </w:rPr>
+            </w:pPr>
+            <w:r>
+              <w:rPr>
+                <w:b/>
+              </w:rPr>
+              <w:t>Normal</w:t>
+            </w:r>
+          </w:p>
+        </w:tc>
+        <w:tc>
+          <w:tcPr>
+            <w:tcW w:w="1898" w:type="pct"/>
+          </w:tcPr>
+          <w:p>
+            <w:r>
+              <w:t>1. Indica nome de utilizador, e-mail e palavra-passe</w:t>
+            </w:r>
+          </w:p>
+        </w:tc>
+        <w:tc>
+          <w:tcPr>
+            <w:tcW w:w="1816" w:type="pct"/>
+          </w:tcPr>
+          <w:p/>
+        </w:tc>
+      </w:tr>
+      <w:tr>
+        <w:tc>
+          <w:tcPr>
+            <w:tcW w:w="1286" w:type="pct"/>
+            <w:vMerge/>
+          </w:tcPr>
+          <w:p/>
+        </w:tc>
+        <w:tc>
+          <w:tcPr>
+            <w:tcW w:w="1898" w:type="pct"/>
+          </w:tcPr>
+          <w:p/>
+        </w:tc>
+        <w:tc>
+          <w:tcPr>
+            <w:tcW w:w="1816" w:type="pct"/>
+          </w:tcPr>
+          <w:p>
+            <w:r>
+              <w:t>2. Regista novo morador</w:t>
+            </w:r>
+            <w:r>
+              <w:t xml:space="preserve"> e notifica restantes moradores registados acerca do registo</w:t>
+            </w:r>
+          </w:p>
+        </w:tc>
+      </w:tr>
+      <w:tr>
+        <w:tc>
+          <w:tcPr>
+            <w:tcW w:w="1286" w:type="pct"/>
+          </w:tcPr>
+          <w:p>
+            <w:pPr>
+              <w:rPr>
+                <w:b/>
+              </w:rPr>
+            </w:pPr>
+            <w:r>
+              <w:rPr>
+                <w:b/>
+              </w:rPr>
+              <w:t>Comportamento Alternativo</w:t>
+            </w:r>
+          </w:p>
+          <w:p>
+            <w:pPr>
+              <w:rPr>
+                <w:b/>
+              </w:rPr>
+            </w:pPr>
+            <w:r>
+              <w:rPr>
+                <w:b/>
+              </w:rPr>
+              <w:t>(passo 2)</w:t>
+            </w:r>
+          </w:p>
+          <w:p>
+            <w:pPr>
+              <w:rPr>
+                <w:b/>
+              </w:rPr>
+            </w:pPr>
+            <w:r>
+              <w:rPr>
+                <w:b/>
+              </w:rPr>
+              <w:t>[Primeiro morador a registar-se]</w:t>
+            </w:r>
+          </w:p>
+        </w:tc>
+        <w:tc>
+          <w:tcPr>
+            <w:tcW w:w="1898" w:type="pct"/>
+          </w:tcPr>
+          <w:p/>
+        </w:tc>
+        <w:tc>
+          <w:tcPr>
+            <w:tcW w:w="1816" w:type="pct"/>
+          </w:tcPr>
+          <w:p>
+            <w:r>
+              <w:t>2.1. Regista novo morador</w:t>
+            </w:r>
+          </w:p>
+        </w:tc>
+      </w:tr>
+      <w:tr>
+        <w:tc>
+          <w:tcPr>
+            <w:tcW w:w="1286" w:type="pct"/>
+            <w:vMerge w:val="restart"/>
+          </w:tcPr>
+          <w:p>
+            <w:pPr>
+              <w:rPr>
+                <w:b/>
+              </w:rPr>
+            </w:pPr>
+            <w:r>
+              <w:rPr>
+                <w:b/>
+              </w:rPr>
+              <w:t>Exceção 1</w:t>
+            </w:r>
+          </w:p>
+          <w:p>
+            <w:pPr>
+              <w:rPr>
+                <w:b/>
+              </w:rPr>
+            </w:pPr>
+            <w:r>
+              <w:rPr>
+                <w:b/>
+              </w:rPr>
+              <w:t>(passo 2)</w:t>
+            </w:r>
+          </w:p>
+          <w:p>
+            <w:pPr>
+              <w:rPr>
+                <w:b/>
+              </w:rPr>
+            </w:pPr>
+            <w:r>
+              <w:rPr>
+                <w:b/>
+              </w:rPr>
+              <w:t>[Nome utilizador já existe]</w:t>
+            </w:r>
+          </w:p>
+        </w:tc>
+        <w:tc>
+          <w:tcPr>
+            <w:tcW w:w="1898" w:type="pct"/>
+          </w:tcPr>
+          <w:p/>
+        </w:tc>
+        <w:tc>
+          <w:tcPr>
+            <w:tcW w:w="1816" w:type="pct"/>
+          </w:tcPr>
+          <w:p>
+            <w:r>
+              <w:t>2.1. Informa que já existe um morador com o nome selecionado</w:t>
+            </w:r>
+          </w:p>
+        </w:tc>
+      </w:tr>
+      <w:tr>
+        <w:tc>
+          <w:tcPr>
+            <w:tcW w:w="1286" w:type="pct"/>
+            <w:vMerge/>
+          </w:tcPr>
+          <w:p>
+            <w:pPr>
+              <w:rPr>
+                <w:b/>
+              </w:rPr>
+            </w:pPr>
+          </w:p>
+        </w:tc>
+        <w:tc>
+          <w:tcPr>
+            <w:tcW w:w="1898" w:type="pct"/>
+          </w:tcPr>
+          <w:p/>
+        </w:tc>
+        <w:tc>
+          <w:tcPr>
+            <w:tcW w:w="1816" w:type="pct"/>
+          </w:tcPr>
+          <w:p>
+            <w:r>
+              <w:t>2.2 Cancela registo</w:t>
+            </w:r>
+          </w:p>
+        </w:tc>
+      </w:tr>
+      <w:tr>
+        <w:tc>
+          <w:tcPr>
+            <w:tcW w:w="1286" w:type="pct"/>
+            <w:vMerge w:val="restart"/>
+          </w:tcPr>
+          <w:p>
+            <w:pPr>
+              <w:rPr>
+                <w:b/>
+              </w:rPr>
+            </w:pPr>
+            <w:r>
+              <w:rPr>
+                <w:b/>
+              </w:rPr>
+              <w:t>Exceção 2</w:t>
+            </w:r>
+          </w:p>
+          <w:p>
+            <w:pPr>
+              <w:rPr>
+                <w:b/>
+              </w:rPr>
+            </w:pPr>
+            <w:r>
+              <w:rPr>
+                <w:b/>
+              </w:rPr>
+              <w:t>(passo 2)</w:t>
+            </w:r>
+          </w:p>
+          <w:p>
+            <w:pPr>
+              <w:rPr>
+                <w:b/>
+              </w:rPr>
+            </w:pPr>
+            <w:r>
+              <w:rPr>
+                <w:b/>
+              </w:rPr>
+              <w:t>[E-mail já existe]</w:t>
+            </w:r>
+          </w:p>
+        </w:tc>
+        <w:tc>
+          <w:tcPr>
+            <w:tcW w:w="1898" w:type="pct"/>
+          </w:tcPr>
+          <w:p/>
+        </w:tc>
+        <w:tc>
+          <w:tcPr>
+            <w:tcW w:w="1816" w:type="pct"/>
+          </w:tcPr>
+          <w:p>
+            <w:r>
+              <w:t>2.1. Informa que já existe um morador com o e-mail selecionado</w:t>
+            </w:r>
+          </w:p>
+        </w:tc>
+      </w:tr>
+      <w:tr>
+        <w:tc>
+          <w:tcPr>
+            <w:tcW w:w="1286" w:type="pct"/>
+            <w:vMerge/>
+          </w:tcPr>
+          <w:p>
+            <w:pPr>
+              <w:rPr>
+                <w:b/>
+              </w:rPr>
+            </w:pPr>
+          </w:p>
+        </w:tc>
+        <w:tc>
+          <w:tcPr>
+            <w:tcW w:w="1898" w:type="pct"/>
+          </w:tcPr>
+          <w:p/>
+        </w:tc>
+        <w:tc>
+          <w:tcPr>
+            <w:tcW w:w="1816" w:type="pct"/>
+          </w:tcPr>
+          <w:p>
+            <w:r>
+              <w:t>2.2 Cancela registo</w:t>
+            </w:r>
+          </w:p>
+        </w:tc>
+      </w:tr>
+    </w:tbl>
+    <w:p/>
+    <w:tbl>
+      <w:tblPr>
+        <w:tblStyle w:val="Tabelacomgrelha"/>
+        <w:tblW w:w="5000" w:type="pct"/>
+        <w:tblLook w:val="04A0" w:firstRow="1" w:lastRow="0" w:firstColumn="1" w:lastColumn="0" w:noHBand="0" w:noVBand="1"/>
+      </w:tblPr>
+      <w:tblGrid>
+        <w:gridCol w:w="2758"/>
+        <w:gridCol w:w="2902"/>
+        <w:gridCol w:w="2834"/>
+      </w:tblGrid>
+      <w:tr>
+        <w:tc>
+          <w:tcPr>
+            <w:tcW w:w="5000" w:type="pct"/>
+            <w:gridSpan w:val="3"/>
+          </w:tcPr>
+          <w:p>
+            <w:r>
+              <w:rPr>
+                <w:b/>
+              </w:rPr>
+              <w:t xml:space="preserve">Use Case: </w:t>
+            </w:r>
+            <w:r>
+              <w:t>Autenticar Morador</w:t>
+            </w:r>
+          </w:p>
+        </w:tc>
+      </w:tr>
+      <w:tr>
+        <w:tc>
+          <w:tcPr>
+            <w:tcW w:w="5000" w:type="pct"/>
+            <w:gridSpan w:val="3"/>
+          </w:tcPr>
+          <w:p>
+            <w:r>
+              <w:rPr>
+                <w:b/>
+              </w:rPr>
+              <w:t xml:space="preserve">Descrição: </w:t>
+            </w:r>
+            <w:r>
+              <w:t>Morador autentica-se no sistema</w:t>
+            </w:r>
+          </w:p>
+        </w:tc>
+      </w:tr>
+      <w:tr>
+        <w:tc>
+          <w:tcPr>
+            <w:tcW w:w="5000" w:type="pct"/>
+            <w:gridSpan w:val="3"/>
+          </w:tcPr>
+          <w:p>
+            <w:r>
+              <w:rPr>
+                <w:b/>
+              </w:rPr>
+              <w:t xml:space="preserve">Pré-condição: </w:t>
+            </w:r>
+            <w:r>
+              <w:t>Nenhum morador autenticado</w:t>
+            </w:r>
+          </w:p>
+        </w:tc>
+      </w:tr>
+      <w:tr>
+        <w:tc>
+          <w:tcPr>
+            <w:tcW w:w="5000" w:type="pct"/>
+            <w:gridSpan w:val="3"/>
+          </w:tcPr>
+          <w:p>
+            <w:r>
+              <w:rPr>
+                <w:b/>
+              </w:rPr>
+              <w:t xml:space="preserve">Pós-condição: </w:t>
+            </w:r>
+            <w:r>
+              <w:t>Morador fica autenticado e com sessão iniciada</w:t>
+            </w:r>
+          </w:p>
+        </w:tc>
+      </w:tr>
+      <w:tr>
+        <w:tc>
+          <w:tcPr>
+            <w:tcW w:w="1624" w:type="pct"/>
+          </w:tcPr>
+          <w:p/>
+        </w:tc>
+        <w:tc>
+          <w:tcPr>
+            <w:tcW w:w="1708" w:type="pct"/>
+          </w:tcPr>
+          <w:p>
+            <w:pPr>
+              <w:rPr>
+                <w:b/>
+              </w:rPr>
+            </w:pPr>
+            <w:r>
+              <w:rPr>
+                <w:b/>
+              </w:rPr>
+              <w:t>Actor</w:t>
+            </w:r>
+          </w:p>
+        </w:tc>
+        <w:tc>
+          <w:tcPr>
+            <w:tcW w:w="1668" w:type="pct"/>
+          </w:tcPr>
+          <w:p>
+            <w:pPr>
+              <w:rPr>
+                <w:b/>
+              </w:rPr>
+            </w:pPr>
+            <w:r>
+              <w:rPr>
+                <w:b/>
+              </w:rPr>
+              <w:t>Sistema</w:t>
+            </w:r>
+          </w:p>
+        </w:tc>
+      </w:tr>
+      <w:tr>
+        <w:tc>
+          <w:tcPr>
+            <w:tcW w:w="1624" w:type="pct"/>
+            <w:vMerge w:val="restart"/>
+          </w:tcPr>
+          <w:p>
+            <w:pPr>
+              <w:rPr>
+                <w:b/>
+              </w:rPr>
+            </w:pPr>
+            <w:r>
+              <w:rPr>
+                <w:b/>
+              </w:rPr>
+              <w:t>Comportamento</w:t>
+            </w:r>
+          </w:p>
+          <w:p>
+            <w:pPr>
+              <w:rPr>
+                <w:b/>
+              </w:rPr>
+            </w:pPr>
+            <w:r>
+              <w:rPr>
+                <w:b/>
+              </w:rPr>
+              <w:t>Normal</w:t>
+            </w:r>
+          </w:p>
+        </w:tc>
+        <w:tc>
+          <w:tcPr>
+            <w:tcW w:w="1708" w:type="pct"/>
+          </w:tcPr>
+          <w:p>
+            <w:r>
+              <w:t>1. Indica nome de morador e palavra-passe</w:t>
+            </w:r>
+          </w:p>
+        </w:tc>
+        <w:tc>
+          <w:tcPr>
+            <w:tcW w:w="1668" w:type="pct"/>
+          </w:tcPr>
+          <w:p/>
+        </w:tc>
+      </w:tr>
+      <w:tr>
+        <w:tc>
+          <w:tcPr>
+            <w:tcW w:w="1624" w:type="pct"/>
+            <w:vMerge/>
+          </w:tcPr>
+          <w:p/>
+        </w:tc>
+        <w:tc>
+          <w:tcPr>
+            <w:tcW w:w="1708" w:type="pct"/>
+          </w:tcPr>
+          <w:p/>
+        </w:tc>
+        <w:tc>
+          <w:tcPr>
+            <w:tcW w:w="1668" w:type="pct"/>
+          </w:tcPr>
+          <w:p>
+            <w:r>
+              <w:t>2. Valida acesso e regista início de sessão</w:t>
+            </w:r>
+          </w:p>
+        </w:tc>
+      </w:tr>
+      <w:tr>
+        <w:tc>
+          <w:tcPr>
+            <w:tcW w:w="1624" w:type="pct"/>
+            <w:vMerge w:val="restart"/>
+          </w:tcPr>
+          <w:p>
+            <w:pPr>
+              <w:rPr>
+                <w:b/>
+              </w:rPr>
+            </w:pPr>
+            <w:r>
+              <w:rPr>
+                <w:b/>
+              </w:rPr>
+              <w:t>Exceção</w:t>
+            </w:r>
+          </w:p>
+          <w:p>
+            <w:pPr>
+              <w:rPr>
+                <w:b/>
+              </w:rPr>
+            </w:pPr>
+            <w:r>
+              <w:rPr>
+                <w:b/>
+              </w:rPr>
+              <w:t>(passo 2)</w:t>
+            </w:r>
+          </w:p>
+          <w:p>
+            <w:pPr>
+              <w:rPr>
+                <w:b/>
+              </w:rPr>
+            </w:pPr>
+            <w:r>
+              <w:rPr>
+                <w:b/>
+              </w:rPr>
+              <w:t>[nome ou palavra-passe inválida]</w:t>
+            </w:r>
+          </w:p>
+        </w:tc>
+        <w:tc>
+          <w:tcPr>
+            <w:tcW w:w="1708" w:type="pct"/>
+          </w:tcPr>
+          <w:p/>
+        </w:tc>
+        <w:tc>
+          <w:tcPr>
+            <w:tcW w:w="1668" w:type="pct"/>
+          </w:tcPr>
+          <w:p>
+            <w:r>
+              <w:t>2.1. Indica que pelo menos uma das credenciais introduzidas é inválida</w:t>
+            </w:r>
+          </w:p>
+        </w:tc>
+      </w:tr>
+      <w:tr>
+        <w:tc>
+          <w:tcPr>
+            <w:tcW w:w="1624" w:type="pct"/>
+            <w:vMerge/>
+          </w:tcPr>
+          <w:p/>
+        </w:tc>
+        <w:tc>
+          <w:tcPr>
+            <w:tcW w:w="1708" w:type="pct"/>
+          </w:tcPr>
+          <w:p/>
+        </w:tc>
+        <w:tc>
+          <w:tcPr>
+            <w:tcW w:w="1668" w:type="pct"/>
+          </w:tcPr>
+          <w:p>
+            <w:r>
+              <w:t>2.2. Cancela a operação</w:t>
+            </w:r>
+          </w:p>
+        </w:tc>
+      </w:tr>
+    </w:tbl>
+    <w:p/>
+    <w:p>
       <w:r>
         <w:br w:type="page"/>
       </w:r>
-      <w:bookmarkStart w:id="1" w:name="_GoBack"/>
-      <w:bookmarkEnd w:id="1"/>
+    </w:p>
+    <w:tbl>
+      <w:tblPr>
+        <w:tblStyle w:val="Tabelacomgrelha"/>
+        <w:tblW w:w="5000" w:type="pct"/>
+        <w:tblLook w:val="04A0" w:firstRow="1" w:lastRow="0" w:firstColumn="1" w:lastColumn="0" w:noHBand="0" w:noVBand="1"/>
+      </w:tblPr>
+      <w:tblGrid>
+        <w:gridCol w:w="3112"/>
+        <w:gridCol w:w="2552"/>
+        <w:gridCol w:w="2830"/>
+      </w:tblGrid>
+      <w:tr>
+        <w:tc>
+          <w:tcPr>
+            <w:tcW w:w="5000" w:type="pct"/>
+            <w:gridSpan w:val="3"/>
+          </w:tcPr>
+          <w:p>
+            <w:r>
+              <w:rPr>
+                <w:b/>
+              </w:rPr>
+              <w:t xml:space="preserve">Use Case: </w:t>
+            </w:r>
+            <w:r>
+              <w:t>Registar despesa</w:t>
+            </w:r>
+          </w:p>
+        </w:tc>
+      </w:tr>
+      <w:tr>
+        <w:tc>
+          <w:tcPr>
+            <w:tcW w:w="5000" w:type="pct"/>
+            <w:gridSpan w:val="3"/>
+          </w:tcPr>
+          <w:p>
+            <w:r>
+              <w:rPr>
+                <w:b/>
+              </w:rPr>
+              <w:t xml:space="preserve">Descrição: </w:t>
+            </w:r>
+            <w:r>
+              <w:t>Morador regista uma despesa</w:t>
+            </w:r>
+          </w:p>
+        </w:tc>
+      </w:tr>
+      <w:tr>
+        <w:tc>
+          <w:tcPr>
+            <w:tcW w:w="5000" w:type="pct"/>
+            <w:gridSpan w:val="3"/>
+          </w:tcPr>
+          <w:p>
+            <w:r>
+              <w:rPr>
+                <w:b/>
+              </w:rPr>
+              <w:t>Pré-condição:</w:t>
+            </w:r>
+            <w:r>
+              <w:rPr>
+                <w:b/>
+              </w:rPr>
+              <w:t xml:space="preserve"> </w:t>
+            </w:r>
+            <w:r>
+              <w:t>M</w:t>
+            </w:r>
+            <w:r>
+              <w:t>orador autenticado</w:t>
+            </w:r>
+          </w:p>
+        </w:tc>
+      </w:tr>
+      <w:tr>
+        <w:tc>
+          <w:tcPr>
+            <w:tcW w:w="5000" w:type="pct"/>
+            <w:gridSpan w:val="3"/>
+          </w:tcPr>
+          <w:p>
+            <w:r>
+              <w:rPr>
+                <w:b/>
+              </w:rPr>
+              <w:t xml:space="preserve">Pós-condição: </w:t>
+            </w:r>
+            <w:r>
+              <w:t>Uma nova despesa fica registada no sistema</w:t>
+            </w:r>
+          </w:p>
+        </w:tc>
+      </w:tr>
+      <w:tr>
+        <w:tc>
+          <w:tcPr>
+            <w:tcW w:w="1832" w:type="pct"/>
+          </w:tcPr>
+          <w:p/>
+        </w:tc>
+        <w:tc>
+          <w:tcPr>
+            <w:tcW w:w="1502" w:type="pct"/>
+          </w:tcPr>
+          <w:p>
+            <w:pPr>
+              <w:rPr>
+                <w:b/>
+              </w:rPr>
+            </w:pPr>
+            <w:r>
+              <w:rPr>
+                <w:b/>
+              </w:rPr>
+              <w:t>Actor</w:t>
+            </w:r>
+          </w:p>
+        </w:tc>
+        <w:tc>
+          <w:tcPr>
+            <w:tcW w:w="1666" w:type="pct"/>
+          </w:tcPr>
+          <w:p>
+            <w:pPr>
+              <w:rPr>
+                <w:b/>
+              </w:rPr>
+            </w:pPr>
+            <w:r>
+              <w:rPr>
+                <w:b/>
+              </w:rPr>
+              <w:t>Sistema</w:t>
+            </w:r>
+          </w:p>
+        </w:tc>
+      </w:tr>
+      <w:tr>
+        <w:trPr>
+          <w:trHeight w:val="547"/>
+        </w:trPr>
+        <w:tc>
+          <w:tcPr>
+            <w:tcW w:w="1832" w:type="pct"/>
+            <w:vMerge w:val="restart"/>
+            <w:tcBorders>
+              <w:bottom w:val="single" w:sz="4" w:space="0" w:color="auto"/>
+            </w:tcBorders>
+          </w:tcPr>
+          <w:p>
+            <w:pPr>
+              <w:rPr>
+                <w:b/>
+              </w:rPr>
+            </w:pPr>
+            <w:r>
+              <w:rPr>
+                <w:b/>
+              </w:rPr>
+              <w:t>Comportamento</w:t>
+            </w:r>
+          </w:p>
+          <w:p>
+            <w:pPr>
+              <w:rPr>
+                <w:b/>
+              </w:rPr>
+            </w:pPr>
+            <w:r>
+              <w:rPr>
+                <w:b/>
+              </w:rPr>
+              <w:t>Normal</w:t>
+            </w:r>
+          </w:p>
+        </w:tc>
+        <w:tc>
+          <w:tcPr>
+            <w:tcW w:w="1502" w:type="pct"/>
+            <w:tcBorders>
+              <w:bottom w:val="single" w:sz="4" w:space="0" w:color="auto"/>
+            </w:tcBorders>
+          </w:tcPr>
+          <w:p>
+            <w:pPr>
+              <w:pStyle w:val="PargrafodaLista"/>
+              <w:numPr>
+                <w:ilvl w:val="0"/>
+                <w:numId w:val="14"/>
+              </w:numPr>
+            </w:pPr>
+            <w:r>
+              <w:t>Fornece descrição da despesa</w:t>
+            </w:r>
+          </w:p>
+        </w:tc>
+        <w:tc>
+          <w:tcPr>
+            <w:tcW w:w="1666" w:type="pct"/>
+            <w:tcBorders>
+              <w:bottom w:val="single" w:sz="4" w:space="0" w:color="auto"/>
+            </w:tcBorders>
+          </w:tcPr>
+          <w:p/>
+        </w:tc>
+      </w:tr>
+      <w:tr>
+        <w:tc>
+          <w:tcPr>
+            <w:tcW w:w="1832" w:type="pct"/>
+            <w:vMerge/>
+          </w:tcPr>
+          <w:p>
+            <w:pPr>
+              <w:rPr>
+                <w:b/>
+              </w:rPr>
+            </w:pPr>
+          </w:p>
+        </w:tc>
+        <w:tc>
+          <w:tcPr>
+            <w:tcW w:w="1502" w:type="pct"/>
+          </w:tcPr>
+          <w:p/>
+        </w:tc>
+        <w:tc>
+          <w:tcPr>
+            <w:tcW w:w="1666" w:type="pct"/>
+          </w:tcPr>
+          <w:p>
+            <w:pPr>
+              <w:pStyle w:val="PargrafodaLista"/>
+              <w:numPr>
+                <w:ilvl w:val="0"/>
+                <w:numId w:val="14"/>
+              </w:numPr>
+            </w:pPr>
+            <w:r>
+              <w:t>Regista descrição da despesa</w:t>
+            </w:r>
+          </w:p>
+        </w:tc>
+      </w:tr>
+      <w:tr>
+        <w:tc>
+          <w:tcPr>
+            <w:tcW w:w="1832" w:type="pct"/>
+            <w:vMerge/>
+          </w:tcPr>
+          <w:p>
+            <w:pPr>
+              <w:rPr>
+                <w:b/>
+              </w:rPr>
+            </w:pPr>
+          </w:p>
+        </w:tc>
+        <w:tc>
+          <w:tcPr>
+            <w:tcW w:w="1502" w:type="pct"/>
+          </w:tcPr>
+          <w:p>
+            <w:pPr>
+              <w:pStyle w:val="PargrafodaLista"/>
+              <w:ind w:left="360"/>
+            </w:pPr>
+          </w:p>
+        </w:tc>
+        <w:tc>
+          <w:tcPr>
+            <w:tcW w:w="1666" w:type="pct"/>
+          </w:tcPr>
+          <w:p>
+            <w:pPr>
+              <w:pStyle w:val="PargrafodaLista"/>
+              <w:numPr>
+                <w:ilvl w:val="0"/>
+                <w:numId w:val="14"/>
+              </w:numPr>
+            </w:pPr>
+            <w:r>
+              <w:t>Pergunta o tipo da despesa</w:t>
+            </w:r>
+          </w:p>
+        </w:tc>
+      </w:tr>
+      <w:tr>
+        <w:tc>
+          <w:tcPr>
+            <w:tcW w:w="1832" w:type="pct"/>
+            <w:vMerge/>
+          </w:tcPr>
+          <w:p>
+            <w:pPr>
+              <w:rPr>
+                <w:b/>
+              </w:rPr>
+            </w:pPr>
+          </w:p>
+        </w:tc>
+        <w:tc>
+          <w:tcPr>
+            <w:tcW w:w="1502" w:type="pct"/>
+          </w:tcPr>
+          <w:p>
+            <w:pPr>
+              <w:pStyle w:val="PargrafodaLista"/>
+              <w:numPr>
+                <w:ilvl w:val="0"/>
+                <w:numId w:val="14"/>
+              </w:numPr>
+            </w:pPr>
+            <w:r>
+              <w:t>Indica que a despesa é pontual</w:t>
+            </w:r>
+          </w:p>
+        </w:tc>
+        <w:tc>
+          <w:tcPr>
+            <w:tcW w:w="1666" w:type="pct"/>
+          </w:tcPr>
+          <w:p/>
+        </w:tc>
+      </w:tr>
+      <w:tr>
+        <w:tc>
+          <w:tcPr>
+            <w:tcW w:w="1832" w:type="pct"/>
+            <w:vMerge/>
+          </w:tcPr>
+          <w:p>
+            <w:pPr>
+              <w:rPr>
+                <w:b/>
+              </w:rPr>
+            </w:pPr>
+          </w:p>
+        </w:tc>
+        <w:tc>
+          <w:tcPr>
+            <w:tcW w:w="1502" w:type="pct"/>
+          </w:tcPr>
+          <w:p/>
+        </w:tc>
+        <w:tc>
+          <w:tcPr>
+            <w:tcW w:w="1666" w:type="pct"/>
+          </w:tcPr>
+          <w:p>
+            <w:pPr>
+              <w:pStyle w:val="PargrafodaLista"/>
+              <w:numPr>
+                <w:ilvl w:val="0"/>
+                <w:numId w:val="14"/>
+              </w:numPr>
+            </w:pPr>
+            <w:r>
+              <w:t>Regista</w:t>
+            </w:r>
+            <w:r>
+              <w:t xml:space="preserve"> que a</w:t>
+            </w:r>
+            <w:r>
+              <w:t xml:space="preserve"> despesa</w:t>
+            </w:r>
+            <w:r>
+              <w:t xml:space="preserve"> é</w:t>
+            </w:r>
+            <w:r>
+              <w:t xml:space="preserve"> pontual</w:t>
+            </w:r>
+          </w:p>
+        </w:tc>
+      </w:tr>
+      <w:tr>
+        <w:tc>
+          <w:tcPr>
+            <w:tcW w:w="1832" w:type="pct"/>
+            <w:vMerge/>
+          </w:tcPr>
+          <w:p/>
+        </w:tc>
+        <w:tc>
+          <w:tcPr>
+            <w:tcW w:w="1502" w:type="pct"/>
+          </w:tcPr>
+          <w:p>
+            <w:pPr>
+              <w:pStyle w:val="PargrafodaLista"/>
+              <w:numPr>
+                <w:ilvl w:val="0"/>
+                <w:numId w:val="14"/>
+              </w:numPr>
+            </w:pPr>
+            <w:r>
+              <w:t>Fornece valor da despesa</w:t>
+            </w:r>
+          </w:p>
+        </w:tc>
+        <w:tc>
+          <w:tcPr>
+            <w:tcW w:w="1666" w:type="pct"/>
+          </w:tcPr>
+          <w:p/>
+        </w:tc>
+      </w:tr>
+      <w:tr>
+        <w:tc>
+          <w:tcPr>
+            <w:tcW w:w="1832" w:type="pct"/>
+            <w:vMerge/>
+          </w:tcPr>
+          <w:p/>
+        </w:tc>
+        <w:tc>
+          <w:tcPr>
+            <w:tcW w:w="1502" w:type="pct"/>
+          </w:tcPr>
+          <w:p/>
+        </w:tc>
+        <w:tc>
+          <w:tcPr>
+            <w:tcW w:w="1666" w:type="pct"/>
+          </w:tcPr>
+          <w:p>
+            <w:pPr>
+              <w:pStyle w:val="PargrafodaLista"/>
+              <w:numPr>
+                <w:ilvl w:val="0"/>
+                <w:numId w:val="14"/>
+              </w:numPr>
+            </w:pPr>
+            <w:r>
+              <w:t>Regista valor da despesa</w:t>
+            </w:r>
+          </w:p>
+        </w:tc>
+      </w:tr>
+      <w:tr>
+        <w:tc>
+          <w:tcPr>
+            <w:tcW w:w="1832" w:type="pct"/>
+            <w:vMerge/>
+          </w:tcPr>
+          <w:p/>
+        </w:tc>
+        <w:tc>
+          <w:tcPr>
+            <w:tcW w:w="1502" w:type="pct"/>
+          </w:tcPr>
+          <w:p>
+            <w:pPr>
+              <w:pStyle w:val="PargrafodaLista"/>
+              <w:numPr>
+                <w:ilvl w:val="0"/>
+                <w:numId w:val="14"/>
+              </w:numPr>
+            </w:pPr>
+            <w:r>
+              <w:t>Indica data da despesa</w:t>
+            </w:r>
+          </w:p>
+        </w:tc>
+        <w:tc>
+          <w:tcPr>
+            <w:tcW w:w="1666" w:type="pct"/>
+          </w:tcPr>
+          <w:p/>
+        </w:tc>
+      </w:tr>
+      <w:tr>
+        <w:tc>
+          <w:tcPr>
+            <w:tcW w:w="1832" w:type="pct"/>
+            <w:vMerge/>
+          </w:tcPr>
+          <w:p/>
+        </w:tc>
+        <w:tc>
+          <w:tcPr>
+            <w:tcW w:w="1502" w:type="pct"/>
+          </w:tcPr>
+          <w:p>
+            <w:pPr>
+              <w:pStyle w:val="PargrafodaLista"/>
+              <w:ind w:left="360"/>
+            </w:pPr>
+          </w:p>
+        </w:tc>
+        <w:tc>
+          <w:tcPr>
+            <w:tcW w:w="1666" w:type="pct"/>
+          </w:tcPr>
+          <w:p>
+            <w:pPr>
+              <w:pStyle w:val="PargrafodaLista"/>
+              <w:numPr>
+                <w:ilvl w:val="0"/>
+                <w:numId w:val="14"/>
+              </w:numPr>
+            </w:pPr>
+            <w:r>
+              <w:t>Regista data da despesa</w:t>
+            </w:r>
+          </w:p>
+        </w:tc>
+      </w:tr>
+      <w:tr>
+        <w:tc>
+          <w:tcPr>
+            <w:tcW w:w="1832" w:type="pct"/>
+            <w:vMerge/>
+          </w:tcPr>
+          <w:p/>
+        </w:tc>
+        <w:tc>
+          <w:tcPr>
+            <w:tcW w:w="1502" w:type="pct"/>
+          </w:tcPr>
+          <w:p>
+            <w:pPr>
+              <w:pStyle w:val="PargrafodaLista"/>
+              <w:numPr>
+                <w:ilvl w:val="0"/>
+                <w:numId w:val="14"/>
+              </w:numPr>
+            </w:pPr>
+            <w:r>
+              <w:t xml:space="preserve">Fornece </w:t>
+            </w:r>
+            <w:r>
+              <w:t>data limite</w:t>
+            </w:r>
+          </w:p>
+        </w:tc>
+        <w:tc>
+          <w:tcPr>
+            <w:tcW w:w="1666" w:type="pct"/>
+          </w:tcPr>
+          <w:p>
+            <w:pPr>
+              <w:pStyle w:val="PargrafodaLista"/>
+              <w:ind w:left="360"/>
+            </w:pPr>
+          </w:p>
+        </w:tc>
+      </w:tr>
+      <w:tr>
+        <w:tc>
+          <w:tcPr>
+            <w:tcW w:w="1832" w:type="pct"/>
+            <w:vMerge/>
+          </w:tcPr>
+          <w:p/>
+        </w:tc>
+        <w:tc>
+          <w:tcPr>
+            <w:tcW w:w="1502" w:type="pct"/>
+          </w:tcPr>
+          <w:p>
+            <w:pPr>
+              <w:pStyle w:val="PargrafodaLista"/>
+              <w:ind w:left="360"/>
+            </w:pPr>
+          </w:p>
+        </w:tc>
+        <w:tc>
+          <w:tcPr>
+            <w:tcW w:w="1666" w:type="pct"/>
+          </w:tcPr>
+          <w:p>
+            <w:pPr>
+              <w:pStyle w:val="PargrafodaLista"/>
+              <w:numPr>
+                <w:ilvl w:val="0"/>
+                <w:numId w:val="14"/>
+              </w:numPr>
+            </w:pPr>
+            <w:r>
+              <w:t xml:space="preserve">Regista </w:t>
+            </w:r>
+            <w:r>
+              <w:t>data limite</w:t>
+            </w:r>
+          </w:p>
+        </w:tc>
+      </w:tr>
+      <w:tr>
+        <w:tc>
+          <w:tcPr>
+            <w:tcW w:w="1832" w:type="pct"/>
+            <w:vMerge/>
+          </w:tcPr>
+          <w:p/>
+        </w:tc>
+        <w:tc>
+          <w:tcPr>
+            <w:tcW w:w="1502" w:type="pct"/>
+          </w:tcPr>
+          <w:p>
+            <w:pPr>
+              <w:pStyle w:val="PargrafodaLista"/>
+              <w:numPr>
+                <w:ilvl w:val="0"/>
+                <w:numId w:val="14"/>
+              </w:numPr>
+            </w:pPr>
+            <w:r>
+              <w:t xml:space="preserve">Identifica que moradores dividem a despesa </w:t>
+            </w:r>
+          </w:p>
+        </w:tc>
+        <w:tc>
+          <w:tcPr>
+            <w:tcW w:w="1666" w:type="pct"/>
+          </w:tcPr>
+          <w:p/>
+        </w:tc>
+      </w:tr>
+      <w:tr>
+        <w:tc>
+          <w:tcPr>
+            <w:tcW w:w="1832" w:type="pct"/>
+            <w:vMerge/>
+          </w:tcPr>
+          <w:p/>
+        </w:tc>
+        <w:tc>
+          <w:tcPr>
+            <w:tcW w:w="1502" w:type="pct"/>
+          </w:tcPr>
+          <w:p>
+            <w:pPr>
+              <w:pStyle w:val="PargrafodaLista"/>
+              <w:numPr>
+                <w:ilvl w:val="0"/>
+                <w:numId w:val="14"/>
+              </w:numPr>
+            </w:pPr>
+            <w:r>
+              <w:t>Indica quanto é que cada morador deve pagar</w:t>
+            </w:r>
+          </w:p>
+        </w:tc>
+        <w:tc>
+          <w:tcPr>
+            <w:tcW w:w="1666" w:type="pct"/>
+          </w:tcPr>
+          <w:p/>
+        </w:tc>
+      </w:tr>
+      <w:tr>
+        <w:tc>
+          <w:tcPr>
+            <w:tcW w:w="1832" w:type="pct"/>
+            <w:vMerge/>
+          </w:tcPr>
+          <w:p/>
+        </w:tc>
+        <w:tc>
+          <w:tcPr>
+            <w:tcW w:w="1502" w:type="pct"/>
+          </w:tcPr>
+          <w:p/>
+        </w:tc>
+        <w:tc>
+          <w:tcPr>
+            <w:tcW w:w="1666" w:type="pct"/>
+          </w:tcPr>
+          <w:p>
+            <w:pPr>
+              <w:pStyle w:val="PargrafodaLista"/>
+              <w:numPr>
+                <w:ilvl w:val="0"/>
+                <w:numId w:val="14"/>
+              </w:numPr>
+            </w:pPr>
+            <w:r>
+              <w:t>Regista como é dividida a despesa</w:t>
+            </w:r>
+          </w:p>
+        </w:tc>
+      </w:tr>
+      <w:tr>
+        <w:tc>
+          <w:tcPr>
+            <w:tcW w:w="1832" w:type="pct"/>
+            <w:vMerge/>
+          </w:tcPr>
+          <w:p/>
+        </w:tc>
+        <w:tc>
+          <w:tcPr>
+            <w:tcW w:w="1502" w:type="pct"/>
+          </w:tcPr>
+          <w:p/>
+        </w:tc>
+        <w:tc>
+          <w:tcPr>
+            <w:tcW w:w="1666" w:type="pct"/>
+          </w:tcPr>
+          <w:p>
+            <w:pPr>
+              <w:pStyle w:val="PargrafodaLista"/>
+              <w:numPr>
+                <w:ilvl w:val="0"/>
+                <w:numId w:val="14"/>
+              </w:numPr>
+            </w:pPr>
+            <w:r>
+              <w:t xml:space="preserve">Atualiza conta corrente dos </w:t>
+            </w:r>
+            <w:r>
+              <w:t>moradores</w:t>
+            </w:r>
+            <w:r>
+              <w:t xml:space="preserve"> envolvidos</w:t>
+            </w:r>
+          </w:p>
+        </w:tc>
+      </w:tr>
+      <w:tr>
+        <w:tc>
+          <w:tcPr>
+            <w:tcW w:w="1832" w:type="pct"/>
+            <w:vMerge w:val="restart"/>
+          </w:tcPr>
+          <w:p>
+            <w:pPr>
+              <w:rPr>
+                <w:b/>
+              </w:rPr>
+            </w:pPr>
+            <w:r>
+              <w:rPr>
+                <w:b/>
+              </w:rPr>
+              <w:t>Comportamento Alternativo</w:t>
+            </w:r>
+            <w:r>
+              <w:rPr>
+                <w:b/>
+              </w:rPr>
+              <w:t xml:space="preserve"> 1</w:t>
+            </w:r>
+          </w:p>
+          <w:p>
+            <w:pPr>
+              <w:rPr>
+                <w:b/>
+              </w:rPr>
+            </w:pPr>
+            <w:r>
+              <w:rPr>
+                <w:b/>
+              </w:rPr>
+              <w:t>(passo 4)</w:t>
+            </w:r>
+          </w:p>
+          <w:p>
+            <w:pPr>
+              <w:rPr>
+                <w:b/>
+              </w:rPr>
+            </w:pPr>
+            <w:r>
+              <w:rPr>
+                <w:b/>
+              </w:rPr>
+              <w:t>[a despesa é recorrente]</w:t>
+            </w:r>
+          </w:p>
+        </w:tc>
+        <w:tc>
+          <w:tcPr>
+            <w:tcW w:w="1502" w:type="pct"/>
+          </w:tcPr>
+          <w:p>
+            <w:r>
+              <w:t>4.1. Indica que a despesa é recorrente</w:t>
+            </w:r>
+          </w:p>
+        </w:tc>
+        <w:tc>
+          <w:tcPr>
+            <w:tcW w:w="1666" w:type="pct"/>
+          </w:tcPr>
+          <w:p/>
+        </w:tc>
+      </w:tr>
+      <w:tr>
+        <w:tc>
+          <w:tcPr>
+            <w:tcW w:w="1832" w:type="pct"/>
+            <w:vMerge/>
+          </w:tcPr>
+          <w:p>
+            <w:pPr>
+              <w:rPr>
+                <w:b/>
+              </w:rPr>
+            </w:pPr>
+          </w:p>
+        </w:tc>
+        <w:tc>
+          <w:tcPr>
+            <w:tcW w:w="1502" w:type="pct"/>
+          </w:tcPr>
+          <w:p>
+            <w:r>
+              <w:t>4.2. Indica periodicidade da despesa (i.e. com que frequência é que a despesa deve ser paga)</w:t>
+            </w:r>
+          </w:p>
+        </w:tc>
+        <w:tc>
+          <w:tcPr>
+            <w:tcW w:w="1666" w:type="pct"/>
+          </w:tcPr>
+          <w:p/>
+        </w:tc>
+      </w:tr>
+      <w:tr>
+        <w:tc>
+          <w:tcPr>
+            <w:tcW w:w="1832" w:type="pct"/>
+            <w:vMerge/>
+          </w:tcPr>
+          <w:p/>
+        </w:tc>
+        <w:tc>
+          <w:tcPr>
+            <w:tcW w:w="1502" w:type="pct"/>
+          </w:tcPr>
+          <w:p/>
+        </w:tc>
+        <w:tc>
+          <w:tcPr>
+            <w:tcW w:w="1666" w:type="pct"/>
+          </w:tcPr>
+          <w:p>
+            <w:r>
+              <w:t>4.3. Regista periodicidade da despesa</w:t>
+            </w:r>
+          </w:p>
+        </w:tc>
+      </w:tr>
+      <w:tr>
+        <w:tc>
+          <w:tcPr>
+            <w:tcW w:w="1832" w:type="pct"/>
+            <w:vMerge/>
+          </w:tcPr>
+          <w:p/>
+        </w:tc>
+        <w:tc>
+          <w:tcPr>
+            <w:tcW w:w="1502" w:type="pct"/>
+          </w:tcPr>
+          <w:p/>
+        </w:tc>
+        <w:tc>
+          <w:tcPr>
+            <w:tcW w:w="1666" w:type="pct"/>
+          </w:tcPr>
+          <w:p>
+            <w:r>
+              <w:t xml:space="preserve">4.4. Regista </w:t>
+            </w:r>
+            <w:r>
+              <w:t xml:space="preserve">que a </w:t>
+            </w:r>
+            <w:r>
+              <w:t xml:space="preserve">despesa </w:t>
+            </w:r>
+            <w:r>
+              <w:t xml:space="preserve">é </w:t>
+            </w:r>
+            <w:r>
+              <w:t>recorrente</w:t>
+            </w:r>
+          </w:p>
+        </w:tc>
+      </w:tr>
+      <w:tr>
+        <w:tc>
+          <w:tcPr>
+            <w:tcW w:w="1832" w:type="pct"/>
+            <w:vMerge/>
+          </w:tcPr>
+          <w:p/>
+        </w:tc>
+        <w:tc>
+          <w:tcPr>
+            <w:tcW w:w="1502" w:type="pct"/>
+          </w:tcPr>
+          <w:p/>
+        </w:tc>
+        <w:tc>
+          <w:tcPr>
+            <w:tcW w:w="1666" w:type="pct"/>
+          </w:tcPr>
+          <w:p>
+            <w:r>
+              <w:t>4.5. Regressa a 6</w:t>
+            </w:r>
+          </w:p>
+        </w:tc>
+      </w:tr>
+      <w:tr>
+        <w:trPr>
+          <w:trHeight w:val="1074"/>
+        </w:trPr>
+        <w:tc>
+          <w:tcPr>
+            <w:tcW w:w="1832" w:type="pct"/>
+          </w:tcPr>
+          <w:p>
+            <w:pPr>
+              <w:rPr>
+                <w:b/>
+              </w:rPr>
+            </w:pPr>
+            <w:r>
+              <w:rPr>
+                <w:b/>
+              </w:rPr>
+              <w:t>Comportamento Alternativo</w:t>
+            </w:r>
+            <w:r>
+              <w:rPr>
+                <w:b/>
+              </w:rPr>
+              <w:t xml:space="preserve"> 2</w:t>
+            </w:r>
+          </w:p>
+          <w:p>
+            <w:pPr>
+              <w:rPr>
+                <w:b/>
+              </w:rPr>
+            </w:pPr>
+            <w:r>
+              <w:rPr>
+                <w:b/>
+              </w:rPr>
+              <w:t>(passo 10)</w:t>
+            </w:r>
+          </w:p>
+          <w:p>
+            <w:pPr>
+              <w:rPr>
+                <w:b/>
+              </w:rPr>
+            </w:pPr>
+            <w:r>
+              <w:rPr>
+                <w:b/>
+              </w:rPr>
+              <w:t xml:space="preserve">[a despesa não tem </w:t>
+            </w:r>
+            <w:r>
+              <w:rPr>
+                <w:b/>
+              </w:rPr>
+              <w:t>data limite</w:t>
+            </w:r>
+            <w:r>
+              <w:rPr>
+                <w:b/>
+              </w:rPr>
+              <w:t>]</w:t>
+            </w:r>
+          </w:p>
+        </w:tc>
+        <w:tc>
+          <w:tcPr>
+            <w:tcW w:w="1502" w:type="pct"/>
+          </w:tcPr>
+          <w:p/>
+        </w:tc>
+        <w:tc>
+          <w:tcPr>
+            <w:tcW w:w="1666" w:type="pct"/>
+          </w:tcPr>
+          <w:p>
+            <w:r>
+              <w:t>10.1. Regressa a 13</w:t>
+            </w:r>
+          </w:p>
+        </w:tc>
+      </w:tr>
+      <w:tr>
+        <w:trPr>
+          <w:trHeight w:val="1074"/>
+        </w:trPr>
+        <w:tc>
+          <w:tcPr>
+            <w:tcW w:w="1832" w:type="pct"/>
+            <w:vMerge w:val="restart"/>
+          </w:tcPr>
+          <w:p>
+            <w:pPr>
+              <w:rPr>
+                <w:b/>
+              </w:rPr>
+            </w:pPr>
+            <w:r>
+              <w:rPr>
+                <w:b/>
+              </w:rPr>
+              <w:t>Exceção</w:t>
+            </w:r>
+          </w:p>
+          <w:p>
+            <w:pPr>
+              <w:rPr>
+                <w:b/>
+              </w:rPr>
+            </w:pPr>
+            <w:r>
+              <w:rPr>
+                <w:b/>
+              </w:rPr>
+              <w:t>(passo 14)</w:t>
+            </w:r>
+          </w:p>
+          <w:p>
+            <w:pPr>
+              <w:rPr>
+                <w:b/>
+              </w:rPr>
+            </w:pPr>
+            <w:r>
+              <w:rPr>
+                <w:b/>
+              </w:rPr>
+              <w:t>[soma dos valores a pagar difere do valor total da despesa]</w:t>
+            </w:r>
+          </w:p>
+        </w:tc>
+        <w:tc>
+          <w:tcPr>
+            <w:tcW w:w="1502" w:type="pct"/>
+          </w:tcPr>
+          <w:p/>
+        </w:tc>
+        <w:tc>
+          <w:tcPr>
+            <w:tcW w:w="1666" w:type="pct"/>
+          </w:tcPr>
+          <w:p>
+            <w:r>
+              <w:t xml:space="preserve">14.1. Informa que a soma dos valores </w:t>
+            </w:r>
+            <w:r>
+              <w:t>indicados para cada</w:t>
+            </w:r>
+            <w:r>
+              <w:t xml:space="preserve"> morador pagar difere do valor total da despesa</w:t>
+            </w:r>
+          </w:p>
+        </w:tc>
+      </w:tr>
+      <w:tr>
+        <w:trPr>
+          <w:trHeight w:val="1074"/>
+        </w:trPr>
+        <w:tc>
+          <w:tcPr>
+            <w:tcW w:w="1832" w:type="pct"/>
+            <w:vMerge/>
+          </w:tcPr>
+          <w:p/>
+        </w:tc>
+        <w:tc>
+          <w:tcPr>
+            <w:tcW w:w="1502" w:type="pct"/>
+          </w:tcPr>
+          <w:p/>
+        </w:tc>
+        <w:tc>
+          <w:tcPr>
+            <w:tcW w:w="1666" w:type="pct"/>
+          </w:tcPr>
+          <w:p>
+            <w:r>
+              <w:t>14.2. Cancela registo da despesa</w:t>
+            </w:r>
+          </w:p>
+        </w:tc>
+      </w:tr>
+    </w:tbl>
+    <w:p/>
+    <w:tbl>
+      <w:tblPr>
+        <w:tblStyle w:val="Tabelacomgrelha"/>
+        <w:tblW w:w="5000" w:type="pct"/>
+        <w:tblLook w:val="04A0" w:firstRow="1" w:lastRow="0" w:firstColumn="1" w:lastColumn="0" w:noHBand="0" w:noVBand="1"/>
+      </w:tblPr>
+      <w:tblGrid>
+        <w:gridCol w:w="1954"/>
+        <w:gridCol w:w="2419"/>
+        <w:gridCol w:w="4121"/>
+      </w:tblGrid>
+      <w:tr>
+        <w:tc>
+          <w:tcPr>
+            <w:tcW w:w="5000" w:type="pct"/>
+            <w:gridSpan w:val="3"/>
+          </w:tcPr>
+          <w:p>
+            <w:r>
+              <w:rPr>
+                <w:b/>
+              </w:rPr>
+              <w:t xml:space="preserve">Use Case: </w:t>
+            </w:r>
+            <w:r>
+              <w:t>Registar Pagamento</w:t>
+            </w:r>
+          </w:p>
+        </w:tc>
+      </w:tr>
+      <w:tr>
+        <w:tc>
+          <w:tcPr>
+            <w:tcW w:w="5000" w:type="pct"/>
+            <w:gridSpan w:val="3"/>
+          </w:tcPr>
+          <w:p>
+            <w:r>
+              <w:rPr>
+                <w:b/>
+              </w:rPr>
+              <w:t xml:space="preserve">Descrição: </w:t>
+            </w:r>
+            <w:r>
+              <w:t xml:space="preserve">Morador regista no sistema </w:t>
+            </w:r>
+            <w:r>
+              <w:t>um</w:t>
+            </w:r>
+            <w:r>
+              <w:t xml:space="preserve"> </w:t>
+            </w:r>
+            <w:r>
+              <w:t>pagamento de uma despesa</w:t>
+            </w:r>
+          </w:p>
+        </w:tc>
+      </w:tr>
+      <w:tr>
+        <w:tc>
+          <w:tcPr>
+            <w:tcW w:w="5000" w:type="pct"/>
+            <w:gridSpan w:val="3"/>
+          </w:tcPr>
+          <w:p>
+            <w:r>
+              <w:rPr>
+                <w:b/>
+              </w:rPr>
+              <w:t xml:space="preserve">Pré-condição: </w:t>
+            </w:r>
+            <w:r>
+              <w:t>Morador autenticado, com</w:t>
+            </w:r>
+            <w:r>
+              <w:t xml:space="preserve"> pelo menos uma despesa por pagar</w:t>
+            </w:r>
+          </w:p>
+        </w:tc>
+      </w:tr>
+      <w:tr>
+        <w:tc>
+          <w:tcPr>
+            <w:tcW w:w="5000" w:type="pct"/>
+            <w:gridSpan w:val="3"/>
+          </w:tcPr>
+          <w:p>
+            <w:r>
+              <w:rPr>
+                <w:b/>
+              </w:rPr>
+              <w:t xml:space="preserve">Pós-condição: </w:t>
+            </w:r>
+            <w:r>
+              <w:t>Pagamento fica registado e a conta corrente do morador é atualizada</w:t>
+            </w:r>
+          </w:p>
+        </w:tc>
+      </w:tr>
+      <w:tr>
+        <w:tc>
+          <w:tcPr>
+            <w:tcW w:w="1150" w:type="pct"/>
+          </w:tcPr>
+          <w:p/>
+        </w:tc>
+        <w:tc>
+          <w:tcPr>
+            <w:tcW w:w="1424" w:type="pct"/>
+          </w:tcPr>
+          <w:p>
+            <w:pPr>
+              <w:rPr>
+                <w:b/>
+              </w:rPr>
+            </w:pPr>
+            <w:r>
+              <w:rPr>
+                <w:b/>
+              </w:rPr>
+              <w:t>Ator</w:t>
+            </w:r>
+          </w:p>
+        </w:tc>
+        <w:tc>
+          <w:tcPr>
+            <w:tcW w:w="2426" w:type="pct"/>
+          </w:tcPr>
+          <w:p>
+            <w:pPr>
+              <w:rPr>
+                <w:b/>
+              </w:rPr>
+            </w:pPr>
+            <w:r>
+              <w:rPr>
+                <w:b/>
+              </w:rPr>
+              <w:t>Sistema</w:t>
+            </w:r>
+          </w:p>
+        </w:tc>
+      </w:tr>
+      <w:tr>
+        <w:tc>
+          <w:tcPr>
+            <w:tcW w:w="1150" w:type="pct"/>
+            <w:vMerge w:val="restart"/>
+          </w:tcPr>
+          <w:p>
+            <w:pPr>
+              <w:rPr>
+                <w:b/>
+              </w:rPr>
+            </w:pPr>
+            <w:r>
+              <w:rPr>
+                <w:b/>
+              </w:rPr>
+              <w:t>Comportamento</w:t>
+            </w:r>
+          </w:p>
+          <w:p>
+            <w:pPr>
+              <w:rPr>
+                <w:b/>
+              </w:rPr>
+            </w:pPr>
+            <w:r>
+              <w:rPr>
+                <w:b/>
+              </w:rPr>
+              <w:t>Normal</w:t>
+            </w:r>
+          </w:p>
+        </w:tc>
+        <w:tc>
+          <w:tcPr>
+            <w:tcW w:w="1424" w:type="pct"/>
+          </w:tcPr>
+          <w:p/>
+        </w:tc>
+        <w:tc>
+          <w:tcPr>
+            <w:tcW w:w="2426" w:type="pct"/>
+          </w:tcPr>
+          <w:p>
+            <w:r>
+              <w:t>1. Apresenta despesas do morador autenticado</w:t>
+            </w:r>
+          </w:p>
+        </w:tc>
+      </w:tr>
+      <w:tr>
+        <w:tc>
+          <w:tcPr>
+            <w:tcW w:w="1150" w:type="pct"/>
+            <w:vMerge/>
+          </w:tcPr>
+          <w:p>
+            <w:pPr>
+              <w:rPr>
+                <w:b/>
+              </w:rPr>
+            </w:pPr>
+          </w:p>
+        </w:tc>
+        <w:tc>
+          <w:tcPr>
+            <w:tcW w:w="1424" w:type="pct"/>
+          </w:tcPr>
+          <w:p>
+            <w:r>
+              <w:t xml:space="preserve">2. </w:t>
+            </w:r>
+            <w:r>
+              <w:t>Seleciona despesa</w:t>
+            </w:r>
+          </w:p>
+        </w:tc>
+        <w:tc>
+          <w:tcPr>
+            <w:tcW w:w="2426" w:type="pct"/>
+          </w:tcPr>
+          <w:p/>
+        </w:tc>
+      </w:tr>
+      <w:tr>
+        <w:tc>
+          <w:tcPr>
+            <w:tcW w:w="1150" w:type="pct"/>
+            <w:vMerge/>
+          </w:tcPr>
+          <w:p/>
+        </w:tc>
+        <w:tc>
+          <w:tcPr>
+            <w:tcW w:w="1424" w:type="pct"/>
+          </w:tcPr>
+          <w:p>
+            <w:r>
+              <w:t>3. Indica</w:t>
+            </w:r>
+            <w:r>
+              <w:t xml:space="preserve"> valor pago não superior</w:t>
+            </w:r>
+            <w:r>
+              <w:t xml:space="preserve"> ao valor que lhe falta</w:t>
+            </w:r>
+            <w:r>
+              <w:t>va</w:t>
+            </w:r>
+            <w:r>
+              <w:t xml:space="preserve"> pagar</w:t>
+            </w:r>
+          </w:p>
+        </w:tc>
+        <w:tc>
+          <w:tcPr>
+            <w:tcW w:w="2426" w:type="pct"/>
+          </w:tcPr>
+          <w:p/>
+        </w:tc>
+      </w:tr>
+      <w:tr>
+        <w:tc>
+          <w:tcPr>
+            <w:tcW w:w="1150" w:type="pct"/>
+            <w:vMerge/>
+          </w:tcPr>
+          <w:p/>
+        </w:tc>
+        <w:tc>
+          <w:tcPr>
+            <w:tcW w:w="1424" w:type="pct"/>
+          </w:tcPr>
+          <w:p/>
+        </w:tc>
+        <w:tc>
+          <w:tcPr>
+            <w:tcW w:w="2426" w:type="pct"/>
+          </w:tcPr>
+          <w:p>
+            <w:r>
+              <w:t>4. Regista pagamento</w:t>
+            </w:r>
+          </w:p>
+        </w:tc>
+      </w:tr>
+      <w:tr>
+        <w:tc>
+          <w:tcPr>
+            <w:tcW w:w="1150" w:type="pct"/>
+            <w:vMerge/>
+          </w:tcPr>
+          <w:p/>
+        </w:tc>
+        <w:tc>
+          <w:tcPr>
+            <w:tcW w:w="1424" w:type="pct"/>
+          </w:tcPr>
+          <w:p/>
+        </w:tc>
+        <w:tc>
+          <w:tcPr>
+            <w:tcW w:w="2426" w:type="pct"/>
+          </w:tcPr>
+          <w:p>
+            <w:r>
+              <w:t>5</w:t>
+            </w:r>
+            <w:r>
+              <w:t>. Atualiza a conta corrente do morador autenticado</w:t>
+            </w:r>
+          </w:p>
+        </w:tc>
+      </w:tr>
+      <w:tr>
+        <w:tc>
+          <w:tcPr>
+            <w:tcW w:w="1150" w:type="pct"/>
+          </w:tcPr>
+          <w:p>
+            <w:pPr>
+              <w:rPr>
+                <w:b/>
+              </w:rPr>
+            </w:pPr>
+            <w:r>
+              <w:rPr>
+                <w:b/>
+              </w:rPr>
+              <w:t>Comportamento Alternativo 1</w:t>
+            </w:r>
+          </w:p>
+          <w:p>
+            <w:pPr>
+              <w:rPr>
+                <w:b/>
+              </w:rPr>
+            </w:pPr>
+            <w:r>
+              <w:rPr>
+                <w:b/>
+              </w:rPr>
+              <w:t>(passo 1)</w:t>
+            </w:r>
+          </w:p>
+          <w:p>
+            <w:pPr>
+              <w:rPr>
+                <w:b/>
+              </w:rPr>
+            </w:pPr>
+            <w:r>
+              <w:rPr>
+                <w:b/>
+              </w:rPr>
+              <w:t>[morador só tem 1 despesa por pagar]</w:t>
+            </w:r>
+          </w:p>
+        </w:tc>
+        <w:tc>
+          <w:tcPr>
+            <w:tcW w:w="1424" w:type="pct"/>
+          </w:tcPr>
+          <w:p/>
+        </w:tc>
+        <w:tc>
+          <w:tcPr>
+            <w:tcW w:w="2426" w:type="pct"/>
+          </w:tcPr>
+          <w:p>
+            <w:r>
+              <w:t>1.1. Regressa a 3</w:t>
+            </w:r>
+          </w:p>
+        </w:tc>
+      </w:tr>
+      <w:tr>
+        <w:trPr>
+          <w:trHeight w:val="360"/>
+        </w:trPr>
+        <w:tc>
+          <w:tcPr>
+            <w:tcW w:w="1150" w:type="pct"/>
+            <w:vMerge w:val="restart"/>
+          </w:tcPr>
+          <w:p>
+            <w:pPr>
+              <w:rPr>
+                <w:b/>
+              </w:rPr>
+            </w:pPr>
+            <w:r>
+              <w:rPr>
+                <w:b/>
+              </w:rPr>
+              <w:t>Comportamento Alternativo 2</w:t>
+            </w:r>
+          </w:p>
+          <w:p>
+            <w:pPr>
+              <w:rPr>
+                <w:b/>
+              </w:rPr>
+            </w:pPr>
+            <w:r>
+              <w:rPr>
+                <w:b/>
+              </w:rPr>
+              <w:t>(passo 4)</w:t>
+            </w:r>
+          </w:p>
+          <w:p>
+            <w:pPr>
+              <w:rPr>
+                <w:b/>
+              </w:rPr>
+            </w:pPr>
+            <w:r>
+              <w:rPr>
+                <w:b/>
+              </w:rPr>
+              <w:t>[</w:t>
+            </w:r>
+            <w:r>
+              <w:rPr>
+                <w:b/>
+              </w:rPr>
+              <w:t>pagamento de valor superior ao que faltava pagar</w:t>
+            </w:r>
+            <w:r>
+              <w:rPr>
+                <w:b/>
+              </w:rPr>
+              <w:t>]</w:t>
+            </w:r>
+          </w:p>
+        </w:tc>
+        <w:tc>
+          <w:tcPr>
+            <w:tcW w:w="1424" w:type="pct"/>
+          </w:tcPr>
+          <w:p>
+            <w:r>
+              <w:t>3.1. Indica valor pago superior ao que lhe faltava pagar</w:t>
+            </w:r>
+          </w:p>
+        </w:tc>
+        <w:tc>
+          <w:tcPr>
+            <w:tcW w:w="2426" w:type="pct"/>
+          </w:tcPr>
+          <w:p/>
+        </w:tc>
+      </w:tr>
+      <w:tr>
+        <w:trPr>
+          <w:trHeight w:val="360"/>
+        </w:trPr>
+        <w:tc>
+          <w:tcPr>
+            <w:tcW w:w="1150" w:type="pct"/>
+            <w:vMerge/>
+          </w:tcPr>
+          <w:p>
+            <w:pPr>
+              <w:rPr>
+                <w:b/>
+              </w:rPr>
+            </w:pPr>
+          </w:p>
+        </w:tc>
+        <w:tc>
+          <w:tcPr>
+            <w:tcW w:w="1424" w:type="pct"/>
+          </w:tcPr>
+          <w:p/>
+        </w:tc>
+        <w:tc>
+          <w:tcPr>
+            <w:tcW w:w="2426" w:type="pct"/>
+          </w:tcPr>
+          <w:p>
+            <w:r>
+              <w:t>3.2. Regista pagamento</w:t>
+            </w:r>
+          </w:p>
+        </w:tc>
+      </w:tr>
+      <w:tr>
+        <w:trPr>
+          <w:trHeight w:val="360"/>
+        </w:trPr>
+        <w:tc>
+          <w:tcPr>
+            <w:tcW w:w="1150" w:type="pct"/>
+            <w:vMerge/>
+          </w:tcPr>
+          <w:p>
+            <w:pPr>
+              <w:rPr>
+                <w:b/>
+              </w:rPr>
+            </w:pPr>
+          </w:p>
+        </w:tc>
+        <w:tc>
+          <w:tcPr>
+            <w:tcW w:w="1424" w:type="pct"/>
+          </w:tcPr>
+          <w:p/>
+        </w:tc>
+        <w:tc>
+          <w:tcPr>
+            <w:tcW w:w="2426" w:type="pct"/>
+          </w:tcPr>
+          <w:p>
+            <w:r>
+              <w:t>3.3. Calcula montante que os restantes moradores devem ao ator</w:t>
+            </w:r>
+          </w:p>
+        </w:tc>
+      </w:tr>
+      <w:tr>
+        <w:trPr>
+          <w:trHeight w:val="360"/>
+        </w:trPr>
+        <w:tc>
+          <w:tcPr>
+            <w:tcW w:w="1150" w:type="pct"/>
+            <w:vMerge/>
+          </w:tcPr>
+          <w:p>
+            <w:pPr>
+              <w:rPr>
+                <w:b/>
+              </w:rPr>
+            </w:pPr>
+          </w:p>
+        </w:tc>
+        <w:tc>
+          <w:tcPr>
+            <w:tcW w:w="1424" w:type="pct"/>
+          </w:tcPr>
+          <w:p/>
+        </w:tc>
+        <w:tc>
+          <w:tcPr>
+            <w:tcW w:w="2426" w:type="pct"/>
+          </w:tcPr>
+          <w:p>
+            <w:r>
+              <w:t>3.4. Atualiza conta corrente do morador autenticado e as contas correntes dos moradores que ficaram em dívida</w:t>
+            </w:r>
+            <w:bookmarkStart w:id="0" w:name="_GoBack"/>
+            <w:bookmarkEnd w:id="0"/>
+          </w:p>
+        </w:tc>
+      </w:tr>
+    </w:tbl>
+    <w:p/>
+    <w:p>
+      <w:r>
+        <w:br w:type="page"/>
+      </w:r>
+    </w:p>
+    <w:tbl>
+      <w:tblPr>
+        <w:tblStyle w:val="Tabelacomgrelha"/>
+        <w:tblW w:w="5000" w:type="pct"/>
+        <w:tblLook w:val="04A0" w:firstRow="1" w:lastRow="0" w:firstColumn="1" w:lastColumn="0" w:noHBand="0" w:noVBand="1"/>
+      </w:tblPr>
+      <w:tblGrid>
+        <w:gridCol w:w="2830"/>
+        <w:gridCol w:w="2232"/>
+        <w:gridCol w:w="3432"/>
+      </w:tblGrid>
+      <w:tr>
+        <w:tc>
+          <w:tcPr>
+            <w:tcW w:w="5000" w:type="pct"/>
+            <w:gridSpan w:val="3"/>
+          </w:tcPr>
+          <w:p>
+            <w:r>
+              <w:rPr>
+                <w:b/>
+              </w:rPr>
+              <w:t xml:space="preserve">Use Case: </w:t>
+            </w:r>
+            <w:r>
+              <w:t>Consultar Conta Corrente</w:t>
+            </w:r>
+          </w:p>
+        </w:tc>
+      </w:tr>
+      <w:tr>
+        <w:tc>
+          <w:tcPr>
+            <w:tcW w:w="5000" w:type="pct"/>
+            <w:gridSpan w:val="3"/>
+          </w:tcPr>
+          <w:p>
+            <w:r>
+              <w:rPr>
+                <w:b/>
+              </w:rPr>
+              <w:t xml:space="preserve">Descrição: </w:t>
+            </w:r>
+            <w:r>
+              <w:t>Morador observa o conteúdo da sua conta corrente</w:t>
+            </w:r>
+          </w:p>
+        </w:tc>
+      </w:tr>
+      <w:tr>
+        <w:tc>
+          <w:tcPr>
+            <w:tcW w:w="5000" w:type="pct"/>
+            <w:gridSpan w:val="3"/>
+          </w:tcPr>
+          <w:p>
+            <w:r>
+              <w:rPr>
+                <w:b/>
+              </w:rPr>
+              <w:t xml:space="preserve">Pré-condição: </w:t>
+            </w:r>
+            <w:r>
+              <w:t>O utilizador é um morador autenticado</w:t>
+            </w:r>
+          </w:p>
+        </w:tc>
+      </w:tr>
+      <w:tr>
+        <w:tc>
+          <w:tcPr>
+            <w:tcW w:w="5000" w:type="pct"/>
+            <w:gridSpan w:val="3"/>
+          </w:tcPr>
+          <w:p>
+            <w:r>
+              <w:rPr>
+                <w:b/>
+              </w:rPr>
+              <w:t xml:space="preserve">Pós-condição: </w:t>
+            </w:r>
+            <w:r>
+              <w:t>Morador consulta a sua conta corrente</w:t>
+            </w:r>
+          </w:p>
+        </w:tc>
+      </w:tr>
+      <w:tr>
+        <w:tc>
+          <w:tcPr>
+            <w:tcW w:w="1666" w:type="pct"/>
+          </w:tcPr>
+          <w:p/>
+        </w:tc>
+        <w:tc>
+          <w:tcPr>
+            <w:tcW w:w="1314" w:type="pct"/>
+          </w:tcPr>
+          <w:p>
+            <w:pPr>
+              <w:rPr>
+                <w:b/>
+              </w:rPr>
+            </w:pPr>
+            <w:r>
+              <w:rPr>
+                <w:b/>
+              </w:rPr>
+              <w:t>Actor</w:t>
+            </w:r>
+          </w:p>
+        </w:tc>
+        <w:tc>
+          <w:tcPr>
+            <w:tcW w:w="2020" w:type="pct"/>
+          </w:tcPr>
+          <w:p>
+            <w:pPr>
+              <w:rPr>
+                <w:b/>
+              </w:rPr>
+            </w:pPr>
+            <w:r>
+              <w:rPr>
+                <w:b/>
+              </w:rPr>
+              <w:t>Sistema</w:t>
+            </w:r>
+          </w:p>
+        </w:tc>
+      </w:tr>
+      <w:tr>
+        <w:tc>
+          <w:tcPr>
+            <w:tcW w:w="1666" w:type="pct"/>
+          </w:tcPr>
+          <w:p>
+            <w:pPr>
+              <w:rPr>
+                <w:b/>
+              </w:rPr>
+            </w:pPr>
+            <w:r>
+              <w:rPr>
+                <w:b/>
+              </w:rPr>
+              <w:t>Comportamento</w:t>
+            </w:r>
+          </w:p>
+          <w:p>
+            <w:pPr>
+              <w:rPr>
+                <w:b/>
+              </w:rPr>
+            </w:pPr>
+            <w:r>
+              <w:rPr>
+                <w:b/>
+              </w:rPr>
+              <w:t>Normal</w:t>
+            </w:r>
+          </w:p>
+        </w:tc>
+        <w:tc>
+          <w:tcPr>
+            <w:tcW w:w="1314" w:type="pct"/>
+          </w:tcPr>
+          <w:p/>
+        </w:tc>
+        <w:tc>
+          <w:tcPr>
+            <w:tcW w:w="2020" w:type="pct"/>
+          </w:tcPr>
+          <w:p>
+            <w:r>
+              <w:t>1. Apresenta o conteúdo da conta corrente do morador autenticado</w:t>
+            </w:r>
+          </w:p>
+        </w:tc>
+      </w:tr>
+      <w:tr>
+        <w:tc>
+          <w:tcPr>
+            <w:tcW w:w="1666" w:type="pct"/>
+          </w:tcPr>
+          <w:p>
+            <w:pPr>
+              <w:rPr>
+                <w:b/>
+              </w:rPr>
+            </w:pPr>
+            <w:r>
+              <w:rPr>
+                <w:b/>
+              </w:rPr>
+              <w:t>Comportamento alternativo</w:t>
+            </w:r>
+          </w:p>
+          <w:p>
+            <w:pPr>
+              <w:rPr>
+                <w:b/>
+              </w:rPr>
+            </w:pPr>
+            <w:r>
+              <w:rPr>
+                <w:b/>
+              </w:rPr>
+              <w:t>(passo 1)</w:t>
+            </w:r>
+          </w:p>
+          <w:p>
+            <w:pPr>
+              <w:rPr>
+                <w:b/>
+              </w:rPr>
+            </w:pPr>
+            <w:r>
+              <w:rPr>
+                <w:b/>
+              </w:rPr>
+              <w:t>[conta corrente vazia]</w:t>
+            </w:r>
+          </w:p>
+        </w:tc>
+        <w:tc>
+          <w:tcPr>
+            <w:tcW w:w="1314" w:type="pct"/>
+          </w:tcPr>
+          <w:p/>
+        </w:tc>
+        <w:tc>
+          <w:tcPr>
+            <w:tcW w:w="2020" w:type="pct"/>
+          </w:tcPr>
+          <w:p>
+            <w:r>
+              <w:t>1.1. Informa que a conta corrente não tem quaisquer registos</w:t>
+            </w:r>
+          </w:p>
+        </w:tc>
+      </w:tr>
+    </w:tbl>
+    <w:p/>
+    <w:tbl>
+      <w:tblPr>
+        <w:tblStyle w:val="Tabelacomgrelha"/>
+        <w:tblW w:w="5000" w:type="pct"/>
+        <w:tblLook w:val="04A0" w:firstRow="1" w:lastRow="0" w:firstColumn="1" w:lastColumn="0" w:noHBand="0" w:noVBand="1"/>
+      </w:tblPr>
+      <w:tblGrid>
+        <w:gridCol w:w="2830"/>
+        <w:gridCol w:w="2232"/>
+        <w:gridCol w:w="3432"/>
+      </w:tblGrid>
+      <w:tr>
+        <w:tc>
+          <w:tcPr>
+            <w:tcW w:w="5000" w:type="pct"/>
+            <w:gridSpan w:val="3"/>
+          </w:tcPr>
+          <w:p>
+            <w:r>
+              <w:rPr>
+                <w:b/>
+              </w:rPr>
+              <w:t xml:space="preserve">Use Case: </w:t>
+            </w:r>
+            <w:r>
+              <w:t>Terminar Sessão</w:t>
+            </w:r>
+          </w:p>
+        </w:tc>
+      </w:tr>
+      <w:tr>
+        <w:tc>
+          <w:tcPr>
+            <w:tcW w:w="5000" w:type="pct"/>
+            <w:gridSpan w:val="3"/>
+          </w:tcPr>
+          <w:p>
+            <w:r>
+              <w:rPr>
+                <w:b/>
+              </w:rPr>
+              <w:t xml:space="preserve">Descrição: </w:t>
+            </w:r>
+            <w:r>
+              <w:t>Morador autenticado termina a sua sessão</w:t>
+            </w:r>
+          </w:p>
+        </w:tc>
+      </w:tr>
+      <w:tr>
+        <w:tc>
+          <w:tcPr>
+            <w:tcW w:w="5000" w:type="pct"/>
+            <w:gridSpan w:val="3"/>
+          </w:tcPr>
+          <w:p>
+            <w:r>
+              <w:rPr>
+                <w:b/>
+              </w:rPr>
+              <w:t xml:space="preserve">Pré-condição: </w:t>
+            </w:r>
+            <w:r>
+              <w:t>Existe um morador autenticado</w:t>
+            </w:r>
+          </w:p>
+        </w:tc>
+      </w:tr>
+      <w:tr>
+        <w:tc>
+          <w:tcPr>
+            <w:tcW w:w="5000" w:type="pct"/>
+            <w:gridSpan w:val="3"/>
+          </w:tcPr>
+          <w:p>
+            <w:r>
+              <w:rPr>
+                <w:b/>
+              </w:rPr>
+              <w:t xml:space="preserve">Pós-condição: </w:t>
+            </w:r>
+            <w:r>
+              <w:t>A sessão aberta é terminada</w:t>
+            </w:r>
+          </w:p>
+        </w:tc>
+      </w:tr>
+      <w:tr>
+        <w:tc>
+          <w:tcPr>
+            <w:tcW w:w="1666" w:type="pct"/>
+          </w:tcPr>
+          <w:p/>
+        </w:tc>
+        <w:tc>
+          <w:tcPr>
+            <w:tcW w:w="1314" w:type="pct"/>
+          </w:tcPr>
+          <w:p>
+            <w:pPr>
+              <w:rPr>
+                <w:b/>
+              </w:rPr>
+            </w:pPr>
+            <w:r>
+              <w:rPr>
+                <w:b/>
+              </w:rPr>
+              <w:t>Actor</w:t>
+            </w:r>
+          </w:p>
+        </w:tc>
+        <w:tc>
+          <w:tcPr>
+            <w:tcW w:w="2020" w:type="pct"/>
+          </w:tcPr>
+          <w:p>
+            <w:pPr>
+              <w:rPr>
+                <w:b/>
+              </w:rPr>
+            </w:pPr>
+            <w:r>
+              <w:rPr>
+                <w:b/>
+              </w:rPr>
+              <w:t>Sistema</w:t>
+            </w:r>
+          </w:p>
+        </w:tc>
+      </w:tr>
+      <w:tr>
+        <w:tc>
+          <w:tcPr>
+            <w:tcW w:w="1666" w:type="pct"/>
+          </w:tcPr>
+          <w:p>
+            <w:pPr>
+              <w:rPr>
+                <w:b/>
+              </w:rPr>
+            </w:pPr>
+            <w:r>
+              <w:rPr>
+                <w:b/>
+              </w:rPr>
+              <w:t>Comportamento</w:t>
+            </w:r>
+          </w:p>
+          <w:p>
+            <w:pPr>
+              <w:rPr>
+                <w:b/>
+              </w:rPr>
+            </w:pPr>
+            <w:r>
+              <w:rPr>
+                <w:b/>
+              </w:rPr>
+              <w:t>Normal</w:t>
+            </w:r>
+          </w:p>
+        </w:tc>
+        <w:tc>
+          <w:tcPr>
+            <w:tcW w:w="1314" w:type="pct"/>
+          </w:tcPr>
+          <w:p/>
+        </w:tc>
+        <w:tc>
+          <w:tcPr>
+            <w:tcW w:w="2020" w:type="pct"/>
+          </w:tcPr>
+          <w:p>
+            <w:r>
+              <w:t>1. Termina a sessão do morador autenticado</w:t>
+            </w:r>
+          </w:p>
+        </w:tc>
+      </w:tr>
+    </w:tbl>
+    <w:p/>
+    <w:tbl>
+      <w:tblPr>
+        <w:tblStyle w:val="Tabelacomgrelha"/>
+        <w:tblW w:w="5000" w:type="pct"/>
+        <w:tblLook w:val="04A0" w:firstRow="1" w:lastRow="0" w:firstColumn="1" w:lastColumn="0" w:noHBand="0" w:noVBand="1"/>
+      </w:tblPr>
+      <w:tblGrid>
+        <w:gridCol w:w="2830"/>
+        <w:gridCol w:w="2830"/>
+        <w:gridCol w:w="2834"/>
+      </w:tblGrid>
+      <w:tr>
+        <w:tc>
+          <w:tcPr>
+            <w:tcW w:w="5000" w:type="pct"/>
+            <w:gridSpan w:val="3"/>
+          </w:tcPr>
+          <w:p>
+            <w:r>
+              <w:rPr>
+                <w:b/>
+              </w:rPr>
+              <w:t xml:space="preserve">Use Case: </w:t>
+            </w:r>
+            <w:r>
+              <w:t>Eliminar Conta</w:t>
+            </w:r>
+          </w:p>
+        </w:tc>
+      </w:tr>
+      <w:tr>
+        <w:tc>
+          <w:tcPr>
+            <w:tcW w:w="5000" w:type="pct"/>
+            <w:gridSpan w:val="3"/>
+          </w:tcPr>
+          <w:p>
+            <w:r>
+              <w:rPr>
+                <w:b/>
+              </w:rPr>
+              <w:t xml:space="preserve">Descrição: </w:t>
+            </w:r>
+            <w:r>
+              <w:t>Eliminar uma conta do sistema</w:t>
+            </w:r>
+          </w:p>
+        </w:tc>
+      </w:tr>
+      <w:tr>
+        <w:tc>
+          <w:tcPr>
+            <w:tcW w:w="5000" w:type="pct"/>
+            <w:gridSpan w:val="3"/>
+          </w:tcPr>
+          <w:p>
+            <w:r>
+              <w:rPr>
+                <w:b/>
+              </w:rPr>
+              <w:t xml:space="preserve">Pré-condição: </w:t>
+            </w:r>
+            <w:r>
+              <w:t>Existe um morador autenticado</w:t>
+            </w:r>
+          </w:p>
+        </w:tc>
+      </w:tr>
+      <w:tr>
+        <w:tc>
+          <w:tcPr>
+            <w:tcW w:w="5000" w:type="pct"/>
+            <w:gridSpan w:val="3"/>
+          </w:tcPr>
+          <w:p>
+            <w:r>
+              <w:rPr>
+                <w:b/>
+              </w:rPr>
+              <w:t xml:space="preserve">Pós-condição: </w:t>
+            </w:r>
+            <w:r>
+              <w:t>A conta do morador inicialmente autenticado é removida do sistema</w:t>
+            </w:r>
+          </w:p>
+        </w:tc>
+      </w:tr>
+      <w:tr>
+        <w:tc>
+          <w:tcPr>
+            <w:tcW w:w="1666" w:type="pct"/>
+          </w:tcPr>
+          <w:p/>
+        </w:tc>
+        <w:tc>
+          <w:tcPr>
+            <w:tcW w:w="1666" w:type="pct"/>
+          </w:tcPr>
+          <w:p>
+            <w:pPr>
+              <w:rPr>
+                <w:b/>
+              </w:rPr>
+            </w:pPr>
+            <w:r>
+              <w:rPr>
+                <w:b/>
+              </w:rPr>
+              <w:t>Actor</w:t>
+            </w:r>
+          </w:p>
+        </w:tc>
+        <w:tc>
+          <w:tcPr>
+            <w:tcW w:w="1668" w:type="pct"/>
+          </w:tcPr>
+          <w:p>
+            <w:pPr>
+              <w:rPr>
+                <w:b/>
+              </w:rPr>
+            </w:pPr>
+            <w:r>
+              <w:rPr>
+                <w:b/>
+              </w:rPr>
+              <w:t>Sistema</w:t>
+            </w:r>
+          </w:p>
+        </w:tc>
+      </w:tr>
+      <w:tr>
+        <w:tc>
+          <w:tcPr>
+            <w:tcW w:w="1666" w:type="pct"/>
+            <w:vMerge w:val="restart"/>
+          </w:tcPr>
+          <w:p>
+            <w:pPr>
+              <w:rPr>
+                <w:b/>
+              </w:rPr>
+            </w:pPr>
+            <w:r>
+              <w:rPr>
+                <w:b/>
+              </w:rPr>
+              <w:t>Comportamento</w:t>
+            </w:r>
+          </w:p>
+          <w:p>
+            <w:pPr>
+              <w:rPr>
+                <w:b/>
+              </w:rPr>
+            </w:pPr>
+            <w:r>
+              <w:rPr>
+                <w:b/>
+              </w:rPr>
+              <w:t>Normal</w:t>
+            </w:r>
+          </w:p>
+        </w:tc>
+        <w:tc>
+          <w:tcPr>
+            <w:tcW w:w="1666" w:type="pct"/>
+          </w:tcPr>
+          <w:p>
+            <w:r>
+              <w:t>1. Digita palavra-passe</w:t>
+            </w:r>
+          </w:p>
+        </w:tc>
+        <w:tc>
+          <w:tcPr>
+            <w:tcW w:w="1668" w:type="pct"/>
+          </w:tcPr>
+          <w:p/>
+        </w:tc>
+      </w:tr>
+      <w:tr>
+        <w:tc>
+          <w:tcPr>
+            <w:tcW w:w="1666" w:type="pct"/>
+            <w:vMerge/>
+          </w:tcPr>
+          <w:p/>
+        </w:tc>
+        <w:tc>
+          <w:tcPr>
+            <w:tcW w:w="1666" w:type="pct"/>
+          </w:tcPr>
+          <w:p/>
+        </w:tc>
+        <w:tc>
+          <w:tcPr>
+            <w:tcW w:w="1668" w:type="pct"/>
+          </w:tcPr>
+          <w:p>
+            <w:r>
+              <w:t>2. Valida palavra-passe</w:t>
+            </w:r>
+          </w:p>
+        </w:tc>
+      </w:tr>
+      <w:tr>
+        <w:tc>
+          <w:tcPr>
+            <w:tcW w:w="1666" w:type="pct"/>
+            <w:vMerge/>
+          </w:tcPr>
+          <w:p/>
+        </w:tc>
+        <w:tc>
+          <w:tcPr>
+            <w:tcW w:w="1666" w:type="pct"/>
+          </w:tcPr>
+          <w:p/>
+        </w:tc>
+        <w:tc>
+          <w:tcPr>
+            <w:tcW w:w="1668" w:type="pct"/>
+          </w:tcPr>
+          <w:p>
+            <w:r>
+              <w:t xml:space="preserve">3. </w:t>
+            </w:r>
+            <w:r>
+              <w:rPr>
+                <w:b/>
+              </w:rPr>
+              <w:t>&lt;&lt;include&gt;&gt;</w:t>
+            </w:r>
+            <w:r>
+              <w:t xml:space="preserve"> Terminar Sessão</w:t>
+            </w:r>
+          </w:p>
+        </w:tc>
+      </w:tr>
+      <w:tr>
+        <w:tc>
+          <w:tcPr>
+            <w:tcW w:w="1666" w:type="pct"/>
+            <w:vMerge/>
+          </w:tcPr>
+          <w:p/>
+        </w:tc>
+        <w:tc>
+          <w:tcPr>
+            <w:tcW w:w="1666" w:type="pct"/>
+          </w:tcPr>
+          <w:p/>
+        </w:tc>
+        <w:tc>
+          <w:tcPr>
+            <w:tcW w:w="1668" w:type="pct"/>
+          </w:tcPr>
+          <w:p>
+            <w:r>
+              <w:t>4. Elimina conta do morador inicialmente autenticado</w:t>
+            </w:r>
+            <w:r>
+              <w:t xml:space="preserve"> e notifica os restantes moradores registados</w:t>
+            </w:r>
+          </w:p>
+        </w:tc>
+      </w:tr>
+      <w:tr>
+        <w:tc>
+          <w:tcPr>
+            <w:tcW w:w="1666" w:type="pct"/>
+          </w:tcPr>
+          <w:p>
+            <w:pPr>
+              <w:rPr>
+                <w:b/>
+              </w:rPr>
+            </w:pPr>
+            <w:r>
+              <w:rPr>
+                <w:b/>
+              </w:rPr>
+              <w:t>Comportamento Alternativo (passo</w:t>
+            </w:r>
+            <w:r>
+              <w:rPr>
+                <w:b/>
+              </w:rPr>
+              <w:t xml:space="preserve"> 4)</w:t>
+            </w:r>
+          </w:p>
+          <w:p>
+            <w:pPr>
+              <w:rPr>
+                <w:b/>
+              </w:rPr>
+            </w:pPr>
+            <w:r>
+              <w:rPr>
+                <w:b/>
+              </w:rPr>
+              <w:t>[O actor é o único morador registado no sistema]</w:t>
+            </w:r>
+          </w:p>
+        </w:tc>
+        <w:tc>
+          <w:tcPr>
+            <w:tcW w:w="1666" w:type="pct"/>
+          </w:tcPr>
+          <w:p/>
+        </w:tc>
+        <w:tc>
+          <w:tcPr>
+            <w:tcW w:w="1668" w:type="pct"/>
+          </w:tcPr>
+          <w:p>
+            <w:r>
+              <w:t>4.1. Elimina conta do morador inicialmente autenticado</w:t>
+            </w:r>
+          </w:p>
+        </w:tc>
+      </w:tr>
+      <w:tr>
+        <w:tc>
+          <w:tcPr>
+            <w:tcW w:w="1666" w:type="pct"/>
+            <w:vMerge w:val="restart"/>
+          </w:tcPr>
+          <w:p>
+            <w:pPr>
+              <w:rPr>
+                <w:b/>
+              </w:rPr>
+            </w:pPr>
+            <w:r>
+              <w:rPr>
+                <w:b/>
+              </w:rPr>
+              <w:t>Exce</w:t>
+            </w:r>
+            <w:r>
+              <w:rPr>
+                <w:b/>
+              </w:rPr>
+              <w:t>ção 1</w:t>
+            </w:r>
+          </w:p>
+          <w:p>
+            <w:pPr>
+              <w:rPr>
+                <w:b/>
+              </w:rPr>
+            </w:pPr>
+            <w:r>
+              <w:rPr>
+                <w:b/>
+              </w:rPr>
+              <w:t>(passo 2)</w:t>
+            </w:r>
+          </w:p>
+          <w:p>
+            <w:r>
+              <w:rPr>
+                <w:b/>
+              </w:rPr>
+              <w:t>[</w:t>
+            </w:r>
+            <w:r>
+              <w:rPr>
+                <w:b/>
+              </w:rPr>
+              <w:t>Palavra-passe</w:t>
+            </w:r>
+            <w:r>
+              <w:rPr>
+                <w:b/>
+              </w:rPr>
+              <w:t xml:space="preserve"> inválida]</w:t>
+            </w:r>
+          </w:p>
+        </w:tc>
+        <w:tc>
+          <w:tcPr>
+            <w:tcW w:w="1666" w:type="pct"/>
+          </w:tcPr>
+          <w:p/>
+        </w:tc>
+        <w:tc>
+          <w:tcPr>
+            <w:tcW w:w="1668" w:type="pct"/>
+          </w:tcPr>
+          <w:p>
+            <w:r>
+              <w:t>2.1. Informa que a password introduzida é inválida</w:t>
+            </w:r>
+          </w:p>
+        </w:tc>
+      </w:tr>
+      <w:tr>
+        <w:tc>
+          <w:tcPr>
+            <w:tcW w:w="1666" w:type="pct"/>
+            <w:vMerge/>
+          </w:tcPr>
+          <w:p/>
+        </w:tc>
+        <w:tc>
+          <w:tcPr>
+            <w:tcW w:w="1666" w:type="pct"/>
+          </w:tcPr>
+          <w:p/>
+        </w:tc>
+        <w:tc>
+          <w:tcPr>
+            <w:tcW w:w="1668" w:type="pct"/>
+          </w:tcPr>
+          <w:p>
+            <w:r>
+              <w:t>2.2. Cancela eliminação de conta</w:t>
+            </w:r>
+          </w:p>
+        </w:tc>
+      </w:tr>
+    </w:tbl>
+    <w:p/>
+    <w:p>
+      <w:pPr>
+        <w:pStyle w:val="Cabealho1"/>
+      </w:pPr>
+      <w:r>
+        <w:t>Tabela modelo</w:t>
+      </w:r>
+    </w:p>
+    <w:p/>
+    <w:tbl>
+      <w:tblPr>
+        <w:tblStyle w:val="Tabelacomgrelha"/>
+        <w:tblW w:w="5000" w:type="pct"/>
+        <w:tblLook w:val="04A0" w:firstRow="1" w:lastRow="0" w:firstColumn="1" w:lastColumn="0" w:noHBand="0" w:noVBand="1"/>
+      </w:tblPr>
+      <w:tblGrid>
+        <w:gridCol w:w="2830"/>
+        <w:gridCol w:w="2830"/>
+        <w:gridCol w:w="2834"/>
+      </w:tblGrid>
+      <w:tr>
+        <w:tc>
+          <w:tcPr>
+            <w:tcW w:w="5000" w:type="pct"/>
+            <w:gridSpan w:val="3"/>
+          </w:tcPr>
+          <w:p>
+            <w:r>
+              <w:rPr>
+                <w:b/>
+              </w:rPr>
+              <w:t xml:space="preserve">Use Case: </w:t>
+            </w:r>
+            <w:r>
+              <w:t>Fazer alguma coisa</w:t>
+            </w:r>
+          </w:p>
+        </w:tc>
+      </w:tr>
+      <w:tr>
+        <w:tc>
+          <w:tcPr>
+            <w:tcW w:w="5000" w:type="pct"/>
+            <w:gridSpan w:val="3"/>
+          </w:tcPr>
+          <w:p>
+            <w:r>
+              <w:rPr>
+                <w:b/>
+              </w:rPr>
+              <w:t xml:space="preserve">Descrição: </w:t>
+            </w:r>
+            <w:r>
+              <w:t>O que vai ser feito</w:t>
+            </w:r>
+          </w:p>
+        </w:tc>
+      </w:tr>
+      <w:tr>
+        <w:tc>
+          <w:tcPr>
+            <w:tcW w:w="5000" w:type="pct"/>
+            <w:gridSpan w:val="3"/>
+          </w:tcPr>
+          <w:p>
+            <w:r>
+              <w:rPr>
+                <w:b/>
+              </w:rPr>
+              <w:t xml:space="preserve">Pré-condição: </w:t>
+            </w:r>
+            <w:r>
+              <w:t>Sistema preparado</w:t>
+            </w:r>
+          </w:p>
+        </w:tc>
+      </w:tr>
+      <w:tr>
+        <w:tc>
+          <w:tcPr>
+            <w:tcW w:w="5000" w:type="pct"/>
+            <w:gridSpan w:val="3"/>
+          </w:tcPr>
+          <w:p>
+            <w:r>
+              <w:rPr>
+                <w:b/>
+              </w:rPr>
+              <w:t xml:space="preserve">Pós-condição: </w:t>
+            </w:r>
+            <w:r>
+              <w:t>Objetivo atingido</w:t>
+            </w:r>
+          </w:p>
+        </w:tc>
+      </w:tr>
+      <w:tr>
+        <w:tc>
+          <w:tcPr>
+            <w:tcW w:w="1666" w:type="pct"/>
+          </w:tcPr>
+          <w:p/>
+        </w:tc>
+        <w:tc>
+          <w:tcPr>
+            <w:tcW w:w="1666" w:type="pct"/>
+          </w:tcPr>
+          <w:p>
+            <w:pPr>
+              <w:rPr>
+                <w:b/>
+              </w:rPr>
+            </w:pPr>
+            <w:r>
+              <w:rPr>
+                <w:b/>
+              </w:rPr>
+              <w:t>Actor</w:t>
+            </w:r>
+          </w:p>
+        </w:tc>
+        <w:tc>
+          <w:tcPr>
+            <w:tcW w:w="1667" w:type="pct"/>
+          </w:tcPr>
+          <w:p>
+            <w:pPr>
+              <w:rPr>
+                <w:b/>
+              </w:rPr>
+            </w:pPr>
+            <w:r>
+              <w:rPr>
+                <w:b/>
+              </w:rPr>
+              <w:t>Sistema</w:t>
+            </w:r>
+          </w:p>
+        </w:tc>
+      </w:tr>
+      <w:tr>
+        <w:tc>
+          <w:tcPr>
+            <w:tcW w:w="1666" w:type="pct"/>
+          </w:tcPr>
+          <w:p>
+            <w:pPr>
+              <w:rPr>
+                <w:b/>
+              </w:rPr>
+            </w:pPr>
+            <w:r>
+              <w:rPr>
+                <w:b/>
+              </w:rPr>
+              <w:t>Comportamento</w:t>
+            </w:r>
+          </w:p>
+          <w:p>
+            <w:pPr>
+              <w:rPr>
+                <w:b/>
+              </w:rPr>
+            </w:pPr>
+            <w:r>
+              <w:rPr>
+                <w:b/>
+              </w:rPr>
+              <w:t>Normal</w:t>
+            </w:r>
+          </w:p>
+        </w:tc>
+        <w:tc>
+          <w:tcPr>
+            <w:tcW w:w="1666" w:type="pct"/>
+          </w:tcPr>
+          <w:p/>
+        </w:tc>
+        <w:tc>
+          <w:tcPr>
+            <w:tcW w:w="1667" w:type="pct"/>
+          </w:tcPr>
+          <w:p/>
+        </w:tc>
+      </w:tr>
+      <w:tr>
+        <w:tc>
+          <w:tcPr>
+            <w:tcW w:w="1666" w:type="pct"/>
+          </w:tcPr>
+          <w:p/>
+        </w:tc>
+        <w:tc>
+          <w:tcPr>
+            <w:tcW w:w="1666" w:type="pct"/>
+          </w:tcPr>
+          <w:p/>
+        </w:tc>
+        <w:tc>
+          <w:tcPr>
+            <w:tcW w:w="1667" w:type="pct"/>
+          </w:tcPr>
+          <w:p/>
+        </w:tc>
+      </w:tr>
+      <w:tr>
+        <w:tc>
+          <w:tcPr>
+            <w:tcW w:w="1666" w:type="pct"/>
+          </w:tcPr>
+          <w:p/>
+        </w:tc>
+        <w:tc>
+          <w:tcPr>
+            <w:tcW w:w="1666" w:type="pct"/>
+          </w:tcPr>
+          <w:p/>
+        </w:tc>
+        <w:tc>
+          <w:tcPr>
+            <w:tcW w:w="1667" w:type="pct"/>
+          </w:tcPr>
+          <w:p/>
+        </w:tc>
+      </w:tr>
+      <w:tr>
+        <w:tc>
+          <w:tcPr>
+            <w:tcW w:w="1666" w:type="pct"/>
+          </w:tcPr>
+          <w:p/>
+        </w:tc>
+        <w:tc>
+          <w:tcPr>
+            <w:tcW w:w="1666" w:type="pct"/>
+          </w:tcPr>
+          <w:p/>
+        </w:tc>
+        <w:tc>
+          <w:tcPr>
+            <w:tcW w:w="1667" w:type="pct"/>
+          </w:tcPr>
+          <w:p/>
+        </w:tc>
+      </w:tr>
+      <w:tr>
+        <w:tc>
+          <w:tcPr>
+            <w:tcW w:w="1666" w:type="pct"/>
+          </w:tcPr>
+          <w:p/>
+        </w:tc>
+        <w:tc>
+          <w:tcPr>
+            <w:tcW w:w="1666" w:type="pct"/>
+          </w:tcPr>
+          <w:p/>
+        </w:tc>
+        <w:tc>
+          <w:tcPr>
+            <w:tcW w:w="1667" w:type="pct"/>
+          </w:tcPr>
+          <w:p/>
+        </w:tc>
+      </w:tr>
+      <w:tr>
+        <w:tc>
+          <w:tcPr>
+            <w:tcW w:w="1666" w:type="pct"/>
+          </w:tcPr>
+          <w:p/>
+        </w:tc>
+        <w:tc>
+          <w:tcPr>
+            <w:tcW w:w="1666" w:type="pct"/>
+          </w:tcPr>
+          <w:p/>
+        </w:tc>
+        <w:tc>
+          <w:tcPr>
+            <w:tcW w:w="1667" w:type="pct"/>
+          </w:tcPr>
+          <w:p/>
+        </w:tc>
+      </w:tr>
+      <w:tr>
+        <w:tc>
+          <w:tcPr>
+            <w:tcW w:w="1666" w:type="pct"/>
+          </w:tcPr>
+          <w:p/>
+        </w:tc>
+        <w:tc>
+          <w:tcPr>
+            <w:tcW w:w="1666" w:type="pct"/>
+          </w:tcPr>
+          <w:p/>
+        </w:tc>
+        <w:tc>
+          <w:tcPr>
+            <w:tcW w:w="1667" w:type="pct"/>
+          </w:tcPr>
+          <w:p/>
+        </w:tc>
+      </w:tr>
+      <w:tr>
+        <w:tc>
+          <w:tcPr>
+            <w:tcW w:w="1666" w:type="pct"/>
+          </w:tcPr>
+          <w:p/>
+        </w:tc>
+        <w:tc>
+          <w:tcPr>
+            <w:tcW w:w="1666" w:type="pct"/>
+          </w:tcPr>
+          <w:p/>
+        </w:tc>
+        <w:tc>
+          <w:tcPr>
+            <w:tcW w:w="1667" w:type="pct"/>
+          </w:tcPr>
+          <w:p/>
+        </w:tc>
+      </w:tr>
+    </w:tbl>
+    <w:p/>
+    <w:p>
+      <w:r>
+        <w:br w:type="page"/>
+      </w:r>
     </w:p>
     <w:p>
       <w:pPr>
@@ -1662,7 +5271,7 @@
           <w:rPr>
             <w:noProof/>
           </w:rPr>
-          <w:t>5</w:t>
+          <w:t>7</w:t>
         </w:r>
         <w:r>
           <w:fldChar w:fldCharType="end"/>
@@ -2568,6 +6177,92 @@
     </w:lvl>
   </w:abstractNum>
   <w:abstractNum w:abstractNumId="8" w15:restartNumberingAfterBreak="0">
+    <w:nsid w:val="3DFE7692"/>
+    <w:multiLevelType w:val="hybridMultilevel"/>
+    <w:tmpl w:val="926A8170"/>
+    <w:lvl w:ilvl="0" w:tplc="0816000F">
+      <w:start w:val="1"/>
+      <w:numFmt w:val="decimal"/>
+      <w:lvlText w:val="%1."/>
+      <w:lvlJc w:val="left"/>
+      <w:pPr>
+        <w:ind w:left="360" w:hanging="360"/>
+      </w:pPr>
+    </w:lvl>
+    <w:lvl w:ilvl="1" w:tplc="08160019" w:tentative="1">
+      <w:start w:val="1"/>
+      <w:numFmt w:val="lowerLetter"/>
+      <w:lvlText w:val="%2."/>
+      <w:lvlJc w:val="left"/>
+      <w:pPr>
+        <w:ind w:left="1080" w:hanging="360"/>
+      </w:pPr>
+    </w:lvl>
+    <w:lvl w:ilvl="2" w:tplc="0816001B" w:tentative="1">
+      <w:start w:val="1"/>
+      <w:numFmt w:val="lowerRoman"/>
+      <w:lvlText w:val="%3."/>
+      <w:lvlJc w:val="right"/>
+      <w:pPr>
+        <w:ind w:left="1800" w:hanging="180"/>
+      </w:pPr>
+    </w:lvl>
+    <w:lvl w:ilvl="3" w:tplc="0816000F" w:tentative="1">
+      <w:start w:val="1"/>
+      <w:numFmt w:val="decimal"/>
+      <w:lvlText w:val="%4."/>
+      <w:lvlJc w:val="left"/>
+      <w:pPr>
+        <w:ind w:left="2520" w:hanging="360"/>
+      </w:pPr>
+    </w:lvl>
+    <w:lvl w:ilvl="4" w:tplc="08160019" w:tentative="1">
+      <w:start w:val="1"/>
+      <w:numFmt w:val="lowerLetter"/>
+      <w:lvlText w:val="%5."/>
+      <w:lvlJc w:val="left"/>
+      <w:pPr>
+        <w:ind w:left="3240" w:hanging="360"/>
+      </w:pPr>
+    </w:lvl>
+    <w:lvl w:ilvl="5" w:tplc="0816001B" w:tentative="1">
+      <w:start w:val="1"/>
+      <w:numFmt w:val="lowerRoman"/>
+      <w:lvlText w:val="%6."/>
+      <w:lvlJc w:val="right"/>
+      <w:pPr>
+        <w:ind w:left="3960" w:hanging="180"/>
+      </w:pPr>
+    </w:lvl>
+    <w:lvl w:ilvl="6" w:tplc="0816000F" w:tentative="1">
+      <w:start w:val="1"/>
+      <w:numFmt w:val="decimal"/>
+      <w:lvlText w:val="%7."/>
+      <w:lvlJc w:val="left"/>
+      <w:pPr>
+        <w:ind w:left="4680" w:hanging="360"/>
+      </w:pPr>
+    </w:lvl>
+    <w:lvl w:ilvl="7" w:tplc="08160019" w:tentative="1">
+      <w:start w:val="1"/>
+      <w:numFmt w:val="lowerLetter"/>
+      <w:lvlText w:val="%8."/>
+      <w:lvlJc w:val="left"/>
+      <w:pPr>
+        <w:ind w:left="5400" w:hanging="360"/>
+      </w:pPr>
+    </w:lvl>
+    <w:lvl w:ilvl="8" w:tplc="0816001B" w:tentative="1">
+      <w:start w:val="1"/>
+      <w:numFmt w:val="lowerRoman"/>
+      <w:lvlText w:val="%9."/>
+      <w:lvlJc w:val="right"/>
+      <w:pPr>
+        <w:ind w:left="6120" w:hanging="180"/>
+      </w:pPr>
+    </w:lvl>
+  </w:abstractNum>
+  <w:abstractNum w:abstractNumId="9" w15:restartNumberingAfterBreak="0">
     <w:nsid w:val="4F500881"/>
     <w:multiLevelType w:val="hybridMultilevel"/>
     <w:tmpl w:val="F1468F06"/>
@@ -2680,7 +6375,7 @@
       </w:rPr>
     </w:lvl>
   </w:abstractNum>
-  <w:abstractNum w:abstractNumId="9" w15:restartNumberingAfterBreak="0">
+  <w:abstractNum w:abstractNumId="10" w15:restartNumberingAfterBreak="0">
     <w:nsid w:val="5E8F5948"/>
     <w:multiLevelType w:val="hybridMultilevel"/>
     <w:tmpl w:val="DDC8F022"/>
@@ -2793,7 +6488,7 @@
       </w:rPr>
     </w:lvl>
   </w:abstractNum>
-  <w:abstractNum w:abstractNumId="10" w15:restartNumberingAfterBreak="0">
+  <w:abstractNum w:abstractNumId="11" w15:restartNumberingAfterBreak="0">
     <w:nsid w:val="610A176F"/>
     <w:multiLevelType w:val="hybridMultilevel"/>
     <w:tmpl w:val="51102704"/>
@@ -2906,7 +6601,7 @@
       </w:rPr>
     </w:lvl>
   </w:abstractNum>
-  <w:abstractNum w:abstractNumId="11" w15:restartNumberingAfterBreak="0">
+  <w:abstractNum w:abstractNumId="12" w15:restartNumberingAfterBreak="0">
     <w:nsid w:val="6AA17E4B"/>
     <w:multiLevelType w:val="hybridMultilevel"/>
     <w:tmpl w:val="4D46D35E"/>
@@ -2995,7 +6690,7 @@
       </w:pPr>
     </w:lvl>
   </w:abstractNum>
-  <w:abstractNum w:abstractNumId="12" w15:restartNumberingAfterBreak="0">
+  <w:abstractNum w:abstractNumId="13" w15:restartNumberingAfterBreak="0">
     <w:nsid w:val="74CE543A"/>
     <w:multiLevelType w:val="hybridMultilevel"/>
     <w:tmpl w:val="1CCADAFE"/>
@@ -3112,7 +6807,7 @@
     <w:abstractNumId w:val="3"/>
   </w:num>
   <w:num w:numId="2">
-    <w:abstractNumId w:val="12"/>
+    <w:abstractNumId w:val="13"/>
   </w:num>
   <w:num w:numId="3">
     <w:abstractNumId w:val="1"/>
@@ -3121,7 +6816,7 @@
     <w:abstractNumId w:val="2"/>
   </w:num>
   <w:num w:numId="5">
-    <w:abstractNumId w:val="8"/>
+    <w:abstractNumId w:val="9"/>
   </w:num>
   <w:num w:numId="6">
     <w:abstractNumId w:val="0"/>
@@ -3136,16 +6831,19 @@
     <w:abstractNumId w:val="7"/>
   </w:num>
   <w:num w:numId="10">
-    <w:abstractNumId w:val="10"/>
+    <w:abstractNumId w:val="11"/>
   </w:num>
   <w:num w:numId="11">
-    <w:abstractNumId w:val="11"/>
+    <w:abstractNumId w:val="12"/>
   </w:num>
   <w:num w:numId="12">
     <w:abstractNumId w:val="5"/>
   </w:num>
   <w:num w:numId="13">
-    <w:abstractNumId w:val="9"/>
+    <w:abstractNumId w:val="10"/>
+  </w:num>
+  <w:num w:numId="14">
+    <w:abstractNumId w:val="8"/>
   </w:num>
 </w:numbering>
 </file>
@@ -3701,7 +7399,6 @@
     <w:basedOn w:val="Normal"/>
     <w:next w:val="Normal"/>
     <w:uiPriority w:val="35"/>
-    <w:semiHidden/>
     <w:unhideWhenUsed/>
     <w:qFormat/>
     <w:rsid w:val="00253652"/>
@@ -4084,7 +7781,7 @@
 </file>
 
 <file path=customXml/itemProps1.xml><?xml version="1.0" encoding="utf-8"?>
-<ds:datastoreItem xmlns:ds="http://schemas.openxmlformats.org/officeDocument/2006/customXml" ds:itemID="{725225AB-004C-4B0A-BB2A-562F00EE654F}">
+<ds:datastoreItem xmlns:ds="http://schemas.openxmlformats.org/officeDocument/2006/customXml" ds:itemID="{3FA9EDB3-BEDC-4C22-A20C-717709F276A9}">
   <ds:schemaRefs>
     <ds:schemaRef ds:uri="http://schemas.openxmlformats.org/officeDocument/2006/bibliography"/>
   </ds:schemaRefs>

</xml_diff>

<commit_message>
update no relatorio e use cases
</commit_message>
<xml_diff>
--- a/Relatorio_DSS_Parte1.docx
+++ b/Relatorio_DSS_Parte1.docx
@@ -1,6 +1,6 @@
 
 <file path=word/document.xml><?xml version="1.0" encoding="utf-8"?>
-<w:document xmlns:wpc="http://schemas.microsoft.com/office/word/2010/wordprocessingCanvas" xmlns:cx="http://schemas.microsoft.com/office/drawing/2014/chartex" xmlns:cx1="http://schemas.microsoft.com/office/drawing/2015/9/8/chartex" xmlns:cx2="http://schemas.microsoft.com/office/drawing/2015/10/21/chartex" xmlns:mc="http://schemas.openxmlformats.org/markup-compatibility/2006" xmlns:o="urn:schemas-microsoft-com:office:office" xmlns:r="http://schemas.openxmlformats.org/officeDocument/2006/relationships" xmlns:m="http://schemas.openxmlformats.org/officeDocument/2006/math" xmlns:v="urn:schemas-microsoft-com:vml" xmlns:wp14="http://schemas.microsoft.com/office/word/2010/wordprocessingDrawing" xmlns:wp="http://schemas.openxmlformats.org/drawingml/2006/wordprocessingDrawing" xmlns:w10="urn:schemas-microsoft-com:office:word" xmlns:w="http://schemas.openxmlformats.org/wordprocessingml/2006/main" xmlns:w14="http://schemas.microsoft.com/office/word/2010/wordml" xmlns:w15="http://schemas.microsoft.com/office/word/2012/wordml" xmlns:w16se="http://schemas.microsoft.com/office/word/2015/wordml/symex" xmlns:wpg="http://schemas.microsoft.com/office/word/2010/wordprocessingGroup" xmlns:wpi="http://schemas.microsoft.com/office/word/2010/wordprocessingInk" xmlns:wne="http://schemas.microsoft.com/office/word/2006/wordml" xmlns:wps="http://schemas.microsoft.com/office/word/2010/wordprocessingShape" mc:Ignorable="w14 w15 w16se wp14">
+<w:document xmlns:wpc="http://schemas.microsoft.com/office/word/2010/wordprocessingCanvas" xmlns:cx="http://schemas.microsoft.com/office/drawing/2014/chartex" xmlns:cx1="http://schemas.microsoft.com/office/drawing/2015/9/8/chartex" xmlns:cx2="http://schemas.microsoft.com/office/drawing/2015/10/21/chartex" xmlns:cx3="http://schemas.microsoft.com/office/drawing/2016/5/9/chartex" xmlns:cx4="http://schemas.microsoft.com/office/drawing/2016/5/10/chartex" xmlns:cx5="http://schemas.microsoft.com/office/drawing/2016/5/11/chartex" xmlns:mc="http://schemas.openxmlformats.org/markup-compatibility/2006" xmlns:o="urn:schemas-microsoft-com:office:office" xmlns:r="http://schemas.openxmlformats.org/officeDocument/2006/relationships" xmlns:m="http://schemas.openxmlformats.org/officeDocument/2006/math" xmlns:v="urn:schemas-microsoft-com:vml" xmlns:wp14="http://schemas.microsoft.com/office/word/2010/wordprocessingDrawing" xmlns:wp="http://schemas.openxmlformats.org/drawingml/2006/wordprocessingDrawing" xmlns:w10="urn:schemas-microsoft-com:office:word" xmlns:w="http://schemas.openxmlformats.org/wordprocessingml/2006/main" xmlns:w14="http://schemas.microsoft.com/office/word/2010/wordml" xmlns:w15="http://schemas.microsoft.com/office/word/2012/wordml" xmlns:w16se="http://schemas.microsoft.com/office/word/2015/wordml/symex" xmlns:wpg="http://schemas.microsoft.com/office/word/2010/wordprocessingGroup" xmlns:wpi="http://schemas.microsoft.com/office/word/2010/wordprocessingInk" xmlns:wne="http://schemas.microsoft.com/office/word/2006/wordml" xmlns:wps="http://schemas.microsoft.com/office/word/2010/wordprocessingShape" mc:Ignorable="w14 w15 w16se wp14">
   <w:body>
     <w:p>
       <w:pPr>
@@ -131,8 +131,13 @@
             <w:pPr>
               <w:pStyle w:val="texto"/>
             </w:pPr>
-            <w:r>
-              <w:t xml:space="preserve">Mestrado Integrado em Engenharia Informática </w:t>
+            <w:proofErr w:type="gramStart"/>
+            <w:r>
+              <w:t>Mestrado Integrado</w:t>
+            </w:r>
+            <w:proofErr w:type="gramEnd"/>
+            <w:r>
+              <w:t xml:space="preserve"> em Engenharia Informática </w:t>
             </w:r>
           </w:p>
           <w:p>
@@ -558,7 +563,10 @@
         <w:t xml:space="preserve">Todos os anos, </w:t>
       </w:r>
       <w:r>
-        <w:t xml:space="preserve">parte dos </w:t>
+        <w:t>milhares de</w:t>
+      </w:r>
+      <w:r>
+        <w:t xml:space="preserve"> </w:t>
       </w:r>
       <w:r>
         <w:t>alunos que entram para a</w:t>
@@ -567,22 +575,16 @@
         <w:t xml:space="preserve"> Universidade</w:t>
       </w:r>
       <w:r>
-        <w:t xml:space="preserve">, por não ter </w:t>
-      </w:r>
-      <w:r>
-        <w:t>o curso que pretende perto de onde mora</w:t>
-      </w:r>
-      <w:r>
-        <w:t xml:space="preserve">, por opção própria ou </w:t>
-      </w:r>
-      <w:r>
-        <w:t>devido às</w:t>
-      </w:r>
-      <w:r>
-        <w:t xml:space="preserve"> médias de ingresso, </w:t>
-      </w:r>
-      <w:r>
-        <w:t>acaba por ir estudar para um estabelecimento de ensino superior afastado da sua morada</w:t>
+        <w:t xml:space="preserve"> </w:t>
+      </w:r>
+      <w:r>
+        <w:t>acaba</w:t>
+      </w:r>
+      <w:r>
+        <w:t>m</w:t>
+      </w:r>
+      <w:r>
+        <w:t xml:space="preserve"> por ir estudar para um estabelecimento de ensino superior afastado da sua morada</w:t>
       </w:r>
       <w:r>
         <w:t xml:space="preserve">, </w:t>
@@ -600,124 +602,55 @@
         <w:t xml:space="preserve"> da</w:t>
       </w:r>
       <w:r>
-        <w:t xml:space="preserve"> Universidade em que ingressou. </w:t>
-      </w:r>
-      <w:r>
-        <w:t xml:space="preserve">Ao escolher um apartamento para alugar, é frequente um estudante (ou </w:t>
-      </w:r>
-      <w:r>
-        <w:t>quem o sustenta</w:t>
-      </w:r>
-      <w:r>
-        <w:t>) optar</w:t>
+        <w:t xml:space="preserve"> Universidade </w:t>
+      </w:r>
+      <w:r>
+        <w:t>onde entraram</w:t>
+      </w:r>
+      <w:r>
+        <w:t xml:space="preserve">. </w:t>
+      </w:r>
+      <w:r>
+        <w:t>Para poupar dinheiro, é comum que estes novos alunos partilhem apartamentos, dividindo as despesas entre eles. Existem muitas outras situações em que faz sentido dividir as despesas de um apartamento pelos seus moradores.</w:t>
       </w:r>
       <w:r>
         <w:t xml:space="preserve"> </w:t>
       </w:r>
       <w:r>
-        <w:t>por um que seja partilhado</w:t>
-      </w:r>
-      <w:r>
-        <w:t xml:space="preserve"> por vários moradores</w:t>
+        <w:t>Independentemente da situação</w:t>
       </w:r>
       <w:r>
         <w:t xml:space="preserve">, </w:t>
       </w:r>
       <w:r>
-        <w:t>para</w:t>
-      </w:r>
-      <w:r>
-        <w:t xml:space="preserve"> poupar</w:t>
+        <w:t>se não houver acordos e transparência na partilha de despesas</w:t>
+      </w:r>
+      <w:r>
+        <w:t xml:space="preserve"> de um apartamento</w:t>
+      </w:r>
+      <w:r>
+        <w:t xml:space="preserve">, bem como registos daquilo que cada morador deve pagar, podem facilmente surgir tensões e desentendimentos entre </w:t>
+      </w:r>
+      <w:r>
+        <w:t>moradores</w:t>
+      </w:r>
+      <w:r>
+        <w:t>.</w:t>
       </w:r>
       <w:r>
         <w:t xml:space="preserve"> </w:t>
       </w:r>
       <w:r>
-        <w:t>dinheiro através da divisão das despesas do apartamento</w:t>
-      </w:r>
-      <w:r>
-        <w:t xml:space="preserve"> escolhido</w:t>
+        <w:t xml:space="preserve">Neste contexto, torna-se útil ter </w:t>
+      </w:r>
+      <w:r>
+        <w:t>uma aplicação de suporte</w:t>
+      </w:r>
+      <w:r>
+        <w:t xml:space="preserve"> à partilha de despesas, que permita o registo de despesas e a gestão do seu pagamento por parte de moradores registados</w:t>
       </w:r>
       <w:r>
         <w:t>.</w:t>
-      </w:r>
-      <w:r>
-        <w:t xml:space="preserve"> </w:t>
-      </w:r>
-      <w:r>
-        <w:t>Por outro lado, também é</w:t>
-      </w:r>
-      <w:r>
-        <w:t xml:space="preserve"> </w:t>
-      </w:r>
-      <w:r>
-        <w:t>frequente</w:t>
-      </w:r>
-      <w:r>
-        <w:t xml:space="preserve"> </w:t>
-      </w:r>
-      <w:r>
-        <w:t xml:space="preserve">existir </w:t>
-      </w:r>
-      <w:r>
-        <w:t>partilha d</w:t>
-      </w:r>
-      <w:r>
-        <w:t>e</w:t>
-      </w:r>
-      <w:r>
-        <w:t xml:space="preserve"> despesas de um apartamento </w:t>
-      </w:r>
-      <w:r>
-        <w:t>entre membros de um</w:t>
-      </w:r>
-      <w:r>
-        <w:t xml:space="preserve"> casal. </w:t>
-      </w:r>
-      <w:r>
-        <w:t>Independentemente da situação</w:t>
-      </w:r>
-      <w:r>
-        <w:t xml:space="preserve">, </w:t>
-      </w:r>
-      <w:r>
-        <w:t>se não houver acordos e transparência na partilha de despesas</w:t>
-      </w:r>
-      <w:r>
-        <w:t xml:space="preserve"> de um apartamento</w:t>
-      </w:r>
-      <w:r>
-        <w:t xml:space="preserve">, bem como registos daquilo que cada morador deve pagar, podem facilmente surgir tensões e desentendimentos entre </w:t>
-      </w:r>
-      <w:r>
-        <w:t>moradores</w:t>
-      </w:r>
-      <w:r>
-        <w:t>.</w:t>
-      </w:r>
-      <w:r>
-        <w:t xml:space="preserve"> </w:t>
-      </w:r>
-      <w:r>
-        <w:t>Neste contexto, ter uma aplicação de suporte</w:t>
-      </w:r>
-      <w:r>
-        <w:t xml:space="preserve"> à partilha de despesas, que permita o registo de despesas e a gestão do seu pagamento por parte de moradores registados, </w:t>
-      </w:r>
-      <w:r>
-        <w:t>não só agiliza</w:t>
-      </w:r>
-      <w:r>
-        <w:t xml:space="preserve"> o processo de partilha</w:t>
-      </w:r>
-      <w:r>
-        <w:t xml:space="preserve"> de</w:t>
-      </w:r>
-      <w:r>
-        <w:t xml:space="preserve"> despesas, como </w:t>
-      </w:r>
-      <w:r>
-        <w:t>torna claro aquilo que cada morador deverá pagar.</w:t>
       </w:r>
     </w:p>
     <w:p>
@@ -738,9 +671,6 @@
       </w:r>
       <w:r>
         <w:t>os conhecimentos adquiridos nas aulas</w:t>
-      </w:r>
-      <w:r>
-        <w:t>,</w:t>
       </w:r>
       <w:r>
         <w:t xml:space="preserve"> a</w:t>
@@ -886,11 +816,6 @@
       <w:pPr>
         <w:jc w:val="both"/>
       </w:pPr>
-    </w:p>
-    <w:p>
-      <w:pPr>
-        <w:jc w:val="both"/>
-      </w:pPr>
       <w:r>
         <w:t xml:space="preserve">A </w:t>
       </w:r>
@@ -1014,6 +939,7 @@
         </w:numPr>
       </w:pPr>
       <w:r>
+        <w:lastRenderedPageBreak/>
         <w:t>Análise de requisitos</w:t>
       </w:r>
     </w:p>
@@ -1038,22 +964,10 @@
         <w:t xml:space="preserve"> </w:t>
       </w:r>
       <w:r>
-        <w:t xml:space="preserve">com base em questionários dirigidos a </w:t>
-      </w:r>
-      <w:r>
-        <w:t xml:space="preserve">moradores que </w:t>
-      </w:r>
-      <w:r>
-        <w:t>dividem</w:t>
-      </w:r>
-      <w:r>
-        <w:t xml:space="preserve"> despesas num apartamento (i.e.: potenciais utilizadores da aplicação), </w:t>
-      </w:r>
-      <w:r>
-        <w:t>interações com os docentes de DSS e pesquisas por soluções já existentes para a partilha de despesas num apartamento.</w:t>
-      </w:r>
-      <w:r>
-        <w:t xml:space="preserve"> Com base nestes procedimentos, o grupo chegou aos seguintes requisitos:</w:t>
+        <w:t>com base em</w:t>
+      </w:r>
+      <w:r>
+        <w:t>:</w:t>
       </w:r>
     </w:p>
     <w:p>
@@ -1061,12 +975,30 @@
         <w:pStyle w:val="PargrafodaLista"/>
         <w:numPr>
           <w:ilvl w:val="0"/>
-          <w:numId w:val="13"/>
+          <w:numId w:val="16"/>
         </w:numPr>
         <w:jc w:val="both"/>
       </w:pPr>
       <w:r>
-        <w:t>O sistema a desenvolver deverá permitir que cada morador envolvido na partilha de despesas de um apartamento crie uma conta de utilizador, indicando o seu nome, e-mail e palavra-passe;</w:t>
+        <w:t>conversas</w:t>
+      </w:r>
+      <w:r>
+        <w:t xml:space="preserve"> com</w:t>
+      </w:r>
+      <w:r>
+        <w:t xml:space="preserve"> </w:t>
+      </w:r>
+      <w:r>
+        <w:t xml:space="preserve">moradores que </w:t>
+      </w:r>
+      <w:r>
+        <w:t>dividem</w:t>
+      </w:r>
+      <w:r>
+        <w:t xml:space="preserve"> despesas num apartamento (i.e.: potenciais utilizadores da aplicação),</w:t>
+      </w:r>
+      <w:r>
+        <w:t xml:space="preserve"> principalmente colegas de curso que dividem casa</w:t>
       </w:r>
     </w:p>
     <w:p>
@@ -1074,12 +1006,15 @@
         <w:pStyle w:val="PargrafodaLista"/>
         <w:numPr>
           <w:ilvl w:val="0"/>
-          <w:numId w:val="13"/>
+          <w:numId w:val="16"/>
         </w:numPr>
         <w:jc w:val="both"/>
       </w:pPr>
       <w:r>
-        <w:t>Cada morador registado no sistema deverá ter a si associada uma conta corrente, que regista as despesas que esse morador pagou, as que tem por pagar, os pagamentos recebidos da parte de outros moradores registados e os pagamentos que lhe são devidos;</w:t>
+        <w:t>discussões</w:t>
+      </w:r>
+      <w:r>
+        <w:t xml:space="preserve"> com os docentes de DSS</w:t>
       </w:r>
     </w:p>
     <w:p>
@@ -1087,96 +1022,64 @@
         <w:pStyle w:val="PargrafodaLista"/>
         <w:numPr>
           <w:ilvl w:val="0"/>
-          <w:numId w:val="13"/>
+          <w:numId w:val="16"/>
         </w:numPr>
         <w:jc w:val="both"/>
       </w:pPr>
       <w:r>
-        <w:t>Qualquer</w:t>
-      </w:r>
-      <w:r>
-        <w:t xml:space="preserve"> morador </w:t>
-      </w:r>
-      <w:r>
-        <w:t>autenticado</w:t>
-      </w:r>
-      <w:r>
-        <w:t xml:space="preserve"> deverá poder registar despesas no sistema</w:t>
-      </w:r>
-      <w:r>
-        <w:t xml:space="preserve">. Ao registar uma despesa, um morador deverá </w:t>
-      </w:r>
-      <w:r>
-        <w:t>indicar</w:t>
-      </w:r>
-      <w:r>
-        <w:t xml:space="preserve"> uma descriç</w:t>
-      </w:r>
-      <w:r>
-        <w:t>ão</w:t>
-      </w:r>
-      <w:r>
-        <w:t xml:space="preserve"> </w:t>
-      </w:r>
-      <w:r>
-        <w:t>para a</w:t>
-      </w:r>
-      <w:r>
-        <w:t xml:space="preserve"> despesa</w:t>
-      </w:r>
-      <w:r>
-        <w:t xml:space="preserve">, </w:t>
-      </w:r>
-      <w:r>
-        <w:t xml:space="preserve">o valor </w:t>
-      </w:r>
-      <w:r>
-        <w:t xml:space="preserve">total </w:t>
-      </w:r>
-      <w:r>
-        <w:t xml:space="preserve">da </w:t>
-      </w:r>
-      <w:r>
-        <w:t>mesma</w:t>
-      </w:r>
-      <w:r>
-        <w:t xml:space="preserve">, os moradores registados que deverão participar no pagamento, o </w:t>
-      </w:r>
-      <w:r>
-        <w:t>valor a pagar por cada um deles</w:t>
-      </w:r>
-      <w:r>
-        <w:t xml:space="preserve"> (i.e.: o plano de divisão da despesa)</w:t>
-      </w:r>
-      <w:r>
-        <w:t xml:space="preserve"> e o tipo de despesa (</w:t>
-      </w:r>
-      <w:r>
-        <w:t>recorrente ou pontual</w:t>
-      </w:r>
+        <w:t>soluções já existentes para a partilha de despesas num apartamento</w:t>
+      </w:r>
+      <w:r>
+        <w:t xml:space="preserve"> - analisamos com especial </w:t>
+      </w:r>
+      <w:r>
+        <w:t xml:space="preserve">atenção </w:t>
+      </w:r>
+      <w:r>
+        <w:t xml:space="preserve">a aplicação </w:t>
+      </w:r>
+      <w:proofErr w:type="spellStart"/>
+      <w:r>
+        <w:rPr>
+          <w:i/>
+        </w:rPr>
+        <w:t>Splitwise</w:t>
+      </w:r>
+      <w:proofErr w:type="spellEnd"/>
+      <w:r>
+        <w:t xml:space="preserve"> (</w:t>
+      </w:r>
+      <w:hyperlink r:id="rId12" w:history="1">
+        <w:r>
+          <w:rPr>
+            <w:rStyle w:val="Hiperligao"/>
+          </w:rPr>
+          <w:t>https://www.splitwise.com</w:t>
+        </w:r>
+      </w:hyperlink>
       <w:r>
         <w:t>)</w:t>
       </w:r>
-      <w:r>
-        <w:t xml:space="preserve">. Se a despesa for recorrente, o morador que a registar deverá também indicar a periodicidade da despesa, ou seja, </w:t>
-      </w:r>
-      <w:r>
-        <w:t xml:space="preserve">o intervalo que a </w:t>
-      </w:r>
-      <w:r>
-        <w:t xml:space="preserve">despesa leva a repetir-se. </w:t>
-      </w:r>
-      <w:r>
-        <w:t>Deverá</w:t>
-      </w:r>
-      <w:r>
-        <w:t xml:space="preserve"> também </w:t>
-      </w:r>
-      <w:r>
-        <w:t>existir a opção de definir</w:t>
-      </w:r>
-      <w:r>
-        <w:t xml:space="preserve"> uma data limite para o pagamento da despesa registada;</w:t>
+    </w:p>
+    <w:p>
+      <w:pPr>
+        <w:ind w:left="405"/>
+        <w:jc w:val="both"/>
+      </w:pPr>
+    </w:p>
+    <w:p>
+      <w:pPr>
+        <w:ind w:left="405"/>
+        <w:jc w:val="both"/>
+      </w:pPr>
+      <w:r>
+        <w:t>Com base nestes procedimentos, o grupo chegou aos seguintes requisitos</w:t>
+      </w:r>
+      <w:r>
+        <w:t xml:space="preserve"> que precisam de ser cumpridos</w:t>
+      </w:r>
+      <w:r>
+        <w:t>:</w:t>
       </w:r>
     </w:p>
     <w:p>
@@ -1184,18 +1087,27 @@
         <w:pStyle w:val="PargrafodaLista"/>
         <w:numPr>
           <w:ilvl w:val="0"/>
-          <w:numId w:val="13"/>
+          <w:numId w:val="17"/>
         </w:numPr>
         <w:jc w:val="both"/>
       </w:pPr>
       <w:r>
-        <w:t xml:space="preserve">Cada morador autenticado deverá poder consultar a informação </w:t>
-      </w:r>
-      <w:r>
-        <w:t>que consta na</w:t>
-      </w:r>
-      <w:r>
-        <w:t xml:space="preserve"> sua própria conta corrente;</w:t>
+        <w:t>Qualquer pessoa que</w:t>
+      </w:r>
+      <w:r>
+        <w:t xml:space="preserve"> partilha </w:t>
+      </w:r>
+      <w:r>
+        <w:t xml:space="preserve">o </w:t>
+      </w:r>
+      <w:r>
+        <w:t xml:space="preserve">apartamento </w:t>
+      </w:r>
+      <w:r>
+        <w:t xml:space="preserve">pode criar uma conta de utilizador </w:t>
+      </w:r>
+      <w:r>
+        <w:t>indicando o seu nome, e-mail e palavra-passe;</w:t>
       </w:r>
     </w:p>
     <w:p>
@@ -1203,30 +1115,12 @@
         <w:pStyle w:val="PargrafodaLista"/>
         <w:numPr>
           <w:ilvl w:val="0"/>
-          <w:numId w:val="13"/>
+          <w:numId w:val="17"/>
         </w:numPr>
         <w:jc w:val="both"/>
       </w:pPr>
       <w:r>
-        <w:t>Estando autenticado, um morador deverá poder registar o pagamen</w:t>
-      </w:r>
-      <w:r>
-        <w:t xml:space="preserve">to da totalidade ou parte de uma despesa que esteja a partilhar. Se o morador </w:t>
-      </w:r>
-      <w:r>
-        <w:t>registar um pagamento de</w:t>
-      </w:r>
-      <w:r>
-        <w:t xml:space="preserve"> montante superior ao que </w:t>
-      </w:r>
-      <w:r>
-        <w:t>lhe foi atribuído</w:t>
-      </w:r>
-      <w:r>
-        <w:t xml:space="preserve"> no plano de divisão da despesa, o sistema deverá calcular o valor que </w:t>
-      </w:r>
-      <w:r>
-        <w:t>os restantes moradores envolvidos na partilha da despesa ficarão a dever ao morador que pagou mais do que devia;</w:t>
+        <w:t>Um morador registado no sistema deverá poder autenticar-se no mesmo;</w:t>
       </w:r>
     </w:p>
     <w:p>
@@ -1234,18 +1128,12 @@
         <w:pStyle w:val="PargrafodaLista"/>
         <w:numPr>
           <w:ilvl w:val="0"/>
-          <w:numId w:val="13"/>
+          <w:numId w:val="17"/>
         </w:numPr>
         <w:jc w:val="both"/>
-        <w:rPr>
-          <w:highlight w:val="yellow"/>
-        </w:rPr>
-      </w:pPr>
-      <w:r>
-        <w:rPr>
-          <w:highlight w:val="yellow"/>
-        </w:rPr>
-        <w:t>Alterar os dados de uma despesa???</w:t>
+      </w:pPr>
+      <w:r>
+        <w:t>Um morador autenticado no sistema deverá poder terminar a sua sessão;</w:t>
       </w:r>
     </w:p>
     <w:p>
@@ -1253,18 +1141,12 @@
         <w:pStyle w:val="PargrafodaLista"/>
         <w:numPr>
           <w:ilvl w:val="0"/>
-          <w:numId w:val="13"/>
+          <w:numId w:val="17"/>
         </w:numPr>
         <w:jc w:val="both"/>
       </w:pPr>
       <w:r>
-        <w:t xml:space="preserve">Quando um morador cria uma conta, se já existirem despesas registadas no sistema, a decisão de quais e que parte das despesas existentes deve ser paga pelo novo morador fica ao critério dos restantes moradores que </w:t>
-      </w:r>
-      <w:r>
-        <w:t>continuam a partilhar as despesas do apartamento</w:t>
-      </w:r>
-      <w:r>
-        <w:t>;</w:t>
+        <w:t>Depois de autenticado, um utilizador poderá modificar o e-mail associado à sua conta;</w:t>
       </w:r>
     </w:p>
     <w:p>
@@ -1272,80 +1154,369 @@
         <w:pStyle w:val="PargrafodaLista"/>
         <w:numPr>
           <w:ilvl w:val="0"/>
-          <w:numId w:val="13"/>
+          <w:numId w:val="17"/>
         </w:numPr>
         <w:jc w:val="both"/>
       </w:pPr>
       <w:r>
-        <w:t xml:space="preserve">Qualquer </w:t>
-      </w:r>
-      <w:r>
-        <w:t>morador registado</w:t>
-      </w:r>
-      <w:r>
-        <w:t xml:space="preserve"> deverá poder sair da partilha de despesas do apartamento, através da eliminação da sua conta. </w:t>
-      </w:r>
-      <w:r>
-        <w:t>Sempre que</w:t>
-      </w:r>
-      <w:r>
-        <w:t>, ao abandonar a partilha de despesas, o morador ainda tiver despesas ou dívidas por pagar, o registo do pagamento das despesa</w:t>
-      </w:r>
-      <w:r>
-        <w:t>s deverá ficar à responsabilidade</w:t>
-      </w:r>
-      <w:r>
-        <w:t xml:space="preserve"> dos </w:t>
-      </w:r>
-      <w:r>
-        <w:t xml:space="preserve">restantes moradores, </w:t>
-      </w:r>
-      <w:r>
-        <w:t>ao passo</w:t>
-      </w:r>
-      <w:r>
-        <w:t xml:space="preserve"> que</w:t>
-      </w:r>
-      <w:r>
-        <w:t xml:space="preserve"> o registo do pagamento das dívidas, </w:t>
-      </w:r>
-      <w:r>
-        <w:t>deverá caber ao</w:t>
-      </w:r>
-      <w:r>
-        <w:t>(</w:t>
-      </w:r>
-      <w:r>
-        <w:t>s</w:t>
-      </w:r>
-      <w:r>
-        <w:t>) respetivo(s)</w:t>
-      </w:r>
-      <w:r>
-        <w:t xml:space="preserve"> credor(es)</w:t>
-      </w:r>
-      <w:r>
-        <w:t>;</w:t>
+        <w:t>Depois de autenticado, um utilizador poderá modificar a sua password;</w:t>
       </w:r>
     </w:p>
     <w:p>
       <w:pPr>
         <w:pStyle w:val="PargrafodaLista"/>
+        <w:numPr>
+          <w:ilvl w:val="0"/>
+          <w:numId w:val="17"/>
+        </w:numPr>
         <w:jc w:val="both"/>
       </w:pPr>
+      <w:r>
+        <w:t>Cada morador registado no sistema deverá ter a s</w:t>
+      </w:r>
+      <w:r>
+        <w:t xml:space="preserve">i associada uma conta corrente </w:t>
+      </w:r>
+      <w:r>
+        <w:t xml:space="preserve">que regista </w:t>
+      </w:r>
+      <w:r>
+        <w:t>os movimentos de dinheiro referentes a esse utilizador:</w:t>
+      </w:r>
     </w:p>
     <w:p>
       <w:pPr>
         <w:pStyle w:val="PargrafodaLista"/>
+        <w:numPr>
+          <w:ilvl w:val="1"/>
+          <w:numId w:val="17"/>
+        </w:numPr>
         <w:jc w:val="both"/>
       </w:pPr>
+      <w:r>
+        <w:t>pagamentos feitos,</w:t>
+      </w:r>
     </w:p>
     <w:p>
       <w:pPr>
+        <w:pStyle w:val="PargrafodaLista"/>
+        <w:numPr>
+          <w:ilvl w:val="1"/>
+          <w:numId w:val="17"/>
+        </w:numPr>
+        <w:jc w:val="both"/>
+      </w:pPr>
+      <w:r>
+        <w:t>dividas a pagar,</w:t>
+      </w:r>
+    </w:p>
+    <w:p>
+      <w:pPr>
+        <w:pStyle w:val="PargrafodaLista"/>
+        <w:numPr>
+          <w:ilvl w:val="1"/>
+          <w:numId w:val="17"/>
+        </w:numPr>
+        <w:jc w:val="both"/>
+      </w:pPr>
+      <w:r>
+        <w:t>pagamentos recebidos da part</w:t>
+      </w:r>
+      <w:r>
+        <w:t>e de outros moradores,</w:t>
+      </w:r>
+    </w:p>
+    <w:p>
+      <w:pPr>
+        <w:pStyle w:val="PargrafodaLista"/>
+        <w:numPr>
+          <w:ilvl w:val="1"/>
+          <w:numId w:val="17"/>
+        </w:numPr>
+        <w:jc w:val="both"/>
+      </w:pPr>
+      <w:r>
+        <w:t>pagamentos que lhe são devidos;</w:t>
+      </w:r>
+    </w:p>
+    <w:p>
+      <w:pPr>
+        <w:pStyle w:val="PargrafodaLista"/>
+        <w:numPr>
+          <w:ilvl w:val="0"/>
+          <w:numId w:val="17"/>
+        </w:numPr>
+        <w:jc w:val="both"/>
+      </w:pPr>
+      <w:r>
+        <w:t>Qualquer</w:t>
+      </w:r>
+      <w:r>
+        <w:t xml:space="preserve"> morador </w:t>
+      </w:r>
+      <w:r>
+        <w:t>autenticado</w:t>
+      </w:r>
+      <w:r>
+        <w:t xml:space="preserve"> deverá poder registar despesas no sistema</w:t>
+      </w:r>
+      <w:r>
+        <w:t xml:space="preserve">. Ao registar uma despesa, um morador deverá </w:t>
+      </w:r>
+      <w:r>
+        <w:t>indicar</w:t>
+      </w:r>
+      <w:r>
+        <w:t xml:space="preserve"> uma descriç</w:t>
+      </w:r>
+      <w:r>
+        <w:t>ão</w:t>
+      </w:r>
+      <w:r>
+        <w:t xml:space="preserve"> </w:t>
+      </w:r>
+      <w:r>
+        <w:t>para a</w:t>
+      </w:r>
+      <w:r>
+        <w:t xml:space="preserve"> despesa</w:t>
+      </w:r>
+      <w:r>
+        <w:t xml:space="preserve">, </w:t>
+      </w:r>
+      <w:r>
+        <w:t xml:space="preserve">o valor </w:t>
+      </w:r>
+      <w:r>
+        <w:t xml:space="preserve">total </w:t>
+      </w:r>
+      <w:r>
+        <w:t xml:space="preserve">da </w:t>
+      </w:r>
+      <w:r>
+        <w:t>mesma</w:t>
+      </w:r>
+      <w:r>
+        <w:t xml:space="preserve">, os moradores registados que deverão participar no pagamento, o </w:t>
+      </w:r>
+      <w:r>
+        <w:t>valor a pagar por cada um deles</w:t>
+      </w:r>
+      <w:r>
+        <w:t xml:space="preserve"> (i.e.: o plano de divisão da despesa)</w:t>
+      </w:r>
+      <w:r>
+        <w:t xml:space="preserve"> e o tipo de despesa (</w:t>
+      </w:r>
+      <w:r>
+        <w:t>recorrente ou pontual</w:t>
+      </w:r>
+      <w:r>
+        <w:t>)</w:t>
+      </w:r>
+      <w:r>
+        <w:t xml:space="preserve">. Se a despesa for recorrente, o morador que a registar deverá também indicar a periodicidade da despesa, ou seja, </w:t>
+      </w:r>
+      <w:r>
+        <w:t xml:space="preserve">o intervalo que a </w:t>
+      </w:r>
+      <w:r>
+        <w:t xml:space="preserve">despesa leva a repetir-se. </w:t>
+      </w:r>
+      <w:r>
+        <w:t>Deverá</w:t>
+      </w:r>
+      <w:r>
+        <w:t xml:space="preserve"> também </w:t>
+      </w:r>
+      <w:r>
+        <w:t>existir a opção de definir</w:t>
+      </w:r>
+      <w:r>
+        <w:t xml:space="preserve"> uma data limite para o pagamento da despesa registada;</w:t>
+      </w:r>
+    </w:p>
+    <w:p>
+      <w:pPr>
+        <w:pStyle w:val="PargrafodaLista"/>
+        <w:numPr>
+          <w:ilvl w:val="0"/>
+          <w:numId w:val="17"/>
+        </w:numPr>
+        <w:jc w:val="both"/>
+      </w:pPr>
+      <w:r>
+        <w:t xml:space="preserve">Cada morador autenticado deverá poder consultar </w:t>
+      </w:r>
+      <w:r>
+        <w:t xml:space="preserve">a sua </w:t>
+      </w:r>
+      <w:r>
+        <w:t>conta corrente;</w:t>
+      </w:r>
+    </w:p>
+    <w:p>
+      <w:pPr>
+        <w:pStyle w:val="PargrafodaLista"/>
+        <w:numPr>
+          <w:ilvl w:val="0"/>
+          <w:numId w:val="17"/>
+        </w:numPr>
+        <w:jc w:val="both"/>
+      </w:pPr>
+      <w:r>
+        <w:t>Estando autenticado, um morador deverá poder registar o pagamen</w:t>
+      </w:r>
+      <w:r>
+        <w:t xml:space="preserve">to da totalidade ou parte de uma despesa que esteja a partilhar. Se o morador </w:t>
+      </w:r>
+      <w:r>
+        <w:t>registar um pagamento de</w:t>
+      </w:r>
+      <w:r>
+        <w:t xml:space="preserve"> montante superior ao que </w:t>
+      </w:r>
+      <w:r>
+        <w:t>lhe foi atribuído</w:t>
+      </w:r>
+      <w:r>
+        <w:t xml:space="preserve"> no plano de divisão da despesa, o sistema deverá calcular o valor que </w:t>
+      </w:r>
+      <w:r>
+        <w:t>os restantes moradores envolvidos na partilha da despesa ficarão a dever ao morador que pagou mais do que devia;</w:t>
+      </w:r>
+    </w:p>
+    <w:p>
+      <w:pPr>
+        <w:pStyle w:val="PargrafodaLista"/>
+        <w:numPr>
+          <w:ilvl w:val="0"/>
+          <w:numId w:val="17"/>
+        </w:numPr>
+        <w:jc w:val="both"/>
+      </w:pPr>
+      <w:r>
+        <w:t>Depois de criada, deve-se poder mudar os dados de uma despesa tais como a descrição, o valor total a pagar</w:t>
+      </w:r>
+      <w:r>
+        <w:t>, o prazo limite (mudar ou remover se já tiver, adicionar se não tiver)</w:t>
+      </w:r>
+      <w:r>
+        <w:t>,</w:t>
+      </w:r>
+      <w:bookmarkStart w:id="0" w:name="_GoBack"/>
+      <w:bookmarkEnd w:id="0"/>
+      <w:r>
+        <w:t xml:space="preserve"> os utilizadores que a devem pagar e a forma como está dividida pelos mesmos;</w:t>
+      </w:r>
+    </w:p>
+    <w:p>
+      <w:pPr>
+        <w:pStyle w:val="PargrafodaLista"/>
+        <w:numPr>
+          <w:ilvl w:val="0"/>
+          <w:numId w:val="17"/>
+        </w:numPr>
+        <w:jc w:val="both"/>
+      </w:pPr>
+      <w:r>
+        <w:t xml:space="preserve">Quando um morador cria uma conta, se já existirem despesas registadas no sistema, a decisão de quais e que parte das despesas existentes deve ser paga pelo novo morador fica ao critério dos restantes moradores que </w:t>
+      </w:r>
+      <w:r>
+        <w:t>continuam a partilhar as despesas do apartamento</w:t>
+      </w:r>
+      <w:r>
+        <w:t>;</w:t>
+      </w:r>
+    </w:p>
+    <w:p>
+      <w:pPr>
+        <w:pStyle w:val="PargrafodaLista"/>
+        <w:numPr>
+          <w:ilvl w:val="0"/>
+          <w:numId w:val="17"/>
+        </w:numPr>
+        <w:jc w:val="both"/>
+      </w:pPr>
+      <w:r>
+        <w:lastRenderedPageBreak/>
+        <w:t xml:space="preserve">Qualquer </w:t>
+      </w:r>
+      <w:r>
+        <w:t>morador registado</w:t>
+      </w:r>
+      <w:r>
+        <w:t xml:space="preserve"> deverá poder sair da partilha de despesas do apartamento, através da eliminação da sua conta. </w:t>
+      </w:r>
+      <w:r>
+        <w:t>Sempre que</w:t>
+      </w:r>
+      <w:r>
+        <w:t>, ao abandonar a partilha de despesas, o morador ainda tiver despesas ou dívidas por pagar, o registo do pagamento das despesa</w:t>
+      </w:r>
+      <w:r>
+        <w:t>s deverá ficar à responsabilidade</w:t>
+      </w:r>
+      <w:r>
+        <w:t xml:space="preserve"> dos </w:t>
+      </w:r>
+      <w:r>
+        <w:t xml:space="preserve">restantes moradores, </w:t>
+      </w:r>
+      <w:r>
+        <w:t>ao passo</w:t>
+      </w:r>
+      <w:r>
+        <w:t xml:space="preserve"> que</w:t>
+      </w:r>
+      <w:r>
+        <w:t xml:space="preserve"> o registo do pagamento das dívidas, </w:t>
+      </w:r>
+      <w:r>
+        <w:t>deverá caber ao</w:t>
+      </w:r>
+      <w:r>
+        <w:t>(</w:t>
+      </w:r>
+      <w:r>
+        <w:t>s</w:t>
+      </w:r>
+      <w:r>
+        <w:t>) respetivo(s)</w:t>
+      </w:r>
+      <w:r>
+        <w:t xml:space="preserve"> credor(</w:t>
+      </w:r>
+      <w:proofErr w:type="spellStart"/>
+      <w:r>
+        <w:t>es</w:t>
+      </w:r>
+      <w:proofErr w:type="spellEnd"/>
+      <w:r>
+        <w:t>)</w:t>
+      </w:r>
+      <w:r>
+        <w:t>;</w:t>
+      </w:r>
+    </w:p>
+    <w:p>
+      <w:pPr>
+        <w:pStyle w:val="PargrafodaLista"/>
+        <w:jc w:val="both"/>
+      </w:pPr>
+    </w:p>
+    <w:p>
+      <w:pPr>
+        <w:pStyle w:val="PargrafodaLista"/>
+        <w:jc w:val="both"/>
+      </w:pPr>
+    </w:p>
+    <w:p>
+      <w:pPr>
         <w:jc w:val="both"/>
         <w:sectPr>
-          <w:headerReference w:type="default" r:id="rId12"/>
-          <w:footerReference w:type="default" r:id="rId13"/>
+          <w:headerReference w:type="default" r:id="rId13"/>
+          <w:footerReference w:type="default" r:id="rId14"/>
           <w:pgSz w:w="11906" w:h="16838"/>
           <w:pgMar w:top="1417" w:right="1701" w:bottom="1417" w:left="1701" w:header="709" w:footer="708" w:gutter="0"/>
           <w:cols w:space="708"/>
@@ -1363,6 +1534,7 @@
         </w:numPr>
       </w:pPr>
       <w:r>
+        <w:lastRenderedPageBreak/>
         <w:t>Modelo de domínio</w:t>
       </w:r>
     </w:p>
@@ -1460,7 +1632,7 @@
                     </pic:cNvPicPr>
                   </pic:nvPicPr>
                   <pic:blipFill>
-                    <a:blip r:embed="rId14">
+                    <a:blip r:embed="rId15">
                       <a:extLst>
                         <a:ext uri="{28A0092B-C50C-407E-A947-70E740481C1C}">
                           <a14:useLocalDpi xmlns:a14="http://schemas.microsoft.com/office/drawing/2010/main" val="0"/>
@@ -1500,14 +1672,27 @@
       <w:r>
         <w:t xml:space="preserve">Figura </w:t>
       </w:r>
-      <w:fldSimple w:instr=" SEQ Figura \* ARABIC ">
-        <w:r>
-          <w:rPr>
-            <w:noProof/>
-          </w:rPr>
-          <w:t>1</w:t>
-        </w:r>
-      </w:fldSimple>
+      <w:r>
+        <w:fldChar w:fldCharType="begin"/>
+      </w:r>
+      <w:r>
+        <w:instrText xml:space="preserve"> SEQ Figura \* ARABIC </w:instrText>
+      </w:r>
+      <w:r>
+        <w:fldChar w:fldCharType="separate"/>
+      </w:r>
+      <w:r>
+        <w:rPr>
+          <w:noProof/>
+        </w:rPr>
+        <w:t>1</w:t>
+      </w:r>
+      <w:r>
+        <w:rPr>
+          <w:noProof/>
+        </w:rPr>
+        <w:fldChar w:fldCharType="end"/>
+      </w:r>
       <w:r>
         <w:t>-</w:t>
       </w:r>
@@ -1539,6 +1724,7 @@
         </w:numPr>
       </w:pPr>
       <w:r>
+        <w:lastRenderedPageBreak/>
         <w:t xml:space="preserve">Modelo e especificação de </w:t>
       </w:r>
       <w:r>
@@ -1603,11 +1789,19 @@
             <w:gridSpan w:val="3"/>
           </w:tcPr>
           <w:p>
-            <w:r>
-              <w:rPr>
-                <w:b/>
-              </w:rPr>
-              <w:t xml:space="preserve">Use Case: </w:t>
+            <w:proofErr w:type="gramStart"/>
+            <w:r>
+              <w:rPr>
+                <w:b/>
+              </w:rPr>
+              <w:t>Use Case</w:t>
+            </w:r>
+            <w:proofErr w:type="gramEnd"/>
+            <w:r>
+              <w:rPr>
+                <w:b/>
+              </w:rPr>
+              <w:t xml:space="preserve">: </w:t>
             </w:r>
             <w:r>
               <w:t>Registar Morador</w:t>
@@ -1645,10 +1839,21 @@
               <w:rPr>
                 <w:b/>
               </w:rPr>
-              <w:t xml:space="preserve">Pré-condição: </w:t>
-            </w:r>
-            <w:r>
-              <w:t>Nenhum morador autenticado</w:t>
+              <w:t>Pré-condição</w:t>
+            </w:r>
+            <w:proofErr w:type="gramStart"/>
+            <w:r>
+              <w:rPr>
+                <w:b/>
+              </w:rPr>
+              <w:t xml:space="preserve">: </w:t>
+            </w:r>
+            <w:r>
+              <w:t>Nenhum</w:t>
+            </w:r>
+            <w:proofErr w:type="gramEnd"/>
+            <w:r>
+              <w:t xml:space="preserve"> morador autenticado</w:t>
             </w:r>
           </w:p>
         </w:tc>
@@ -1831,11 +2036,19 @@
                 <w:b/>
               </w:rPr>
             </w:pPr>
-            <w:r>
-              <w:rPr>
-                <w:b/>
-              </w:rPr>
-              <w:t>[Primeiro morador a registar-se]</w:t>
+            <w:proofErr w:type="gramStart"/>
+            <w:r>
+              <w:rPr>
+                <w:b/>
+              </w:rPr>
+              <w:t>[Primeiro</w:t>
+            </w:r>
+            <w:proofErr w:type="gramEnd"/>
+            <w:r>
+              <w:rPr>
+                <w:b/>
+              </w:rPr>
+              <w:t xml:space="preserve"> morador a registar-se]</w:t>
             </w:r>
           </w:p>
         </w:tc>
@@ -2064,11 +2277,19 @@
             <w:gridSpan w:val="3"/>
           </w:tcPr>
           <w:p>
-            <w:r>
-              <w:rPr>
-                <w:b/>
-              </w:rPr>
-              <w:t xml:space="preserve">Use Case: </w:t>
+            <w:proofErr w:type="gramStart"/>
+            <w:r>
+              <w:rPr>
+                <w:b/>
+              </w:rPr>
+              <w:t>Use Case</w:t>
+            </w:r>
+            <w:proofErr w:type="gramEnd"/>
+            <w:r>
+              <w:rPr>
+                <w:b/>
+              </w:rPr>
+              <w:t xml:space="preserve">: </w:t>
             </w:r>
             <w:r>
               <w:t>Autenticar Morador</w:t>
@@ -2106,10 +2327,21 @@
               <w:rPr>
                 <w:b/>
               </w:rPr>
-              <w:t xml:space="preserve">Pré-condição: </w:t>
-            </w:r>
-            <w:r>
-              <w:t>Nenhum morador autenticado</w:t>
+              <w:t>Pré-condição</w:t>
+            </w:r>
+            <w:proofErr w:type="gramStart"/>
+            <w:r>
+              <w:rPr>
+                <w:b/>
+              </w:rPr>
+              <w:t xml:space="preserve">: </w:t>
+            </w:r>
+            <w:r>
+              <w:t>Nenhum</w:t>
+            </w:r>
+            <w:proofErr w:type="gramEnd"/>
+            <w:r>
+              <w:t xml:space="preserve"> morador autenticado</w:t>
             </w:r>
           </w:p>
         </w:tc>
@@ -2365,11 +2597,20 @@
             <w:gridSpan w:val="3"/>
           </w:tcPr>
           <w:p>
-            <w:r>
-              <w:rPr>
-                <w:b/>
-              </w:rPr>
-              <w:t xml:space="preserve">Use Case: </w:t>
+            <w:proofErr w:type="gramStart"/>
+            <w:r>
+              <w:rPr>
+                <w:b/>
+              </w:rPr>
+              <w:lastRenderedPageBreak/>
+              <w:t>Use Case</w:t>
+            </w:r>
+            <w:proofErr w:type="gramEnd"/>
+            <w:r>
+              <w:rPr>
+                <w:b/>
+              </w:rPr>
+              <w:t xml:space="preserve">: </w:t>
             </w:r>
             <w:r>
               <w:t>Registar despesa</w:t>
@@ -2435,10 +2676,21 @@
               <w:rPr>
                 <w:b/>
               </w:rPr>
-              <w:t xml:space="preserve">Pós-condição: </w:t>
-            </w:r>
-            <w:r>
-              <w:t>Uma nova despesa fica registada no sistema</w:t>
+              <w:t>Pós-condição</w:t>
+            </w:r>
+            <w:proofErr w:type="gramStart"/>
+            <w:r>
+              <w:rPr>
+                <w:b/>
+              </w:rPr>
+              <w:t xml:space="preserve">: </w:t>
+            </w:r>
+            <w:r>
+              <w:t>Uma</w:t>
+            </w:r>
+            <w:proofErr w:type="gramEnd"/>
+            <w:r>
+              <w:t xml:space="preserve"> nova despesa fica registada no sistema</w:t>
             </w:r>
           </w:p>
         </w:tc>
@@ -3161,7 +3413,15 @@
           </w:tcPr>
           <w:p>
             <w:r>
-              <w:t>4.2. Indica periodicidade da despesa (i.e. com que frequência é que a despesa deve ser paga)</w:t>
+              <w:t>4.2. Indica periodicidade da despesa (</w:t>
+            </w:r>
+            <w:proofErr w:type="gramStart"/>
+            <w:r>
+              <w:t>i.e.</w:t>
+            </w:r>
+            <w:proofErr w:type="gramEnd"/>
+            <w:r>
+              <w:t xml:space="preserve"> com que frequência é que a despesa deve ser paga)</w:t>
             </w:r>
           </w:p>
         </w:tc>
@@ -3361,6 +3621,7 @@
               <w:rPr>
                 <w:b/>
               </w:rPr>
+              <w:lastRenderedPageBreak/>
               <w:t>Exceção</w:t>
             </w:r>
           </w:p>
@@ -3462,11 +3723,19 @@
             <w:gridSpan w:val="3"/>
           </w:tcPr>
           <w:p>
-            <w:r>
-              <w:rPr>
-                <w:b/>
-              </w:rPr>
-              <w:t xml:space="preserve">Use Case: </w:t>
+            <w:proofErr w:type="gramStart"/>
+            <w:r>
+              <w:rPr>
+                <w:b/>
+              </w:rPr>
+              <w:t>Use Case</w:t>
+            </w:r>
+            <w:proofErr w:type="gramEnd"/>
+            <w:r>
+              <w:rPr>
+                <w:b/>
+              </w:rPr>
+              <w:t xml:space="preserve">: </w:t>
             </w:r>
             <w:r>
               <w:t>Registar Pagamento</w:t>
@@ -4000,8 +4269,6 @@
             <w:r>
               <w:t>3.4. Atualiza conta corrente do morador autenticado e as contas correntes dos moradores que ficaram em dívida</w:t>
             </w:r>
-            <w:bookmarkStart w:id="0" w:name="_GoBack"/>
-            <w:bookmarkEnd w:id="0"/>
           </w:p>
         </w:tc>
       </w:tr>
@@ -4030,11 +4297,20 @@
             <w:gridSpan w:val="3"/>
           </w:tcPr>
           <w:p>
-            <w:r>
-              <w:rPr>
-                <w:b/>
-              </w:rPr>
-              <w:t xml:space="preserve">Use Case: </w:t>
+            <w:proofErr w:type="gramStart"/>
+            <w:r>
+              <w:rPr>
+                <w:b/>
+              </w:rPr>
+              <w:lastRenderedPageBreak/>
+              <w:t>Use Case</w:t>
+            </w:r>
+            <w:proofErr w:type="gramEnd"/>
+            <w:r>
+              <w:rPr>
+                <w:b/>
+              </w:rPr>
+              <w:t xml:space="preserve">: </w:t>
             </w:r>
             <w:r>
               <w:t>Consultar Conta Corrente</w:t>
@@ -4274,11 +4550,19 @@
             <w:gridSpan w:val="3"/>
           </w:tcPr>
           <w:p>
-            <w:r>
-              <w:rPr>
-                <w:b/>
-              </w:rPr>
-              <w:t xml:space="preserve">Use Case: </w:t>
+            <w:proofErr w:type="gramStart"/>
+            <w:r>
+              <w:rPr>
+                <w:b/>
+              </w:rPr>
+              <w:t>Use Case</w:t>
+            </w:r>
+            <w:proofErr w:type="gramEnd"/>
+            <w:r>
+              <w:rPr>
+                <w:b/>
+              </w:rPr>
+              <w:t xml:space="preserve">: </w:t>
             </w:r>
             <w:r>
               <w:t>Terminar Sessão</w:t>
@@ -4316,10 +4600,21 @@
               <w:rPr>
                 <w:b/>
               </w:rPr>
-              <w:t xml:space="preserve">Pré-condição: </w:t>
-            </w:r>
-            <w:r>
-              <w:t>Existe um morador autenticado</w:t>
+              <w:t>Pré-condição</w:t>
+            </w:r>
+            <w:proofErr w:type="gramStart"/>
+            <w:r>
+              <w:rPr>
+                <w:b/>
+              </w:rPr>
+              <w:t xml:space="preserve">: </w:t>
+            </w:r>
+            <w:r>
+              <w:t>Existe</w:t>
+            </w:r>
+            <w:proofErr w:type="gramEnd"/>
+            <w:r>
+              <w:t xml:space="preserve"> um morador autenticado</w:t>
             </w:r>
           </w:p>
         </w:tc>
@@ -4456,11 +4751,19 @@
             <w:gridSpan w:val="3"/>
           </w:tcPr>
           <w:p>
-            <w:r>
-              <w:rPr>
-                <w:b/>
-              </w:rPr>
-              <w:t xml:space="preserve">Use Case: </w:t>
+            <w:proofErr w:type="gramStart"/>
+            <w:r>
+              <w:rPr>
+                <w:b/>
+              </w:rPr>
+              <w:t>Use Case</w:t>
+            </w:r>
+            <w:proofErr w:type="gramEnd"/>
+            <w:r>
+              <w:rPr>
+                <w:b/>
+              </w:rPr>
+              <w:t xml:space="preserve">: </w:t>
             </w:r>
             <w:r>
               <w:t>Eliminar Conta</w:t>
@@ -4479,10 +4782,21 @@
               <w:rPr>
                 <w:b/>
               </w:rPr>
-              <w:t xml:space="preserve">Descrição: </w:t>
-            </w:r>
-            <w:r>
-              <w:t>Eliminar uma conta do sistema</w:t>
+              <w:t>Descrição</w:t>
+            </w:r>
+            <w:proofErr w:type="gramStart"/>
+            <w:r>
+              <w:rPr>
+                <w:b/>
+              </w:rPr>
+              <w:t xml:space="preserve">: </w:t>
+            </w:r>
+            <w:r>
+              <w:t>Eliminar</w:t>
+            </w:r>
+            <w:proofErr w:type="gramEnd"/>
+            <w:r>
+              <w:t xml:space="preserve"> uma conta do sistema</w:t>
             </w:r>
           </w:p>
         </w:tc>
@@ -4498,10 +4812,21 @@
               <w:rPr>
                 <w:b/>
               </w:rPr>
-              <w:t xml:space="preserve">Pré-condição: </w:t>
-            </w:r>
-            <w:r>
-              <w:t>Existe um morador autenticado</w:t>
+              <w:t>Pré-condição</w:t>
+            </w:r>
+            <w:proofErr w:type="gramStart"/>
+            <w:r>
+              <w:rPr>
+                <w:b/>
+              </w:rPr>
+              <w:t xml:space="preserve">: </w:t>
+            </w:r>
+            <w:r>
+              <w:t>Existe</w:t>
+            </w:r>
+            <w:proofErr w:type="gramEnd"/>
+            <w:r>
+              <w:t xml:space="preserve"> um morador autenticado</w:t>
             </w:r>
           </w:p>
         </w:tc>
@@ -4670,7 +4995,21 @@
               <w:rPr>
                 <w:b/>
               </w:rPr>
-              <w:t>&lt;&lt;include&gt;&gt;</w:t>
+              <w:t>&lt;&lt;</w:t>
+            </w:r>
+            <w:proofErr w:type="spellStart"/>
+            <w:r>
+              <w:rPr>
+                <w:b/>
+              </w:rPr>
+              <w:t>include</w:t>
+            </w:r>
+            <w:proofErr w:type="spellEnd"/>
+            <w:r>
+              <w:rPr>
+                <w:b/>
+              </w:rPr>
+              <w:t>&gt;&gt;</w:t>
             </w:r>
             <w:r>
               <w:t xml:space="preserve"> Terminar Sessão</w:t>
@@ -4740,7 +5079,21 @@
               <w:rPr>
                 <w:b/>
               </w:rPr>
-              <w:t>[O actor é o único morador registado no sistema]</w:t>
+              <w:t xml:space="preserve">[O </w:t>
+            </w:r>
+            <w:proofErr w:type="spellStart"/>
+            <w:r>
+              <w:rPr>
+                <w:b/>
+              </w:rPr>
+              <w:t>actor</w:t>
+            </w:r>
+            <w:proofErr w:type="spellEnd"/>
+            <w:r>
+              <w:rPr>
+                <w:b/>
+              </w:rPr>
+              <w:t xml:space="preserve"> é o único morador registado no sistema]</w:t>
             </w:r>
           </w:p>
         </w:tc>
@@ -4891,11 +5244,19 @@
             <w:gridSpan w:val="3"/>
           </w:tcPr>
           <w:p>
-            <w:r>
-              <w:rPr>
-                <w:b/>
-              </w:rPr>
-              <w:t xml:space="preserve">Use Case: </w:t>
+            <w:proofErr w:type="gramStart"/>
+            <w:r>
+              <w:rPr>
+                <w:b/>
+              </w:rPr>
+              <w:t>Use Case</w:t>
+            </w:r>
+            <w:proofErr w:type="gramEnd"/>
+            <w:r>
+              <w:rPr>
+                <w:b/>
+              </w:rPr>
+              <w:t xml:space="preserve">: </w:t>
             </w:r>
             <w:r>
               <w:t>Fazer alguma coisa</w:t>
@@ -5191,21 +5552,7 @@
       </w:tr>
     </w:tbl>
     <w:p/>
-    <w:p>
-      <w:r>
-        <w:br w:type="page"/>
-      </w:r>
-    </w:p>
-    <w:p>
-      <w:pPr>
-        <w:pStyle w:val="PargrafodaLista"/>
-        <w:numPr>
-          <w:ilvl w:val="0"/>
-          <w:numId w:val="2"/>
-        </w:numPr>
-        <w:jc w:val="both"/>
-      </w:pPr>
-    </w:p>
+    <w:p/>
     <w:sectPr>
       <w:pgSz w:w="11906" w:h="16838"/>
       <w:pgMar w:top="1417" w:right="1701" w:bottom="1417" w:left="1701" w:header="708" w:footer="708" w:gutter="0"/>
@@ -5217,7 +5564,7 @@
 </file>
 
 <file path=word/endnotes.xml><?xml version="1.0" encoding="utf-8"?>
-<w:endnotes xmlns:wpc="http://schemas.microsoft.com/office/word/2010/wordprocessingCanvas" xmlns:cx="http://schemas.microsoft.com/office/drawing/2014/chartex" xmlns:cx1="http://schemas.microsoft.com/office/drawing/2015/9/8/chartex" xmlns:cx2="http://schemas.microsoft.com/office/drawing/2015/10/21/chartex" xmlns:mc="http://schemas.openxmlformats.org/markup-compatibility/2006" xmlns:o="urn:schemas-microsoft-com:office:office" xmlns:r="http://schemas.openxmlformats.org/officeDocument/2006/relationships" xmlns:m="http://schemas.openxmlformats.org/officeDocument/2006/math" xmlns:v="urn:schemas-microsoft-com:vml" xmlns:wp14="http://schemas.microsoft.com/office/word/2010/wordprocessingDrawing" xmlns:wp="http://schemas.openxmlformats.org/drawingml/2006/wordprocessingDrawing" xmlns:w10="urn:schemas-microsoft-com:office:word" xmlns:w="http://schemas.openxmlformats.org/wordprocessingml/2006/main" xmlns:w14="http://schemas.microsoft.com/office/word/2010/wordml" xmlns:w15="http://schemas.microsoft.com/office/word/2012/wordml" xmlns:w16se="http://schemas.microsoft.com/office/word/2015/wordml/symex" xmlns:wpg="http://schemas.microsoft.com/office/word/2010/wordprocessingGroup" xmlns:wpi="http://schemas.microsoft.com/office/word/2010/wordprocessingInk" xmlns:wne="http://schemas.microsoft.com/office/word/2006/wordml" xmlns:wps="http://schemas.microsoft.com/office/word/2010/wordprocessingShape" mc:Ignorable="w14 w15 w16se wp14">
+<w:endnotes xmlns:wpc="http://schemas.microsoft.com/office/word/2010/wordprocessingCanvas" xmlns:cx="http://schemas.microsoft.com/office/drawing/2014/chartex" xmlns:cx1="http://schemas.microsoft.com/office/drawing/2015/9/8/chartex" xmlns:cx2="http://schemas.microsoft.com/office/drawing/2015/10/21/chartex" xmlns:cx3="http://schemas.microsoft.com/office/drawing/2016/5/9/chartex" xmlns:cx4="http://schemas.microsoft.com/office/drawing/2016/5/10/chartex" xmlns:cx5="http://schemas.microsoft.com/office/drawing/2016/5/11/chartex" xmlns:mc="http://schemas.openxmlformats.org/markup-compatibility/2006" xmlns:o="urn:schemas-microsoft-com:office:office" xmlns:r="http://schemas.openxmlformats.org/officeDocument/2006/relationships" xmlns:m="http://schemas.openxmlformats.org/officeDocument/2006/math" xmlns:v="urn:schemas-microsoft-com:vml" xmlns:wp14="http://schemas.microsoft.com/office/word/2010/wordprocessingDrawing" xmlns:wp="http://schemas.openxmlformats.org/drawingml/2006/wordprocessingDrawing" xmlns:w10="urn:schemas-microsoft-com:office:word" xmlns:w="http://schemas.openxmlformats.org/wordprocessingml/2006/main" xmlns:w14="http://schemas.microsoft.com/office/word/2010/wordml" xmlns:w15="http://schemas.microsoft.com/office/word/2012/wordml" xmlns:w16se="http://schemas.microsoft.com/office/word/2015/wordml/symex" xmlns:wpg="http://schemas.microsoft.com/office/word/2010/wordprocessingGroup" xmlns:wpi="http://schemas.microsoft.com/office/word/2010/wordprocessingInk" xmlns:wne="http://schemas.microsoft.com/office/word/2006/wordml" xmlns:wps="http://schemas.microsoft.com/office/word/2010/wordprocessingShape" mc:Ignorable="w14 w15 w16se wp14">
   <w:endnote w:type="separator" w:id="-1">
     <w:p>
       <w:pPr>
@@ -5242,7 +5589,7 @@
 </file>
 
 <file path=word/footer1.xml><?xml version="1.0" encoding="utf-8"?>
-<w:ftr xmlns:wpc="http://schemas.microsoft.com/office/word/2010/wordprocessingCanvas" xmlns:cx="http://schemas.microsoft.com/office/drawing/2014/chartex" xmlns:cx1="http://schemas.microsoft.com/office/drawing/2015/9/8/chartex" xmlns:cx2="http://schemas.microsoft.com/office/drawing/2015/10/21/chartex" xmlns:mc="http://schemas.openxmlformats.org/markup-compatibility/2006" xmlns:o="urn:schemas-microsoft-com:office:office" xmlns:r="http://schemas.openxmlformats.org/officeDocument/2006/relationships" xmlns:m="http://schemas.openxmlformats.org/officeDocument/2006/math" xmlns:v="urn:schemas-microsoft-com:vml" xmlns:wp14="http://schemas.microsoft.com/office/word/2010/wordprocessingDrawing" xmlns:wp="http://schemas.openxmlformats.org/drawingml/2006/wordprocessingDrawing" xmlns:w10="urn:schemas-microsoft-com:office:word" xmlns:w="http://schemas.openxmlformats.org/wordprocessingml/2006/main" xmlns:w14="http://schemas.microsoft.com/office/word/2010/wordml" xmlns:w15="http://schemas.microsoft.com/office/word/2012/wordml" xmlns:w16se="http://schemas.microsoft.com/office/word/2015/wordml/symex" xmlns:wpg="http://schemas.microsoft.com/office/word/2010/wordprocessingGroup" xmlns:wpi="http://schemas.microsoft.com/office/word/2010/wordprocessingInk" xmlns:wne="http://schemas.microsoft.com/office/word/2006/wordml" xmlns:wps="http://schemas.microsoft.com/office/word/2010/wordprocessingShape" mc:Ignorable="w14 w15 w16se wp14">
+<w:ftr xmlns:wpc="http://schemas.microsoft.com/office/word/2010/wordprocessingCanvas" xmlns:cx="http://schemas.microsoft.com/office/drawing/2014/chartex" xmlns:cx1="http://schemas.microsoft.com/office/drawing/2015/9/8/chartex" xmlns:cx2="http://schemas.microsoft.com/office/drawing/2015/10/21/chartex" xmlns:cx3="http://schemas.microsoft.com/office/drawing/2016/5/9/chartex" xmlns:cx4="http://schemas.microsoft.com/office/drawing/2016/5/10/chartex" xmlns:cx5="http://schemas.microsoft.com/office/drawing/2016/5/11/chartex" xmlns:mc="http://schemas.openxmlformats.org/markup-compatibility/2006" xmlns:o="urn:schemas-microsoft-com:office:office" xmlns:r="http://schemas.openxmlformats.org/officeDocument/2006/relationships" xmlns:m="http://schemas.openxmlformats.org/officeDocument/2006/math" xmlns:v="urn:schemas-microsoft-com:vml" xmlns:wp14="http://schemas.microsoft.com/office/word/2010/wordprocessingDrawing" xmlns:wp="http://schemas.openxmlformats.org/drawingml/2006/wordprocessingDrawing" xmlns:w10="urn:schemas-microsoft-com:office:word" xmlns:w="http://schemas.openxmlformats.org/wordprocessingml/2006/main" xmlns:w14="http://schemas.microsoft.com/office/word/2010/wordml" xmlns:w15="http://schemas.microsoft.com/office/word/2012/wordml" xmlns:w16se="http://schemas.microsoft.com/office/word/2015/wordml/symex" xmlns:wpg="http://schemas.microsoft.com/office/word/2010/wordprocessingGroup" xmlns:wpi="http://schemas.microsoft.com/office/word/2010/wordprocessingInk" xmlns:wne="http://schemas.microsoft.com/office/word/2006/wordml" xmlns:wps="http://schemas.microsoft.com/office/word/2010/wordprocessingShape" mc:Ignorable="w14 w15 w16se wp14">
   <w:sdt>
     <w:sdtPr>
       <w:id w:val="-1531793099"/>
@@ -5271,7 +5618,7 @@
           <w:rPr>
             <w:noProof/>
           </w:rPr>
-          <w:t>7</w:t>
+          <w:t>6</w:t>
         </w:r>
         <w:r>
           <w:fldChar w:fldCharType="end"/>
@@ -5288,7 +5635,7 @@
 </file>
 
 <file path=word/footnotes.xml><?xml version="1.0" encoding="utf-8"?>
-<w:footnotes xmlns:wpc="http://schemas.microsoft.com/office/word/2010/wordprocessingCanvas" xmlns:cx="http://schemas.microsoft.com/office/drawing/2014/chartex" xmlns:cx1="http://schemas.microsoft.com/office/drawing/2015/9/8/chartex" xmlns:cx2="http://schemas.microsoft.com/office/drawing/2015/10/21/chartex" xmlns:mc="http://schemas.openxmlformats.org/markup-compatibility/2006" xmlns:o="urn:schemas-microsoft-com:office:office" xmlns:r="http://schemas.openxmlformats.org/officeDocument/2006/relationships" xmlns:m="http://schemas.openxmlformats.org/officeDocument/2006/math" xmlns:v="urn:schemas-microsoft-com:vml" xmlns:wp14="http://schemas.microsoft.com/office/word/2010/wordprocessingDrawing" xmlns:wp="http://schemas.openxmlformats.org/drawingml/2006/wordprocessingDrawing" xmlns:w10="urn:schemas-microsoft-com:office:word" xmlns:w="http://schemas.openxmlformats.org/wordprocessingml/2006/main" xmlns:w14="http://schemas.microsoft.com/office/word/2010/wordml" xmlns:w15="http://schemas.microsoft.com/office/word/2012/wordml" xmlns:w16se="http://schemas.microsoft.com/office/word/2015/wordml/symex" xmlns:wpg="http://schemas.microsoft.com/office/word/2010/wordprocessingGroup" xmlns:wpi="http://schemas.microsoft.com/office/word/2010/wordprocessingInk" xmlns:wne="http://schemas.microsoft.com/office/word/2006/wordml" xmlns:wps="http://schemas.microsoft.com/office/word/2010/wordprocessingShape" mc:Ignorable="w14 w15 w16se wp14">
+<w:footnotes xmlns:wpc="http://schemas.microsoft.com/office/word/2010/wordprocessingCanvas" xmlns:cx="http://schemas.microsoft.com/office/drawing/2014/chartex" xmlns:cx1="http://schemas.microsoft.com/office/drawing/2015/9/8/chartex" xmlns:cx2="http://schemas.microsoft.com/office/drawing/2015/10/21/chartex" xmlns:cx3="http://schemas.microsoft.com/office/drawing/2016/5/9/chartex" xmlns:cx4="http://schemas.microsoft.com/office/drawing/2016/5/10/chartex" xmlns:cx5="http://schemas.microsoft.com/office/drawing/2016/5/11/chartex" xmlns:mc="http://schemas.openxmlformats.org/markup-compatibility/2006" xmlns:o="urn:schemas-microsoft-com:office:office" xmlns:r="http://schemas.openxmlformats.org/officeDocument/2006/relationships" xmlns:m="http://schemas.openxmlformats.org/officeDocument/2006/math" xmlns:v="urn:schemas-microsoft-com:vml" xmlns:wp14="http://schemas.microsoft.com/office/word/2010/wordprocessingDrawing" xmlns:wp="http://schemas.openxmlformats.org/drawingml/2006/wordprocessingDrawing" xmlns:w10="urn:schemas-microsoft-com:office:word" xmlns:w="http://schemas.openxmlformats.org/wordprocessingml/2006/main" xmlns:w14="http://schemas.microsoft.com/office/word/2010/wordml" xmlns:w15="http://schemas.microsoft.com/office/word/2012/wordml" xmlns:w16se="http://schemas.microsoft.com/office/word/2015/wordml/symex" xmlns:wpg="http://schemas.microsoft.com/office/word/2010/wordprocessingGroup" xmlns:wpi="http://schemas.microsoft.com/office/word/2010/wordprocessingInk" xmlns:wne="http://schemas.microsoft.com/office/word/2006/wordml" xmlns:wps="http://schemas.microsoft.com/office/word/2010/wordprocessingShape" mc:Ignorable="w14 w15 w16se wp14">
   <w:footnote w:type="separator" w:id="-1">
     <w:p>
       <w:pPr>
@@ -5313,13 +5660,21 @@
 </file>
 
 <file path=word/header1.xml><?xml version="1.0" encoding="utf-8"?>
-<w:hdr xmlns:wpc="http://schemas.microsoft.com/office/word/2010/wordprocessingCanvas" xmlns:cx="http://schemas.microsoft.com/office/drawing/2014/chartex" xmlns:cx1="http://schemas.microsoft.com/office/drawing/2015/9/8/chartex" xmlns:cx2="http://schemas.microsoft.com/office/drawing/2015/10/21/chartex" xmlns:mc="http://schemas.openxmlformats.org/markup-compatibility/2006" xmlns:o="urn:schemas-microsoft-com:office:office" xmlns:r="http://schemas.openxmlformats.org/officeDocument/2006/relationships" xmlns:m="http://schemas.openxmlformats.org/officeDocument/2006/math" xmlns:v="urn:schemas-microsoft-com:vml" xmlns:wp14="http://schemas.microsoft.com/office/word/2010/wordprocessingDrawing" xmlns:wp="http://schemas.openxmlformats.org/drawingml/2006/wordprocessingDrawing" xmlns:w10="urn:schemas-microsoft-com:office:word" xmlns:w="http://schemas.openxmlformats.org/wordprocessingml/2006/main" xmlns:w14="http://schemas.microsoft.com/office/word/2010/wordml" xmlns:w15="http://schemas.microsoft.com/office/word/2012/wordml" xmlns:w16se="http://schemas.microsoft.com/office/word/2015/wordml/symex" xmlns:wpg="http://schemas.microsoft.com/office/word/2010/wordprocessingGroup" xmlns:wpi="http://schemas.microsoft.com/office/word/2010/wordprocessingInk" xmlns:wne="http://schemas.microsoft.com/office/word/2006/wordml" xmlns:wps="http://schemas.microsoft.com/office/word/2010/wordprocessingShape" mc:Ignorable="w14 w15 w16se wp14">
+<w:hdr xmlns:wpc="http://schemas.microsoft.com/office/word/2010/wordprocessingCanvas" xmlns:cx="http://schemas.microsoft.com/office/drawing/2014/chartex" xmlns:cx1="http://schemas.microsoft.com/office/drawing/2015/9/8/chartex" xmlns:cx2="http://schemas.microsoft.com/office/drawing/2015/10/21/chartex" xmlns:cx3="http://schemas.microsoft.com/office/drawing/2016/5/9/chartex" xmlns:cx4="http://schemas.microsoft.com/office/drawing/2016/5/10/chartex" xmlns:cx5="http://schemas.microsoft.com/office/drawing/2016/5/11/chartex" xmlns:mc="http://schemas.openxmlformats.org/markup-compatibility/2006" xmlns:o="urn:schemas-microsoft-com:office:office" xmlns:r="http://schemas.openxmlformats.org/officeDocument/2006/relationships" xmlns:m="http://schemas.openxmlformats.org/officeDocument/2006/math" xmlns:v="urn:schemas-microsoft-com:vml" xmlns:wp14="http://schemas.microsoft.com/office/word/2010/wordprocessingDrawing" xmlns:wp="http://schemas.openxmlformats.org/drawingml/2006/wordprocessingDrawing" xmlns:w10="urn:schemas-microsoft-com:office:word" xmlns:w="http://schemas.openxmlformats.org/wordprocessingml/2006/main" xmlns:w14="http://schemas.microsoft.com/office/word/2010/wordml" xmlns:w15="http://schemas.microsoft.com/office/word/2012/wordml" xmlns:w16se="http://schemas.microsoft.com/office/word/2015/wordml/symex" xmlns:wpg="http://schemas.microsoft.com/office/word/2010/wordprocessingGroup" xmlns:wpi="http://schemas.microsoft.com/office/word/2010/wordprocessingInk" xmlns:wne="http://schemas.microsoft.com/office/word/2006/wordml" xmlns:wps="http://schemas.microsoft.com/office/word/2010/wordprocessingShape" mc:Ignorable="w14 w15 w16se wp14">
   <w:p>
     <w:pPr>
       <w:pStyle w:val="Cabealho"/>
     </w:pPr>
     <w:r>
-      <w:t>MIEI-UMinho 2016</w:t>
+      <w:t>MIEI-</w:t>
+    </w:r>
+    <w:proofErr w:type="spellStart"/>
+    <w:r>
+      <w:t>UMinho</w:t>
+    </w:r>
+    <w:proofErr w:type="spellEnd"/>
+    <w:r>
+      <w:t xml:space="preserve"> 2016</w:t>
     </w:r>
     <w:r>
       <w:t>/2017</w:t>
@@ -5341,7 +5696,7 @@
 </file>
 
 <file path=word/numbering.xml><?xml version="1.0" encoding="utf-8"?>
-<w:numbering xmlns:wpc="http://schemas.microsoft.com/office/word/2010/wordprocessingCanvas" xmlns:cx="http://schemas.microsoft.com/office/drawing/2014/chartex" xmlns:cx1="http://schemas.microsoft.com/office/drawing/2015/9/8/chartex" xmlns:cx2="http://schemas.microsoft.com/office/drawing/2015/10/21/chartex" xmlns:mc="http://schemas.openxmlformats.org/markup-compatibility/2006" xmlns:o="urn:schemas-microsoft-com:office:office" xmlns:r="http://schemas.openxmlformats.org/officeDocument/2006/relationships" xmlns:m="http://schemas.openxmlformats.org/officeDocument/2006/math" xmlns:v="urn:schemas-microsoft-com:vml" xmlns:wp14="http://schemas.microsoft.com/office/word/2010/wordprocessingDrawing" xmlns:wp="http://schemas.openxmlformats.org/drawingml/2006/wordprocessingDrawing" xmlns:w10="urn:schemas-microsoft-com:office:word" xmlns:w="http://schemas.openxmlformats.org/wordprocessingml/2006/main" xmlns:w14="http://schemas.microsoft.com/office/word/2010/wordml" xmlns:w15="http://schemas.microsoft.com/office/word/2012/wordml" xmlns:w16se="http://schemas.microsoft.com/office/word/2015/wordml/symex" xmlns:wpg="http://schemas.microsoft.com/office/word/2010/wordprocessingGroup" xmlns:wpi="http://schemas.microsoft.com/office/word/2010/wordprocessingInk" xmlns:wne="http://schemas.microsoft.com/office/word/2006/wordml" xmlns:wps="http://schemas.microsoft.com/office/word/2010/wordprocessingShape" mc:Ignorable="w14 w15 w16se wp14">
+<w:numbering xmlns:wpc="http://schemas.microsoft.com/office/word/2010/wordprocessingCanvas" xmlns:cx="http://schemas.microsoft.com/office/drawing/2014/chartex" xmlns:cx1="http://schemas.microsoft.com/office/drawing/2015/9/8/chartex" xmlns:cx2="http://schemas.microsoft.com/office/drawing/2015/10/21/chartex" xmlns:cx3="http://schemas.microsoft.com/office/drawing/2016/5/9/chartex" xmlns:cx4="http://schemas.microsoft.com/office/drawing/2016/5/10/chartex" xmlns:cx5="http://schemas.microsoft.com/office/drawing/2016/5/11/chartex" xmlns:mc="http://schemas.openxmlformats.org/markup-compatibility/2006" xmlns:o="urn:schemas-microsoft-com:office:office" xmlns:r="http://schemas.openxmlformats.org/officeDocument/2006/relationships" xmlns:m="http://schemas.openxmlformats.org/officeDocument/2006/math" xmlns:v="urn:schemas-microsoft-com:vml" xmlns:wp14="http://schemas.microsoft.com/office/word/2010/wordprocessingDrawing" xmlns:wp="http://schemas.openxmlformats.org/drawingml/2006/wordprocessingDrawing" xmlns:w10="urn:schemas-microsoft-com:office:word" xmlns:w="http://schemas.openxmlformats.org/wordprocessingml/2006/main" xmlns:w14="http://schemas.microsoft.com/office/word/2010/wordml" xmlns:w15="http://schemas.microsoft.com/office/word/2012/wordml" xmlns:w16se="http://schemas.microsoft.com/office/word/2015/wordml/symex" xmlns:wpg="http://schemas.microsoft.com/office/word/2010/wordprocessingGroup" xmlns:wpi="http://schemas.microsoft.com/office/word/2010/wordprocessingInk" xmlns:wne="http://schemas.microsoft.com/office/word/2006/wordml" xmlns:wps="http://schemas.microsoft.com/office/word/2010/wordprocessingShape" mc:Ignorable="w14 w15 w16se wp14">
   <w:abstractNum w:abstractNumId="0" w15:restartNumberingAfterBreak="0">
     <w:nsid w:val="06E3756A"/>
     <w:multiLevelType w:val="multilevel"/>
@@ -5456,6 +5811,119 @@
     </w:lvl>
   </w:abstractNum>
   <w:abstractNum w:abstractNumId="1" w15:restartNumberingAfterBreak="0">
+    <w:nsid w:val="0A162780"/>
+    <w:multiLevelType w:val="hybridMultilevel"/>
+    <w:tmpl w:val="3D7647DC"/>
+    <w:lvl w:ilvl="0" w:tplc="08160001">
+      <w:start w:val="1"/>
+      <w:numFmt w:val="bullet"/>
+      <w:lvlText w:val=""/>
+      <w:lvlJc w:val="left"/>
+      <w:pPr>
+        <w:ind w:left="765" w:hanging="360"/>
+      </w:pPr>
+      <w:rPr>
+        <w:rFonts w:ascii="Symbol" w:hAnsi="Symbol" w:hint="default"/>
+      </w:rPr>
+    </w:lvl>
+    <w:lvl w:ilvl="1" w:tplc="08160003" w:tentative="1">
+      <w:start w:val="1"/>
+      <w:numFmt w:val="bullet"/>
+      <w:lvlText w:val="o"/>
+      <w:lvlJc w:val="left"/>
+      <w:pPr>
+        <w:ind w:left="1485" w:hanging="360"/>
+      </w:pPr>
+      <w:rPr>
+        <w:rFonts w:ascii="Courier New" w:hAnsi="Courier New" w:cs="Courier New" w:hint="default"/>
+      </w:rPr>
+    </w:lvl>
+    <w:lvl w:ilvl="2" w:tplc="08160005" w:tentative="1">
+      <w:start w:val="1"/>
+      <w:numFmt w:val="bullet"/>
+      <w:lvlText w:val=""/>
+      <w:lvlJc w:val="left"/>
+      <w:pPr>
+        <w:ind w:left="2205" w:hanging="360"/>
+      </w:pPr>
+      <w:rPr>
+        <w:rFonts w:ascii="Wingdings" w:hAnsi="Wingdings" w:hint="default"/>
+      </w:rPr>
+    </w:lvl>
+    <w:lvl w:ilvl="3" w:tplc="08160001" w:tentative="1">
+      <w:start w:val="1"/>
+      <w:numFmt w:val="bullet"/>
+      <w:lvlText w:val=""/>
+      <w:lvlJc w:val="left"/>
+      <w:pPr>
+        <w:ind w:left="2925" w:hanging="360"/>
+      </w:pPr>
+      <w:rPr>
+        <w:rFonts w:ascii="Symbol" w:hAnsi="Symbol" w:hint="default"/>
+      </w:rPr>
+    </w:lvl>
+    <w:lvl w:ilvl="4" w:tplc="08160003" w:tentative="1">
+      <w:start w:val="1"/>
+      <w:numFmt w:val="bullet"/>
+      <w:lvlText w:val="o"/>
+      <w:lvlJc w:val="left"/>
+      <w:pPr>
+        <w:ind w:left="3645" w:hanging="360"/>
+      </w:pPr>
+      <w:rPr>
+        <w:rFonts w:ascii="Courier New" w:hAnsi="Courier New" w:cs="Courier New" w:hint="default"/>
+      </w:rPr>
+    </w:lvl>
+    <w:lvl w:ilvl="5" w:tplc="08160005" w:tentative="1">
+      <w:start w:val="1"/>
+      <w:numFmt w:val="bullet"/>
+      <w:lvlText w:val=""/>
+      <w:lvlJc w:val="left"/>
+      <w:pPr>
+        <w:ind w:left="4365" w:hanging="360"/>
+      </w:pPr>
+      <w:rPr>
+        <w:rFonts w:ascii="Wingdings" w:hAnsi="Wingdings" w:hint="default"/>
+      </w:rPr>
+    </w:lvl>
+    <w:lvl w:ilvl="6" w:tplc="08160001" w:tentative="1">
+      <w:start w:val="1"/>
+      <w:numFmt w:val="bullet"/>
+      <w:lvlText w:val=""/>
+      <w:lvlJc w:val="left"/>
+      <w:pPr>
+        <w:ind w:left="5085" w:hanging="360"/>
+      </w:pPr>
+      <w:rPr>
+        <w:rFonts w:ascii="Symbol" w:hAnsi="Symbol" w:hint="default"/>
+      </w:rPr>
+    </w:lvl>
+    <w:lvl w:ilvl="7" w:tplc="08160003" w:tentative="1">
+      <w:start w:val="1"/>
+      <w:numFmt w:val="bullet"/>
+      <w:lvlText w:val="o"/>
+      <w:lvlJc w:val="left"/>
+      <w:pPr>
+        <w:ind w:left="5805" w:hanging="360"/>
+      </w:pPr>
+      <w:rPr>
+        <w:rFonts w:ascii="Courier New" w:hAnsi="Courier New" w:cs="Courier New" w:hint="default"/>
+      </w:rPr>
+    </w:lvl>
+    <w:lvl w:ilvl="8" w:tplc="08160005" w:tentative="1">
+      <w:start w:val="1"/>
+      <w:numFmt w:val="bullet"/>
+      <w:lvlText w:val=""/>
+      <w:lvlJc w:val="left"/>
+      <w:pPr>
+        <w:ind w:left="6525" w:hanging="360"/>
+      </w:pPr>
+      <w:rPr>
+        <w:rFonts w:ascii="Wingdings" w:hAnsi="Wingdings" w:hint="default"/>
+      </w:rPr>
+    </w:lvl>
+  </w:abstractNum>
+  <w:abstractNum w:abstractNumId="2" w15:restartNumberingAfterBreak="0">
     <w:nsid w:val="111A5862"/>
     <w:multiLevelType w:val="hybridMultilevel"/>
     <w:tmpl w:val="0466F714"/>
@@ -5541,7 +6009,233 @@
       </w:pPr>
     </w:lvl>
   </w:abstractNum>
-  <w:abstractNum w:abstractNumId="2" w15:restartNumberingAfterBreak="0">
+  <w:abstractNum w:abstractNumId="3" w15:restartNumberingAfterBreak="0">
+    <w:nsid w:val="14FF20B9"/>
+    <w:multiLevelType w:val="hybridMultilevel"/>
+    <w:tmpl w:val="01AEC1EC"/>
+    <w:lvl w:ilvl="0" w:tplc="0816000F">
+      <w:start w:val="1"/>
+      <w:numFmt w:val="decimal"/>
+      <w:lvlText w:val="%1."/>
+      <w:lvlJc w:val="left"/>
+      <w:pPr>
+        <w:ind w:left="720" w:hanging="360"/>
+      </w:pPr>
+      <w:rPr>
+        <w:rFonts w:hint="default"/>
+      </w:rPr>
+    </w:lvl>
+    <w:lvl w:ilvl="1" w:tplc="08160003">
+      <w:start w:val="1"/>
+      <w:numFmt w:val="bullet"/>
+      <w:lvlText w:val="o"/>
+      <w:lvlJc w:val="left"/>
+      <w:pPr>
+        <w:ind w:left="1440" w:hanging="360"/>
+      </w:pPr>
+      <w:rPr>
+        <w:rFonts w:ascii="Courier New" w:hAnsi="Courier New" w:cs="Courier New" w:hint="default"/>
+      </w:rPr>
+    </w:lvl>
+    <w:lvl w:ilvl="2" w:tplc="08160005" w:tentative="1">
+      <w:start w:val="1"/>
+      <w:numFmt w:val="bullet"/>
+      <w:lvlText w:val=""/>
+      <w:lvlJc w:val="left"/>
+      <w:pPr>
+        <w:ind w:left="2160" w:hanging="360"/>
+      </w:pPr>
+      <w:rPr>
+        <w:rFonts w:ascii="Wingdings" w:hAnsi="Wingdings" w:hint="default"/>
+      </w:rPr>
+    </w:lvl>
+    <w:lvl w:ilvl="3" w:tplc="08160001" w:tentative="1">
+      <w:start w:val="1"/>
+      <w:numFmt w:val="bullet"/>
+      <w:lvlText w:val=""/>
+      <w:lvlJc w:val="left"/>
+      <w:pPr>
+        <w:ind w:left="2880" w:hanging="360"/>
+      </w:pPr>
+      <w:rPr>
+        <w:rFonts w:ascii="Symbol" w:hAnsi="Symbol" w:hint="default"/>
+      </w:rPr>
+    </w:lvl>
+    <w:lvl w:ilvl="4" w:tplc="08160003" w:tentative="1">
+      <w:start w:val="1"/>
+      <w:numFmt w:val="bullet"/>
+      <w:lvlText w:val="o"/>
+      <w:lvlJc w:val="left"/>
+      <w:pPr>
+        <w:ind w:left="3600" w:hanging="360"/>
+      </w:pPr>
+      <w:rPr>
+        <w:rFonts w:ascii="Courier New" w:hAnsi="Courier New" w:cs="Courier New" w:hint="default"/>
+      </w:rPr>
+    </w:lvl>
+    <w:lvl w:ilvl="5" w:tplc="08160005" w:tentative="1">
+      <w:start w:val="1"/>
+      <w:numFmt w:val="bullet"/>
+      <w:lvlText w:val=""/>
+      <w:lvlJc w:val="left"/>
+      <w:pPr>
+        <w:ind w:left="4320" w:hanging="360"/>
+      </w:pPr>
+      <w:rPr>
+        <w:rFonts w:ascii="Wingdings" w:hAnsi="Wingdings" w:hint="default"/>
+      </w:rPr>
+    </w:lvl>
+    <w:lvl w:ilvl="6" w:tplc="08160001" w:tentative="1">
+      <w:start w:val="1"/>
+      <w:numFmt w:val="bullet"/>
+      <w:lvlText w:val=""/>
+      <w:lvlJc w:val="left"/>
+      <w:pPr>
+        <w:ind w:left="5040" w:hanging="360"/>
+      </w:pPr>
+      <w:rPr>
+        <w:rFonts w:ascii="Symbol" w:hAnsi="Symbol" w:hint="default"/>
+      </w:rPr>
+    </w:lvl>
+    <w:lvl w:ilvl="7" w:tplc="08160003" w:tentative="1">
+      <w:start w:val="1"/>
+      <w:numFmt w:val="bullet"/>
+      <w:lvlText w:val="o"/>
+      <w:lvlJc w:val="left"/>
+      <w:pPr>
+        <w:ind w:left="5760" w:hanging="360"/>
+      </w:pPr>
+      <w:rPr>
+        <w:rFonts w:ascii="Courier New" w:hAnsi="Courier New" w:cs="Courier New" w:hint="default"/>
+      </w:rPr>
+    </w:lvl>
+    <w:lvl w:ilvl="8" w:tplc="08160005" w:tentative="1">
+      <w:start w:val="1"/>
+      <w:numFmt w:val="bullet"/>
+      <w:lvlText w:val=""/>
+      <w:lvlJc w:val="left"/>
+      <w:pPr>
+        <w:ind w:left="6480" w:hanging="360"/>
+      </w:pPr>
+      <w:rPr>
+        <w:rFonts w:ascii="Wingdings" w:hAnsi="Wingdings" w:hint="default"/>
+      </w:rPr>
+    </w:lvl>
+  </w:abstractNum>
+  <w:abstractNum w:abstractNumId="4" w15:restartNumberingAfterBreak="0">
+    <w:nsid w:val="213105F8"/>
+    <w:multiLevelType w:val="hybridMultilevel"/>
+    <w:tmpl w:val="4678C82A"/>
+    <w:lvl w:ilvl="0" w:tplc="0816000F">
+      <w:start w:val="1"/>
+      <w:numFmt w:val="decimal"/>
+      <w:lvlText w:val="%1."/>
+      <w:lvlJc w:val="left"/>
+      <w:pPr>
+        <w:ind w:left="765" w:hanging="360"/>
+      </w:pPr>
+      <w:rPr>
+        <w:rFonts w:hint="default"/>
+      </w:rPr>
+    </w:lvl>
+    <w:lvl w:ilvl="1" w:tplc="08160003" w:tentative="1">
+      <w:start w:val="1"/>
+      <w:numFmt w:val="bullet"/>
+      <w:lvlText w:val="o"/>
+      <w:lvlJc w:val="left"/>
+      <w:pPr>
+        <w:ind w:left="1485" w:hanging="360"/>
+      </w:pPr>
+      <w:rPr>
+        <w:rFonts w:ascii="Courier New" w:hAnsi="Courier New" w:cs="Courier New" w:hint="default"/>
+      </w:rPr>
+    </w:lvl>
+    <w:lvl w:ilvl="2" w:tplc="08160005" w:tentative="1">
+      <w:start w:val="1"/>
+      <w:numFmt w:val="bullet"/>
+      <w:lvlText w:val=""/>
+      <w:lvlJc w:val="left"/>
+      <w:pPr>
+        <w:ind w:left="2205" w:hanging="360"/>
+      </w:pPr>
+      <w:rPr>
+        <w:rFonts w:ascii="Wingdings" w:hAnsi="Wingdings" w:hint="default"/>
+      </w:rPr>
+    </w:lvl>
+    <w:lvl w:ilvl="3" w:tplc="08160001" w:tentative="1">
+      <w:start w:val="1"/>
+      <w:numFmt w:val="bullet"/>
+      <w:lvlText w:val=""/>
+      <w:lvlJc w:val="left"/>
+      <w:pPr>
+        <w:ind w:left="2925" w:hanging="360"/>
+      </w:pPr>
+      <w:rPr>
+        <w:rFonts w:ascii="Symbol" w:hAnsi="Symbol" w:hint="default"/>
+      </w:rPr>
+    </w:lvl>
+    <w:lvl w:ilvl="4" w:tplc="08160003" w:tentative="1">
+      <w:start w:val="1"/>
+      <w:numFmt w:val="bullet"/>
+      <w:lvlText w:val="o"/>
+      <w:lvlJc w:val="left"/>
+      <w:pPr>
+        <w:ind w:left="3645" w:hanging="360"/>
+      </w:pPr>
+      <w:rPr>
+        <w:rFonts w:ascii="Courier New" w:hAnsi="Courier New" w:cs="Courier New" w:hint="default"/>
+      </w:rPr>
+    </w:lvl>
+    <w:lvl w:ilvl="5" w:tplc="08160005" w:tentative="1">
+      <w:start w:val="1"/>
+      <w:numFmt w:val="bullet"/>
+      <w:lvlText w:val=""/>
+      <w:lvlJc w:val="left"/>
+      <w:pPr>
+        <w:ind w:left="4365" w:hanging="360"/>
+      </w:pPr>
+      <w:rPr>
+        <w:rFonts w:ascii="Wingdings" w:hAnsi="Wingdings" w:hint="default"/>
+      </w:rPr>
+    </w:lvl>
+    <w:lvl w:ilvl="6" w:tplc="08160001" w:tentative="1">
+      <w:start w:val="1"/>
+      <w:numFmt w:val="bullet"/>
+      <w:lvlText w:val=""/>
+      <w:lvlJc w:val="left"/>
+      <w:pPr>
+        <w:ind w:left="5085" w:hanging="360"/>
+      </w:pPr>
+      <w:rPr>
+        <w:rFonts w:ascii="Symbol" w:hAnsi="Symbol" w:hint="default"/>
+      </w:rPr>
+    </w:lvl>
+    <w:lvl w:ilvl="7" w:tplc="08160003" w:tentative="1">
+      <w:start w:val="1"/>
+      <w:numFmt w:val="bullet"/>
+      <w:lvlText w:val="o"/>
+      <w:lvlJc w:val="left"/>
+      <w:pPr>
+        <w:ind w:left="5805" w:hanging="360"/>
+      </w:pPr>
+      <w:rPr>
+        <w:rFonts w:ascii="Courier New" w:hAnsi="Courier New" w:cs="Courier New" w:hint="default"/>
+      </w:rPr>
+    </w:lvl>
+    <w:lvl w:ilvl="8" w:tplc="08160005" w:tentative="1">
+      <w:start w:val="1"/>
+      <w:numFmt w:val="bullet"/>
+      <w:lvlText w:val=""/>
+      <w:lvlJc w:val="left"/>
+      <w:pPr>
+        <w:ind w:left="6525" w:hanging="360"/>
+      </w:pPr>
+      <w:rPr>
+        <w:rFonts w:ascii="Wingdings" w:hAnsi="Wingdings" w:hint="default"/>
+      </w:rPr>
+    </w:lvl>
+  </w:abstractNum>
+  <w:abstractNum w:abstractNumId="5" w15:restartNumberingAfterBreak="0">
     <w:nsid w:val="216D0EC3"/>
     <w:multiLevelType w:val="hybridMultilevel"/>
     <w:tmpl w:val="E33C016C"/>
@@ -5627,7 +6321,7 @@
       </w:pPr>
     </w:lvl>
   </w:abstractNum>
-  <w:abstractNum w:abstractNumId="3" w15:restartNumberingAfterBreak="0">
+  <w:abstractNum w:abstractNumId="6" w15:restartNumberingAfterBreak="0">
     <w:nsid w:val="24B902D3"/>
     <w:multiLevelType w:val="multilevel"/>
     <w:tmpl w:val="09D817B2"/>
@@ -5748,7 +6442,7 @@
       </w:rPr>
     </w:lvl>
   </w:abstractNum>
-  <w:abstractNum w:abstractNumId="4" w15:restartNumberingAfterBreak="0">
+  <w:abstractNum w:abstractNumId="7" w15:restartNumberingAfterBreak="0">
     <w:nsid w:val="2B312AE2"/>
     <w:multiLevelType w:val="multilevel"/>
     <w:tmpl w:val="7C0E9484"/>
@@ -5861,7 +6555,7 @@
       </w:rPr>
     </w:lvl>
   </w:abstractNum>
-  <w:abstractNum w:abstractNumId="5" w15:restartNumberingAfterBreak="0">
+  <w:abstractNum w:abstractNumId="8" w15:restartNumberingAfterBreak="0">
     <w:nsid w:val="2DBF3C2E"/>
     <w:multiLevelType w:val="hybridMultilevel"/>
     <w:tmpl w:val="D5DCDC98"/>
@@ -5950,7 +6644,7 @@
       </w:pPr>
     </w:lvl>
   </w:abstractNum>
-  <w:abstractNum w:abstractNumId="6" w15:restartNumberingAfterBreak="0">
+  <w:abstractNum w:abstractNumId="9" w15:restartNumberingAfterBreak="0">
     <w:nsid w:val="3AF056A9"/>
     <w:multiLevelType w:val="multilevel"/>
     <w:tmpl w:val="7C0E9484"/>
@@ -6063,7 +6757,7 @@
       </w:rPr>
     </w:lvl>
   </w:abstractNum>
-  <w:abstractNum w:abstractNumId="7" w15:restartNumberingAfterBreak="0">
+  <w:abstractNum w:abstractNumId="10" w15:restartNumberingAfterBreak="0">
     <w:nsid w:val="3B020956"/>
     <w:multiLevelType w:val="hybridMultilevel"/>
     <w:tmpl w:val="2E000A9E"/>
@@ -6176,7 +6870,7 @@
       </w:rPr>
     </w:lvl>
   </w:abstractNum>
-  <w:abstractNum w:abstractNumId="8" w15:restartNumberingAfterBreak="0">
+  <w:abstractNum w:abstractNumId="11" w15:restartNumberingAfterBreak="0">
     <w:nsid w:val="3DFE7692"/>
     <w:multiLevelType w:val="hybridMultilevel"/>
     <w:tmpl w:val="926A8170"/>
@@ -6262,7 +6956,7 @@
       </w:pPr>
     </w:lvl>
   </w:abstractNum>
-  <w:abstractNum w:abstractNumId="9" w15:restartNumberingAfterBreak="0">
+  <w:abstractNum w:abstractNumId="12" w15:restartNumberingAfterBreak="0">
     <w:nsid w:val="4F500881"/>
     <w:multiLevelType w:val="hybridMultilevel"/>
     <w:tmpl w:val="F1468F06"/>
@@ -6375,7 +7069,7 @@
       </w:rPr>
     </w:lvl>
   </w:abstractNum>
-  <w:abstractNum w:abstractNumId="10" w15:restartNumberingAfterBreak="0">
+  <w:abstractNum w:abstractNumId="13" w15:restartNumberingAfterBreak="0">
     <w:nsid w:val="5E8F5948"/>
     <w:multiLevelType w:val="hybridMultilevel"/>
     <w:tmpl w:val="DDC8F022"/>
@@ -6488,7 +7182,7 @@
       </w:rPr>
     </w:lvl>
   </w:abstractNum>
-  <w:abstractNum w:abstractNumId="11" w15:restartNumberingAfterBreak="0">
+  <w:abstractNum w:abstractNumId="14" w15:restartNumberingAfterBreak="0">
     <w:nsid w:val="610A176F"/>
     <w:multiLevelType w:val="hybridMultilevel"/>
     <w:tmpl w:val="51102704"/>
@@ -6601,7 +7295,7 @@
       </w:rPr>
     </w:lvl>
   </w:abstractNum>
-  <w:abstractNum w:abstractNumId="12" w15:restartNumberingAfterBreak="0">
+  <w:abstractNum w:abstractNumId="15" w15:restartNumberingAfterBreak="0">
     <w:nsid w:val="6AA17E4B"/>
     <w:multiLevelType w:val="hybridMultilevel"/>
     <w:tmpl w:val="4D46D35E"/>
@@ -6690,7 +7384,7 @@
       </w:pPr>
     </w:lvl>
   </w:abstractNum>
-  <w:abstractNum w:abstractNumId="13" w15:restartNumberingAfterBreak="0">
+  <w:abstractNum w:abstractNumId="16" w15:restartNumberingAfterBreak="0">
     <w:nsid w:val="74CE543A"/>
     <w:multiLevelType w:val="hybridMultilevel"/>
     <w:tmpl w:val="1CCADAFE"/>
@@ -6804,46 +7498,55 @@
     </w:lvl>
   </w:abstractNum>
   <w:num w:numId="1">
-    <w:abstractNumId w:val="3"/>
+    <w:abstractNumId w:val="6"/>
   </w:num>
   <w:num w:numId="2">
-    <w:abstractNumId w:val="13"/>
+    <w:abstractNumId w:val="16"/>
   </w:num>
   <w:num w:numId="3">
-    <w:abstractNumId w:val="1"/>
+    <w:abstractNumId w:val="2"/>
   </w:num>
   <w:num w:numId="4">
-    <w:abstractNumId w:val="2"/>
+    <w:abstractNumId w:val="5"/>
   </w:num>
   <w:num w:numId="5">
-    <w:abstractNumId w:val="9"/>
+    <w:abstractNumId w:val="12"/>
   </w:num>
   <w:num w:numId="6">
     <w:abstractNumId w:val="0"/>
   </w:num>
   <w:num w:numId="7">
-    <w:abstractNumId w:val="6"/>
+    <w:abstractNumId w:val="9"/>
   </w:num>
   <w:num w:numId="8">
+    <w:abstractNumId w:val="7"/>
+  </w:num>
+  <w:num w:numId="9">
+    <w:abstractNumId w:val="10"/>
+  </w:num>
+  <w:num w:numId="10">
+    <w:abstractNumId w:val="14"/>
+  </w:num>
+  <w:num w:numId="11">
+    <w:abstractNumId w:val="15"/>
+  </w:num>
+  <w:num w:numId="12">
+    <w:abstractNumId w:val="8"/>
+  </w:num>
+  <w:num w:numId="13">
+    <w:abstractNumId w:val="13"/>
+  </w:num>
+  <w:num w:numId="14">
+    <w:abstractNumId w:val="11"/>
+  </w:num>
+  <w:num w:numId="15">
     <w:abstractNumId w:val="4"/>
   </w:num>
-  <w:num w:numId="9">
-    <w:abstractNumId w:val="7"/>
+  <w:num w:numId="16">
+    <w:abstractNumId w:val="1"/>
   </w:num>
-  <w:num w:numId="10">
-    <w:abstractNumId w:val="11"/>
-  </w:num>
-  <w:num w:numId="11">
-    <w:abstractNumId w:val="12"/>
-  </w:num>
-  <w:num w:numId="12">
-    <w:abstractNumId w:val="5"/>
-  </w:num>
-  <w:num w:numId="13">
-    <w:abstractNumId w:val="10"/>
-  </w:num>
-  <w:num w:numId="14">
-    <w:abstractNumId w:val="8"/>
+  <w:num w:numId="17">
+    <w:abstractNumId w:val="3"/>
   </w:num>
 </w:numbering>
 </file>
@@ -6865,7 +7568,7 @@
       </w:pPr>
     </w:pPrDefault>
   </w:docDefaults>
-  <w:latentStyles w:defLockedState="0" w:defUIPriority="99" w:defSemiHidden="0" w:defUnhideWhenUsed="0" w:defQFormat="0" w:count="372">
+  <w:latentStyles w:defLockedState="0" w:defUIPriority="99" w:defSemiHidden="0" w:defUnhideWhenUsed="0" w:defQFormat="0" w:count="374">
     <w:lsdException w:name="Normal" w:uiPriority="0" w:qFormat="1"/>
     <w:lsdException w:name="heading 1" w:uiPriority="9" w:qFormat="1"/>
     <w:lsdException w:name="heading 2" w:semiHidden="1" w:uiPriority="9" w:unhideWhenUsed="1" w:qFormat="1"/>
@@ -6971,7 +7674,6 @@
     <w:lsdException w:name="HTML Sample" w:semiHidden="1" w:unhideWhenUsed="1"/>
     <w:lsdException w:name="HTML Typewriter" w:semiHidden="1" w:unhideWhenUsed="1"/>
     <w:lsdException w:name="HTML Variable" w:semiHidden="1" w:unhideWhenUsed="1"/>
-    <w:lsdException w:name="Normal Table" w:semiHidden="1" w:unhideWhenUsed="1"/>
     <w:lsdException w:name="annotation subject" w:semiHidden="1" w:unhideWhenUsed="1"/>
     <w:lsdException w:name="No List" w:semiHidden="1" w:unhideWhenUsed="1"/>
     <w:lsdException w:name="Outline List 1" w:semiHidden="1" w:unhideWhenUsed="1"/>
@@ -7017,11 +7719,9 @@
     <w:lsdException w:name="Table Subtle 1" w:semiHidden="1" w:unhideWhenUsed="1"/>
     <w:lsdException w:name="Table Subtle 2" w:semiHidden="1" w:unhideWhenUsed="1"/>
     <w:lsdException w:name="Table Web 1" w:semiHidden="1" w:unhideWhenUsed="1"/>
-    <w:lsdException w:name="Table Web 2" w:semiHidden="1" w:unhideWhenUsed="1"/>
     <w:lsdException w:name="Table Web 3" w:semiHidden="1" w:unhideWhenUsed="1"/>
     <w:lsdException w:name="Balloon Text" w:semiHidden="1" w:unhideWhenUsed="1"/>
     <w:lsdException w:name="Table Grid" w:uiPriority="39"/>
-    <w:lsdException w:name="Table Theme" w:semiHidden="1" w:unhideWhenUsed="1"/>
     <w:lsdException w:name="Placeholder Text" w:semiHidden="1"/>
     <w:lsdException w:name="No Spacing" w:uiPriority="1" w:qFormat="1"/>
     <w:lsdException w:name="Light Shading" w:uiPriority="60"/>
@@ -7238,6 +7938,8 @@
     <w:lsdException w:name="List Table 6 Colorful Accent 6" w:uiPriority="51"/>
     <w:lsdException w:name="List Table 7 Colorful Accent 6" w:uiPriority="52"/>
     <w:lsdException w:name="Mention" w:semiHidden="1" w:unhideWhenUsed="1"/>
+    <w:lsdException w:name="Smart Hyperlink" w:semiHidden="1" w:unhideWhenUsed="1"/>
+    <w:lsdException w:name="Hashtag" w:semiHidden="1" w:unhideWhenUsed="1"/>
   </w:latentStyles>
   <w:style w:type="paragraph" w:default="1" w:styleId="Normal">
     <w:name w:val="Normal"/>
@@ -7512,6 +8214,17 @@
       </w:tblBorders>
     </w:tblPr>
   </w:style>
+  <w:style w:type="character" w:styleId="Hiperligao">
+    <w:name w:val="Hyperlink"/>
+    <w:basedOn w:val="Tipodeletrapredefinidodopargrafo"/>
+    <w:uiPriority w:val="99"/>
+    <w:unhideWhenUsed/>
+    <w:rsid w:val="00450ABB"/>
+    <w:rPr>
+      <w:color w:val="0563C1" w:themeColor="hyperlink"/>
+      <w:u w:val="single"/>
+    </w:rPr>
+  </w:style>
 </w:styles>
 </file>
 
@@ -7781,7 +8494,7 @@
 </file>
 
 <file path=customXml/itemProps1.xml><?xml version="1.0" encoding="utf-8"?>
-<ds:datastoreItem xmlns:ds="http://schemas.openxmlformats.org/officeDocument/2006/customXml" ds:itemID="{3FA9EDB3-BEDC-4C22-A20C-717709F276A9}">
+<ds:datastoreItem xmlns:ds="http://schemas.openxmlformats.org/officeDocument/2006/customXml" ds:itemID="{CB03D7F2-860B-4E3D-B3E8-BB43470D0E7A}">
   <ds:schemaRefs>
     <ds:schemaRef ds:uri="http://schemas.openxmlformats.org/officeDocument/2006/bibliography"/>
   </ds:schemaRefs>

</xml_diff>

<commit_message>
Adicionei a versao mais recente do relatorio e do .vpp
</commit_message>
<xml_diff>
--- a/Relatorio_DSS_Parte1.docx
+++ b/Relatorio_DSS_Parte1.docx
@@ -1,6 +1,6 @@
 
 <file path=word/document.xml><?xml version="1.0" encoding="utf-8"?>
-<w:document xmlns:wpc="http://schemas.microsoft.com/office/word/2010/wordprocessingCanvas" xmlns:cx="http://schemas.microsoft.com/office/drawing/2014/chartex" xmlns:cx1="http://schemas.microsoft.com/office/drawing/2015/9/8/chartex" xmlns:cx2="http://schemas.microsoft.com/office/drawing/2015/10/21/chartex" xmlns:cx3="http://schemas.microsoft.com/office/drawing/2016/5/9/chartex" xmlns:cx4="http://schemas.microsoft.com/office/drawing/2016/5/10/chartex" xmlns:cx5="http://schemas.microsoft.com/office/drawing/2016/5/11/chartex" xmlns:mc="http://schemas.openxmlformats.org/markup-compatibility/2006" xmlns:o="urn:schemas-microsoft-com:office:office" xmlns:r="http://schemas.openxmlformats.org/officeDocument/2006/relationships" xmlns:m="http://schemas.openxmlformats.org/officeDocument/2006/math" xmlns:v="urn:schemas-microsoft-com:vml" xmlns:wp14="http://schemas.microsoft.com/office/word/2010/wordprocessingDrawing" xmlns:wp="http://schemas.openxmlformats.org/drawingml/2006/wordprocessingDrawing" xmlns:w10="urn:schemas-microsoft-com:office:word" xmlns:w="http://schemas.openxmlformats.org/wordprocessingml/2006/main" xmlns:w14="http://schemas.microsoft.com/office/word/2010/wordml" xmlns:w15="http://schemas.microsoft.com/office/word/2012/wordml" xmlns:w16se="http://schemas.microsoft.com/office/word/2015/wordml/symex" xmlns:wpg="http://schemas.microsoft.com/office/word/2010/wordprocessingGroup" xmlns:wpi="http://schemas.microsoft.com/office/word/2010/wordprocessingInk" xmlns:wne="http://schemas.microsoft.com/office/word/2006/wordml" xmlns:wps="http://schemas.microsoft.com/office/word/2010/wordprocessingShape" mc:Ignorable="w14 w15 w16se wp14">
+<w:document xmlns:wpc="http://schemas.microsoft.com/office/word/2010/wordprocessingCanvas" xmlns:cx="http://schemas.microsoft.com/office/drawing/2014/chartex" xmlns:cx1="http://schemas.microsoft.com/office/drawing/2015/9/8/chartex" xmlns:cx2="http://schemas.microsoft.com/office/drawing/2015/10/21/chartex" xmlns:mc="http://schemas.openxmlformats.org/markup-compatibility/2006" xmlns:o="urn:schemas-microsoft-com:office:office" xmlns:r="http://schemas.openxmlformats.org/officeDocument/2006/relationships" xmlns:m="http://schemas.openxmlformats.org/officeDocument/2006/math" xmlns:v="urn:schemas-microsoft-com:vml" xmlns:wp14="http://schemas.microsoft.com/office/word/2010/wordprocessingDrawing" xmlns:wp="http://schemas.openxmlformats.org/drawingml/2006/wordprocessingDrawing" xmlns:w10="urn:schemas-microsoft-com:office:word" xmlns:w="http://schemas.openxmlformats.org/wordprocessingml/2006/main" xmlns:w14="http://schemas.microsoft.com/office/word/2010/wordml" xmlns:w15="http://schemas.microsoft.com/office/word/2012/wordml" xmlns:w16se="http://schemas.microsoft.com/office/word/2015/wordml/symex" xmlns:wpg="http://schemas.microsoft.com/office/word/2010/wordprocessingGroup" xmlns:wpi="http://schemas.microsoft.com/office/word/2010/wordprocessingInk" xmlns:wne="http://schemas.microsoft.com/office/word/2006/wordml" xmlns:wps="http://schemas.microsoft.com/office/word/2010/wordprocessingShape" mc:Ignorable="w14 w15 w16se wp14">
   <w:body>
     <w:p>
       <w:pPr>
@@ -131,13 +131,8 @@
             <w:pPr>
               <w:pStyle w:val="texto"/>
             </w:pPr>
-            <w:proofErr w:type="gramStart"/>
-            <w:r>
-              <w:t>Mestrado Integrado</w:t>
-            </w:r>
-            <w:proofErr w:type="gramEnd"/>
-            <w:r>
-              <w:t xml:space="preserve"> em Engenharia Informática </w:t>
+            <w:r>
+              <w:t xml:space="preserve">Mestrado Integrado em Engenharia Informática </w:t>
             </w:r>
           </w:p>
           <w:p>
@@ -812,6 +807,7 @@
         <w:t xml:space="preserve"> desta fase</w:t>
       </w:r>
     </w:p>
+    <w:p/>
     <w:p>
       <w:pPr>
         <w:jc w:val="both"/>
@@ -939,7 +935,6 @@
         </w:numPr>
       </w:pPr>
       <w:r>
-        <w:lastRenderedPageBreak/>
         <w:t>Análise de requisitos</w:t>
       </w:r>
     </w:p>
@@ -980,7 +975,10 @@
         <w:jc w:val="both"/>
       </w:pPr>
       <w:r>
-        <w:t>conversas</w:t>
+        <w:t>c</w:t>
+      </w:r>
+      <w:r>
+        <w:t>onversas</w:t>
       </w:r>
       <w:r>
         <w:t xml:space="preserve"> com</w:t>
@@ -998,7 +996,10 @@
         <w:t xml:space="preserve"> despesas num apartamento (i.e.: potenciais utilizadores da aplicação),</w:t>
       </w:r>
       <w:r>
-        <w:t xml:space="preserve"> principalmente colegas de curso que dividem casa</w:t>
+        <w:t xml:space="preserve"> principalmente colegas de curso que </w:t>
+      </w:r>
+      <w:r>
+        <w:t>partilham um apartamento;</w:t>
       </w:r>
     </w:p>
     <w:p>
@@ -1011,10 +1012,16 @@
         <w:jc w:val="both"/>
       </w:pPr>
       <w:r>
-        <w:t>discussões</w:t>
+        <w:t>d</w:t>
+      </w:r>
+      <w:r>
+        <w:t>iscussões</w:t>
       </w:r>
       <w:r>
         <w:t xml:space="preserve"> com os docentes de DSS</w:t>
+      </w:r>
+      <w:r>
+        <w:t>;</w:t>
       </w:r>
     </w:p>
     <w:p>
@@ -1027,10 +1034,30 @@
         <w:jc w:val="both"/>
       </w:pPr>
       <w:r>
-        <w:t>soluções já existentes para a partilha de despesas num apartamento</w:t>
-      </w:r>
-      <w:r>
-        <w:t xml:space="preserve"> - analisamos com especial </w:t>
+        <w:t>s</w:t>
+      </w:r>
+      <w:bookmarkStart w:id="0" w:name="_GoBack"/>
+      <w:bookmarkEnd w:id="0"/>
+      <w:r>
+        <w:t>oluções já existentes para a partilha de despesas num apartamento</w:t>
+      </w:r>
+      <w:r>
+        <w:t xml:space="preserve"> </w:t>
+      </w:r>
+      <w:r>
+        <w:t>–</w:t>
+      </w:r>
+      <w:r>
+        <w:t xml:space="preserve"> analis</w:t>
+      </w:r>
+      <w:r>
+        <w:t>ou-se</w:t>
+      </w:r>
+      <w:r>
+        <w:t xml:space="preserve"> com e</w:t>
+      </w:r>
+      <w:r>
+        <w:t xml:space="preserve">special </w:t>
       </w:r>
       <w:r>
         <w:t xml:space="preserve">atenção </w:t>
@@ -1038,14 +1065,12 @@
       <w:r>
         <w:t xml:space="preserve">a aplicação </w:t>
       </w:r>
-      <w:proofErr w:type="spellStart"/>
       <w:r>
         <w:rPr>
           <w:i/>
         </w:rPr>
         <w:t>Splitwise</w:t>
       </w:r>
-      <w:proofErr w:type="spellEnd"/>
       <w:r>
         <w:t xml:space="preserve"> (</w:t>
       </w:r>
@@ -1060,16 +1085,12 @@
       <w:r>
         <w:t>)</w:t>
       </w:r>
+      <w:r>
+        <w:t>;</w:t>
+      </w:r>
     </w:p>
     <w:p>
       <w:pPr>
-        <w:ind w:left="405"/>
-        <w:jc w:val="both"/>
-      </w:pPr>
-    </w:p>
-    <w:p>
-      <w:pPr>
-        <w:ind w:left="405"/>
         <w:jc w:val="both"/>
       </w:pPr>
       <w:r>
@@ -1087,7 +1108,7 @@
         <w:pStyle w:val="PargrafodaLista"/>
         <w:numPr>
           <w:ilvl w:val="0"/>
-          <w:numId w:val="17"/>
+          <w:numId w:val="20"/>
         </w:numPr>
         <w:jc w:val="both"/>
       </w:pPr>
@@ -1115,7 +1136,7 @@
         <w:pStyle w:val="PargrafodaLista"/>
         <w:numPr>
           <w:ilvl w:val="0"/>
-          <w:numId w:val="17"/>
+          <w:numId w:val="20"/>
         </w:numPr>
         <w:jc w:val="both"/>
       </w:pPr>
@@ -1128,7 +1149,7 @@
         <w:pStyle w:val="PargrafodaLista"/>
         <w:numPr>
           <w:ilvl w:val="0"/>
-          <w:numId w:val="17"/>
+          <w:numId w:val="20"/>
         </w:numPr>
         <w:jc w:val="both"/>
       </w:pPr>
@@ -1141,7 +1162,7 @@
         <w:pStyle w:val="PargrafodaLista"/>
         <w:numPr>
           <w:ilvl w:val="0"/>
-          <w:numId w:val="17"/>
+          <w:numId w:val="20"/>
         </w:numPr>
         <w:jc w:val="both"/>
       </w:pPr>
@@ -1154,7 +1175,7 @@
         <w:pStyle w:val="PargrafodaLista"/>
         <w:numPr>
           <w:ilvl w:val="0"/>
-          <w:numId w:val="17"/>
+          <w:numId w:val="20"/>
         </w:numPr>
         <w:jc w:val="both"/>
       </w:pPr>
@@ -1167,7 +1188,7 @@
         <w:pStyle w:val="PargrafodaLista"/>
         <w:numPr>
           <w:ilvl w:val="0"/>
-          <w:numId w:val="17"/>
+          <w:numId w:val="20"/>
         </w:numPr>
         <w:jc w:val="both"/>
       </w:pPr>
@@ -1189,7 +1210,7 @@
         <w:pStyle w:val="PargrafodaLista"/>
         <w:numPr>
           <w:ilvl w:val="1"/>
-          <w:numId w:val="17"/>
+          <w:numId w:val="20"/>
         </w:numPr>
         <w:jc w:val="both"/>
       </w:pPr>
@@ -1202,7 +1223,7 @@
         <w:pStyle w:val="PargrafodaLista"/>
         <w:numPr>
           <w:ilvl w:val="1"/>
-          <w:numId w:val="17"/>
+          <w:numId w:val="20"/>
         </w:numPr>
         <w:jc w:val="both"/>
       </w:pPr>
@@ -1215,7 +1236,7 @@
         <w:pStyle w:val="PargrafodaLista"/>
         <w:numPr>
           <w:ilvl w:val="1"/>
-          <w:numId w:val="17"/>
+          <w:numId w:val="20"/>
         </w:numPr>
         <w:jc w:val="both"/>
       </w:pPr>
@@ -1231,7 +1252,7 @@
         <w:pStyle w:val="PargrafodaLista"/>
         <w:numPr>
           <w:ilvl w:val="1"/>
-          <w:numId w:val="17"/>
+          <w:numId w:val="20"/>
         </w:numPr>
         <w:jc w:val="both"/>
       </w:pPr>
@@ -1244,96 +1265,15 @@
         <w:pStyle w:val="PargrafodaLista"/>
         <w:numPr>
           <w:ilvl w:val="0"/>
-          <w:numId w:val="17"/>
+          <w:numId w:val="20"/>
         </w:numPr>
         <w:jc w:val="both"/>
       </w:pPr>
       <w:r>
-        <w:t>Qualquer</w:t>
-      </w:r>
-      <w:r>
-        <w:t xml:space="preserve"> morador </w:t>
-      </w:r>
-      <w:r>
-        <w:t>autenticado</w:t>
-      </w:r>
-      <w:r>
-        <w:t xml:space="preserve"> deverá poder registar despesas no sistema</w:t>
-      </w:r>
-      <w:r>
-        <w:t xml:space="preserve">. Ao registar uma despesa, um morador deverá </w:t>
-      </w:r>
-      <w:r>
-        <w:t>indicar</w:t>
-      </w:r>
-      <w:r>
-        <w:t xml:space="preserve"> uma descriç</w:t>
-      </w:r>
-      <w:r>
-        <w:t>ão</w:t>
-      </w:r>
-      <w:r>
-        <w:t xml:space="preserve"> </w:t>
-      </w:r>
-      <w:r>
-        <w:t>para a</w:t>
-      </w:r>
-      <w:r>
-        <w:t xml:space="preserve"> despesa</w:t>
-      </w:r>
-      <w:r>
-        <w:t xml:space="preserve">, </w:t>
-      </w:r>
-      <w:r>
-        <w:t xml:space="preserve">o valor </w:t>
-      </w:r>
-      <w:r>
-        <w:t xml:space="preserve">total </w:t>
-      </w:r>
-      <w:r>
-        <w:t xml:space="preserve">da </w:t>
-      </w:r>
-      <w:r>
-        <w:t>mesma</w:t>
-      </w:r>
-      <w:r>
-        <w:t xml:space="preserve">, os moradores registados que deverão participar no pagamento, o </w:t>
-      </w:r>
-      <w:r>
-        <w:t>valor a pagar por cada um deles</w:t>
-      </w:r>
-      <w:r>
-        <w:t xml:space="preserve"> (i.e.: o plano de divisão da despesa)</w:t>
-      </w:r>
-      <w:r>
-        <w:t xml:space="preserve"> e o tipo de despesa (</w:t>
-      </w:r>
-      <w:r>
-        <w:t>recorrente ou pontual</w:t>
-      </w:r>
-      <w:r>
-        <w:t>)</w:t>
-      </w:r>
-      <w:r>
-        <w:t xml:space="preserve">. Se a despesa for recorrente, o morador que a registar deverá também indicar a periodicidade da despesa, ou seja, </w:t>
-      </w:r>
-      <w:r>
-        <w:t xml:space="preserve">o intervalo que a </w:t>
-      </w:r>
-      <w:r>
-        <w:t xml:space="preserve">despesa leva a repetir-se. </w:t>
-      </w:r>
-      <w:r>
-        <w:t>Deverá</w:t>
-      </w:r>
-      <w:r>
-        <w:t xml:space="preserve"> também </w:t>
-      </w:r>
-      <w:r>
-        <w:t>existir a opção de definir</w:t>
-      </w:r>
-      <w:r>
-        <w:t xml:space="preserve"> uma data limite para o pagamento da despesa registada;</w:t>
+        <w:t>Estando autenticado, um</w:t>
+      </w:r>
+      <w:r>
+        <w:t xml:space="preserve"> morador deverá poder consultar a sua conta corrente;</w:t>
       </w:r>
     </w:p>
     <w:p>
@@ -1341,18 +1281,108 @@
         <w:pStyle w:val="PargrafodaLista"/>
         <w:numPr>
           <w:ilvl w:val="0"/>
-          <w:numId w:val="17"/>
+          <w:numId w:val="20"/>
         </w:numPr>
         <w:jc w:val="both"/>
       </w:pPr>
       <w:r>
-        <w:t xml:space="preserve">Cada morador autenticado deverá poder consultar </w:t>
-      </w:r>
-      <w:r>
-        <w:t xml:space="preserve">a sua </w:t>
-      </w:r>
-      <w:r>
-        <w:t>conta corrente;</w:t>
+        <w:t>Qualquer</w:t>
+      </w:r>
+      <w:r>
+        <w:t xml:space="preserve"> morador </w:t>
+      </w:r>
+      <w:r>
+        <w:t>autenticado</w:t>
+      </w:r>
+      <w:r>
+        <w:t xml:space="preserve"> deverá poder registar despesas no sistema</w:t>
+      </w:r>
+      <w:r>
+        <w:t xml:space="preserve">. Ao registar uma despesa, </w:t>
+      </w:r>
+      <w:r>
+        <w:t>um</w:t>
+      </w:r>
+      <w:r>
+        <w:t xml:space="preserve"> morador deverá </w:t>
+      </w:r>
+      <w:r>
+        <w:t>indicar</w:t>
+      </w:r>
+      <w:r>
+        <w:t xml:space="preserve"> uma descriç</w:t>
+      </w:r>
+      <w:r>
+        <w:t>ão</w:t>
+      </w:r>
+      <w:r>
+        <w:t xml:space="preserve"> </w:t>
+      </w:r>
+      <w:r>
+        <w:t>para a</w:t>
+      </w:r>
+      <w:r>
+        <w:t xml:space="preserve"> despesa</w:t>
+      </w:r>
+      <w:r>
+        <w:t xml:space="preserve">, </w:t>
+      </w:r>
+      <w:r>
+        <w:t xml:space="preserve">o valor </w:t>
+      </w:r>
+      <w:r>
+        <w:t xml:space="preserve">total </w:t>
+      </w:r>
+      <w:r>
+        <w:t xml:space="preserve">da </w:t>
+      </w:r>
+      <w:r>
+        <w:t>mesma</w:t>
+      </w:r>
+      <w:r>
+        <w:t xml:space="preserve">, os moradores registados que deverão participar no pagamento, o </w:t>
+      </w:r>
+      <w:r>
+        <w:t>valor a pagar por cada um deles</w:t>
+      </w:r>
+      <w:r>
+        <w:t xml:space="preserve"> (i.e.: o plano de divisão da despesa)</w:t>
+      </w:r>
+      <w:r>
+        <w:t xml:space="preserve"> e o tipo de despesa (</w:t>
+      </w:r>
+      <w:r>
+        <w:t>recorrente ou pontual</w:t>
+      </w:r>
+      <w:r>
+        <w:t>)</w:t>
+      </w:r>
+      <w:r>
+        <w:t xml:space="preserve">. Se a despesa for recorrente, o morador que a registar deverá também indicar a periodicidade da despesa, ou seja, </w:t>
+      </w:r>
+      <w:r>
+        <w:t>o intervalo</w:t>
+      </w:r>
+      <w:r>
+        <w:t xml:space="preserve"> de tempo</w:t>
+      </w:r>
+      <w:r>
+        <w:t xml:space="preserve"> que a </w:t>
+      </w:r>
+      <w:r>
+        <w:t xml:space="preserve">despesa leva a repetir-se. </w:t>
+      </w:r>
+      <w:r>
+        <w:t>Deverá</w:t>
+      </w:r>
+      <w:r>
+        <w:t xml:space="preserve"> também </w:t>
+      </w:r>
+      <w:r>
+        <w:t>existir a opção de definir</w:t>
+      </w:r>
+      <w:r>
+        <w:t xml:space="preserve"> uma data limite para o pagamento da despesa registada;</w:t>
       </w:r>
     </w:p>
     <w:p>
@@ -1360,7 +1390,7 @@
         <w:pStyle w:val="PargrafodaLista"/>
         <w:numPr>
           <w:ilvl w:val="0"/>
-          <w:numId w:val="17"/>
+          <w:numId w:val="20"/>
         </w:numPr>
         <w:jc w:val="both"/>
       </w:pPr>
@@ -1391,7 +1421,7 @@
         <w:pStyle w:val="PargrafodaLista"/>
         <w:numPr>
           <w:ilvl w:val="0"/>
-          <w:numId w:val="17"/>
+          <w:numId w:val="20"/>
         </w:numPr>
         <w:jc w:val="both"/>
       </w:pPr>
@@ -1399,7 +1429,19 @@
         <w:t>Depois de criada, deve-se poder mudar os dados de uma despesa tais como a descrição, o valor total a pagar</w:t>
       </w:r>
       <w:r>
-        <w:t>, o prazo limite (mudar ou remover se já tiver, adicionar se não tiver)</w:t>
+        <w:t xml:space="preserve">, o prazo limite (mudar ou remover se </w:t>
+      </w:r>
+      <w:r>
+        <w:t>existir</w:t>
+      </w:r>
+      <w:r>
+        <w:t xml:space="preserve">, adicionar se não </w:t>
+      </w:r>
+      <w:r>
+        <w:t>existir</w:t>
+      </w:r>
+      <w:r>
+        <w:t>)</w:t>
       </w:r>
       <w:r>
         <w:t>, os utilizadores que a devem pagar e a forma como está dividida pelos mesmos;</w:t>
@@ -1410,15 +1452,18 @@
         <w:pStyle w:val="PargrafodaLista"/>
         <w:numPr>
           <w:ilvl w:val="0"/>
-          <w:numId w:val="17"/>
+          <w:numId w:val="20"/>
         </w:numPr>
         <w:jc w:val="both"/>
       </w:pPr>
       <w:r>
-        <w:t xml:space="preserve">Quando um morador cria uma conta, se já existirem despesas registadas no sistema, a decisão de quais e que parte das despesas existentes deve ser paga pelo novo morador fica ao critério dos restantes moradores que </w:t>
-      </w:r>
-      <w:r>
-        <w:t>continuam a partilhar as despesas do apartamento</w:t>
+        <w:t xml:space="preserve">Quando um morador cria uma conta, se já existirem despesas registadas no sistema, a decisão de quais e que parte das despesas existentes deve ser paga pelo novo morador fica ao critério dos restantes moradores </w:t>
+      </w:r>
+      <w:r>
+        <w:t>que partilham</w:t>
+      </w:r>
+      <w:r>
+        <w:t xml:space="preserve"> as despesas do apartamento</w:t>
       </w:r>
       <w:r>
         <w:t>;</w:t>
@@ -1429,12 +1474,11 @@
         <w:pStyle w:val="PargrafodaLista"/>
         <w:numPr>
           <w:ilvl w:val="0"/>
-          <w:numId w:val="17"/>
+          <w:numId w:val="20"/>
         </w:numPr>
         <w:jc w:val="both"/>
       </w:pPr>
       <w:r>
-        <w:lastRenderedPageBreak/>
         <w:t xml:space="preserve">Qualquer </w:t>
       </w:r>
       <w:r>
@@ -1444,7 +1488,7 @@
         <w:t xml:space="preserve"> deverá poder sair da partilha de despesas do apartamento, através da eliminação da sua conta. </w:t>
       </w:r>
       <w:r>
-        <w:t>Sempre que</w:t>
+        <w:t>Se</w:t>
       </w:r>
       <w:r>
         <w:t>, ao abandonar a partilha de despesas, o morador ainda tiver despesas ou dívidas por pagar, o registo do pagamento das despesa</w:t>
@@ -1465,7 +1509,13 @@
         <w:t xml:space="preserve"> que</w:t>
       </w:r>
       <w:r>
-        <w:t xml:space="preserve"> o registo do pagamento das dívidas, </w:t>
+        <w:t xml:space="preserve"> o r</w:t>
+      </w:r>
+      <w:r>
+        <w:t>egisto do pagamento das dívidas</w:t>
+      </w:r>
+      <w:r>
+        <w:t xml:space="preserve"> </w:t>
       </w:r>
       <w:r>
         <w:t>deverá caber ao</w:t>
@@ -1480,15 +1530,7 @@
         <w:t>) respetivo(s)</w:t>
       </w:r>
       <w:r>
-        <w:t xml:space="preserve"> credor(</w:t>
-      </w:r>
-      <w:proofErr w:type="spellStart"/>
-      <w:r>
-        <w:t>es</w:t>
-      </w:r>
-      <w:proofErr w:type="spellEnd"/>
-      <w:r>
-        <w:t>)</w:t>
+        <w:t xml:space="preserve"> credor(es)</w:t>
       </w:r>
       <w:r>
         <w:t>;</w:t>
@@ -1529,7 +1571,6 @@
         </w:numPr>
       </w:pPr>
       <w:r>
-        <w:lastRenderedPageBreak/>
         <w:t>Modelo de domínio</w:t>
       </w:r>
     </w:p>
@@ -1667,14 +1708,27 @@
       <w:r>
         <w:t xml:space="preserve">Figura </w:t>
       </w:r>
-      <w:fldSimple w:instr=" SEQ Figura \* ARABIC ">
-        <w:r>
-          <w:rPr>
-            <w:noProof/>
-          </w:rPr>
-          <w:t>1</w:t>
-        </w:r>
-      </w:fldSimple>
+      <w:r>
+        <w:fldChar w:fldCharType="begin"/>
+      </w:r>
+      <w:r>
+        <w:instrText xml:space="preserve"> SEQ Figura \* ARABIC </w:instrText>
+      </w:r>
+      <w:r>
+        <w:fldChar w:fldCharType="separate"/>
+      </w:r>
+      <w:r>
+        <w:rPr>
+          <w:noProof/>
+        </w:rPr>
+        <w:t>1</w:t>
+      </w:r>
+      <w:r>
+        <w:rPr>
+          <w:noProof/>
+        </w:rPr>
+        <w:fldChar w:fldCharType="end"/>
+      </w:r>
       <w:r>
         <w:t>-</w:t>
       </w:r>
@@ -1706,7 +1760,6 @@
         </w:numPr>
       </w:pPr>
       <w:r>
-        <w:lastRenderedPageBreak/>
         <w:t xml:space="preserve">Modelo e especificação de </w:t>
       </w:r>
       <w:r>
@@ -1771,19 +1824,11 @@
             <w:gridSpan w:val="3"/>
           </w:tcPr>
           <w:p>
-            <w:proofErr w:type="gramStart"/>
-            <w:r>
-              <w:rPr>
-                <w:b/>
-              </w:rPr>
-              <w:t>Use Case</w:t>
-            </w:r>
-            <w:proofErr w:type="gramEnd"/>
-            <w:r>
-              <w:rPr>
-                <w:b/>
-              </w:rPr>
-              <w:t xml:space="preserve">: </w:t>
+            <w:r>
+              <w:rPr>
+                <w:b/>
+              </w:rPr>
+              <w:t xml:space="preserve">Use Case: </w:t>
             </w:r>
             <w:r>
               <w:t>Registar Morador</w:t>
@@ -1821,21 +1866,10 @@
               <w:rPr>
                 <w:b/>
               </w:rPr>
-              <w:t>Pré-condição</w:t>
-            </w:r>
-            <w:proofErr w:type="gramStart"/>
-            <w:r>
-              <w:rPr>
-                <w:b/>
-              </w:rPr>
-              <w:t xml:space="preserve">: </w:t>
-            </w:r>
-            <w:r>
-              <w:t>Nenhum</w:t>
-            </w:r>
-            <w:proofErr w:type="gramEnd"/>
-            <w:r>
-              <w:t xml:space="preserve"> morador autenticado</w:t>
+              <w:t xml:space="preserve">Pré-condição: </w:t>
+            </w:r>
+            <w:r>
+              <w:t>Nenhum morador autenticado</w:t>
             </w:r>
           </w:p>
         </w:tc>
@@ -2018,19 +2052,11 @@
                 <w:b/>
               </w:rPr>
             </w:pPr>
-            <w:proofErr w:type="gramStart"/>
-            <w:r>
-              <w:rPr>
-                <w:b/>
-              </w:rPr>
-              <w:t>[Primeiro</w:t>
-            </w:r>
-            <w:proofErr w:type="gramEnd"/>
-            <w:r>
-              <w:rPr>
-                <w:b/>
-              </w:rPr>
-              <w:t xml:space="preserve"> morador a registar-se]</w:t>
+            <w:r>
+              <w:rPr>
+                <w:b/>
+              </w:rPr>
+              <w:t>[Primeiro morador a registar-se]</w:t>
             </w:r>
           </w:p>
         </w:tc>
@@ -2259,19 +2285,11 @@
             <w:gridSpan w:val="3"/>
           </w:tcPr>
           <w:p>
-            <w:proofErr w:type="gramStart"/>
-            <w:r>
-              <w:rPr>
-                <w:b/>
-              </w:rPr>
-              <w:t>Use Case</w:t>
-            </w:r>
-            <w:proofErr w:type="gramEnd"/>
-            <w:r>
-              <w:rPr>
-                <w:b/>
-              </w:rPr>
-              <w:t xml:space="preserve">: </w:t>
+            <w:r>
+              <w:rPr>
+                <w:b/>
+              </w:rPr>
+              <w:t xml:space="preserve">Use Case: </w:t>
             </w:r>
             <w:r>
               <w:t>Autenticar Morador</w:t>
@@ -2309,21 +2327,10 @@
               <w:rPr>
                 <w:b/>
               </w:rPr>
-              <w:t>Pré-condição</w:t>
-            </w:r>
-            <w:proofErr w:type="gramStart"/>
-            <w:r>
-              <w:rPr>
-                <w:b/>
-              </w:rPr>
-              <w:t xml:space="preserve">: </w:t>
-            </w:r>
-            <w:r>
-              <w:t>Nenhum</w:t>
-            </w:r>
-            <w:proofErr w:type="gramEnd"/>
-            <w:r>
-              <w:t xml:space="preserve"> morador autenticado</w:t>
+              <w:t xml:space="preserve">Pré-condição: </w:t>
+            </w:r>
+            <w:r>
+              <w:t>Nenhum morador autenticado</w:t>
             </w:r>
           </w:p>
         </w:tc>
@@ -2575,20 +2582,11 @@
             <w:gridSpan w:val="3"/>
           </w:tcPr>
           <w:p>
-            <w:proofErr w:type="gramStart"/>
-            <w:r>
-              <w:rPr>
-                <w:b/>
-              </w:rPr>
-              <w:lastRenderedPageBreak/>
-              <w:t>Use Case</w:t>
-            </w:r>
-            <w:proofErr w:type="gramEnd"/>
-            <w:r>
-              <w:rPr>
-                <w:b/>
-              </w:rPr>
-              <w:t xml:space="preserve">: </w:t>
+            <w:r>
+              <w:rPr>
+                <w:b/>
+              </w:rPr>
+              <w:t xml:space="preserve">Use Case: </w:t>
             </w:r>
             <w:r>
               <w:t>Terminar Sessão</w:t>
@@ -2626,21 +2624,10 @@
               <w:rPr>
                 <w:b/>
               </w:rPr>
-              <w:t>Pré-condição</w:t>
-            </w:r>
-            <w:proofErr w:type="gramStart"/>
-            <w:r>
-              <w:rPr>
-                <w:b/>
-              </w:rPr>
-              <w:t xml:space="preserve">: </w:t>
-            </w:r>
-            <w:r>
-              <w:t>Existe</w:t>
-            </w:r>
-            <w:proofErr w:type="gramEnd"/>
-            <w:r>
-              <w:t xml:space="preserve"> um morador autenticado</w:t>
+              <w:t xml:space="preserve">Pré-condição: </w:t>
+            </w:r>
+            <w:r>
+              <w:t>Existe um morador autenticado</w:t>
             </w:r>
           </w:p>
         </w:tc>
@@ -2777,19 +2764,11 @@
             <w:gridSpan w:val="3"/>
           </w:tcPr>
           <w:p>
-            <w:proofErr w:type="gramStart"/>
-            <w:r>
-              <w:rPr>
-                <w:b/>
-              </w:rPr>
-              <w:t>Use Case</w:t>
-            </w:r>
-            <w:proofErr w:type="gramEnd"/>
-            <w:r>
-              <w:rPr>
-                <w:b/>
-              </w:rPr>
-              <w:t xml:space="preserve">: </w:t>
+            <w:r>
+              <w:rPr>
+                <w:b/>
+              </w:rPr>
+              <w:t xml:space="preserve">Use Case: </w:t>
             </w:r>
             <w:r>
               <w:t>Eliminar Conta</w:t>
@@ -2808,21 +2787,10 @@
               <w:rPr>
                 <w:b/>
               </w:rPr>
-              <w:t>Descrição</w:t>
-            </w:r>
-            <w:proofErr w:type="gramStart"/>
-            <w:r>
-              <w:rPr>
-                <w:b/>
-              </w:rPr>
-              <w:t xml:space="preserve">: </w:t>
-            </w:r>
-            <w:r>
-              <w:t>Eliminar</w:t>
-            </w:r>
-            <w:proofErr w:type="gramEnd"/>
-            <w:r>
-              <w:t xml:space="preserve"> uma conta do sistema</w:t>
+              <w:t xml:space="preserve">Descrição: </w:t>
+            </w:r>
+            <w:r>
+              <w:t>Eliminar uma conta do sistema</w:t>
             </w:r>
           </w:p>
         </w:tc>
@@ -2838,21 +2806,10 @@
               <w:rPr>
                 <w:b/>
               </w:rPr>
-              <w:t>Pré-condição</w:t>
-            </w:r>
-            <w:proofErr w:type="gramStart"/>
-            <w:r>
-              <w:rPr>
-                <w:b/>
-              </w:rPr>
-              <w:t xml:space="preserve">: </w:t>
-            </w:r>
-            <w:r>
-              <w:t>Existe</w:t>
-            </w:r>
-            <w:proofErr w:type="gramEnd"/>
-            <w:r>
-              <w:t xml:space="preserve"> um morador autenticado</w:t>
+              <w:t xml:space="preserve">Pré-condição: </w:t>
+            </w:r>
+            <w:r>
+              <w:t>Existe um morador autenticado</w:t>
             </w:r>
           </w:p>
         </w:tc>
@@ -3021,21 +2978,7 @@
               <w:rPr>
                 <w:b/>
               </w:rPr>
-              <w:t>&lt;&lt;</w:t>
-            </w:r>
-            <w:proofErr w:type="spellStart"/>
-            <w:r>
-              <w:rPr>
-                <w:b/>
-              </w:rPr>
-              <w:t>include</w:t>
-            </w:r>
-            <w:proofErr w:type="spellEnd"/>
-            <w:r>
-              <w:rPr>
-                <w:b/>
-              </w:rPr>
-              <w:t>&gt;&gt;</w:t>
+              <w:t>&lt;&lt;include&gt;&gt;</w:t>
             </w:r>
             <w:r>
               <w:t xml:space="preserve"> Terminar Sessão</w:t>
@@ -3096,21 +3039,7 @@
               <w:rPr>
                 <w:b/>
               </w:rPr>
-              <w:t xml:space="preserve">[O </w:t>
-            </w:r>
-            <w:proofErr w:type="spellStart"/>
-            <w:r>
-              <w:rPr>
-                <w:b/>
-              </w:rPr>
-              <w:t>actor</w:t>
-            </w:r>
-            <w:proofErr w:type="spellEnd"/>
-            <w:r>
-              <w:rPr>
-                <w:b/>
-              </w:rPr>
-              <w:t xml:space="preserve"> é o único morador registado no sistema]</w:t>
+              <w:t>[O actor é o único morador registado no sistema]</w:t>
             </w:r>
           </w:p>
         </w:tc>
@@ -3255,19 +3184,11 @@
             <w:gridSpan w:val="3"/>
           </w:tcPr>
           <w:p>
-            <w:proofErr w:type="gramStart"/>
-            <w:r>
-              <w:rPr>
-                <w:b/>
-              </w:rPr>
-              <w:t>Use Case</w:t>
-            </w:r>
-            <w:proofErr w:type="gramEnd"/>
-            <w:r>
-              <w:rPr>
-                <w:b/>
-              </w:rPr>
-              <w:t>:</w:t>
+            <w:r>
+              <w:rPr>
+                <w:b/>
+              </w:rPr>
+              <w:t>Use Case:</w:t>
             </w:r>
             <w:r>
               <w:t xml:space="preserve"> </w:t>
@@ -3595,25 +3516,14 @@
             <w:gridSpan w:val="3"/>
           </w:tcPr>
           <w:p>
-            <w:proofErr w:type="gramStart"/>
-            <w:r>
-              <w:rPr>
-                <w:b/>
-              </w:rPr>
-              <w:t>Use Case</w:t>
-            </w:r>
-            <w:proofErr w:type="gramEnd"/>
-            <w:r>
-              <w:rPr>
-                <w:b/>
-              </w:rPr>
-              <w:t>:</w:t>
-            </w:r>
-            <w:r>
-              <w:t xml:space="preserve"> Alterar </w:t>
-            </w:r>
-            <w:r>
-              <w:t>password</w:t>
+            <w:r>
+              <w:rPr>
+                <w:b/>
+              </w:rPr>
+              <w:t>Use Case:</w:t>
+            </w:r>
+            <w:r>
+              <w:t xml:space="preserve"> Alterar password</w:t>
             </w:r>
           </w:p>
         </w:tc>
@@ -3632,13 +3542,7 @@
               <w:t xml:space="preserve">Descrição: </w:t>
             </w:r>
             <w:r>
-              <w:t>Morador autenticado a</w:t>
-            </w:r>
-            <w:r>
-              <w:t>ltera a password da sua conta</w:t>
-            </w:r>
-            <w:r>
-              <w:t xml:space="preserve"> </w:t>
+              <w:t xml:space="preserve">Morador autenticado altera a password da sua conta </w:t>
             </w:r>
           </w:p>
         </w:tc>
@@ -3679,16 +3583,7 @@
               <w:t xml:space="preserve">Conta do </w:t>
             </w:r>
             <w:r>
-              <w:t>Morador fica com um</w:t>
-            </w:r>
-            <w:r>
-              <w:t>a</w:t>
-            </w:r>
-            <w:r>
-              <w:t xml:space="preserve"> </w:t>
-            </w:r>
-            <w:r>
-              <w:t>password de conta diferente</w:t>
+              <w:t>Morador fica com uma password de conta diferente</w:t>
             </w:r>
           </w:p>
         </w:tc>
@@ -3846,19 +3741,11 @@
             <w:gridSpan w:val="3"/>
           </w:tcPr>
           <w:p>
-            <w:proofErr w:type="gramStart"/>
-            <w:r>
-              <w:rPr>
-                <w:b/>
-              </w:rPr>
-              <w:t>Use Case</w:t>
-            </w:r>
-            <w:proofErr w:type="gramEnd"/>
-            <w:r>
-              <w:rPr>
-                <w:b/>
-              </w:rPr>
-              <w:t xml:space="preserve">: </w:t>
+            <w:r>
+              <w:rPr>
+                <w:b/>
+              </w:rPr>
+              <w:t xml:space="preserve">Use Case: </w:t>
             </w:r>
             <w:r>
               <w:t>Registar despesa</w:t>
@@ -3924,21 +3811,10 @@
               <w:rPr>
                 <w:b/>
               </w:rPr>
-              <w:t>Pós-condição</w:t>
-            </w:r>
-            <w:proofErr w:type="gramStart"/>
-            <w:r>
-              <w:rPr>
-                <w:b/>
-              </w:rPr>
-              <w:t xml:space="preserve">: </w:t>
-            </w:r>
-            <w:r>
-              <w:t>Uma</w:t>
-            </w:r>
-            <w:proofErr w:type="gramEnd"/>
-            <w:r>
-              <w:t xml:space="preserve"> nova despesa fica registada no sistema</w:t>
+              <w:t xml:space="preserve">Pós-condição: </w:t>
+            </w:r>
+            <w:r>
+              <w:t>Uma nova despesa fica registada no sistema</w:t>
             </w:r>
           </w:p>
         </w:tc>
@@ -4661,15 +4537,7 @@
           </w:tcPr>
           <w:p>
             <w:r>
-              <w:t>4.2. Indica periodicidade da despesa (</w:t>
-            </w:r>
-            <w:proofErr w:type="gramStart"/>
-            <w:r>
-              <w:t>i.e.</w:t>
-            </w:r>
-            <w:proofErr w:type="gramEnd"/>
-            <w:r>
-              <w:t xml:space="preserve"> com que frequência é que a despesa deve ser paga)</w:t>
+              <w:t>4.2. Indica periodicidade da despesa (i.e. com que frequência é que a despesa deve ser paga)</w:t>
             </w:r>
           </w:p>
         </w:tc>
@@ -4970,19 +4838,11 @@
             <w:gridSpan w:val="3"/>
           </w:tcPr>
           <w:p>
-            <w:proofErr w:type="gramStart"/>
-            <w:r>
-              <w:rPr>
-                <w:b/>
-              </w:rPr>
-              <w:t>Use Case</w:t>
-            </w:r>
-            <w:proofErr w:type="gramEnd"/>
-            <w:r>
-              <w:rPr>
-                <w:b/>
-              </w:rPr>
-              <w:t xml:space="preserve">: </w:t>
+            <w:r>
+              <w:rPr>
+                <w:b/>
+              </w:rPr>
+              <w:t xml:space="preserve">Use Case: </w:t>
             </w:r>
             <w:r>
               <w:t>Registar Pagamento</w:t>
@@ -5544,20 +5404,11 @@
             <w:gridSpan w:val="3"/>
           </w:tcPr>
           <w:p>
-            <w:proofErr w:type="gramStart"/>
-            <w:r>
-              <w:rPr>
-                <w:b/>
-              </w:rPr>
-              <w:lastRenderedPageBreak/>
-              <w:t>Use Case</w:t>
-            </w:r>
-            <w:proofErr w:type="gramEnd"/>
-            <w:r>
-              <w:rPr>
-                <w:b/>
-              </w:rPr>
-              <w:t xml:space="preserve">: </w:t>
+            <w:r>
+              <w:rPr>
+                <w:b/>
+              </w:rPr>
+              <w:t xml:space="preserve">Use Case: </w:t>
             </w:r>
             <w:r>
               <w:t>Consultar Conta Corrente</w:t>
@@ -5797,19 +5648,11 @@
             <w:gridSpan w:val="3"/>
           </w:tcPr>
           <w:p>
-            <w:proofErr w:type="gramStart"/>
-            <w:r>
-              <w:rPr>
-                <w:b/>
-              </w:rPr>
-              <w:t>Use Case</w:t>
-            </w:r>
-            <w:proofErr w:type="gramEnd"/>
-            <w:r>
-              <w:rPr>
-                <w:b/>
-              </w:rPr>
-              <w:t xml:space="preserve">: </w:t>
+            <w:r>
+              <w:rPr>
+                <w:b/>
+              </w:rPr>
+              <w:t xml:space="preserve">Use Case: </w:t>
             </w:r>
             <w:r>
               <w:t>Editar despesa</w:t>
@@ -6132,8 +5975,6 @@
             <w:r>
               <w:t>Remover despesa</w:t>
             </w:r>
-            <w:bookmarkStart w:id="0" w:name="_GoBack"/>
-            <w:bookmarkEnd w:id="0"/>
           </w:p>
         </w:tc>
       </w:tr>
@@ -6453,19 +6294,11 @@
             <w:gridSpan w:val="3"/>
           </w:tcPr>
           <w:p>
-            <w:proofErr w:type="gramStart"/>
-            <w:r>
-              <w:rPr>
-                <w:b/>
-              </w:rPr>
-              <w:t>Use Case</w:t>
-            </w:r>
-            <w:proofErr w:type="gramEnd"/>
-            <w:r>
-              <w:rPr>
-                <w:b/>
-              </w:rPr>
-              <w:t xml:space="preserve">: </w:t>
+            <w:r>
+              <w:rPr>
+                <w:b/>
+              </w:rPr>
+              <w:t xml:space="preserve">Use Case: </w:t>
             </w:r>
             <w:r>
               <w:t>Fazer alguma coisa</w:t>
@@ -6503,7 +6336,6 @@
               <w:rPr>
                 <w:b/>
               </w:rPr>
-              <w:lastRenderedPageBreak/>
               <w:t xml:space="preserve">Pré-condição: </w:t>
             </w:r>
             <w:r>
@@ -6774,7 +6606,7 @@
 </file>
 
 <file path=word/endnotes.xml><?xml version="1.0" encoding="utf-8"?>
-<w:endnotes xmlns:wpc="http://schemas.microsoft.com/office/word/2010/wordprocessingCanvas" xmlns:cx="http://schemas.microsoft.com/office/drawing/2014/chartex" xmlns:cx1="http://schemas.microsoft.com/office/drawing/2015/9/8/chartex" xmlns:cx2="http://schemas.microsoft.com/office/drawing/2015/10/21/chartex" xmlns:cx3="http://schemas.microsoft.com/office/drawing/2016/5/9/chartex" xmlns:cx4="http://schemas.microsoft.com/office/drawing/2016/5/10/chartex" xmlns:cx5="http://schemas.microsoft.com/office/drawing/2016/5/11/chartex" xmlns:mc="http://schemas.openxmlformats.org/markup-compatibility/2006" xmlns:o="urn:schemas-microsoft-com:office:office" xmlns:r="http://schemas.openxmlformats.org/officeDocument/2006/relationships" xmlns:m="http://schemas.openxmlformats.org/officeDocument/2006/math" xmlns:v="urn:schemas-microsoft-com:vml" xmlns:wp14="http://schemas.microsoft.com/office/word/2010/wordprocessingDrawing" xmlns:wp="http://schemas.openxmlformats.org/drawingml/2006/wordprocessingDrawing" xmlns:w10="urn:schemas-microsoft-com:office:word" xmlns:w="http://schemas.openxmlformats.org/wordprocessingml/2006/main" xmlns:w14="http://schemas.microsoft.com/office/word/2010/wordml" xmlns:w15="http://schemas.microsoft.com/office/word/2012/wordml" xmlns:w16se="http://schemas.microsoft.com/office/word/2015/wordml/symex" xmlns:wpg="http://schemas.microsoft.com/office/word/2010/wordprocessingGroup" xmlns:wpi="http://schemas.microsoft.com/office/word/2010/wordprocessingInk" xmlns:wne="http://schemas.microsoft.com/office/word/2006/wordml" xmlns:wps="http://schemas.microsoft.com/office/word/2010/wordprocessingShape" mc:Ignorable="w14 w15 w16se wp14">
+<w:endnotes xmlns:wpc="http://schemas.microsoft.com/office/word/2010/wordprocessingCanvas" xmlns:cx="http://schemas.microsoft.com/office/drawing/2014/chartex" xmlns:cx1="http://schemas.microsoft.com/office/drawing/2015/9/8/chartex" xmlns:cx2="http://schemas.microsoft.com/office/drawing/2015/10/21/chartex" xmlns:mc="http://schemas.openxmlformats.org/markup-compatibility/2006" xmlns:o="urn:schemas-microsoft-com:office:office" xmlns:r="http://schemas.openxmlformats.org/officeDocument/2006/relationships" xmlns:m="http://schemas.openxmlformats.org/officeDocument/2006/math" xmlns:v="urn:schemas-microsoft-com:vml" xmlns:wp14="http://schemas.microsoft.com/office/word/2010/wordprocessingDrawing" xmlns:wp="http://schemas.openxmlformats.org/drawingml/2006/wordprocessingDrawing" xmlns:w10="urn:schemas-microsoft-com:office:word" xmlns:w="http://schemas.openxmlformats.org/wordprocessingml/2006/main" xmlns:w14="http://schemas.microsoft.com/office/word/2010/wordml" xmlns:w15="http://schemas.microsoft.com/office/word/2012/wordml" xmlns:w16se="http://schemas.microsoft.com/office/word/2015/wordml/symex" xmlns:wpg="http://schemas.microsoft.com/office/word/2010/wordprocessingGroup" xmlns:wpi="http://schemas.microsoft.com/office/word/2010/wordprocessingInk" xmlns:wne="http://schemas.microsoft.com/office/word/2006/wordml" xmlns:wps="http://schemas.microsoft.com/office/word/2010/wordprocessingShape" mc:Ignorable="w14 w15 w16se wp14">
   <w:endnote w:type="separator" w:id="-1">
     <w:p>
       <w:pPr>
@@ -6799,7 +6631,7 @@
 </file>
 
 <file path=word/footer1.xml><?xml version="1.0" encoding="utf-8"?>
-<w:ftr xmlns:wpc="http://schemas.microsoft.com/office/word/2010/wordprocessingCanvas" xmlns:cx="http://schemas.microsoft.com/office/drawing/2014/chartex" xmlns:cx1="http://schemas.microsoft.com/office/drawing/2015/9/8/chartex" xmlns:cx2="http://schemas.microsoft.com/office/drawing/2015/10/21/chartex" xmlns:cx3="http://schemas.microsoft.com/office/drawing/2016/5/9/chartex" xmlns:cx4="http://schemas.microsoft.com/office/drawing/2016/5/10/chartex" xmlns:cx5="http://schemas.microsoft.com/office/drawing/2016/5/11/chartex" xmlns:mc="http://schemas.openxmlformats.org/markup-compatibility/2006" xmlns:o="urn:schemas-microsoft-com:office:office" xmlns:r="http://schemas.openxmlformats.org/officeDocument/2006/relationships" xmlns:m="http://schemas.openxmlformats.org/officeDocument/2006/math" xmlns:v="urn:schemas-microsoft-com:vml" xmlns:wp14="http://schemas.microsoft.com/office/word/2010/wordprocessingDrawing" xmlns:wp="http://schemas.openxmlformats.org/drawingml/2006/wordprocessingDrawing" xmlns:w10="urn:schemas-microsoft-com:office:word" xmlns:w="http://schemas.openxmlformats.org/wordprocessingml/2006/main" xmlns:w14="http://schemas.microsoft.com/office/word/2010/wordml" xmlns:w15="http://schemas.microsoft.com/office/word/2012/wordml" xmlns:w16se="http://schemas.microsoft.com/office/word/2015/wordml/symex" xmlns:wpg="http://schemas.microsoft.com/office/word/2010/wordprocessingGroup" xmlns:wpi="http://schemas.microsoft.com/office/word/2010/wordprocessingInk" xmlns:wne="http://schemas.microsoft.com/office/word/2006/wordml" xmlns:wps="http://schemas.microsoft.com/office/word/2010/wordprocessingShape" mc:Ignorable="w14 w15 w16se wp14">
+<w:ftr xmlns:wpc="http://schemas.microsoft.com/office/word/2010/wordprocessingCanvas" xmlns:cx="http://schemas.microsoft.com/office/drawing/2014/chartex" xmlns:cx1="http://schemas.microsoft.com/office/drawing/2015/9/8/chartex" xmlns:cx2="http://schemas.microsoft.com/office/drawing/2015/10/21/chartex" xmlns:mc="http://schemas.openxmlformats.org/markup-compatibility/2006" xmlns:o="urn:schemas-microsoft-com:office:office" xmlns:r="http://schemas.openxmlformats.org/officeDocument/2006/relationships" xmlns:m="http://schemas.openxmlformats.org/officeDocument/2006/math" xmlns:v="urn:schemas-microsoft-com:vml" xmlns:wp14="http://schemas.microsoft.com/office/word/2010/wordprocessingDrawing" xmlns:wp="http://schemas.openxmlformats.org/drawingml/2006/wordprocessingDrawing" xmlns:w10="urn:schemas-microsoft-com:office:word" xmlns:w="http://schemas.openxmlformats.org/wordprocessingml/2006/main" xmlns:w14="http://schemas.microsoft.com/office/word/2010/wordml" xmlns:w15="http://schemas.microsoft.com/office/word/2012/wordml" xmlns:w16se="http://schemas.microsoft.com/office/word/2015/wordml/symex" xmlns:wpg="http://schemas.microsoft.com/office/word/2010/wordprocessingGroup" xmlns:wpi="http://schemas.microsoft.com/office/word/2010/wordprocessingInk" xmlns:wne="http://schemas.microsoft.com/office/word/2006/wordml" xmlns:wps="http://schemas.microsoft.com/office/word/2010/wordprocessingShape" mc:Ignorable="w14 w15 w16se wp14">
   <w:sdt>
     <w:sdtPr>
       <w:id w:val="-1531793099"/>
@@ -6828,7 +6660,7 @@
           <w:rPr>
             <w:noProof/>
           </w:rPr>
-          <w:t>10</w:t>
+          <w:t>3</w:t>
         </w:r>
         <w:r>
           <w:fldChar w:fldCharType="end"/>
@@ -6845,7 +6677,7 @@
 </file>
 
 <file path=word/footnotes.xml><?xml version="1.0" encoding="utf-8"?>
-<w:footnotes xmlns:wpc="http://schemas.microsoft.com/office/word/2010/wordprocessingCanvas" xmlns:cx="http://schemas.microsoft.com/office/drawing/2014/chartex" xmlns:cx1="http://schemas.microsoft.com/office/drawing/2015/9/8/chartex" xmlns:cx2="http://schemas.microsoft.com/office/drawing/2015/10/21/chartex" xmlns:cx3="http://schemas.microsoft.com/office/drawing/2016/5/9/chartex" xmlns:cx4="http://schemas.microsoft.com/office/drawing/2016/5/10/chartex" xmlns:cx5="http://schemas.microsoft.com/office/drawing/2016/5/11/chartex" xmlns:mc="http://schemas.openxmlformats.org/markup-compatibility/2006" xmlns:o="urn:schemas-microsoft-com:office:office" xmlns:r="http://schemas.openxmlformats.org/officeDocument/2006/relationships" xmlns:m="http://schemas.openxmlformats.org/officeDocument/2006/math" xmlns:v="urn:schemas-microsoft-com:vml" xmlns:wp14="http://schemas.microsoft.com/office/word/2010/wordprocessingDrawing" xmlns:wp="http://schemas.openxmlformats.org/drawingml/2006/wordprocessingDrawing" xmlns:w10="urn:schemas-microsoft-com:office:word" xmlns:w="http://schemas.openxmlformats.org/wordprocessingml/2006/main" xmlns:w14="http://schemas.microsoft.com/office/word/2010/wordml" xmlns:w15="http://schemas.microsoft.com/office/word/2012/wordml" xmlns:w16se="http://schemas.microsoft.com/office/word/2015/wordml/symex" xmlns:wpg="http://schemas.microsoft.com/office/word/2010/wordprocessingGroup" xmlns:wpi="http://schemas.microsoft.com/office/word/2010/wordprocessingInk" xmlns:wne="http://schemas.microsoft.com/office/word/2006/wordml" xmlns:wps="http://schemas.microsoft.com/office/word/2010/wordprocessingShape" mc:Ignorable="w14 w15 w16se wp14">
+<w:footnotes xmlns:wpc="http://schemas.microsoft.com/office/word/2010/wordprocessingCanvas" xmlns:cx="http://schemas.microsoft.com/office/drawing/2014/chartex" xmlns:cx1="http://schemas.microsoft.com/office/drawing/2015/9/8/chartex" xmlns:cx2="http://schemas.microsoft.com/office/drawing/2015/10/21/chartex" xmlns:mc="http://schemas.openxmlformats.org/markup-compatibility/2006" xmlns:o="urn:schemas-microsoft-com:office:office" xmlns:r="http://schemas.openxmlformats.org/officeDocument/2006/relationships" xmlns:m="http://schemas.openxmlformats.org/officeDocument/2006/math" xmlns:v="urn:schemas-microsoft-com:vml" xmlns:wp14="http://schemas.microsoft.com/office/word/2010/wordprocessingDrawing" xmlns:wp="http://schemas.openxmlformats.org/drawingml/2006/wordprocessingDrawing" xmlns:w10="urn:schemas-microsoft-com:office:word" xmlns:w="http://schemas.openxmlformats.org/wordprocessingml/2006/main" xmlns:w14="http://schemas.microsoft.com/office/word/2010/wordml" xmlns:w15="http://schemas.microsoft.com/office/word/2012/wordml" xmlns:w16se="http://schemas.microsoft.com/office/word/2015/wordml/symex" xmlns:wpg="http://schemas.microsoft.com/office/word/2010/wordprocessingGroup" xmlns:wpi="http://schemas.microsoft.com/office/word/2010/wordprocessingInk" xmlns:wne="http://schemas.microsoft.com/office/word/2006/wordml" xmlns:wps="http://schemas.microsoft.com/office/word/2010/wordprocessingShape" mc:Ignorable="w14 w15 w16se wp14">
   <w:footnote w:type="separator" w:id="-1">
     <w:p>
       <w:pPr>
@@ -6870,21 +6702,13 @@
 </file>
 
 <file path=word/header1.xml><?xml version="1.0" encoding="utf-8"?>
-<w:hdr xmlns:wpc="http://schemas.microsoft.com/office/word/2010/wordprocessingCanvas" xmlns:cx="http://schemas.microsoft.com/office/drawing/2014/chartex" xmlns:cx1="http://schemas.microsoft.com/office/drawing/2015/9/8/chartex" xmlns:cx2="http://schemas.microsoft.com/office/drawing/2015/10/21/chartex" xmlns:cx3="http://schemas.microsoft.com/office/drawing/2016/5/9/chartex" xmlns:cx4="http://schemas.microsoft.com/office/drawing/2016/5/10/chartex" xmlns:cx5="http://schemas.microsoft.com/office/drawing/2016/5/11/chartex" xmlns:mc="http://schemas.openxmlformats.org/markup-compatibility/2006" xmlns:o="urn:schemas-microsoft-com:office:office" xmlns:r="http://schemas.openxmlformats.org/officeDocument/2006/relationships" xmlns:m="http://schemas.openxmlformats.org/officeDocument/2006/math" xmlns:v="urn:schemas-microsoft-com:vml" xmlns:wp14="http://schemas.microsoft.com/office/word/2010/wordprocessingDrawing" xmlns:wp="http://schemas.openxmlformats.org/drawingml/2006/wordprocessingDrawing" xmlns:w10="urn:schemas-microsoft-com:office:word" xmlns:w="http://schemas.openxmlformats.org/wordprocessingml/2006/main" xmlns:w14="http://schemas.microsoft.com/office/word/2010/wordml" xmlns:w15="http://schemas.microsoft.com/office/word/2012/wordml" xmlns:w16se="http://schemas.microsoft.com/office/word/2015/wordml/symex" xmlns:wpg="http://schemas.microsoft.com/office/word/2010/wordprocessingGroup" xmlns:wpi="http://schemas.microsoft.com/office/word/2010/wordprocessingInk" xmlns:wne="http://schemas.microsoft.com/office/word/2006/wordml" xmlns:wps="http://schemas.microsoft.com/office/word/2010/wordprocessingShape" mc:Ignorable="w14 w15 w16se wp14">
+<w:hdr xmlns:wpc="http://schemas.microsoft.com/office/word/2010/wordprocessingCanvas" xmlns:cx="http://schemas.microsoft.com/office/drawing/2014/chartex" xmlns:cx1="http://schemas.microsoft.com/office/drawing/2015/9/8/chartex" xmlns:cx2="http://schemas.microsoft.com/office/drawing/2015/10/21/chartex" xmlns:mc="http://schemas.openxmlformats.org/markup-compatibility/2006" xmlns:o="urn:schemas-microsoft-com:office:office" xmlns:r="http://schemas.openxmlformats.org/officeDocument/2006/relationships" xmlns:m="http://schemas.openxmlformats.org/officeDocument/2006/math" xmlns:v="urn:schemas-microsoft-com:vml" xmlns:wp14="http://schemas.microsoft.com/office/word/2010/wordprocessingDrawing" xmlns:wp="http://schemas.openxmlformats.org/drawingml/2006/wordprocessingDrawing" xmlns:w10="urn:schemas-microsoft-com:office:word" xmlns:w="http://schemas.openxmlformats.org/wordprocessingml/2006/main" xmlns:w14="http://schemas.microsoft.com/office/word/2010/wordml" xmlns:w15="http://schemas.microsoft.com/office/word/2012/wordml" xmlns:w16se="http://schemas.microsoft.com/office/word/2015/wordml/symex" xmlns:wpg="http://schemas.microsoft.com/office/word/2010/wordprocessingGroup" xmlns:wpi="http://schemas.microsoft.com/office/word/2010/wordprocessingInk" xmlns:wne="http://schemas.microsoft.com/office/word/2006/wordml" xmlns:wps="http://schemas.microsoft.com/office/word/2010/wordprocessingShape" mc:Ignorable="w14 w15 w16se wp14">
   <w:p>
     <w:pPr>
       <w:pStyle w:val="Cabealho"/>
     </w:pPr>
     <w:r>
-      <w:t>MIEI-</w:t>
-    </w:r>
-    <w:proofErr w:type="spellStart"/>
-    <w:r>
-      <w:t>UMinho</w:t>
-    </w:r>
-    <w:proofErr w:type="spellEnd"/>
-    <w:r>
-      <w:t xml:space="preserve"> 2016</w:t>
+      <w:t>MIEI-UMinho 2016</w:t>
     </w:r>
     <w:r>
       <w:t>/2017</w:t>
@@ -6906,7 +6730,7 @@
 </file>
 
 <file path=word/numbering.xml><?xml version="1.0" encoding="utf-8"?>
-<w:numbering xmlns:wpc="http://schemas.microsoft.com/office/word/2010/wordprocessingCanvas" xmlns:cx="http://schemas.microsoft.com/office/drawing/2014/chartex" xmlns:cx1="http://schemas.microsoft.com/office/drawing/2015/9/8/chartex" xmlns:cx2="http://schemas.microsoft.com/office/drawing/2015/10/21/chartex" xmlns:cx3="http://schemas.microsoft.com/office/drawing/2016/5/9/chartex" xmlns:cx4="http://schemas.microsoft.com/office/drawing/2016/5/10/chartex" xmlns:cx5="http://schemas.microsoft.com/office/drawing/2016/5/11/chartex" xmlns:mc="http://schemas.openxmlformats.org/markup-compatibility/2006" xmlns:o="urn:schemas-microsoft-com:office:office" xmlns:r="http://schemas.openxmlformats.org/officeDocument/2006/relationships" xmlns:m="http://schemas.openxmlformats.org/officeDocument/2006/math" xmlns:v="urn:schemas-microsoft-com:vml" xmlns:wp14="http://schemas.microsoft.com/office/word/2010/wordprocessingDrawing" xmlns:wp="http://schemas.openxmlformats.org/drawingml/2006/wordprocessingDrawing" xmlns:w10="urn:schemas-microsoft-com:office:word" xmlns:w="http://schemas.openxmlformats.org/wordprocessingml/2006/main" xmlns:w14="http://schemas.microsoft.com/office/word/2010/wordml" xmlns:w15="http://schemas.microsoft.com/office/word/2012/wordml" xmlns:w16se="http://schemas.microsoft.com/office/word/2015/wordml/symex" xmlns:wpg="http://schemas.microsoft.com/office/word/2010/wordprocessingGroup" xmlns:wpi="http://schemas.microsoft.com/office/word/2010/wordprocessingInk" xmlns:wne="http://schemas.microsoft.com/office/word/2006/wordml" xmlns:wps="http://schemas.microsoft.com/office/word/2010/wordprocessingShape" mc:Ignorable="w14 w15 w16se wp14">
+<w:numbering xmlns:wpc="http://schemas.microsoft.com/office/word/2010/wordprocessingCanvas" xmlns:cx="http://schemas.microsoft.com/office/drawing/2014/chartex" xmlns:cx1="http://schemas.microsoft.com/office/drawing/2015/9/8/chartex" xmlns:cx2="http://schemas.microsoft.com/office/drawing/2015/10/21/chartex" xmlns:mc="http://schemas.openxmlformats.org/markup-compatibility/2006" xmlns:o="urn:schemas-microsoft-com:office:office" xmlns:r="http://schemas.openxmlformats.org/officeDocument/2006/relationships" xmlns:m="http://schemas.openxmlformats.org/officeDocument/2006/math" xmlns:v="urn:schemas-microsoft-com:vml" xmlns:wp14="http://schemas.microsoft.com/office/word/2010/wordprocessingDrawing" xmlns:wp="http://schemas.openxmlformats.org/drawingml/2006/wordprocessingDrawing" xmlns:w10="urn:schemas-microsoft-com:office:word" xmlns:w="http://schemas.openxmlformats.org/wordprocessingml/2006/main" xmlns:w14="http://schemas.microsoft.com/office/word/2010/wordml" xmlns:w15="http://schemas.microsoft.com/office/word/2012/wordml" xmlns:w16se="http://schemas.microsoft.com/office/word/2015/wordml/symex" xmlns:wpg="http://schemas.microsoft.com/office/word/2010/wordprocessingGroup" xmlns:wpi="http://schemas.microsoft.com/office/word/2010/wordprocessingInk" xmlns:wne="http://schemas.microsoft.com/office/word/2006/wordml" xmlns:wps="http://schemas.microsoft.com/office/word/2010/wordprocessingShape" mc:Ignorable="w14 w15 w16se wp14">
   <w:abstractNum w:abstractNumId="0" w15:restartNumberingAfterBreak="0">
     <w:nsid w:val="06E3756A"/>
     <w:multiLevelType w:val="multilevel"/>
@@ -8081,6 +7905,119 @@
     </w:lvl>
   </w:abstractNum>
   <w:abstractNum w:abstractNumId="11" w15:restartNumberingAfterBreak="0">
+    <w:nsid w:val="3C67036A"/>
+    <w:multiLevelType w:val="hybridMultilevel"/>
+    <w:tmpl w:val="579EDF84"/>
+    <w:lvl w:ilvl="0" w:tplc="08160001">
+      <w:start w:val="1"/>
+      <w:numFmt w:val="bullet"/>
+      <w:lvlText w:val=""/>
+      <w:lvlJc w:val="left"/>
+      <w:pPr>
+        <w:ind w:left="765" w:hanging="360"/>
+      </w:pPr>
+      <w:rPr>
+        <w:rFonts w:ascii="Symbol" w:hAnsi="Symbol" w:hint="default"/>
+      </w:rPr>
+    </w:lvl>
+    <w:lvl w:ilvl="1" w:tplc="08160003">
+      <w:start w:val="1"/>
+      <w:numFmt w:val="bullet"/>
+      <w:lvlText w:val="o"/>
+      <w:lvlJc w:val="left"/>
+      <w:pPr>
+        <w:ind w:left="1485" w:hanging="360"/>
+      </w:pPr>
+      <w:rPr>
+        <w:rFonts w:ascii="Courier New" w:hAnsi="Courier New" w:cs="Courier New" w:hint="default"/>
+      </w:rPr>
+    </w:lvl>
+    <w:lvl w:ilvl="2" w:tplc="08160005" w:tentative="1">
+      <w:start w:val="1"/>
+      <w:numFmt w:val="bullet"/>
+      <w:lvlText w:val=""/>
+      <w:lvlJc w:val="left"/>
+      <w:pPr>
+        <w:ind w:left="2205" w:hanging="360"/>
+      </w:pPr>
+      <w:rPr>
+        <w:rFonts w:ascii="Wingdings" w:hAnsi="Wingdings" w:hint="default"/>
+      </w:rPr>
+    </w:lvl>
+    <w:lvl w:ilvl="3" w:tplc="08160001" w:tentative="1">
+      <w:start w:val="1"/>
+      <w:numFmt w:val="bullet"/>
+      <w:lvlText w:val=""/>
+      <w:lvlJc w:val="left"/>
+      <w:pPr>
+        <w:ind w:left="2925" w:hanging="360"/>
+      </w:pPr>
+      <w:rPr>
+        <w:rFonts w:ascii="Symbol" w:hAnsi="Symbol" w:hint="default"/>
+      </w:rPr>
+    </w:lvl>
+    <w:lvl w:ilvl="4" w:tplc="08160003" w:tentative="1">
+      <w:start w:val="1"/>
+      <w:numFmt w:val="bullet"/>
+      <w:lvlText w:val="o"/>
+      <w:lvlJc w:val="left"/>
+      <w:pPr>
+        <w:ind w:left="3645" w:hanging="360"/>
+      </w:pPr>
+      <w:rPr>
+        <w:rFonts w:ascii="Courier New" w:hAnsi="Courier New" w:cs="Courier New" w:hint="default"/>
+      </w:rPr>
+    </w:lvl>
+    <w:lvl w:ilvl="5" w:tplc="08160005" w:tentative="1">
+      <w:start w:val="1"/>
+      <w:numFmt w:val="bullet"/>
+      <w:lvlText w:val=""/>
+      <w:lvlJc w:val="left"/>
+      <w:pPr>
+        <w:ind w:left="4365" w:hanging="360"/>
+      </w:pPr>
+      <w:rPr>
+        <w:rFonts w:ascii="Wingdings" w:hAnsi="Wingdings" w:hint="default"/>
+      </w:rPr>
+    </w:lvl>
+    <w:lvl w:ilvl="6" w:tplc="08160001" w:tentative="1">
+      <w:start w:val="1"/>
+      <w:numFmt w:val="bullet"/>
+      <w:lvlText w:val=""/>
+      <w:lvlJc w:val="left"/>
+      <w:pPr>
+        <w:ind w:left="5085" w:hanging="360"/>
+      </w:pPr>
+      <w:rPr>
+        <w:rFonts w:ascii="Symbol" w:hAnsi="Symbol" w:hint="default"/>
+      </w:rPr>
+    </w:lvl>
+    <w:lvl w:ilvl="7" w:tplc="08160003" w:tentative="1">
+      <w:start w:val="1"/>
+      <w:numFmt w:val="bullet"/>
+      <w:lvlText w:val="o"/>
+      <w:lvlJc w:val="left"/>
+      <w:pPr>
+        <w:ind w:left="5805" w:hanging="360"/>
+      </w:pPr>
+      <w:rPr>
+        <w:rFonts w:ascii="Courier New" w:hAnsi="Courier New" w:cs="Courier New" w:hint="default"/>
+      </w:rPr>
+    </w:lvl>
+    <w:lvl w:ilvl="8" w:tplc="08160005" w:tentative="1">
+      <w:start w:val="1"/>
+      <w:numFmt w:val="bullet"/>
+      <w:lvlText w:val=""/>
+      <w:lvlJc w:val="left"/>
+      <w:pPr>
+        <w:ind w:left="6525" w:hanging="360"/>
+      </w:pPr>
+      <w:rPr>
+        <w:rFonts w:ascii="Wingdings" w:hAnsi="Wingdings" w:hint="default"/>
+      </w:rPr>
+    </w:lvl>
+  </w:abstractNum>
+  <w:abstractNum w:abstractNumId="12" w15:restartNumberingAfterBreak="0">
     <w:nsid w:val="3DFE7692"/>
     <w:multiLevelType w:val="hybridMultilevel"/>
     <w:tmpl w:val="926A8170"/>
@@ -8166,7 +8103,7 @@
       </w:pPr>
     </w:lvl>
   </w:abstractNum>
-  <w:abstractNum w:abstractNumId="12" w15:restartNumberingAfterBreak="0">
+  <w:abstractNum w:abstractNumId="13" w15:restartNumberingAfterBreak="0">
     <w:nsid w:val="49A75983"/>
     <w:multiLevelType w:val="hybridMultilevel"/>
     <w:tmpl w:val="AF028510"/>
@@ -8252,7 +8189,7 @@
       </w:pPr>
     </w:lvl>
   </w:abstractNum>
-  <w:abstractNum w:abstractNumId="13" w15:restartNumberingAfterBreak="0">
+  <w:abstractNum w:abstractNumId="14" w15:restartNumberingAfterBreak="0">
     <w:nsid w:val="4F500881"/>
     <w:multiLevelType w:val="hybridMultilevel"/>
     <w:tmpl w:val="F1468F06"/>
@@ -8365,7 +8302,7 @@
       </w:rPr>
     </w:lvl>
   </w:abstractNum>
-  <w:abstractNum w:abstractNumId="14" w15:restartNumberingAfterBreak="0">
+  <w:abstractNum w:abstractNumId="15" w15:restartNumberingAfterBreak="0">
     <w:nsid w:val="5E8F5948"/>
     <w:multiLevelType w:val="hybridMultilevel"/>
     <w:tmpl w:val="DDC8F022"/>
@@ -8478,7 +8415,7 @@
       </w:rPr>
     </w:lvl>
   </w:abstractNum>
-  <w:abstractNum w:abstractNumId="15" w15:restartNumberingAfterBreak="0">
+  <w:abstractNum w:abstractNumId="16" w15:restartNumberingAfterBreak="0">
     <w:nsid w:val="610A176F"/>
     <w:multiLevelType w:val="hybridMultilevel"/>
     <w:tmpl w:val="51102704"/>
@@ -8591,7 +8528,7 @@
       </w:rPr>
     </w:lvl>
   </w:abstractNum>
-  <w:abstractNum w:abstractNumId="16" w15:restartNumberingAfterBreak="0">
+  <w:abstractNum w:abstractNumId="17" w15:restartNumberingAfterBreak="0">
     <w:nsid w:val="6AA17E4B"/>
     <w:multiLevelType w:val="hybridMultilevel"/>
     <w:tmpl w:val="4D46D35E"/>
@@ -8680,7 +8617,7 @@
       </w:pPr>
     </w:lvl>
   </w:abstractNum>
-  <w:abstractNum w:abstractNumId="17" w15:restartNumberingAfterBreak="0">
+  <w:abstractNum w:abstractNumId="18" w15:restartNumberingAfterBreak="0">
     <w:nsid w:val="715239BC"/>
     <w:multiLevelType w:val="hybridMultilevel"/>
     <w:tmpl w:val="C14E6C84"/>
@@ -8766,7 +8703,7 @@
       </w:pPr>
     </w:lvl>
   </w:abstractNum>
-  <w:abstractNum w:abstractNumId="18" w15:restartNumberingAfterBreak="0">
+  <w:abstractNum w:abstractNumId="19" w15:restartNumberingAfterBreak="0">
     <w:nsid w:val="74CE543A"/>
     <w:multiLevelType w:val="hybridMultilevel"/>
     <w:tmpl w:val="1CCADAFE"/>
@@ -8883,7 +8820,7 @@
     <w:abstractNumId w:val="6"/>
   </w:num>
   <w:num w:numId="2">
-    <w:abstractNumId w:val="18"/>
+    <w:abstractNumId w:val="19"/>
   </w:num>
   <w:num w:numId="3">
     <w:abstractNumId w:val="2"/>
@@ -8892,7 +8829,7 @@
     <w:abstractNumId w:val="5"/>
   </w:num>
   <w:num w:numId="5">
-    <w:abstractNumId w:val="13"/>
+    <w:abstractNumId w:val="14"/>
   </w:num>
   <w:num w:numId="6">
     <w:abstractNumId w:val="0"/>
@@ -8907,19 +8844,19 @@
     <w:abstractNumId w:val="10"/>
   </w:num>
   <w:num w:numId="10">
-    <w:abstractNumId w:val="15"/>
+    <w:abstractNumId w:val="16"/>
   </w:num>
   <w:num w:numId="11">
-    <w:abstractNumId w:val="16"/>
+    <w:abstractNumId w:val="17"/>
   </w:num>
   <w:num w:numId="12">
     <w:abstractNumId w:val="8"/>
   </w:num>
   <w:num w:numId="13">
-    <w:abstractNumId w:val="14"/>
+    <w:abstractNumId w:val="15"/>
   </w:num>
   <w:num w:numId="14">
-    <w:abstractNumId w:val="11"/>
+    <w:abstractNumId w:val="12"/>
   </w:num>
   <w:num w:numId="15">
     <w:abstractNumId w:val="4"/>
@@ -8931,10 +8868,13 @@
     <w:abstractNumId w:val="3"/>
   </w:num>
   <w:num w:numId="18">
-    <w:abstractNumId w:val="12"/>
+    <w:abstractNumId w:val="13"/>
   </w:num>
   <w:num w:numId="19">
-    <w:abstractNumId w:val="17"/>
+    <w:abstractNumId w:val="18"/>
+  </w:num>
+  <w:num w:numId="20">
+    <w:abstractNumId w:val="11"/>
   </w:num>
 </w:numbering>
 </file>
@@ -8956,7 +8896,7 @@
       </w:pPr>
     </w:pPrDefault>
   </w:docDefaults>
-  <w:latentStyles w:defLockedState="0" w:defUIPriority="99" w:defSemiHidden="0" w:defUnhideWhenUsed="0" w:defQFormat="0" w:count="374">
+  <w:latentStyles w:defLockedState="0" w:defUIPriority="99" w:defSemiHidden="0" w:defUnhideWhenUsed="0" w:defQFormat="0" w:count="372">
     <w:lsdException w:name="Normal" w:uiPriority="0" w:qFormat="1"/>
     <w:lsdException w:name="heading 1" w:uiPriority="9" w:qFormat="1"/>
     <w:lsdException w:name="heading 2" w:semiHidden="1" w:uiPriority="9" w:unhideWhenUsed="1" w:qFormat="1"/>
@@ -9329,8 +9269,6 @@
     <w:lsdException w:name="List Table 6 Colorful Accent 6" w:uiPriority="51"/>
     <w:lsdException w:name="List Table 7 Colorful Accent 6" w:uiPriority="52"/>
     <w:lsdException w:name="Mention" w:semiHidden="1" w:unhideWhenUsed="1"/>
-    <w:lsdException w:name="Smart Hyperlink" w:semiHidden="1" w:unhideWhenUsed="1"/>
-    <w:lsdException w:name="Hashtag" w:semiHidden="1" w:unhideWhenUsed="1"/>
   </w:latentStyles>
   <w:style w:type="paragraph" w:default="1" w:styleId="Normal">
     <w:name w:val="Normal"/>
@@ -9885,7 +9823,7 @@
 </file>
 
 <file path=customXml/itemProps1.xml><?xml version="1.0" encoding="utf-8"?>
-<ds:datastoreItem xmlns:ds="http://schemas.openxmlformats.org/officeDocument/2006/customXml" ds:itemID="{E923FB49-C725-4F1E-BCBE-6B73567B8109}">
+<ds:datastoreItem xmlns:ds="http://schemas.openxmlformats.org/officeDocument/2006/customXml" ds:itemID="{F7199829-D084-440C-99DE-9B7720586DD9}">
   <ds:schemaRefs>
     <ds:schemaRef ds:uri="http://schemas.openxmlformats.org/officeDocument/2006/bibliography"/>
   </ds:schemaRefs>

</xml_diff>

<commit_message>
mudei o modelo de dominio e alguns use cases
</commit_message>
<xml_diff>
--- a/Relatorio_DSS_Parte1.docx
+++ b/Relatorio_DSS_Parte1.docx
@@ -1,6 +1,6 @@
 
 <file path=word/document.xml><?xml version="1.0" encoding="utf-8"?>
-<w:document xmlns:wpc="http://schemas.microsoft.com/office/word/2010/wordprocessingCanvas" xmlns:cx="http://schemas.microsoft.com/office/drawing/2014/chartex" xmlns:cx1="http://schemas.microsoft.com/office/drawing/2015/9/8/chartex" xmlns:cx2="http://schemas.microsoft.com/office/drawing/2015/10/21/chartex" xmlns:mc="http://schemas.openxmlformats.org/markup-compatibility/2006" xmlns:o="urn:schemas-microsoft-com:office:office" xmlns:r="http://schemas.openxmlformats.org/officeDocument/2006/relationships" xmlns:m="http://schemas.openxmlformats.org/officeDocument/2006/math" xmlns:v="urn:schemas-microsoft-com:vml" xmlns:wp14="http://schemas.microsoft.com/office/word/2010/wordprocessingDrawing" xmlns:wp="http://schemas.openxmlformats.org/drawingml/2006/wordprocessingDrawing" xmlns:w10="urn:schemas-microsoft-com:office:word" xmlns:w="http://schemas.openxmlformats.org/wordprocessingml/2006/main" xmlns:w14="http://schemas.microsoft.com/office/word/2010/wordml" xmlns:w15="http://schemas.microsoft.com/office/word/2012/wordml" xmlns:w16se="http://schemas.microsoft.com/office/word/2015/wordml/symex" xmlns:wpg="http://schemas.microsoft.com/office/word/2010/wordprocessingGroup" xmlns:wpi="http://schemas.microsoft.com/office/word/2010/wordprocessingInk" xmlns:wne="http://schemas.microsoft.com/office/word/2006/wordml" xmlns:wps="http://schemas.microsoft.com/office/word/2010/wordprocessingShape" mc:Ignorable="w14 w15 w16se wp14">
+<w:document xmlns:wpc="http://schemas.microsoft.com/office/word/2010/wordprocessingCanvas" xmlns:cx="http://schemas.microsoft.com/office/drawing/2014/chartex" xmlns:cx1="http://schemas.microsoft.com/office/drawing/2015/9/8/chartex" xmlns:cx2="http://schemas.microsoft.com/office/drawing/2015/10/21/chartex" xmlns:cx3="http://schemas.microsoft.com/office/drawing/2016/5/9/chartex" xmlns:cx4="http://schemas.microsoft.com/office/drawing/2016/5/10/chartex" xmlns:cx5="http://schemas.microsoft.com/office/drawing/2016/5/11/chartex" xmlns:mc="http://schemas.openxmlformats.org/markup-compatibility/2006" xmlns:o="urn:schemas-microsoft-com:office:office" xmlns:r="http://schemas.openxmlformats.org/officeDocument/2006/relationships" xmlns:m="http://schemas.openxmlformats.org/officeDocument/2006/math" xmlns:v="urn:schemas-microsoft-com:vml" xmlns:wp14="http://schemas.microsoft.com/office/word/2010/wordprocessingDrawing" xmlns:wp="http://schemas.openxmlformats.org/drawingml/2006/wordprocessingDrawing" xmlns:w10="urn:schemas-microsoft-com:office:word" xmlns:w="http://schemas.openxmlformats.org/wordprocessingml/2006/main" xmlns:w14="http://schemas.microsoft.com/office/word/2010/wordml" xmlns:w15="http://schemas.microsoft.com/office/word/2012/wordml" xmlns:w16se="http://schemas.microsoft.com/office/word/2015/wordml/symex" xmlns:wpg="http://schemas.microsoft.com/office/word/2010/wordprocessingGroup" xmlns:wpi="http://schemas.microsoft.com/office/word/2010/wordprocessingInk" xmlns:wne="http://schemas.microsoft.com/office/word/2006/wordml" xmlns:wps="http://schemas.microsoft.com/office/word/2010/wordprocessingShape" mc:Ignorable="w14 w15 w16se wp14">
   <w:body>
     <w:p>
       <w:pPr>
@@ -131,8 +131,13 @@
             <w:pPr>
               <w:pStyle w:val="texto"/>
             </w:pPr>
-            <w:r>
-              <w:t xml:space="preserve">Mestrado Integrado em Engenharia Informática </w:t>
+            <w:proofErr w:type="gramStart"/>
+            <w:r>
+              <w:t>Mestrado Integrado</w:t>
+            </w:r>
+            <w:proofErr w:type="gramEnd"/>
+            <w:r>
+              <w:t xml:space="preserve"> em Engenharia Informática </w:t>
             </w:r>
           </w:p>
           <w:p>
@@ -935,6 +940,7 @@
         </w:numPr>
       </w:pPr>
       <w:r>
+        <w:lastRenderedPageBreak/>
         <w:t>Análise de requisitos</w:t>
       </w:r>
     </w:p>
@@ -1036,8 +1042,6 @@
       <w:r>
         <w:t>s</w:t>
       </w:r>
-      <w:bookmarkStart w:id="0" w:name="_GoBack"/>
-      <w:bookmarkEnd w:id="0"/>
       <w:r>
         <w:t>oluções já existentes para a partilha de despesas num apartamento</w:t>
       </w:r>
@@ -1065,12 +1069,14 @@
       <w:r>
         <w:t xml:space="preserve">a aplicação </w:t>
       </w:r>
+      <w:proofErr w:type="spellStart"/>
       <w:r>
         <w:rPr>
           <w:i/>
         </w:rPr>
         <w:t>Splitwise</w:t>
       </w:r>
+      <w:proofErr w:type="spellEnd"/>
       <w:r>
         <w:t xml:space="preserve"> (</w:t>
       </w:r>
@@ -1340,7 +1346,13 @@
         <w:t>mesma</w:t>
       </w:r>
       <w:r>
-        <w:t xml:space="preserve">, os moradores registados que deverão participar no pagamento, o </w:t>
+        <w:t>,</w:t>
+      </w:r>
+      <w:r>
+        <w:t xml:space="preserve"> a data em que a despesa foi contraída,</w:t>
+      </w:r>
+      <w:r>
+        <w:t xml:space="preserve"> os moradores registados que deverão participar no pagamento, o </w:t>
       </w:r>
       <w:r>
         <w:t>valor a pagar por cada um deles</w:t>
@@ -1479,6 +1491,7 @@
         <w:jc w:val="both"/>
       </w:pPr>
       <w:r>
+        <w:lastRenderedPageBreak/>
         <w:t xml:space="preserve">Qualquer </w:t>
       </w:r>
       <w:r>
@@ -1530,7 +1543,15 @@
         <w:t>) respetivo(s)</w:t>
       </w:r>
       <w:r>
-        <w:t xml:space="preserve"> credor(es)</w:t>
+        <w:t xml:space="preserve"> credor(</w:t>
+      </w:r>
+      <w:proofErr w:type="spellStart"/>
+      <w:r>
+        <w:t>es</w:t>
+      </w:r>
+      <w:proofErr w:type="spellEnd"/>
+      <w:r>
+        <w:t>)</w:t>
       </w:r>
       <w:r>
         <w:t>;</w:t>
@@ -1571,6 +1592,7 @@
         </w:numPr>
       </w:pPr>
       <w:r>
+        <w:lastRenderedPageBreak/>
         <w:t>Modelo de domínio</w:t>
       </w:r>
     </w:p>
@@ -1708,27 +1730,14 @@
       <w:r>
         <w:t xml:space="preserve">Figura </w:t>
       </w:r>
-      <w:r>
-        <w:fldChar w:fldCharType="begin"/>
-      </w:r>
-      <w:r>
-        <w:instrText xml:space="preserve"> SEQ Figura \* ARABIC </w:instrText>
-      </w:r>
-      <w:r>
-        <w:fldChar w:fldCharType="separate"/>
-      </w:r>
-      <w:r>
-        <w:rPr>
-          <w:noProof/>
-        </w:rPr>
-        <w:t>1</w:t>
-      </w:r>
-      <w:r>
-        <w:rPr>
-          <w:noProof/>
-        </w:rPr>
-        <w:fldChar w:fldCharType="end"/>
-      </w:r>
+      <w:fldSimple w:instr=" SEQ Figura \* ARABIC ">
+        <w:r>
+          <w:rPr>
+            <w:noProof/>
+          </w:rPr>
+          <w:t>1</w:t>
+        </w:r>
+      </w:fldSimple>
       <w:r>
         <w:t>-</w:t>
       </w:r>
@@ -1760,6 +1769,7 @@
         </w:numPr>
       </w:pPr>
       <w:r>
+        <w:lastRenderedPageBreak/>
         <w:t xml:space="preserve">Modelo e especificação de </w:t>
       </w:r>
       <w:r>
@@ -1824,11 +1834,19 @@
             <w:gridSpan w:val="3"/>
           </w:tcPr>
           <w:p>
-            <w:r>
-              <w:rPr>
-                <w:b/>
-              </w:rPr>
-              <w:t xml:space="preserve">Use Case: </w:t>
+            <w:proofErr w:type="gramStart"/>
+            <w:r>
+              <w:rPr>
+                <w:b/>
+              </w:rPr>
+              <w:t>Use Case</w:t>
+            </w:r>
+            <w:proofErr w:type="gramEnd"/>
+            <w:r>
+              <w:rPr>
+                <w:b/>
+              </w:rPr>
+              <w:t xml:space="preserve">: </w:t>
             </w:r>
             <w:r>
               <w:t>Registar Morador</w:t>
@@ -1866,10 +1884,21 @@
               <w:rPr>
                 <w:b/>
               </w:rPr>
-              <w:t xml:space="preserve">Pré-condição: </w:t>
-            </w:r>
-            <w:r>
-              <w:t>Nenhum morador autenticado</w:t>
+              <w:t>Pré-condição</w:t>
+            </w:r>
+            <w:proofErr w:type="gramStart"/>
+            <w:r>
+              <w:rPr>
+                <w:b/>
+              </w:rPr>
+              <w:t xml:space="preserve">: </w:t>
+            </w:r>
+            <w:r>
+              <w:t>Nenhum</w:t>
+            </w:r>
+            <w:proofErr w:type="gramEnd"/>
+            <w:r>
+              <w:t xml:space="preserve"> morador autenticado</w:t>
             </w:r>
           </w:p>
         </w:tc>
@@ -2052,11 +2081,19 @@
                 <w:b/>
               </w:rPr>
             </w:pPr>
-            <w:r>
-              <w:rPr>
-                <w:b/>
-              </w:rPr>
-              <w:t>[Primeiro morador a registar-se]</w:t>
+            <w:proofErr w:type="gramStart"/>
+            <w:r>
+              <w:rPr>
+                <w:b/>
+              </w:rPr>
+              <w:t>[Primeiro</w:t>
+            </w:r>
+            <w:proofErr w:type="gramEnd"/>
+            <w:r>
+              <w:rPr>
+                <w:b/>
+              </w:rPr>
+              <w:t xml:space="preserve"> morador a registar-se]</w:t>
             </w:r>
           </w:p>
         </w:tc>
@@ -2285,11 +2322,19 @@
             <w:gridSpan w:val="3"/>
           </w:tcPr>
           <w:p>
-            <w:r>
-              <w:rPr>
-                <w:b/>
-              </w:rPr>
-              <w:t xml:space="preserve">Use Case: </w:t>
+            <w:proofErr w:type="gramStart"/>
+            <w:r>
+              <w:rPr>
+                <w:b/>
+              </w:rPr>
+              <w:t>Use Case</w:t>
+            </w:r>
+            <w:proofErr w:type="gramEnd"/>
+            <w:r>
+              <w:rPr>
+                <w:b/>
+              </w:rPr>
+              <w:t xml:space="preserve">: </w:t>
             </w:r>
             <w:r>
               <w:t>Autenticar Morador</w:t>
@@ -2327,10 +2372,21 @@
               <w:rPr>
                 <w:b/>
               </w:rPr>
-              <w:t xml:space="preserve">Pré-condição: </w:t>
-            </w:r>
-            <w:r>
-              <w:t>Nenhum morador autenticado</w:t>
+              <w:t>Pré-condição</w:t>
+            </w:r>
+            <w:proofErr w:type="gramStart"/>
+            <w:r>
+              <w:rPr>
+                <w:b/>
+              </w:rPr>
+              <w:t xml:space="preserve">: </w:t>
+            </w:r>
+            <w:r>
+              <w:t>Nenhum</w:t>
+            </w:r>
+            <w:proofErr w:type="gramEnd"/>
+            <w:r>
+              <w:t xml:space="preserve"> morador autenticado</w:t>
             </w:r>
           </w:p>
         </w:tc>
@@ -2582,11 +2638,20 @@
             <w:gridSpan w:val="3"/>
           </w:tcPr>
           <w:p>
-            <w:r>
-              <w:rPr>
-                <w:b/>
-              </w:rPr>
-              <w:t xml:space="preserve">Use Case: </w:t>
+            <w:proofErr w:type="gramStart"/>
+            <w:r>
+              <w:rPr>
+                <w:b/>
+              </w:rPr>
+              <w:lastRenderedPageBreak/>
+              <w:t>Use Case</w:t>
+            </w:r>
+            <w:proofErr w:type="gramEnd"/>
+            <w:r>
+              <w:rPr>
+                <w:b/>
+              </w:rPr>
+              <w:t xml:space="preserve">: </w:t>
             </w:r>
             <w:r>
               <w:t>Terminar Sessão</w:t>
@@ -2624,10 +2689,21 @@
               <w:rPr>
                 <w:b/>
               </w:rPr>
-              <w:t xml:space="preserve">Pré-condição: </w:t>
-            </w:r>
-            <w:r>
-              <w:t>Existe um morador autenticado</w:t>
+              <w:t>Pré-condição</w:t>
+            </w:r>
+            <w:proofErr w:type="gramStart"/>
+            <w:r>
+              <w:rPr>
+                <w:b/>
+              </w:rPr>
+              <w:t xml:space="preserve">: </w:t>
+            </w:r>
+            <w:r>
+              <w:t>Existe</w:t>
+            </w:r>
+            <w:proofErr w:type="gramEnd"/>
+            <w:r>
+              <w:t xml:space="preserve"> um morador autenticado</w:t>
             </w:r>
           </w:p>
         </w:tc>
@@ -2764,11 +2840,19 @@
             <w:gridSpan w:val="3"/>
           </w:tcPr>
           <w:p>
-            <w:r>
-              <w:rPr>
-                <w:b/>
-              </w:rPr>
-              <w:t xml:space="preserve">Use Case: </w:t>
+            <w:proofErr w:type="gramStart"/>
+            <w:r>
+              <w:rPr>
+                <w:b/>
+              </w:rPr>
+              <w:t>Use Case</w:t>
+            </w:r>
+            <w:proofErr w:type="gramEnd"/>
+            <w:r>
+              <w:rPr>
+                <w:b/>
+              </w:rPr>
+              <w:t xml:space="preserve">: </w:t>
             </w:r>
             <w:r>
               <w:t>Eliminar Conta</w:t>
@@ -2787,10 +2871,21 @@
               <w:rPr>
                 <w:b/>
               </w:rPr>
-              <w:t xml:space="preserve">Descrição: </w:t>
-            </w:r>
-            <w:r>
-              <w:t>Eliminar uma conta do sistema</w:t>
+              <w:t>Descrição</w:t>
+            </w:r>
+            <w:proofErr w:type="gramStart"/>
+            <w:r>
+              <w:rPr>
+                <w:b/>
+              </w:rPr>
+              <w:t xml:space="preserve">: </w:t>
+            </w:r>
+            <w:r>
+              <w:t>Eliminar</w:t>
+            </w:r>
+            <w:proofErr w:type="gramEnd"/>
+            <w:r>
+              <w:t xml:space="preserve"> uma conta do sistema</w:t>
             </w:r>
           </w:p>
         </w:tc>
@@ -2806,10 +2901,21 @@
               <w:rPr>
                 <w:b/>
               </w:rPr>
-              <w:t xml:space="preserve">Pré-condição: </w:t>
-            </w:r>
-            <w:r>
-              <w:t>Existe um morador autenticado</w:t>
+              <w:t>Pré-condição</w:t>
+            </w:r>
+            <w:proofErr w:type="gramStart"/>
+            <w:r>
+              <w:rPr>
+                <w:b/>
+              </w:rPr>
+              <w:t xml:space="preserve">: </w:t>
+            </w:r>
+            <w:r>
+              <w:t>Existe</w:t>
+            </w:r>
+            <w:proofErr w:type="gramEnd"/>
+            <w:r>
+              <w:t xml:space="preserve"> um morador autenticado</w:t>
             </w:r>
           </w:p>
         </w:tc>
@@ -2978,7 +3084,21 @@
               <w:rPr>
                 <w:b/>
               </w:rPr>
-              <w:t>&lt;&lt;include&gt;&gt;</w:t>
+              <w:t>&lt;&lt;</w:t>
+            </w:r>
+            <w:proofErr w:type="spellStart"/>
+            <w:r>
+              <w:rPr>
+                <w:b/>
+              </w:rPr>
+              <w:t>include</w:t>
+            </w:r>
+            <w:proofErr w:type="spellEnd"/>
+            <w:r>
+              <w:rPr>
+                <w:b/>
+              </w:rPr>
+              <w:t>&gt;&gt;</w:t>
             </w:r>
             <w:r>
               <w:t xml:space="preserve"> Terminar Sessão</w:t>
@@ -3039,7 +3159,21 @@
               <w:rPr>
                 <w:b/>
               </w:rPr>
-              <w:t>[O actor é o único morador registado no sistema]</w:t>
+              <w:t xml:space="preserve">[O </w:t>
+            </w:r>
+            <w:proofErr w:type="spellStart"/>
+            <w:r>
+              <w:rPr>
+                <w:b/>
+              </w:rPr>
+              <w:t>actor</w:t>
+            </w:r>
+            <w:proofErr w:type="spellEnd"/>
+            <w:r>
+              <w:rPr>
+                <w:b/>
+              </w:rPr>
+              <w:t xml:space="preserve"> é o único morador registado no sistema]</w:t>
             </w:r>
           </w:p>
         </w:tc>
@@ -3184,11 +3318,19 @@
             <w:gridSpan w:val="3"/>
           </w:tcPr>
           <w:p>
-            <w:r>
-              <w:rPr>
-                <w:b/>
-              </w:rPr>
-              <w:t>Use Case:</w:t>
+            <w:proofErr w:type="gramStart"/>
+            <w:r>
+              <w:rPr>
+                <w:b/>
+              </w:rPr>
+              <w:t>Use Case</w:t>
+            </w:r>
+            <w:proofErr w:type="gramEnd"/>
+            <w:r>
+              <w:rPr>
+                <w:b/>
+              </w:rPr>
+              <w:t>:</w:t>
             </w:r>
             <w:r>
               <w:t xml:space="preserve"> </w:t>
@@ -3516,11 +3658,19 @@
             <w:gridSpan w:val="3"/>
           </w:tcPr>
           <w:p>
-            <w:r>
-              <w:rPr>
-                <w:b/>
-              </w:rPr>
-              <w:t>Use Case:</w:t>
+            <w:proofErr w:type="gramStart"/>
+            <w:r>
+              <w:rPr>
+                <w:b/>
+              </w:rPr>
+              <w:t>Use Case</w:t>
+            </w:r>
+            <w:proofErr w:type="gramEnd"/>
+            <w:r>
+              <w:rPr>
+                <w:b/>
+              </w:rPr>
+              <w:t>:</w:t>
             </w:r>
             <w:r>
               <w:t xml:space="preserve"> Alterar password</w:t>
@@ -3741,11 +3891,19 @@
             <w:gridSpan w:val="3"/>
           </w:tcPr>
           <w:p>
-            <w:r>
-              <w:rPr>
-                <w:b/>
-              </w:rPr>
-              <w:t xml:space="preserve">Use Case: </w:t>
+            <w:proofErr w:type="gramStart"/>
+            <w:r>
+              <w:rPr>
+                <w:b/>
+              </w:rPr>
+              <w:t>Use Case</w:t>
+            </w:r>
+            <w:proofErr w:type="gramEnd"/>
+            <w:r>
+              <w:rPr>
+                <w:b/>
+              </w:rPr>
+              <w:t xml:space="preserve">: </w:t>
             </w:r>
             <w:r>
               <w:t>Registar despesa</w:t>
@@ -3811,10 +3969,21 @@
               <w:rPr>
                 <w:b/>
               </w:rPr>
-              <w:t xml:space="preserve">Pós-condição: </w:t>
-            </w:r>
-            <w:r>
-              <w:t>Uma nova despesa fica registada no sistema</w:t>
+              <w:t>Pós-condição</w:t>
+            </w:r>
+            <w:proofErr w:type="gramStart"/>
+            <w:r>
+              <w:rPr>
+                <w:b/>
+              </w:rPr>
+              <w:t xml:space="preserve">: </w:t>
+            </w:r>
+            <w:r>
+              <w:t>Uma</w:t>
+            </w:r>
+            <w:proofErr w:type="gramEnd"/>
+            <w:r>
+              <w:t xml:space="preserve"> nova despesa fica registada no sistema</w:t>
             </w:r>
           </w:p>
         </w:tc>
@@ -4537,7 +4706,15 @@
           </w:tcPr>
           <w:p>
             <w:r>
-              <w:t>4.2. Indica periodicidade da despesa (i.e. com que frequência é que a despesa deve ser paga)</w:t>
+              <w:t>4.2. Indica periodicidade da despesa (</w:t>
+            </w:r>
+            <w:proofErr w:type="gramStart"/>
+            <w:r>
+              <w:t>i.e.</w:t>
+            </w:r>
+            <w:proofErr w:type="gramEnd"/>
+            <w:r>
+              <w:t xml:space="preserve"> com que frequência é que a despesa deve ser paga)</w:t>
             </w:r>
           </w:p>
         </w:tc>
@@ -4838,11 +5015,19 @@
             <w:gridSpan w:val="3"/>
           </w:tcPr>
           <w:p>
-            <w:r>
-              <w:rPr>
-                <w:b/>
-              </w:rPr>
-              <w:t xml:space="preserve">Use Case: </w:t>
+            <w:proofErr w:type="gramStart"/>
+            <w:r>
+              <w:rPr>
+                <w:b/>
+              </w:rPr>
+              <w:t>Use Case</w:t>
+            </w:r>
+            <w:proofErr w:type="gramEnd"/>
+            <w:r>
+              <w:rPr>
+                <w:b/>
+              </w:rPr>
+              <w:t xml:space="preserve">: </w:t>
             </w:r>
             <w:r>
               <w:t>Registar Pagamento</w:t>
@@ -5007,8 +5192,15 @@
             <w:tcW w:w="2426" w:type="pct"/>
           </w:tcPr>
           <w:p>
-            <w:r>
-              <w:t>1. Apresenta despesas do morador autenticado</w:t>
+            <w:pPr>
+              <w:pStyle w:val="PargrafodaLista"/>
+              <w:numPr>
+                <w:ilvl w:val="0"/>
+                <w:numId w:val="23"/>
+              </w:numPr>
+            </w:pPr>
+            <w:r>
+              <w:t>Apresenta despesas do morador autenticado</w:t>
             </w:r>
           </w:p>
         </w:tc>
@@ -5032,9 +5224,13 @@
             <w:tcW w:w="1424" w:type="pct"/>
           </w:tcPr>
           <w:p>
-            <w:r>
-              <w:t xml:space="preserve">2. </w:t>
-            </w:r>
+            <w:pPr>
+              <w:pStyle w:val="PargrafodaLista"/>
+              <w:numPr>
+                <w:ilvl w:val="0"/>
+                <w:numId w:val="23"/>
+              </w:numPr>
+            </w:pPr>
             <w:r>
               <w:t>Seleciona despesa</w:t>
             </w:r>
@@ -5053,27 +5249,28 @@
             <w:tcW w:w="1150" w:type="pct"/>
             <w:vMerge/>
           </w:tcPr>
-          <w:p/>
+          <w:p>
+            <w:pPr>
+              <w:rPr>
+                <w:b/>
+              </w:rPr>
+            </w:pPr>
+          </w:p>
         </w:tc>
         <w:tc>
           <w:tcPr>
             <w:tcW w:w="1424" w:type="pct"/>
           </w:tcPr>
           <w:p>
-            <w:r>
-              <w:t>3. Indica</w:t>
-            </w:r>
-            <w:r>
-              <w:t xml:space="preserve"> valor pago não superior</w:t>
-            </w:r>
-            <w:r>
-              <w:t xml:space="preserve"> ao valor que lhe falta</w:t>
-            </w:r>
-            <w:r>
-              <w:t>va</w:t>
-            </w:r>
-            <w:r>
-              <w:t xml:space="preserve"> pagar</w:t>
+            <w:pPr>
+              <w:pStyle w:val="PargrafodaLista"/>
+              <w:numPr>
+                <w:ilvl w:val="0"/>
+                <w:numId w:val="23"/>
+              </w:numPr>
+            </w:pPr>
+            <w:r>
+              <w:t>Indica data do pagamento</w:t>
             </w:r>
           </w:p>
         </w:tc>
@@ -5090,21 +5287,39 @@
             <w:tcW w:w="1150" w:type="pct"/>
             <w:vMerge/>
           </w:tcPr>
-          <w:p/>
+          <w:p>
+            <w:pPr>
+              <w:rPr>
+                <w:b/>
+              </w:rPr>
+            </w:pPr>
+          </w:p>
         </w:tc>
         <w:tc>
           <w:tcPr>
             <w:tcW w:w="1424" w:type="pct"/>
           </w:tcPr>
-          <w:p/>
+          <w:p>
+            <w:pPr>
+              <w:pStyle w:val="PargrafodaLista"/>
+              <w:ind w:left="360"/>
+            </w:pPr>
+          </w:p>
         </w:tc>
         <w:tc>
           <w:tcPr>
             <w:tcW w:w="2426" w:type="pct"/>
           </w:tcPr>
           <w:p>
-            <w:r>
-              <w:t>4. Regista pagamento</w:t>
+            <w:pPr>
+              <w:pStyle w:val="PargrafodaLista"/>
+              <w:numPr>
+                <w:ilvl w:val="0"/>
+                <w:numId w:val="23"/>
+              </w:numPr>
+            </w:pPr>
+            <w:r>
+              <w:t>Regista data do pagamento</w:t>
             </w:r>
           </w:p>
         </w:tc>
@@ -5121,66 +5336,45 @@
           <w:tcPr>
             <w:tcW w:w="1424" w:type="pct"/>
           </w:tcPr>
-          <w:p/>
+          <w:p>
+            <w:pPr>
+              <w:pStyle w:val="PargrafodaLista"/>
+              <w:numPr>
+                <w:ilvl w:val="0"/>
+                <w:numId w:val="23"/>
+              </w:numPr>
+            </w:pPr>
+            <w:r>
+              <w:t>Indica</w:t>
+            </w:r>
+            <w:r>
+              <w:t xml:space="preserve"> valor pago não superior</w:t>
+            </w:r>
+            <w:r>
+              <w:t xml:space="preserve"> ao valor que lhe falta</w:t>
+            </w:r>
+            <w:r>
+              <w:t>va</w:t>
+            </w:r>
+            <w:r>
+              <w:t xml:space="preserve"> pagar</w:t>
+            </w:r>
+          </w:p>
         </w:tc>
         <w:tc>
           <w:tcPr>
             <w:tcW w:w="2426" w:type="pct"/>
           </w:tcPr>
-          <w:p>
-            <w:r>
-              <w:t>5</w:t>
-            </w:r>
-            <w:r>
-              <w:t>. Atualiza a conta corrente do morador autenticado</w:t>
-            </w:r>
-          </w:p>
+          <w:p/>
         </w:tc>
       </w:tr>
       <w:tr>
         <w:tc>
           <w:tcPr>
             <w:tcW w:w="1150" w:type="pct"/>
-          </w:tcPr>
-          <w:p>
-            <w:pPr>
-              <w:rPr>
-                <w:b/>
-              </w:rPr>
-            </w:pPr>
-            <w:r>
-              <w:rPr>
-                <w:b/>
-              </w:rPr>
-              <w:t>Comportamento Alternativo 1</w:t>
-            </w:r>
-          </w:p>
-          <w:p>
-            <w:pPr>
-              <w:rPr>
-                <w:b/>
-              </w:rPr>
-            </w:pPr>
-            <w:r>
-              <w:rPr>
-                <w:b/>
-              </w:rPr>
-              <w:t>(passo 1)</w:t>
-            </w:r>
-          </w:p>
-          <w:p>
-            <w:pPr>
-              <w:rPr>
-                <w:b/>
-              </w:rPr>
-            </w:pPr>
-            <w:r>
-              <w:rPr>
-                <w:b/>
-              </w:rPr>
-              <w:t>[morador só tem 1 despesa por pagar]</w:t>
-            </w:r>
-          </w:p>
+            <w:vMerge/>
+          </w:tcPr>
+          <w:p/>
         </w:tc>
         <w:tc>
           <w:tcPr>
@@ -5193,8 +5387,47 @@
             <w:tcW w:w="2426" w:type="pct"/>
           </w:tcPr>
           <w:p>
-            <w:r>
-              <w:t>1.1. Regressa a 3</w:t>
+            <w:pPr>
+              <w:pStyle w:val="PargrafodaLista"/>
+              <w:numPr>
+                <w:ilvl w:val="0"/>
+                <w:numId w:val="23"/>
+              </w:numPr>
+            </w:pPr>
+            <w:r>
+              <w:t>Regista pagamento</w:t>
+            </w:r>
+          </w:p>
+        </w:tc>
+      </w:tr>
+      <w:tr>
+        <w:tc>
+          <w:tcPr>
+            <w:tcW w:w="1150" w:type="pct"/>
+            <w:vMerge/>
+          </w:tcPr>
+          <w:p/>
+        </w:tc>
+        <w:tc>
+          <w:tcPr>
+            <w:tcW w:w="1424" w:type="pct"/>
+          </w:tcPr>
+          <w:p/>
+        </w:tc>
+        <w:tc>
+          <w:tcPr>
+            <w:tcW w:w="2426" w:type="pct"/>
+          </w:tcPr>
+          <w:p>
+            <w:pPr>
+              <w:pStyle w:val="PargrafodaLista"/>
+              <w:numPr>
+                <w:ilvl w:val="0"/>
+                <w:numId w:val="23"/>
+              </w:numPr>
+            </w:pPr>
+            <w:r>
+              <w:t>Atualiza a conta corrente do morador autenticado</w:t>
             </w:r>
           </w:p>
         </w:tc>
@@ -5218,20 +5451,26 @@
               <w:rPr>
                 <w:b/>
               </w:rPr>
-              <w:t>Comportamento Alternativo 2</w:t>
-            </w:r>
-          </w:p>
-          <w:p>
-            <w:pPr>
-              <w:rPr>
-                <w:b/>
-              </w:rPr>
-            </w:pPr>
-            <w:r>
-              <w:rPr>
-                <w:b/>
-              </w:rPr>
-              <w:t>(passo 4)</w:t>
+              <w:t>Comportamento Alternativo 1</w:t>
+            </w:r>
+          </w:p>
+          <w:p>
+            <w:pPr>
+              <w:rPr>
+                <w:b/>
+              </w:rPr>
+            </w:pPr>
+            <w:r>
+              <w:rPr>
+                <w:b/>
+              </w:rPr>
+              <w:t>(passo 5</w:t>
+            </w:r>
+            <w:r>
+              <w:rPr>
+                <w:b/>
+              </w:rPr>
+              <w:t>)</w:t>
             </w:r>
           </w:p>
           <w:p>
@@ -5266,7 +5505,10 @@
           </w:tcPr>
           <w:p>
             <w:r>
-              <w:t>3.1. Indica valor pago superior ao que lhe faltava pagar</w:t>
+              <w:t>5</w:t>
+            </w:r>
+            <w:r>
+              <w:t>.1. Indica valor pago superior ao que lhe faltava pagar</w:t>
             </w:r>
           </w:p>
         </w:tc>
@@ -5306,7 +5548,10 @@
           </w:tcPr>
           <w:p>
             <w:r>
-              <w:t>3.2. Regista pagamento</w:t>
+              <w:t>5</w:t>
+            </w:r>
+            <w:r>
+              <w:t>.2. Regista pagamento</w:t>
             </w:r>
           </w:p>
         </w:tc>
@@ -5340,7 +5585,10 @@
           </w:tcPr>
           <w:p>
             <w:r>
-              <w:t>3.3. Calcula montante que os restantes moradores devem ao ator</w:t>
+              <w:t>5</w:t>
+            </w:r>
+            <w:r>
+              <w:t>.3. Calcula montante que os restantes moradores devem ao ator</w:t>
             </w:r>
           </w:p>
         </w:tc>
@@ -5374,7 +5622,90 @@
           </w:tcPr>
           <w:p>
             <w:r>
-              <w:t>3.4. Atualiza conta corrente do morador autenticado e as contas correntes dos moradores que ficaram em dívida</w:t>
+              <w:t>5</w:t>
+            </w:r>
+            <w:r>
+              <w:t>.4. Atualiza conta corrente do morador autenticado e as contas correntes dos moradores que ficaram em dívida</w:t>
+            </w:r>
+          </w:p>
+        </w:tc>
+      </w:tr>
+      <w:tr>
+        <w:trPr>
+          <w:trHeight w:val="360"/>
+        </w:trPr>
+        <w:tc>
+          <w:tcPr>
+            <w:tcW w:w="1150" w:type="pct"/>
+          </w:tcPr>
+          <w:p>
+            <w:pPr>
+              <w:rPr>
+                <w:b/>
+              </w:rPr>
+            </w:pPr>
+            <w:proofErr w:type="spellStart"/>
+            <w:r>
+              <w:rPr>
+                <w:b/>
+              </w:rPr>
+              <w:t>Excepção</w:t>
+            </w:r>
+            <w:proofErr w:type="spellEnd"/>
+            <w:r>
+              <w:rPr>
+                <w:b/>
+              </w:rPr>
+              <w:t xml:space="preserve"> 1</w:t>
+            </w:r>
+          </w:p>
+          <w:p>
+            <w:pPr>
+              <w:rPr>
+                <w:b/>
+              </w:rPr>
+            </w:pPr>
+            <w:r>
+              <w:rPr>
+                <w:b/>
+              </w:rPr>
+              <w:t>(passo 5)</w:t>
+            </w:r>
+          </w:p>
+          <w:p>
+            <w:pPr>
+              <w:rPr>
+                <w:b/>
+              </w:rPr>
+            </w:pPr>
+            <w:r>
+              <w:rPr>
+                <w:b/>
+              </w:rPr>
+              <w:t xml:space="preserve">[montante do pagamento excede </w:t>
+            </w:r>
+            <w:r>
+              <w:rPr>
+                <w:b/>
+              </w:rPr>
+              <w:lastRenderedPageBreak/>
+              <w:t>valor total em falta]</w:t>
+            </w:r>
+          </w:p>
+        </w:tc>
+        <w:tc>
+          <w:tcPr>
+            <w:tcW w:w="1424" w:type="pct"/>
+          </w:tcPr>
+          <w:p/>
+        </w:tc>
+        <w:tc>
+          <w:tcPr>
+            <w:tcW w:w="2426" w:type="pct"/>
+          </w:tcPr>
+          <w:p>
+            <w:r>
+              <w:t>5.1 O registo do pagamento é cancelado</w:t>
             </w:r>
           </w:p>
         </w:tc>
@@ -5404,11 +5735,20 @@
             <w:gridSpan w:val="3"/>
           </w:tcPr>
           <w:p>
-            <w:r>
-              <w:rPr>
-                <w:b/>
-              </w:rPr>
-              <w:t xml:space="preserve">Use Case: </w:t>
+            <w:proofErr w:type="gramStart"/>
+            <w:r>
+              <w:rPr>
+                <w:b/>
+              </w:rPr>
+              <w:lastRenderedPageBreak/>
+              <w:t>Use Case</w:t>
+            </w:r>
+            <w:proofErr w:type="gramEnd"/>
+            <w:r>
+              <w:rPr>
+                <w:b/>
+              </w:rPr>
+              <w:t xml:space="preserve">: </w:t>
             </w:r>
             <w:r>
               <w:t>Consultar Conta Corrente</w:t>
@@ -5582,6 +5922,12 @@
                 <w:b/>
               </w:rPr>
               <w:t>Comportamento alternativo</w:t>
+            </w:r>
+            <w:r>
+              <w:rPr>
+                <w:b/>
+              </w:rPr>
+              <w:t xml:space="preserve"> 1</w:t>
             </w:r>
           </w:p>
           <w:p>
@@ -5648,11 +5994,19 @@
             <w:gridSpan w:val="3"/>
           </w:tcPr>
           <w:p>
-            <w:r>
-              <w:rPr>
-                <w:b/>
-              </w:rPr>
-              <w:t xml:space="preserve">Use Case: </w:t>
+            <w:proofErr w:type="gramStart"/>
+            <w:r>
+              <w:rPr>
+                <w:b/>
+              </w:rPr>
+              <w:t>Use Case</w:t>
+            </w:r>
+            <w:proofErr w:type="gramEnd"/>
+            <w:r>
+              <w:rPr>
+                <w:b/>
+              </w:rPr>
+              <w:t xml:space="preserve">: </w:t>
             </w:r>
             <w:r>
               <w:t>Editar despesa</w:t>
@@ -5966,11 +6320,19 @@
             <w:gridSpan w:val="3"/>
           </w:tcPr>
           <w:p>
-            <w:r>
-              <w:rPr>
-                <w:b/>
-              </w:rPr>
-              <w:t xml:space="preserve">Use Case: </w:t>
+            <w:proofErr w:type="gramStart"/>
+            <w:r>
+              <w:rPr>
+                <w:b/>
+              </w:rPr>
+              <w:t>Use Case</w:t>
+            </w:r>
+            <w:proofErr w:type="gramEnd"/>
+            <w:r>
+              <w:rPr>
+                <w:b/>
+              </w:rPr>
+              <w:t xml:space="preserve">: </w:t>
             </w:r>
             <w:r>
               <w:t>Remover despesa</w:t>
@@ -6062,7 +6424,7 @@
         </w:tc>
         <w:tc>
           <w:tcPr>
-            <w:tcW w:w="1667" w:type="pct"/>
+            <w:tcW w:w="1668" w:type="pct"/>
           </w:tcPr>
           <w:p>
             <w:pPr>
@@ -6083,6 +6445,7 @@
         <w:tc>
           <w:tcPr>
             <w:tcW w:w="1666" w:type="pct"/>
+            <w:vMerge w:val="restart"/>
           </w:tcPr>
           <w:p>
             <w:pPr>
@@ -6119,159 +6482,130 @@
         </w:tc>
         <w:tc>
           <w:tcPr>
-            <w:tcW w:w="1667" w:type="pct"/>
-          </w:tcPr>
-          <w:p/>
-        </w:tc>
-      </w:tr>
-      <w:tr>
-        <w:tc>
-          <w:tcPr>
-            <w:tcW w:w="1666" w:type="pct"/>
-          </w:tcPr>
-          <w:p/>
-        </w:tc>
-        <w:tc>
-          <w:tcPr>
-            <w:tcW w:w="1666" w:type="pct"/>
-          </w:tcPr>
-          <w:p/>
-        </w:tc>
-        <w:tc>
-          <w:tcPr>
-            <w:tcW w:w="1667" w:type="pct"/>
-          </w:tcPr>
-          <w:p/>
-        </w:tc>
-      </w:tr>
-      <w:tr>
-        <w:tc>
-          <w:tcPr>
-            <w:tcW w:w="1666" w:type="pct"/>
-          </w:tcPr>
-          <w:p/>
-        </w:tc>
-        <w:tc>
-          <w:tcPr>
-            <w:tcW w:w="1666" w:type="pct"/>
-          </w:tcPr>
-          <w:p/>
-        </w:tc>
-        <w:tc>
-          <w:tcPr>
-            <w:tcW w:w="1667" w:type="pct"/>
-          </w:tcPr>
-          <w:p/>
-        </w:tc>
-      </w:tr>
-      <w:tr>
-        <w:tc>
-          <w:tcPr>
-            <w:tcW w:w="1666" w:type="pct"/>
-          </w:tcPr>
-          <w:p/>
-        </w:tc>
-        <w:tc>
-          <w:tcPr>
-            <w:tcW w:w="1666" w:type="pct"/>
-          </w:tcPr>
-          <w:p/>
-        </w:tc>
-        <w:tc>
-          <w:tcPr>
-            <w:tcW w:w="1667" w:type="pct"/>
-          </w:tcPr>
-          <w:p/>
-        </w:tc>
-      </w:tr>
-      <w:tr>
-        <w:tc>
-          <w:tcPr>
-            <w:tcW w:w="1666" w:type="pct"/>
-          </w:tcPr>
-          <w:p/>
-        </w:tc>
-        <w:tc>
-          <w:tcPr>
-            <w:tcW w:w="1666" w:type="pct"/>
-          </w:tcPr>
-          <w:p/>
-        </w:tc>
-        <w:tc>
-          <w:tcPr>
-            <w:tcW w:w="1667" w:type="pct"/>
-          </w:tcPr>
-          <w:p/>
-        </w:tc>
-      </w:tr>
-      <w:tr>
-        <w:tc>
-          <w:tcPr>
-            <w:tcW w:w="1666" w:type="pct"/>
-          </w:tcPr>
-          <w:p/>
-        </w:tc>
-        <w:tc>
-          <w:tcPr>
-            <w:tcW w:w="1666" w:type="pct"/>
-          </w:tcPr>
-          <w:p/>
-        </w:tc>
-        <w:tc>
-          <w:tcPr>
-            <w:tcW w:w="1667" w:type="pct"/>
-          </w:tcPr>
-          <w:p/>
-        </w:tc>
-      </w:tr>
-      <w:tr>
-        <w:tc>
-          <w:tcPr>
-            <w:tcW w:w="1666" w:type="pct"/>
-          </w:tcPr>
-          <w:p/>
-        </w:tc>
-        <w:tc>
-          <w:tcPr>
-            <w:tcW w:w="1666" w:type="pct"/>
-          </w:tcPr>
-          <w:p/>
-        </w:tc>
-        <w:tc>
-          <w:tcPr>
-            <w:tcW w:w="1667" w:type="pct"/>
-          </w:tcPr>
-          <w:p/>
-        </w:tc>
-      </w:tr>
-      <w:tr>
-        <w:tc>
-          <w:tcPr>
-            <w:tcW w:w="1666" w:type="pct"/>
-          </w:tcPr>
-          <w:p/>
-        </w:tc>
-        <w:tc>
-          <w:tcPr>
-            <w:tcW w:w="1666" w:type="pct"/>
-          </w:tcPr>
-          <w:p/>
-        </w:tc>
-        <w:tc>
-          <w:tcPr>
-            <w:tcW w:w="1667" w:type="pct"/>
-          </w:tcPr>
-          <w:p/>
+            <w:tcW w:w="1668" w:type="pct"/>
+          </w:tcPr>
+          <w:p>
+            <w:pPr>
+              <w:pStyle w:val="PargrafodaLista"/>
+              <w:numPr>
+                <w:ilvl w:val="0"/>
+                <w:numId w:val="24"/>
+              </w:numPr>
+            </w:pPr>
+            <w:r>
+              <w:t>Apresenta despesas registadas</w:t>
+            </w:r>
+          </w:p>
+        </w:tc>
+      </w:tr>
+      <w:tr>
+        <w:tc>
+          <w:tcPr>
+            <w:tcW w:w="1666" w:type="pct"/>
+            <w:vMerge/>
+          </w:tcPr>
+          <w:p/>
+        </w:tc>
+        <w:tc>
+          <w:tcPr>
+            <w:tcW w:w="1666" w:type="pct"/>
+          </w:tcPr>
+          <w:p>
+            <w:pPr>
+              <w:pStyle w:val="PargrafodaLista"/>
+              <w:numPr>
+                <w:ilvl w:val="0"/>
+                <w:numId w:val="24"/>
+              </w:numPr>
+            </w:pPr>
+            <w:r>
+              <w:t>O Actor seleciona a despesa a remover</w:t>
+            </w:r>
+          </w:p>
+        </w:tc>
+        <w:tc>
+          <w:tcPr>
+            <w:tcW w:w="1668" w:type="pct"/>
+          </w:tcPr>
+          <w:p/>
+        </w:tc>
+      </w:tr>
+      <w:tr>
+        <w:tc>
+          <w:tcPr>
+            <w:tcW w:w="1666" w:type="pct"/>
+            <w:vMerge/>
+          </w:tcPr>
+          <w:p/>
+        </w:tc>
+        <w:tc>
+          <w:tcPr>
+            <w:tcW w:w="1666" w:type="pct"/>
+          </w:tcPr>
+          <w:p/>
+        </w:tc>
+        <w:tc>
+          <w:tcPr>
+            <w:tcW w:w="1668" w:type="pct"/>
+          </w:tcPr>
+          <w:p>
+            <w:pPr>
+              <w:pStyle w:val="PargrafodaLista"/>
+              <w:numPr>
+                <w:ilvl w:val="0"/>
+                <w:numId w:val="24"/>
+              </w:numPr>
+            </w:pPr>
+            <w:r>
+              <w:t>Atualiza as despesas dos moradores envolvidos, adicionando o montante pago por cada à respetiva conta corrente</w:t>
+            </w:r>
+          </w:p>
+        </w:tc>
+      </w:tr>
+      <w:tr>
+        <w:tc>
+          <w:tcPr>
+            <w:tcW w:w="1666" w:type="pct"/>
+            <w:vMerge/>
+          </w:tcPr>
+          <w:p/>
+        </w:tc>
+        <w:tc>
+          <w:tcPr>
+            <w:tcW w:w="1666" w:type="pct"/>
+          </w:tcPr>
+          <w:p/>
+        </w:tc>
+        <w:tc>
+          <w:tcPr>
+            <w:tcW w:w="1668" w:type="pct"/>
+          </w:tcPr>
+          <w:p>
+            <w:pPr>
+              <w:pStyle w:val="PargrafodaLista"/>
+              <w:numPr>
+                <w:ilvl w:val="0"/>
+                <w:numId w:val="24"/>
+              </w:numPr>
+            </w:pPr>
+            <w:r>
+              <w:t>Remove despesa do sistema</w:t>
+            </w:r>
+          </w:p>
         </w:tc>
       </w:tr>
     </w:tbl>
     <w:p/>
-    <w:p/>
     <w:p>
+      <w:bookmarkStart w:id="0" w:name="_GoBack"/>
+      <w:bookmarkEnd w:id="0"/>
+    </w:p>
+    <w:p>
       <w:pPr>
         <w:pStyle w:val="Cabealho1"/>
       </w:pPr>
       <w:r>
+        <w:lastRenderedPageBreak/>
         <w:t>Tabela modelo</w:t>
       </w:r>
     </w:p>
@@ -6294,11 +6628,19 @@
             <w:gridSpan w:val="3"/>
           </w:tcPr>
           <w:p>
-            <w:r>
-              <w:rPr>
-                <w:b/>
-              </w:rPr>
-              <w:t xml:space="preserve">Use Case: </w:t>
+            <w:proofErr w:type="gramStart"/>
+            <w:r>
+              <w:rPr>
+                <w:b/>
+              </w:rPr>
+              <w:t>Use Case</w:t>
+            </w:r>
+            <w:proofErr w:type="gramEnd"/>
+            <w:r>
+              <w:rPr>
+                <w:b/>
+              </w:rPr>
+              <w:t xml:space="preserve">: </w:t>
             </w:r>
             <w:r>
               <w:t>Fazer alguma coisa</w:t>
@@ -6606,7 +6948,7 @@
 </file>
 
 <file path=word/endnotes.xml><?xml version="1.0" encoding="utf-8"?>
-<w:endnotes xmlns:wpc="http://schemas.microsoft.com/office/word/2010/wordprocessingCanvas" xmlns:cx="http://schemas.microsoft.com/office/drawing/2014/chartex" xmlns:cx1="http://schemas.microsoft.com/office/drawing/2015/9/8/chartex" xmlns:cx2="http://schemas.microsoft.com/office/drawing/2015/10/21/chartex" xmlns:mc="http://schemas.openxmlformats.org/markup-compatibility/2006" xmlns:o="urn:schemas-microsoft-com:office:office" xmlns:r="http://schemas.openxmlformats.org/officeDocument/2006/relationships" xmlns:m="http://schemas.openxmlformats.org/officeDocument/2006/math" xmlns:v="urn:schemas-microsoft-com:vml" xmlns:wp14="http://schemas.microsoft.com/office/word/2010/wordprocessingDrawing" xmlns:wp="http://schemas.openxmlformats.org/drawingml/2006/wordprocessingDrawing" xmlns:w10="urn:schemas-microsoft-com:office:word" xmlns:w="http://schemas.openxmlformats.org/wordprocessingml/2006/main" xmlns:w14="http://schemas.microsoft.com/office/word/2010/wordml" xmlns:w15="http://schemas.microsoft.com/office/word/2012/wordml" xmlns:w16se="http://schemas.microsoft.com/office/word/2015/wordml/symex" xmlns:wpg="http://schemas.microsoft.com/office/word/2010/wordprocessingGroup" xmlns:wpi="http://schemas.microsoft.com/office/word/2010/wordprocessingInk" xmlns:wne="http://schemas.microsoft.com/office/word/2006/wordml" xmlns:wps="http://schemas.microsoft.com/office/word/2010/wordprocessingShape" mc:Ignorable="w14 w15 w16se wp14">
+<w:endnotes xmlns:wpc="http://schemas.microsoft.com/office/word/2010/wordprocessingCanvas" xmlns:cx="http://schemas.microsoft.com/office/drawing/2014/chartex" xmlns:cx1="http://schemas.microsoft.com/office/drawing/2015/9/8/chartex" xmlns:cx2="http://schemas.microsoft.com/office/drawing/2015/10/21/chartex" xmlns:cx3="http://schemas.microsoft.com/office/drawing/2016/5/9/chartex" xmlns:cx4="http://schemas.microsoft.com/office/drawing/2016/5/10/chartex" xmlns:cx5="http://schemas.microsoft.com/office/drawing/2016/5/11/chartex" xmlns:mc="http://schemas.openxmlformats.org/markup-compatibility/2006" xmlns:o="urn:schemas-microsoft-com:office:office" xmlns:r="http://schemas.openxmlformats.org/officeDocument/2006/relationships" xmlns:m="http://schemas.openxmlformats.org/officeDocument/2006/math" xmlns:v="urn:schemas-microsoft-com:vml" xmlns:wp14="http://schemas.microsoft.com/office/word/2010/wordprocessingDrawing" xmlns:wp="http://schemas.openxmlformats.org/drawingml/2006/wordprocessingDrawing" xmlns:w10="urn:schemas-microsoft-com:office:word" xmlns:w="http://schemas.openxmlformats.org/wordprocessingml/2006/main" xmlns:w14="http://schemas.microsoft.com/office/word/2010/wordml" xmlns:w15="http://schemas.microsoft.com/office/word/2012/wordml" xmlns:w16se="http://schemas.microsoft.com/office/word/2015/wordml/symex" xmlns:wpg="http://schemas.microsoft.com/office/word/2010/wordprocessingGroup" xmlns:wpi="http://schemas.microsoft.com/office/word/2010/wordprocessingInk" xmlns:wne="http://schemas.microsoft.com/office/word/2006/wordml" xmlns:wps="http://schemas.microsoft.com/office/word/2010/wordprocessingShape" mc:Ignorable="w14 w15 w16se wp14">
   <w:endnote w:type="separator" w:id="-1">
     <w:p>
       <w:pPr>
@@ -6631,7 +6973,7 @@
 </file>
 
 <file path=word/footer1.xml><?xml version="1.0" encoding="utf-8"?>
-<w:ftr xmlns:wpc="http://schemas.microsoft.com/office/word/2010/wordprocessingCanvas" xmlns:cx="http://schemas.microsoft.com/office/drawing/2014/chartex" xmlns:cx1="http://schemas.microsoft.com/office/drawing/2015/9/8/chartex" xmlns:cx2="http://schemas.microsoft.com/office/drawing/2015/10/21/chartex" xmlns:mc="http://schemas.openxmlformats.org/markup-compatibility/2006" xmlns:o="urn:schemas-microsoft-com:office:office" xmlns:r="http://schemas.openxmlformats.org/officeDocument/2006/relationships" xmlns:m="http://schemas.openxmlformats.org/officeDocument/2006/math" xmlns:v="urn:schemas-microsoft-com:vml" xmlns:wp14="http://schemas.microsoft.com/office/word/2010/wordprocessingDrawing" xmlns:wp="http://schemas.openxmlformats.org/drawingml/2006/wordprocessingDrawing" xmlns:w10="urn:schemas-microsoft-com:office:word" xmlns:w="http://schemas.openxmlformats.org/wordprocessingml/2006/main" xmlns:w14="http://schemas.microsoft.com/office/word/2010/wordml" xmlns:w15="http://schemas.microsoft.com/office/word/2012/wordml" xmlns:w16se="http://schemas.microsoft.com/office/word/2015/wordml/symex" xmlns:wpg="http://schemas.microsoft.com/office/word/2010/wordprocessingGroup" xmlns:wpi="http://schemas.microsoft.com/office/word/2010/wordprocessingInk" xmlns:wne="http://schemas.microsoft.com/office/word/2006/wordml" xmlns:wps="http://schemas.microsoft.com/office/word/2010/wordprocessingShape" mc:Ignorable="w14 w15 w16se wp14">
+<w:ftr xmlns:wpc="http://schemas.microsoft.com/office/word/2010/wordprocessingCanvas" xmlns:cx="http://schemas.microsoft.com/office/drawing/2014/chartex" xmlns:cx1="http://schemas.microsoft.com/office/drawing/2015/9/8/chartex" xmlns:cx2="http://schemas.microsoft.com/office/drawing/2015/10/21/chartex" xmlns:cx3="http://schemas.microsoft.com/office/drawing/2016/5/9/chartex" xmlns:cx4="http://schemas.microsoft.com/office/drawing/2016/5/10/chartex" xmlns:cx5="http://schemas.microsoft.com/office/drawing/2016/5/11/chartex" xmlns:mc="http://schemas.openxmlformats.org/markup-compatibility/2006" xmlns:o="urn:schemas-microsoft-com:office:office" xmlns:r="http://schemas.openxmlformats.org/officeDocument/2006/relationships" xmlns:m="http://schemas.openxmlformats.org/officeDocument/2006/math" xmlns:v="urn:schemas-microsoft-com:vml" xmlns:wp14="http://schemas.microsoft.com/office/word/2010/wordprocessingDrawing" xmlns:wp="http://schemas.openxmlformats.org/drawingml/2006/wordprocessingDrawing" xmlns:w10="urn:schemas-microsoft-com:office:word" xmlns:w="http://schemas.openxmlformats.org/wordprocessingml/2006/main" xmlns:w14="http://schemas.microsoft.com/office/word/2010/wordml" xmlns:w15="http://schemas.microsoft.com/office/word/2012/wordml" xmlns:w16se="http://schemas.microsoft.com/office/word/2015/wordml/symex" xmlns:wpg="http://schemas.microsoft.com/office/word/2010/wordprocessingGroup" xmlns:wpi="http://schemas.microsoft.com/office/word/2010/wordprocessingInk" xmlns:wne="http://schemas.microsoft.com/office/word/2006/wordml" xmlns:wps="http://schemas.microsoft.com/office/word/2010/wordprocessingShape" mc:Ignorable="w14 w15 w16se wp14">
   <w:sdt>
     <w:sdtPr>
       <w:id w:val="-1531793099"/>
@@ -6660,7 +7002,7 @@
           <w:rPr>
             <w:noProof/>
           </w:rPr>
-          <w:t>3</w:t>
+          <w:t>11</w:t>
         </w:r>
         <w:r>
           <w:fldChar w:fldCharType="end"/>
@@ -6677,7 +7019,7 @@
 </file>
 
 <file path=word/footnotes.xml><?xml version="1.0" encoding="utf-8"?>
-<w:footnotes xmlns:wpc="http://schemas.microsoft.com/office/word/2010/wordprocessingCanvas" xmlns:cx="http://schemas.microsoft.com/office/drawing/2014/chartex" xmlns:cx1="http://schemas.microsoft.com/office/drawing/2015/9/8/chartex" xmlns:cx2="http://schemas.microsoft.com/office/drawing/2015/10/21/chartex" xmlns:mc="http://schemas.openxmlformats.org/markup-compatibility/2006" xmlns:o="urn:schemas-microsoft-com:office:office" xmlns:r="http://schemas.openxmlformats.org/officeDocument/2006/relationships" xmlns:m="http://schemas.openxmlformats.org/officeDocument/2006/math" xmlns:v="urn:schemas-microsoft-com:vml" xmlns:wp14="http://schemas.microsoft.com/office/word/2010/wordprocessingDrawing" xmlns:wp="http://schemas.openxmlformats.org/drawingml/2006/wordprocessingDrawing" xmlns:w10="urn:schemas-microsoft-com:office:word" xmlns:w="http://schemas.openxmlformats.org/wordprocessingml/2006/main" xmlns:w14="http://schemas.microsoft.com/office/word/2010/wordml" xmlns:w15="http://schemas.microsoft.com/office/word/2012/wordml" xmlns:w16se="http://schemas.microsoft.com/office/word/2015/wordml/symex" xmlns:wpg="http://schemas.microsoft.com/office/word/2010/wordprocessingGroup" xmlns:wpi="http://schemas.microsoft.com/office/word/2010/wordprocessingInk" xmlns:wne="http://schemas.microsoft.com/office/word/2006/wordml" xmlns:wps="http://schemas.microsoft.com/office/word/2010/wordprocessingShape" mc:Ignorable="w14 w15 w16se wp14">
+<w:footnotes xmlns:wpc="http://schemas.microsoft.com/office/word/2010/wordprocessingCanvas" xmlns:cx="http://schemas.microsoft.com/office/drawing/2014/chartex" xmlns:cx1="http://schemas.microsoft.com/office/drawing/2015/9/8/chartex" xmlns:cx2="http://schemas.microsoft.com/office/drawing/2015/10/21/chartex" xmlns:cx3="http://schemas.microsoft.com/office/drawing/2016/5/9/chartex" xmlns:cx4="http://schemas.microsoft.com/office/drawing/2016/5/10/chartex" xmlns:cx5="http://schemas.microsoft.com/office/drawing/2016/5/11/chartex" xmlns:mc="http://schemas.openxmlformats.org/markup-compatibility/2006" xmlns:o="urn:schemas-microsoft-com:office:office" xmlns:r="http://schemas.openxmlformats.org/officeDocument/2006/relationships" xmlns:m="http://schemas.openxmlformats.org/officeDocument/2006/math" xmlns:v="urn:schemas-microsoft-com:vml" xmlns:wp14="http://schemas.microsoft.com/office/word/2010/wordprocessingDrawing" xmlns:wp="http://schemas.openxmlformats.org/drawingml/2006/wordprocessingDrawing" xmlns:w10="urn:schemas-microsoft-com:office:word" xmlns:w="http://schemas.openxmlformats.org/wordprocessingml/2006/main" xmlns:w14="http://schemas.microsoft.com/office/word/2010/wordml" xmlns:w15="http://schemas.microsoft.com/office/word/2012/wordml" xmlns:w16se="http://schemas.microsoft.com/office/word/2015/wordml/symex" xmlns:wpg="http://schemas.microsoft.com/office/word/2010/wordprocessingGroup" xmlns:wpi="http://schemas.microsoft.com/office/word/2010/wordprocessingInk" xmlns:wne="http://schemas.microsoft.com/office/word/2006/wordml" xmlns:wps="http://schemas.microsoft.com/office/word/2010/wordprocessingShape" mc:Ignorable="w14 w15 w16se wp14">
   <w:footnote w:type="separator" w:id="-1">
     <w:p>
       <w:pPr>
@@ -6702,13 +7044,21 @@
 </file>
 
 <file path=word/header1.xml><?xml version="1.0" encoding="utf-8"?>
-<w:hdr xmlns:wpc="http://schemas.microsoft.com/office/word/2010/wordprocessingCanvas" xmlns:cx="http://schemas.microsoft.com/office/drawing/2014/chartex" xmlns:cx1="http://schemas.microsoft.com/office/drawing/2015/9/8/chartex" xmlns:cx2="http://schemas.microsoft.com/office/drawing/2015/10/21/chartex" xmlns:mc="http://schemas.openxmlformats.org/markup-compatibility/2006" xmlns:o="urn:schemas-microsoft-com:office:office" xmlns:r="http://schemas.openxmlformats.org/officeDocument/2006/relationships" xmlns:m="http://schemas.openxmlformats.org/officeDocument/2006/math" xmlns:v="urn:schemas-microsoft-com:vml" xmlns:wp14="http://schemas.microsoft.com/office/word/2010/wordprocessingDrawing" xmlns:wp="http://schemas.openxmlformats.org/drawingml/2006/wordprocessingDrawing" xmlns:w10="urn:schemas-microsoft-com:office:word" xmlns:w="http://schemas.openxmlformats.org/wordprocessingml/2006/main" xmlns:w14="http://schemas.microsoft.com/office/word/2010/wordml" xmlns:w15="http://schemas.microsoft.com/office/word/2012/wordml" xmlns:w16se="http://schemas.microsoft.com/office/word/2015/wordml/symex" xmlns:wpg="http://schemas.microsoft.com/office/word/2010/wordprocessingGroup" xmlns:wpi="http://schemas.microsoft.com/office/word/2010/wordprocessingInk" xmlns:wne="http://schemas.microsoft.com/office/word/2006/wordml" xmlns:wps="http://schemas.microsoft.com/office/word/2010/wordprocessingShape" mc:Ignorable="w14 w15 w16se wp14">
+<w:hdr xmlns:wpc="http://schemas.microsoft.com/office/word/2010/wordprocessingCanvas" xmlns:cx="http://schemas.microsoft.com/office/drawing/2014/chartex" xmlns:cx1="http://schemas.microsoft.com/office/drawing/2015/9/8/chartex" xmlns:cx2="http://schemas.microsoft.com/office/drawing/2015/10/21/chartex" xmlns:cx3="http://schemas.microsoft.com/office/drawing/2016/5/9/chartex" xmlns:cx4="http://schemas.microsoft.com/office/drawing/2016/5/10/chartex" xmlns:cx5="http://schemas.microsoft.com/office/drawing/2016/5/11/chartex" xmlns:mc="http://schemas.openxmlformats.org/markup-compatibility/2006" xmlns:o="urn:schemas-microsoft-com:office:office" xmlns:r="http://schemas.openxmlformats.org/officeDocument/2006/relationships" xmlns:m="http://schemas.openxmlformats.org/officeDocument/2006/math" xmlns:v="urn:schemas-microsoft-com:vml" xmlns:wp14="http://schemas.microsoft.com/office/word/2010/wordprocessingDrawing" xmlns:wp="http://schemas.openxmlformats.org/drawingml/2006/wordprocessingDrawing" xmlns:w10="urn:schemas-microsoft-com:office:word" xmlns:w="http://schemas.openxmlformats.org/wordprocessingml/2006/main" xmlns:w14="http://schemas.microsoft.com/office/word/2010/wordml" xmlns:w15="http://schemas.microsoft.com/office/word/2012/wordml" xmlns:w16se="http://schemas.microsoft.com/office/word/2015/wordml/symex" xmlns:wpg="http://schemas.microsoft.com/office/word/2010/wordprocessingGroup" xmlns:wpi="http://schemas.microsoft.com/office/word/2010/wordprocessingInk" xmlns:wne="http://schemas.microsoft.com/office/word/2006/wordml" xmlns:wps="http://schemas.microsoft.com/office/word/2010/wordprocessingShape" mc:Ignorable="w14 w15 w16se wp14">
   <w:p>
     <w:pPr>
       <w:pStyle w:val="Cabealho"/>
     </w:pPr>
     <w:r>
-      <w:t>MIEI-UMinho 2016</w:t>
+      <w:t>MIEI-</w:t>
+    </w:r>
+    <w:proofErr w:type="spellStart"/>
+    <w:r>
+      <w:t>UMinho</w:t>
+    </w:r>
+    <w:proofErr w:type="spellEnd"/>
+    <w:r>
+      <w:t xml:space="preserve"> 2016</w:t>
     </w:r>
     <w:r>
       <w:t>/2017</w:t>
@@ -6730,7 +7080,7 @@
 </file>
 
 <file path=word/numbering.xml><?xml version="1.0" encoding="utf-8"?>
-<w:numbering xmlns:wpc="http://schemas.microsoft.com/office/word/2010/wordprocessingCanvas" xmlns:cx="http://schemas.microsoft.com/office/drawing/2014/chartex" xmlns:cx1="http://schemas.microsoft.com/office/drawing/2015/9/8/chartex" xmlns:cx2="http://schemas.microsoft.com/office/drawing/2015/10/21/chartex" xmlns:mc="http://schemas.openxmlformats.org/markup-compatibility/2006" xmlns:o="urn:schemas-microsoft-com:office:office" xmlns:r="http://schemas.openxmlformats.org/officeDocument/2006/relationships" xmlns:m="http://schemas.openxmlformats.org/officeDocument/2006/math" xmlns:v="urn:schemas-microsoft-com:vml" xmlns:wp14="http://schemas.microsoft.com/office/word/2010/wordprocessingDrawing" xmlns:wp="http://schemas.openxmlformats.org/drawingml/2006/wordprocessingDrawing" xmlns:w10="urn:schemas-microsoft-com:office:word" xmlns:w="http://schemas.openxmlformats.org/wordprocessingml/2006/main" xmlns:w14="http://schemas.microsoft.com/office/word/2010/wordml" xmlns:w15="http://schemas.microsoft.com/office/word/2012/wordml" xmlns:w16se="http://schemas.microsoft.com/office/word/2015/wordml/symex" xmlns:wpg="http://schemas.microsoft.com/office/word/2010/wordprocessingGroup" xmlns:wpi="http://schemas.microsoft.com/office/word/2010/wordprocessingInk" xmlns:wne="http://schemas.microsoft.com/office/word/2006/wordml" xmlns:wps="http://schemas.microsoft.com/office/word/2010/wordprocessingShape" mc:Ignorable="w14 w15 w16se wp14">
+<w:numbering xmlns:wpc="http://schemas.microsoft.com/office/word/2010/wordprocessingCanvas" xmlns:cx="http://schemas.microsoft.com/office/drawing/2014/chartex" xmlns:cx1="http://schemas.microsoft.com/office/drawing/2015/9/8/chartex" xmlns:cx2="http://schemas.microsoft.com/office/drawing/2015/10/21/chartex" xmlns:cx3="http://schemas.microsoft.com/office/drawing/2016/5/9/chartex" xmlns:cx4="http://schemas.microsoft.com/office/drawing/2016/5/10/chartex" xmlns:cx5="http://schemas.microsoft.com/office/drawing/2016/5/11/chartex" xmlns:mc="http://schemas.openxmlformats.org/markup-compatibility/2006" xmlns:o="urn:schemas-microsoft-com:office:office" xmlns:r="http://schemas.openxmlformats.org/officeDocument/2006/relationships" xmlns:m="http://schemas.openxmlformats.org/officeDocument/2006/math" xmlns:v="urn:schemas-microsoft-com:vml" xmlns:wp14="http://schemas.microsoft.com/office/word/2010/wordprocessingDrawing" xmlns:wp="http://schemas.openxmlformats.org/drawingml/2006/wordprocessingDrawing" xmlns:w10="urn:schemas-microsoft-com:office:word" xmlns:w="http://schemas.openxmlformats.org/wordprocessingml/2006/main" xmlns:w14="http://schemas.microsoft.com/office/word/2010/wordml" xmlns:w15="http://schemas.microsoft.com/office/word/2012/wordml" xmlns:w16se="http://schemas.microsoft.com/office/word/2015/wordml/symex" xmlns:wpg="http://schemas.microsoft.com/office/word/2010/wordprocessingGroup" xmlns:wpi="http://schemas.microsoft.com/office/word/2010/wordprocessingInk" xmlns:wne="http://schemas.microsoft.com/office/word/2006/wordml" xmlns:wps="http://schemas.microsoft.com/office/word/2010/wordprocessingShape" mc:Ignorable="w14 w15 w16se wp14">
   <w:abstractNum w:abstractNumId="0" w15:restartNumberingAfterBreak="0">
     <w:nsid w:val="06E3756A"/>
     <w:multiLevelType w:val="multilevel"/>
@@ -6845,6 +7195,178 @@
     </w:lvl>
   </w:abstractNum>
   <w:abstractNum w:abstractNumId="1" w15:restartNumberingAfterBreak="0">
+    <w:nsid w:val="07B55B94"/>
+    <w:multiLevelType w:val="hybridMultilevel"/>
+    <w:tmpl w:val="2ACAEEEC"/>
+    <w:lvl w:ilvl="0" w:tplc="0816000F">
+      <w:start w:val="1"/>
+      <w:numFmt w:val="decimal"/>
+      <w:lvlText w:val="%1."/>
+      <w:lvlJc w:val="left"/>
+      <w:pPr>
+        <w:ind w:left="720" w:hanging="360"/>
+      </w:pPr>
+    </w:lvl>
+    <w:lvl w:ilvl="1" w:tplc="08160019" w:tentative="1">
+      <w:start w:val="1"/>
+      <w:numFmt w:val="lowerLetter"/>
+      <w:lvlText w:val="%2."/>
+      <w:lvlJc w:val="left"/>
+      <w:pPr>
+        <w:ind w:left="1440" w:hanging="360"/>
+      </w:pPr>
+    </w:lvl>
+    <w:lvl w:ilvl="2" w:tplc="0816001B" w:tentative="1">
+      <w:start w:val="1"/>
+      <w:numFmt w:val="lowerRoman"/>
+      <w:lvlText w:val="%3."/>
+      <w:lvlJc w:val="right"/>
+      <w:pPr>
+        <w:ind w:left="2160" w:hanging="180"/>
+      </w:pPr>
+    </w:lvl>
+    <w:lvl w:ilvl="3" w:tplc="0816000F" w:tentative="1">
+      <w:start w:val="1"/>
+      <w:numFmt w:val="decimal"/>
+      <w:lvlText w:val="%4."/>
+      <w:lvlJc w:val="left"/>
+      <w:pPr>
+        <w:ind w:left="2880" w:hanging="360"/>
+      </w:pPr>
+    </w:lvl>
+    <w:lvl w:ilvl="4" w:tplc="08160019" w:tentative="1">
+      <w:start w:val="1"/>
+      <w:numFmt w:val="lowerLetter"/>
+      <w:lvlText w:val="%5."/>
+      <w:lvlJc w:val="left"/>
+      <w:pPr>
+        <w:ind w:left="3600" w:hanging="360"/>
+      </w:pPr>
+    </w:lvl>
+    <w:lvl w:ilvl="5" w:tplc="0816001B" w:tentative="1">
+      <w:start w:val="1"/>
+      <w:numFmt w:val="lowerRoman"/>
+      <w:lvlText w:val="%6."/>
+      <w:lvlJc w:val="right"/>
+      <w:pPr>
+        <w:ind w:left="4320" w:hanging="180"/>
+      </w:pPr>
+    </w:lvl>
+    <w:lvl w:ilvl="6" w:tplc="0816000F" w:tentative="1">
+      <w:start w:val="1"/>
+      <w:numFmt w:val="decimal"/>
+      <w:lvlText w:val="%7."/>
+      <w:lvlJc w:val="left"/>
+      <w:pPr>
+        <w:ind w:left="5040" w:hanging="360"/>
+      </w:pPr>
+    </w:lvl>
+    <w:lvl w:ilvl="7" w:tplc="08160019" w:tentative="1">
+      <w:start w:val="1"/>
+      <w:numFmt w:val="lowerLetter"/>
+      <w:lvlText w:val="%8."/>
+      <w:lvlJc w:val="left"/>
+      <w:pPr>
+        <w:ind w:left="5760" w:hanging="360"/>
+      </w:pPr>
+    </w:lvl>
+    <w:lvl w:ilvl="8" w:tplc="0816001B" w:tentative="1">
+      <w:start w:val="1"/>
+      <w:numFmt w:val="lowerRoman"/>
+      <w:lvlText w:val="%9."/>
+      <w:lvlJc w:val="right"/>
+      <w:pPr>
+        <w:ind w:left="6480" w:hanging="180"/>
+      </w:pPr>
+    </w:lvl>
+  </w:abstractNum>
+  <w:abstractNum w:abstractNumId="2" w15:restartNumberingAfterBreak="0">
+    <w:nsid w:val="09855BB5"/>
+    <w:multiLevelType w:val="hybridMultilevel"/>
+    <w:tmpl w:val="015CA8D8"/>
+    <w:lvl w:ilvl="0" w:tplc="0816000F">
+      <w:start w:val="1"/>
+      <w:numFmt w:val="decimal"/>
+      <w:lvlText w:val="%1."/>
+      <w:lvlJc w:val="left"/>
+      <w:pPr>
+        <w:ind w:left="720" w:hanging="360"/>
+      </w:pPr>
+    </w:lvl>
+    <w:lvl w:ilvl="1" w:tplc="08160019" w:tentative="1">
+      <w:start w:val="1"/>
+      <w:numFmt w:val="lowerLetter"/>
+      <w:lvlText w:val="%2."/>
+      <w:lvlJc w:val="left"/>
+      <w:pPr>
+        <w:ind w:left="1440" w:hanging="360"/>
+      </w:pPr>
+    </w:lvl>
+    <w:lvl w:ilvl="2" w:tplc="0816001B" w:tentative="1">
+      <w:start w:val="1"/>
+      <w:numFmt w:val="lowerRoman"/>
+      <w:lvlText w:val="%3."/>
+      <w:lvlJc w:val="right"/>
+      <w:pPr>
+        <w:ind w:left="2160" w:hanging="180"/>
+      </w:pPr>
+    </w:lvl>
+    <w:lvl w:ilvl="3" w:tplc="0816000F" w:tentative="1">
+      <w:start w:val="1"/>
+      <w:numFmt w:val="decimal"/>
+      <w:lvlText w:val="%4."/>
+      <w:lvlJc w:val="left"/>
+      <w:pPr>
+        <w:ind w:left="2880" w:hanging="360"/>
+      </w:pPr>
+    </w:lvl>
+    <w:lvl w:ilvl="4" w:tplc="08160019" w:tentative="1">
+      <w:start w:val="1"/>
+      <w:numFmt w:val="lowerLetter"/>
+      <w:lvlText w:val="%5."/>
+      <w:lvlJc w:val="left"/>
+      <w:pPr>
+        <w:ind w:left="3600" w:hanging="360"/>
+      </w:pPr>
+    </w:lvl>
+    <w:lvl w:ilvl="5" w:tplc="0816001B" w:tentative="1">
+      <w:start w:val="1"/>
+      <w:numFmt w:val="lowerRoman"/>
+      <w:lvlText w:val="%6."/>
+      <w:lvlJc w:val="right"/>
+      <w:pPr>
+        <w:ind w:left="4320" w:hanging="180"/>
+      </w:pPr>
+    </w:lvl>
+    <w:lvl w:ilvl="6" w:tplc="0816000F" w:tentative="1">
+      <w:start w:val="1"/>
+      <w:numFmt w:val="decimal"/>
+      <w:lvlText w:val="%7."/>
+      <w:lvlJc w:val="left"/>
+      <w:pPr>
+        <w:ind w:left="5040" w:hanging="360"/>
+      </w:pPr>
+    </w:lvl>
+    <w:lvl w:ilvl="7" w:tplc="08160019" w:tentative="1">
+      <w:start w:val="1"/>
+      <w:numFmt w:val="lowerLetter"/>
+      <w:lvlText w:val="%8."/>
+      <w:lvlJc w:val="left"/>
+      <w:pPr>
+        <w:ind w:left="5760" w:hanging="360"/>
+      </w:pPr>
+    </w:lvl>
+    <w:lvl w:ilvl="8" w:tplc="0816001B" w:tentative="1">
+      <w:start w:val="1"/>
+      <w:numFmt w:val="lowerRoman"/>
+      <w:lvlText w:val="%9."/>
+      <w:lvlJc w:val="right"/>
+      <w:pPr>
+        <w:ind w:left="6480" w:hanging="180"/>
+      </w:pPr>
+    </w:lvl>
+  </w:abstractNum>
+  <w:abstractNum w:abstractNumId="3" w15:restartNumberingAfterBreak="0">
     <w:nsid w:val="0A162780"/>
     <w:multiLevelType w:val="hybridMultilevel"/>
     <w:tmpl w:val="3D7647DC"/>
@@ -6957,7 +7479,7 @@
       </w:rPr>
     </w:lvl>
   </w:abstractNum>
-  <w:abstractNum w:abstractNumId="2" w15:restartNumberingAfterBreak="0">
+  <w:abstractNum w:abstractNumId="4" w15:restartNumberingAfterBreak="0">
     <w:nsid w:val="111A5862"/>
     <w:multiLevelType w:val="hybridMultilevel"/>
     <w:tmpl w:val="0466F714"/>
@@ -7043,7 +7565,7 @@
       </w:pPr>
     </w:lvl>
   </w:abstractNum>
-  <w:abstractNum w:abstractNumId="3" w15:restartNumberingAfterBreak="0">
+  <w:abstractNum w:abstractNumId="5" w15:restartNumberingAfterBreak="0">
     <w:nsid w:val="14FF20B9"/>
     <w:multiLevelType w:val="hybridMultilevel"/>
     <w:tmpl w:val="01AEC1EC"/>
@@ -7156,7 +7678,7 @@
       </w:rPr>
     </w:lvl>
   </w:abstractNum>
-  <w:abstractNum w:abstractNumId="4" w15:restartNumberingAfterBreak="0">
+  <w:abstractNum w:abstractNumId="6" w15:restartNumberingAfterBreak="0">
     <w:nsid w:val="213105F8"/>
     <w:multiLevelType w:val="hybridMultilevel"/>
     <w:tmpl w:val="4678C82A"/>
@@ -7269,7 +7791,7 @@
       </w:rPr>
     </w:lvl>
   </w:abstractNum>
-  <w:abstractNum w:abstractNumId="5" w15:restartNumberingAfterBreak="0">
+  <w:abstractNum w:abstractNumId="7" w15:restartNumberingAfterBreak="0">
     <w:nsid w:val="216D0EC3"/>
     <w:multiLevelType w:val="hybridMultilevel"/>
     <w:tmpl w:val="E33C016C"/>
@@ -7355,7 +7877,7 @@
       </w:pPr>
     </w:lvl>
   </w:abstractNum>
-  <w:abstractNum w:abstractNumId="6" w15:restartNumberingAfterBreak="0">
+  <w:abstractNum w:abstractNumId="8" w15:restartNumberingAfterBreak="0">
     <w:nsid w:val="24B902D3"/>
     <w:multiLevelType w:val="multilevel"/>
     <w:tmpl w:val="09D817B2"/>
@@ -7476,7 +7998,7 @@
       </w:rPr>
     </w:lvl>
   </w:abstractNum>
-  <w:abstractNum w:abstractNumId="7" w15:restartNumberingAfterBreak="0">
+  <w:abstractNum w:abstractNumId="9" w15:restartNumberingAfterBreak="0">
     <w:nsid w:val="2B312AE2"/>
     <w:multiLevelType w:val="multilevel"/>
     <w:tmpl w:val="7C0E9484"/>
@@ -7589,7 +8111,7 @@
       </w:rPr>
     </w:lvl>
   </w:abstractNum>
-  <w:abstractNum w:abstractNumId="8" w15:restartNumberingAfterBreak="0">
+  <w:abstractNum w:abstractNumId="10" w15:restartNumberingAfterBreak="0">
     <w:nsid w:val="2DBF3C2E"/>
     <w:multiLevelType w:val="hybridMultilevel"/>
     <w:tmpl w:val="D5DCDC98"/>
@@ -7678,7 +8200,7 @@
       </w:pPr>
     </w:lvl>
   </w:abstractNum>
-  <w:abstractNum w:abstractNumId="9" w15:restartNumberingAfterBreak="0">
+  <w:abstractNum w:abstractNumId="11" w15:restartNumberingAfterBreak="0">
     <w:nsid w:val="3AF056A9"/>
     <w:multiLevelType w:val="multilevel"/>
     <w:tmpl w:val="7C0E9484"/>
@@ -7791,7 +8313,7 @@
       </w:rPr>
     </w:lvl>
   </w:abstractNum>
-  <w:abstractNum w:abstractNumId="10" w15:restartNumberingAfterBreak="0">
+  <w:abstractNum w:abstractNumId="12" w15:restartNumberingAfterBreak="0">
     <w:nsid w:val="3B020956"/>
     <w:multiLevelType w:val="hybridMultilevel"/>
     <w:tmpl w:val="2E000A9E"/>
@@ -7904,7 +8426,7 @@
       </w:rPr>
     </w:lvl>
   </w:abstractNum>
-  <w:abstractNum w:abstractNumId="11" w15:restartNumberingAfterBreak="0">
+  <w:abstractNum w:abstractNumId="13" w15:restartNumberingAfterBreak="0">
     <w:nsid w:val="3C67036A"/>
     <w:multiLevelType w:val="hybridMultilevel"/>
     <w:tmpl w:val="579EDF84"/>
@@ -8017,7 +8539,7 @@
       </w:rPr>
     </w:lvl>
   </w:abstractNum>
-  <w:abstractNum w:abstractNumId="12" w15:restartNumberingAfterBreak="0">
+  <w:abstractNum w:abstractNumId="14" w15:restartNumberingAfterBreak="0">
     <w:nsid w:val="3DFE7692"/>
     <w:multiLevelType w:val="hybridMultilevel"/>
     <w:tmpl w:val="926A8170"/>
@@ -8103,7 +8625,93 @@
       </w:pPr>
     </w:lvl>
   </w:abstractNum>
-  <w:abstractNum w:abstractNumId="13" w15:restartNumberingAfterBreak="0">
+  <w:abstractNum w:abstractNumId="15" w15:restartNumberingAfterBreak="0">
+    <w:nsid w:val="46A6237C"/>
+    <w:multiLevelType w:val="hybridMultilevel"/>
+    <w:tmpl w:val="164CDBA2"/>
+    <w:lvl w:ilvl="0" w:tplc="0816000F">
+      <w:start w:val="1"/>
+      <w:numFmt w:val="decimal"/>
+      <w:lvlText w:val="%1."/>
+      <w:lvlJc w:val="left"/>
+      <w:pPr>
+        <w:ind w:left="720" w:hanging="360"/>
+      </w:pPr>
+    </w:lvl>
+    <w:lvl w:ilvl="1" w:tplc="08160019" w:tentative="1">
+      <w:start w:val="1"/>
+      <w:numFmt w:val="lowerLetter"/>
+      <w:lvlText w:val="%2."/>
+      <w:lvlJc w:val="left"/>
+      <w:pPr>
+        <w:ind w:left="1440" w:hanging="360"/>
+      </w:pPr>
+    </w:lvl>
+    <w:lvl w:ilvl="2" w:tplc="0816001B" w:tentative="1">
+      <w:start w:val="1"/>
+      <w:numFmt w:val="lowerRoman"/>
+      <w:lvlText w:val="%3."/>
+      <w:lvlJc w:val="right"/>
+      <w:pPr>
+        <w:ind w:left="2160" w:hanging="180"/>
+      </w:pPr>
+    </w:lvl>
+    <w:lvl w:ilvl="3" w:tplc="0816000F" w:tentative="1">
+      <w:start w:val="1"/>
+      <w:numFmt w:val="decimal"/>
+      <w:lvlText w:val="%4."/>
+      <w:lvlJc w:val="left"/>
+      <w:pPr>
+        <w:ind w:left="2880" w:hanging="360"/>
+      </w:pPr>
+    </w:lvl>
+    <w:lvl w:ilvl="4" w:tplc="08160019" w:tentative="1">
+      <w:start w:val="1"/>
+      <w:numFmt w:val="lowerLetter"/>
+      <w:lvlText w:val="%5."/>
+      <w:lvlJc w:val="left"/>
+      <w:pPr>
+        <w:ind w:left="3600" w:hanging="360"/>
+      </w:pPr>
+    </w:lvl>
+    <w:lvl w:ilvl="5" w:tplc="0816001B" w:tentative="1">
+      <w:start w:val="1"/>
+      <w:numFmt w:val="lowerRoman"/>
+      <w:lvlText w:val="%6."/>
+      <w:lvlJc w:val="right"/>
+      <w:pPr>
+        <w:ind w:left="4320" w:hanging="180"/>
+      </w:pPr>
+    </w:lvl>
+    <w:lvl w:ilvl="6" w:tplc="0816000F" w:tentative="1">
+      <w:start w:val="1"/>
+      <w:numFmt w:val="decimal"/>
+      <w:lvlText w:val="%7."/>
+      <w:lvlJc w:val="left"/>
+      <w:pPr>
+        <w:ind w:left="5040" w:hanging="360"/>
+      </w:pPr>
+    </w:lvl>
+    <w:lvl w:ilvl="7" w:tplc="08160019" w:tentative="1">
+      <w:start w:val="1"/>
+      <w:numFmt w:val="lowerLetter"/>
+      <w:lvlText w:val="%8."/>
+      <w:lvlJc w:val="left"/>
+      <w:pPr>
+        <w:ind w:left="5760" w:hanging="360"/>
+      </w:pPr>
+    </w:lvl>
+    <w:lvl w:ilvl="8" w:tplc="0816001B" w:tentative="1">
+      <w:start w:val="1"/>
+      <w:numFmt w:val="lowerRoman"/>
+      <w:lvlText w:val="%9."/>
+      <w:lvlJc w:val="right"/>
+      <w:pPr>
+        <w:ind w:left="6480" w:hanging="180"/>
+      </w:pPr>
+    </w:lvl>
+  </w:abstractNum>
+  <w:abstractNum w:abstractNumId="16" w15:restartNumberingAfterBreak="0">
     <w:nsid w:val="49A75983"/>
     <w:multiLevelType w:val="hybridMultilevel"/>
     <w:tmpl w:val="AF028510"/>
@@ -8189,7 +8797,7 @@
       </w:pPr>
     </w:lvl>
   </w:abstractNum>
-  <w:abstractNum w:abstractNumId="14" w15:restartNumberingAfterBreak="0">
+  <w:abstractNum w:abstractNumId="17" w15:restartNumberingAfterBreak="0">
     <w:nsid w:val="4F500881"/>
     <w:multiLevelType w:val="hybridMultilevel"/>
     <w:tmpl w:val="F1468F06"/>
@@ -8302,7 +8910,7 @@
       </w:rPr>
     </w:lvl>
   </w:abstractNum>
-  <w:abstractNum w:abstractNumId="15" w15:restartNumberingAfterBreak="0">
+  <w:abstractNum w:abstractNumId="18" w15:restartNumberingAfterBreak="0">
     <w:nsid w:val="5E8F5948"/>
     <w:multiLevelType w:val="hybridMultilevel"/>
     <w:tmpl w:val="DDC8F022"/>
@@ -8415,7 +9023,7 @@
       </w:rPr>
     </w:lvl>
   </w:abstractNum>
-  <w:abstractNum w:abstractNumId="16" w15:restartNumberingAfterBreak="0">
+  <w:abstractNum w:abstractNumId="19" w15:restartNumberingAfterBreak="0">
     <w:nsid w:val="610A176F"/>
     <w:multiLevelType w:val="hybridMultilevel"/>
     <w:tmpl w:val="51102704"/>
@@ -8528,7 +9136,7 @@
       </w:rPr>
     </w:lvl>
   </w:abstractNum>
-  <w:abstractNum w:abstractNumId="17" w15:restartNumberingAfterBreak="0">
+  <w:abstractNum w:abstractNumId="20" w15:restartNumberingAfterBreak="0">
     <w:nsid w:val="6AA17E4B"/>
     <w:multiLevelType w:val="hybridMultilevel"/>
     <w:tmpl w:val="4D46D35E"/>
@@ -8617,7 +9225,7 @@
       </w:pPr>
     </w:lvl>
   </w:abstractNum>
-  <w:abstractNum w:abstractNumId="18" w15:restartNumberingAfterBreak="0">
+  <w:abstractNum w:abstractNumId="21" w15:restartNumberingAfterBreak="0">
     <w:nsid w:val="715239BC"/>
     <w:multiLevelType w:val="hybridMultilevel"/>
     <w:tmpl w:val="C14E6C84"/>
@@ -8703,7 +9311,7 @@
       </w:pPr>
     </w:lvl>
   </w:abstractNum>
-  <w:abstractNum w:abstractNumId="19" w15:restartNumberingAfterBreak="0">
+  <w:abstractNum w:abstractNumId="22" w15:restartNumberingAfterBreak="0">
     <w:nsid w:val="74CE543A"/>
     <w:multiLevelType w:val="hybridMultilevel"/>
     <w:tmpl w:val="1CCADAFE"/>
@@ -8816,65 +9424,163 @@
       </w:rPr>
     </w:lvl>
   </w:abstractNum>
+  <w:abstractNum w:abstractNumId="23" w15:restartNumberingAfterBreak="0">
+    <w:nsid w:val="7EED1082"/>
+    <w:multiLevelType w:val="hybridMultilevel"/>
+    <w:tmpl w:val="899CAE66"/>
+    <w:lvl w:ilvl="0" w:tplc="0816000F">
+      <w:start w:val="1"/>
+      <w:numFmt w:val="decimal"/>
+      <w:lvlText w:val="%1."/>
+      <w:lvlJc w:val="left"/>
+      <w:pPr>
+        <w:ind w:left="360" w:hanging="360"/>
+      </w:pPr>
+    </w:lvl>
+    <w:lvl w:ilvl="1" w:tplc="08160019" w:tentative="1">
+      <w:start w:val="1"/>
+      <w:numFmt w:val="lowerLetter"/>
+      <w:lvlText w:val="%2."/>
+      <w:lvlJc w:val="left"/>
+      <w:pPr>
+        <w:ind w:left="1080" w:hanging="360"/>
+      </w:pPr>
+    </w:lvl>
+    <w:lvl w:ilvl="2" w:tplc="0816001B" w:tentative="1">
+      <w:start w:val="1"/>
+      <w:numFmt w:val="lowerRoman"/>
+      <w:lvlText w:val="%3."/>
+      <w:lvlJc w:val="right"/>
+      <w:pPr>
+        <w:ind w:left="1800" w:hanging="180"/>
+      </w:pPr>
+    </w:lvl>
+    <w:lvl w:ilvl="3" w:tplc="0816000F" w:tentative="1">
+      <w:start w:val="1"/>
+      <w:numFmt w:val="decimal"/>
+      <w:lvlText w:val="%4."/>
+      <w:lvlJc w:val="left"/>
+      <w:pPr>
+        <w:ind w:left="2520" w:hanging="360"/>
+      </w:pPr>
+    </w:lvl>
+    <w:lvl w:ilvl="4" w:tplc="08160019" w:tentative="1">
+      <w:start w:val="1"/>
+      <w:numFmt w:val="lowerLetter"/>
+      <w:lvlText w:val="%5."/>
+      <w:lvlJc w:val="left"/>
+      <w:pPr>
+        <w:ind w:left="3240" w:hanging="360"/>
+      </w:pPr>
+    </w:lvl>
+    <w:lvl w:ilvl="5" w:tplc="0816001B" w:tentative="1">
+      <w:start w:val="1"/>
+      <w:numFmt w:val="lowerRoman"/>
+      <w:lvlText w:val="%6."/>
+      <w:lvlJc w:val="right"/>
+      <w:pPr>
+        <w:ind w:left="3960" w:hanging="180"/>
+      </w:pPr>
+    </w:lvl>
+    <w:lvl w:ilvl="6" w:tplc="0816000F" w:tentative="1">
+      <w:start w:val="1"/>
+      <w:numFmt w:val="decimal"/>
+      <w:lvlText w:val="%7."/>
+      <w:lvlJc w:val="left"/>
+      <w:pPr>
+        <w:ind w:left="4680" w:hanging="360"/>
+      </w:pPr>
+    </w:lvl>
+    <w:lvl w:ilvl="7" w:tplc="08160019" w:tentative="1">
+      <w:start w:val="1"/>
+      <w:numFmt w:val="lowerLetter"/>
+      <w:lvlText w:val="%8."/>
+      <w:lvlJc w:val="left"/>
+      <w:pPr>
+        <w:ind w:left="5400" w:hanging="360"/>
+      </w:pPr>
+    </w:lvl>
+    <w:lvl w:ilvl="8" w:tplc="0816001B" w:tentative="1">
+      <w:start w:val="1"/>
+      <w:numFmt w:val="lowerRoman"/>
+      <w:lvlText w:val="%9."/>
+      <w:lvlJc w:val="right"/>
+      <w:pPr>
+        <w:ind w:left="6120" w:hanging="180"/>
+      </w:pPr>
+    </w:lvl>
+  </w:abstractNum>
   <w:num w:numId="1">
-    <w:abstractNumId w:val="6"/>
+    <w:abstractNumId w:val="8"/>
   </w:num>
   <w:num w:numId="2">
-    <w:abstractNumId w:val="19"/>
+    <w:abstractNumId w:val="22"/>
   </w:num>
   <w:num w:numId="3">
-    <w:abstractNumId w:val="2"/>
+    <w:abstractNumId w:val="4"/>
   </w:num>
   <w:num w:numId="4">
-    <w:abstractNumId w:val="5"/>
+    <w:abstractNumId w:val="7"/>
   </w:num>
   <w:num w:numId="5">
-    <w:abstractNumId w:val="14"/>
+    <w:abstractNumId w:val="17"/>
   </w:num>
   <w:num w:numId="6">
     <w:abstractNumId w:val="0"/>
   </w:num>
   <w:num w:numId="7">
+    <w:abstractNumId w:val="11"/>
+  </w:num>
+  <w:num w:numId="8">
     <w:abstractNumId w:val="9"/>
   </w:num>
-  <w:num w:numId="8">
-    <w:abstractNumId w:val="7"/>
+  <w:num w:numId="9">
+    <w:abstractNumId w:val="12"/>
   </w:num>
-  <w:num w:numId="9">
+  <w:num w:numId="10">
+    <w:abstractNumId w:val="19"/>
+  </w:num>
+  <w:num w:numId="11">
+    <w:abstractNumId w:val="20"/>
+  </w:num>
+  <w:num w:numId="12">
     <w:abstractNumId w:val="10"/>
   </w:num>
-  <w:num w:numId="10">
+  <w:num w:numId="13">
+    <w:abstractNumId w:val="18"/>
+  </w:num>
+  <w:num w:numId="14">
+    <w:abstractNumId w:val="14"/>
+  </w:num>
+  <w:num w:numId="15">
+    <w:abstractNumId w:val="6"/>
+  </w:num>
+  <w:num w:numId="16">
+    <w:abstractNumId w:val="3"/>
+  </w:num>
+  <w:num w:numId="17">
+    <w:abstractNumId w:val="5"/>
+  </w:num>
+  <w:num w:numId="18">
     <w:abstractNumId w:val="16"/>
   </w:num>
-  <w:num w:numId="11">
-    <w:abstractNumId w:val="17"/>
+  <w:num w:numId="19">
+    <w:abstractNumId w:val="21"/>
   </w:num>
-  <w:num w:numId="12">
-    <w:abstractNumId w:val="8"/>
+  <w:num w:numId="20">
+    <w:abstractNumId w:val="13"/>
   </w:num>
-  <w:num w:numId="13">
-    <w:abstractNumId w:val="15"/>
+  <w:num w:numId="21">
+    <w:abstractNumId w:val="2"/>
   </w:num>
-  <w:num w:numId="14">
-    <w:abstractNumId w:val="12"/>
-  </w:num>
-  <w:num w:numId="15">
-    <w:abstractNumId w:val="4"/>
-  </w:num>
-  <w:num w:numId="16">
+  <w:num w:numId="22">
     <w:abstractNumId w:val="1"/>
   </w:num>
-  <w:num w:numId="17">
-    <w:abstractNumId w:val="3"/>
+  <w:num w:numId="23">
+    <w:abstractNumId w:val="23"/>
   </w:num>
-  <w:num w:numId="18">
-    <w:abstractNumId w:val="13"/>
-  </w:num>
-  <w:num w:numId="19">
-    <w:abstractNumId w:val="18"/>
-  </w:num>
-  <w:num w:numId="20">
-    <w:abstractNumId w:val="11"/>
+  <w:num w:numId="24">
+    <w:abstractNumId w:val="15"/>
   </w:num>
 </w:numbering>
 </file>
@@ -8896,7 +9602,7 @@
       </w:pPr>
     </w:pPrDefault>
   </w:docDefaults>
-  <w:latentStyles w:defLockedState="0" w:defUIPriority="99" w:defSemiHidden="0" w:defUnhideWhenUsed="0" w:defQFormat="0" w:count="372">
+  <w:latentStyles w:defLockedState="0" w:defUIPriority="99" w:defSemiHidden="0" w:defUnhideWhenUsed="0" w:defQFormat="0" w:count="374">
     <w:lsdException w:name="Normal" w:uiPriority="0" w:qFormat="1"/>
     <w:lsdException w:name="heading 1" w:uiPriority="9" w:qFormat="1"/>
     <w:lsdException w:name="heading 2" w:semiHidden="1" w:uiPriority="9" w:unhideWhenUsed="1" w:qFormat="1"/>
@@ -9002,7 +9708,6 @@
     <w:lsdException w:name="HTML Sample" w:semiHidden="1" w:unhideWhenUsed="1"/>
     <w:lsdException w:name="HTML Typewriter" w:semiHidden="1" w:unhideWhenUsed="1"/>
     <w:lsdException w:name="HTML Variable" w:semiHidden="1" w:unhideWhenUsed="1"/>
-    <w:lsdException w:name="Normal Table" w:semiHidden="1" w:unhideWhenUsed="1"/>
     <w:lsdException w:name="annotation subject" w:semiHidden="1" w:unhideWhenUsed="1"/>
     <w:lsdException w:name="No List" w:semiHidden="1" w:unhideWhenUsed="1"/>
     <w:lsdException w:name="Outline List 1" w:semiHidden="1" w:unhideWhenUsed="1"/>
@@ -9048,11 +9753,9 @@
     <w:lsdException w:name="Table Subtle 1" w:semiHidden="1" w:unhideWhenUsed="1"/>
     <w:lsdException w:name="Table Subtle 2" w:semiHidden="1" w:unhideWhenUsed="1"/>
     <w:lsdException w:name="Table Web 1" w:semiHidden="1" w:unhideWhenUsed="1"/>
-    <w:lsdException w:name="Table Web 2" w:semiHidden="1" w:unhideWhenUsed="1"/>
     <w:lsdException w:name="Table Web 3" w:semiHidden="1" w:unhideWhenUsed="1"/>
     <w:lsdException w:name="Balloon Text" w:semiHidden="1" w:unhideWhenUsed="1"/>
     <w:lsdException w:name="Table Grid" w:uiPriority="39"/>
-    <w:lsdException w:name="Table Theme" w:semiHidden="1" w:unhideWhenUsed="1"/>
     <w:lsdException w:name="Placeholder Text" w:semiHidden="1"/>
     <w:lsdException w:name="No Spacing" w:uiPriority="1" w:qFormat="1"/>
     <w:lsdException w:name="Light Shading" w:uiPriority="60"/>
@@ -9269,6 +9972,8 @@
     <w:lsdException w:name="List Table 6 Colorful Accent 6" w:uiPriority="51"/>
     <w:lsdException w:name="List Table 7 Colorful Accent 6" w:uiPriority="52"/>
     <w:lsdException w:name="Mention" w:semiHidden="1" w:unhideWhenUsed="1"/>
+    <w:lsdException w:name="Smart Hyperlink" w:semiHidden="1" w:unhideWhenUsed="1"/>
+    <w:lsdException w:name="Hashtag" w:semiHidden="1" w:unhideWhenUsed="1"/>
   </w:latentStyles>
   <w:style w:type="paragraph" w:default="1" w:styleId="Normal">
     <w:name w:val="Normal"/>
@@ -9823,7 +10528,7 @@
 </file>
 
 <file path=customXml/itemProps1.xml><?xml version="1.0" encoding="utf-8"?>
-<ds:datastoreItem xmlns:ds="http://schemas.openxmlformats.org/officeDocument/2006/customXml" ds:itemID="{F7199829-D084-440C-99DE-9B7720586DD9}">
+<ds:datastoreItem xmlns:ds="http://schemas.openxmlformats.org/officeDocument/2006/customXml" ds:itemID="{CDEF58B0-5CA2-4394-86D4-44ECB4557113}">
   <ds:schemaRefs>
     <ds:schemaRef ds:uri="http://schemas.openxmlformats.org/officeDocument/2006/bibliography"/>
   </ds:schemaRefs>

</xml_diff>